<commit_message>
update resume and abstract of paper
</commit_message>
<xml_diff>
--- a/public/martin-auyeung-resume.docx
+++ b/public/martin-auyeung-resume.docx
@@ -668,37 +668,37 @@
           <w:szCs w:val="22"/>
           <w:lang w:val="en-US"/>
         </w:rPr>
-        <w:t xml:space="preserve"> T</w:t>
-      </w:r>
-      <w:r>
-        <w:rPr>
-          <w:rFonts w:asciiTheme="minorHAnsi" w:hAnsiTheme="minorHAnsi" w:cstheme="minorHAnsi"/>
-          <w:color w:val="000000" w:themeColor="text1"/>
-          <w:sz w:val="22"/>
-          <w:szCs w:val="22"/>
-          <w:lang w:val="en-US"/>
-        </w:rPr>
-        <w:t xml:space="preserve">ypeScript, JavaScript, Python, </w:t>
-      </w:r>
-      <w:r>
-        <w:rPr>
-          <w:rFonts w:asciiTheme="minorHAnsi" w:hAnsiTheme="minorHAnsi" w:cstheme="minorHAnsi"/>
-          <w:color w:val="000000" w:themeColor="text1"/>
-          <w:sz w:val="22"/>
-          <w:szCs w:val="22"/>
-          <w:lang w:val="en-US"/>
-        </w:rPr>
-        <w:t xml:space="preserve">Go (Golang), </w:t>
-      </w:r>
-      <w:r>
-        <w:rPr>
-          <w:rFonts w:asciiTheme="minorHAnsi" w:hAnsiTheme="minorHAnsi" w:cstheme="minorHAnsi"/>
-          <w:color w:val="000000" w:themeColor="text1"/>
-          <w:sz w:val="22"/>
-          <w:szCs w:val="22"/>
-          <w:lang w:val="en-US"/>
-        </w:rPr>
-        <w:t>Java,</w:t>
+        <w:t xml:space="preserve"> </w:t>
+      </w:r>
+      <w:r>
+        <w:rPr>
+          <w:rFonts w:asciiTheme="minorHAnsi" w:hAnsiTheme="minorHAnsi" w:cstheme="minorHAnsi"/>
+          <w:color w:val="000000" w:themeColor="text1"/>
+          <w:sz w:val="22"/>
+          <w:szCs w:val="22"/>
+          <w:lang w:val="en-US"/>
+        </w:rPr>
+        <w:t xml:space="preserve"> Go (Golang), </w:t>
+      </w:r>
+      <w:r>
+        <w:rPr>
+          <w:rFonts w:asciiTheme="minorHAnsi" w:hAnsiTheme="minorHAnsi" w:cstheme="minorHAnsi"/>
+          <w:color w:val="000000" w:themeColor="text1"/>
+          <w:sz w:val="22"/>
+          <w:szCs w:val="22"/>
+          <w:lang w:val="en-US"/>
+        </w:rPr>
+        <w:t>T</w:t>
+      </w:r>
+      <w:r>
+        <w:rPr>
+          <w:rFonts w:asciiTheme="minorHAnsi" w:hAnsiTheme="minorHAnsi" w:cstheme="minorHAnsi"/>
+          <w:color w:val="000000" w:themeColor="text1"/>
+          <w:sz w:val="22"/>
+          <w:szCs w:val="22"/>
+          <w:lang w:val="en-US"/>
+        </w:rPr>
+        <w:t>ypeScript, JavaScript, Python, Java,</w:t>
       </w:r>
       <w:r>
         <w:rPr>
@@ -770,7 +770,27 @@
           <w:szCs w:val="22"/>
           <w:lang w:val="en-US"/>
         </w:rPr>
-        <w:t xml:space="preserve">, </w:t>
+        <w:t>,</w:t>
+      </w:r>
+      <w:r>
+        <w:rPr>
+          <w:rFonts w:asciiTheme="minorHAnsi" w:hAnsiTheme="minorHAnsi" w:cstheme="minorHAnsi"/>
+          <w:color w:val="000000" w:themeColor="text1"/>
+          <w:sz w:val="22"/>
+          <w:szCs w:val="22"/>
+          <w:lang w:val="en-US"/>
+        </w:rPr>
+        <w:t xml:space="preserve"> Ruby,</w:t>
+      </w:r>
+      <w:r>
+        <w:rPr>
+          <w:rFonts w:asciiTheme="minorHAnsi" w:hAnsiTheme="minorHAnsi" w:cstheme="minorHAnsi"/>
+          <w:color w:val="000000" w:themeColor="text1"/>
+          <w:sz w:val="22"/>
+          <w:szCs w:val="22"/>
+          <w:lang w:val="en-US"/>
+        </w:rPr>
+        <w:t xml:space="preserve"> </w:t>
       </w:r>
       <w:r>
         <w:rPr>
@@ -1028,7 +1048,7 @@
           <w:szCs w:val="22"/>
           <w:lang w:val="en-US"/>
         </w:rPr>
-        <w:t xml:space="preserve"> (EC2, Redshift), Docker </w:t>
+        <w:t xml:space="preserve"> (EC2, Redshift), Docker</w:t>
       </w:r>
     </w:p>
     <w:p>
@@ -1279,6 +1299,18 @@
         </w:rPr>
         <w:t>Remote – Waterloo, Ontario</w:t>
       </w:r>
+      <w:r>
+        <w:rPr>
+          <w:rFonts w:asciiTheme="minorHAnsi" w:hAnsiTheme="minorHAnsi" w:cstheme="minorHAnsi"/>
+          <w:i/>
+          <w:iCs/>
+          <w:color w:val="000000" w:themeColor="text1"/>
+          <w:sz w:val="22"/>
+          <w:szCs w:val="22"/>
+          <w:lang w:val="en-US"/>
+        </w:rPr>
+        <w:t>, CAN</w:t>
+      </w:r>
     </w:p>
     <w:p>
       <w:pPr>
@@ -1359,295 +1391,54 @@
           <w:szCs w:val="22"/>
           <w:lang w:val="en-US"/>
         </w:rPr>
-        <w:t xml:space="preserve">for internal cloud console application </w:t>
-      </w:r>
-      <w:r>
-        <w:rPr>
-          <w:rFonts w:asciiTheme="minorHAnsi" w:hAnsiTheme="minorHAnsi" w:cstheme="minorHAnsi"/>
-          <w:color w:val="000000" w:themeColor="text1"/>
-          <w:sz w:val="22"/>
-          <w:szCs w:val="22"/>
-          <w:lang w:val="en-US"/>
-        </w:rPr>
-        <w:t>using</w:t>
-      </w:r>
-      <w:r>
-        <w:rPr>
-          <w:rFonts w:asciiTheme="minorHAnsi" w:hAnsiTheme="minorHAnsi" w:cstheme="minorHAnsi"/>
-          <w:color w:val="000000" w:themeColor="text1"/>
-          <w:sz w:val="22"/>
-          <w:szCs w:val="22"/>
-          <w:lang w:val="en-US"/>
-        </w:rPr>
-        <w:t xml:space="preserve"> </w:t>
-      </w:r>
-      <w:r>
-        <w:rPr>
-          <w:rFonts w:asciiTheme="minorHAnsi" w:hAnsiTheme="minorHAnsi" w:cstheme="minorHAnsi"/>
-          <w:color w:val="000000" w:themeColor="text1"/>
-          <w:sz w:val="22"/>
-          <w:szCs w:val="22"/>
-          <w:lang w:val="en-US"/>
-        </w:rPr>
-        <w:t>G</w:t>
-      </w:r>
-      <w:r>
-        <w:rPr>
-          <w:rFonts w:asciiTheme="minorHAnsi" w:hAnsiTheme="minorHAnsi" w:cstheme="minorHAnsi"/>
-          <w:color w:val="000000" w:themeColor="text1"/>
-          <w:sz w:val="22"/>
-          <w:szCs w:val="22"/>
-          <w:lang w:val="en-US"/>
-        </w:rPr>
-        <w:t>o (</w:t>
-      </w:r>
-      <w:r>
-        <w:rPr>
-          <w:rFonts w:asciiTheme="minorHAnsi" w:hAnsiTheme="minorHAnsi" w:cstheme="minorHAnsi"/>
-          <w:color w:val="000000" w:themeColor="text1"/>
-          <w:sz w:val="22"/>
-          <w:szCs w:val="22"/>
-          <w:lang w:val="en-US"/>
-        </w:rPr>
-        <w:t>G</w:t>
-      </w:r>
-      <w:r>
-        <w:rPr>
-          <w:rFonts w:asciiTheme="minorHAnsi" w:hAnsiTheme="minorHAnsi" w:cstheme="minorHAnsi"/>
-          <w:color w:val="000000" w:themeColor="text1"/>
-          <w:sz w:val="22"/>
-          <w:szCs w:val="22"/>
-          <w:lang w:val="en-US"/>
-        </w:rPr>
-        <w:t>olang)</w:t>
-      </w:r>
-      <w:r>
-        <w:rPr>
-          <w:rFonts w:asciiTheme="minorHAnsi" w:hAnsiTheme="minorHAnsi" w:cstheme="minorHAnsi"/>
-          <w:color w:val="000000" w:themeColor="text1"/>
-          <w:sz w:val="22"/>
-          <w:szCs w:val="22"/>
-          <w:lang w:val="en-US"/>
-        </w:rPr>
-        <w:t xml:space="preserve"> from Ruby </w:t>
-      </w:r>
-    </w:p>
-    <w:p>
-      <w:pPr>
-        <w:rPr>
-          <w:rFonts w:asciiTheme="minorHAnsi" w:hAnsiTheme="minorHAnsi" w:cstheme="minorHAnsi"/>
-          <w:sz w:val="10"/>
-          <w:szCs w:val="10"/>
-        </w:rPr>
-      </w:pPr>
-      <w:r>
-        <w:rPr>
-          <w:rFonts w:asciiTheme="minorHAnsi" w:hAnsiTheme="minorHAnsi" w:cstheme="minorHAnsi"/>
-          <w:sz w:val="10"/>
-          <w:szCs w:val="10"/>
-        </w:rPr>
-        <w:t xml:space="preserve">   </w:t>
-      </w:r>
-    </w:p>
-    <w:p>
-      <w:pPr>
-        <w:tabs>
-          <w:tab w:val="right" w:pos="10766"/>
-        </w:tabs>
-        <w:rPr>
-          <w:rFonts w:asciiTheme="minorHAnsi" w:hAnsiTheme="minorHAnsi" w:cstheme="minorHAnsi"/>
-          <w:b/>
-          <w:bCs/>
-          <w:color w:val="000000" w:themeColor="text1"/>
-          <w:sz w:val="20"/>
-          <w:szCs w:val="20"/>
-          <w:lang w:val="en-US"/>
-        </w:rPr>
-      </w:pPr>
-      <w:proofErr w:type="spellStart"/>
-      <w:r>
-        <w:rPr>
-          <w:rFonts w:asciiTheme="minorHAnsi" w:hAnsiTheme="minorHAnsi" w:cstheme="minorHAnsi"/>
-          <w:b/>
-          <w:bCs/>
-          <w:color w:val="000000" w:themeColor="text1"/>
-          <w:lang w:val="en-US"/>
-        </w:rPr>
-        <w:t>Hölmetrics</w:t>
-      </w:r>
-      <w:proofErr w:type="spellEnd"/>
-      <w:r>
-        <w:rPr>
-          <w:rFonts w:asciiTheme="minorHAnsi" w:hAnsiTheme="minorHAnsi" w:cstheme="minorHAnsi"/>
-          <w:b/>
-          <w:bCs/>
-          <w:color w:val="000000" w:themeColor="text1"/>
-          <w:sz w:val="20"/>
-          <w:szCs w:val="20"/>
-          <w:lang w:val="en-US"/>
-        </w:rPr>
-        <w:tab/>
-      </w:r>
-      <w:r>
-        <w:rPr>
-          <w:rFonts w:asciiTheme="minorHAnsi" w:hAnsiTheme="minorHAnsi" w:cstheme="minorHAnsi"/>
-          <w:b/>
-          <w:bCs/>
-          <w:color w:val="000000" w:themeColor="text1"/>
-          <w:sz w:val="22"/>
-          <w:szCs w:val="22"/>
-          <w:lang w:val="en-US"/>
-        </w:rPr>
-        <w:t xml:space="preserve">May 2021 – </w:t>
-      </w:r>
-      <w:r>
-        <w:rPr>
-          <w:rFonts w:asciiTheme="minorHAnsi" w:hAnsiTheme="minorHAnsi" w:cstheme="minorHAnsi"/>
-          <w:b/>
-          <w:bCs/>
-          <w:color w:val="000000" w:themeColor="text1"/>
-          <w:sz w:val="22"/>
-          <w:szCs w:val="22"/>
-          <w:lang w:val="en-US"/>
-        </w:rPr>
-        <w:t>August 2021</w:t>
-      </w:r>
-    </w:p>
-    <w:p>
-      <w:pPr>
-        <w:tabs>
-          <w:tab w:val="right" w:pos="10766"/>
-        </w:tabs>
-        <w:rPr>
-          <w:rFonts w:asciiTheme="minorHAnsi" w:hAnsiTheme="minorHAnsi" w:cstheme="minorHAnsi"/>
-          <w:i/>
-          <w:iCs/>
-          <w:color w:val="000000" w:themeColor="text1"/>
-          <w:sz w:val="22"/>
-          <w:szCs w:val="22"/>
-          <w:lang w:val="en-US"/>
-        </w:rPr>
-      </w:pPr>
-      <w:r>
-        <w:rPr>
-          <w:rFonts w:asciiTheme="minorHAnsi" w:hAnsiTheme="minorHAnsi" w:cstheme="minorHAnsi"/>
-          <w:i/>
-          <w:iCs/>
-          <w:color w:val="000000" w:themeColor="text1"/>
-          <w:sz w:val="22"/>
-          <w:szCs w:val="22"/>
-          <w:lang w:val="en-US"/>
-        </w:rPr>
-        <w:t xml:space="preserve">Software </w:t>
-      </w:r>
-      <w:r>
-        <w:rPr>
-          <w:rFonts w:asciiTheme="minorHAnsi" w:hAnsiTheme="minorHAnsi" w:cstheme="minorHAnsi"/>
-          <w:i/>
-          <w:iCs/>
-          <w:color w:val="000000" w:themeColor="text1"/>
-          <w:sz w:val="22"/>
-          <w:szCs w:val="22"/>
-          <w:lang w:val="en-US"/>
-        </w:rPr>
-        <w:t xml:space="preserve">Engineer </w:t>
-      </w:r>
-      <w:r>
-        <w:rPr>
-          <w:rFonts w:asciiTheme="minorHAnsi" w:hAnsiTheme="minorHAnsi" w:cstheme="minorHAnsi"/>
-          <w:i/>
-          <w:iCs/>
-          <w:color w:val="000000" w:themeColor="text1"/>
-          <w:sz w:val="22"/>
-          <w:szCs w:val="22"/>
-          <w:lang w:val="en-US"/>
-        </w:rPr>
-        <w:t>Intern</w:t>
-      </w:r>
-      <w:r>
-        <w:rPr>
-          <w:rFonts w:asciiTheme="minorHAnsi" w:hAnsiTheme="minorHAnsi" w:cstheme="minorHAnsi"/>
-          <w:i/>
-          <w:iCs/>
-          <w:color w:val="000000" w:themeColor="text1"/>
-          <w:sz w:val="22"/>
-          <w:szCs w:val="22"/>
-          <w:lang w:val="en-US"/>
-        </w:rPr>
-        <w:softHyphen/>
-      </w:r>
-      <w:r>
-        <w:rPr>
-          <w:rFonts w:asciiTheme="minorHAnsi" w:hAnsiTheme="minorHAnsi" w:cstheme="minorHAnsi"/>
-          <w:i/>
-          <w:iCs/>
-          <w:color w:val="000000" w:themeColor="text1"/>
-          <w:sz w:val="22"/>
-          <w:szCs w:val="22"/>
-          <w:lang w:val="en-US"/>
-        </w:rPr>
-        <w:softHyphen/>
-      </w:r>
-      <w:r>
-        <w:rPr>
-          <w:rFonts w:asciiTheme="minorHAnsi" w:hAnsiTheme="minorHAnsi" w:cstheme="minorHAnsi"/>
-          <w:i/>
-          <w:iCs/>
-          <w:color w:val="000000" w:themeColor="text1"/>
-          <w:sz w:val="22"/>
-          <w:szCs w:val="22"/>
-          <w:lang w:val="en-US"/>
-        </w:rPr>
-        <w:softHyphen/>
-      </w:r>
-      <w:r>
-        <w:rPr>
-          <w:rFonts w:asciiTheme="minorHAnsi" w:hAnsiTheme="minorHAnsi" w:cstheme="minorHAnsi"/>
-          <w:b/>
-          <w:bCs/>
-          <w:color w:val="000000" w:themeColor="text1"/>
-          <w:sz w:val="20"/>
-          <w:szCs w:val="20"/>
-          <w:lang w:val="en-US"/>
-        </w:rPr>
-        <w:tab/>
-      </w:r>
-      <w:r>
-        <w:rPr>
-          <w:rFonts w:asciiTheme="minorHAnsi" w:hAnsiTheme="minorHAnsi" w:cstheme="minorHAnsi"/>
-          <w:i/>
-          <w:iCs/>
-          <w:color w:val="000000" w:themeColor="text1"/>
-          <w:sz w:val="22"/>
-          <w:szCs w:val="22"/>
-          <w:lang w:val="en-US"/>
-        </w:rPr>
-        <w:t>Remote – Calgary, Alberta</w:t>
-      </w:r>
-    </w:p>
-    <w:p>
-      <w:pPr>
-        <w:tabs>
-          <w:tab w:val="right" w:pos="10766"/>
-        </w:tabs>
-        <w:rPr>
-          <w:rFonts w:asciiTheme="minorHAnsi" w:hAnsiTheme="minorHAnsi" w:cstheme="minorHAnsi"/>
-          <w:b/>
-          <w:bCs/>
-          <w:color w:val="000000" w:themeColor="text1"/>
-          <w:sz w:val="2"/>
-          <w:szCs w:val="2"/>
-          <w:lang w:val="en-US"/>
-        </w:rPr>
-      </w:pPr>
-      <w:r>
-        <w:rPr>
-          <w:rFonts w:asciiTheme="minorHAnsi" w:hAnsiTheme="minorHAnsi" w:cstheme="minorHAnsi"/>
-          <w:i/>
-          <w:iCs/>
-          <w:color w:val="000000" w:themeColor="text1"/>
-          <w:sz w:val="4"/>
-          <w:szCs w:val="4"/>
+        <w:t xml:space="preserve">for cloud </w:t>
+      </w:r>
+      <w:r>
+        <w:rPr>
+          <w:rFonts w:asciiTheme="minorHAnsi" w:hAnsiTheme="minorHAnsi" w:cstheme="minorHAnsi"/>
+          <w:color w:val="000000" w:themeColor="text1"/>
+          <w:sz w:val="22"/>
+          <w:szCs w:val="22"/>
+          <w:lang w:val="en-US"/>
+        </w:rPr>
+        <w:t xml:space="preserve">infrastructure console </w:t>
+      </w:r>
+      <w:r>
+        <w:rPr>
+          <w:rFonts w:asciiTheme="minorHAnsi" w:hAnsiTheme="minorHAnsi" w:cstheme="minorHAnsi"/>
+          <w:color w:val="000000" w:themeColor="text1"/>
+          <w:sz w:val="22"/>
+          <w:szCs w:val="22"/>
+          <w:lang w:val="en-US"/>
+        </w:rPr>
+        <w:t xml:space="preserve">application </w:t>
+      </w:r>
+      <w:r>
+        <w:rPr>
+          <w:rFonts w:asciiTheme="minorHAnsi" w:hAnsiTheme="minorHAnsi" w:cstheme="minorHAnsi"/>
+          <w:color w:val="000000" w:themeColor="text1"/>
+          <w:sz w:val="22"/>
+          <w:szCs w:val="22"/>
+          <w:lang w:val="en-US"/>
+        </w:rPr>
+        <w:t xml:space="preserve">from Ruby </w:t>
+      </w:r>
+      <w:r>
+        <w:rPr>
+          <w:rFonts w:asciiTheme="minorHAnsi" w:hAnsiTheme="minorHAnsi" w:cstheme="minorHAnsi"/>
+          <w:color w:val="000000" w:themeColor="text1"/>
+          <w:sz w:val="22"/>
+          <w:szCs w:val="22"/>
+          <w:lang w:val="en-US"/>
+        </w:rPr>
+        <w:t>using Go (Golang)</w:t>
+      </w:r>
+      <w:r>
+        <w:rPr>
+          <w:rFonts w:asciiTheme="minorHAnsi" w:hAnsiTheme="minorHAnsi" w:cstheme="minorHAnsi"/>
+          <w:color w:val="000000" w:themeColor="text1"/>
+          <w:sz w:val="22"/>
+          <w:szCs w:val="22"/>
           <w:lang w:val="en-US"/>
         </w:rPr>
         <w:t xml:space="preserve"> </w:t>
@@ -1661,235 +1452,244 @@
           <w:numId w:val="18"/>
         </w:numPr>
         <w:rPr>
-          <w:rStyle w:val="jsgrdq"/>
-          <w:rFonts w:asciiTheme="minorHAnsi" w:hAnsiTheme="minorHAnsi" w:cstheme="minorHAnsi"/>
-          <w:sz w:val="22"/>
-          <w:szCs w:val="22"/>
-        </w:rPr>
-      </w:pPr>
-      <w:r>
-        <w:rPr>
-          <w:rStyle w:val="jsgrdq"/>
-          <w:rFonts w:asciiTheme="minorHAnsi" w:hAnsiTheme="minorHAnsi" w:cstheme="minorHAnsi"/>
-          <w:color w:val="000000"/>
-          <w:sz w:val="22"/>
-          <w:szCs w:val="22"/>
+          <w:rFonts w:asciiTheme="minorHAnsi" w:hAnsiTheme="minorHAnsi" w:cstheme="minorHAnsi"/>
+          <w:color w:val="000000" w:themeColor="text1"/>
+          <w:sz w:val="22"/>
+          <w:szCs w:val="22"/>
+          <w:lang w:val="en-US"/>
+        </w:rPr>
+      </w:pPr>
+      <w:r>
+        <w:rPr>
+          <w:rFonts w:asciiTheme="minorHAnsi" w:hAnsiTheme="minorHAnsi" w:cstheme="minorHAnsi"/>
+          <w:color w:val="000000" w:themeColor="text1"/>
+          <w:sz w:val="22"/>
+          <w:szCs w:val="22"/>
+          <w:lang w:val="en-US"/>
         </w:rPr>
         <w:t xml:space="preserve"> </w:t>
       </w:r>
       <w:r>
         <w:rPr>
-          <w:rStyle w:val="jsgrdq"/>
-          <w:rFonts w:asciiTheme="minorHAnsi" w:hAnsiTheme="minorHAnsi" w:cstheme="minorHAnsi"/>
-          <w:color w:val="000000"/>
-          <w:sz w:val="22"/>
-          <w:szCs w:val="22"/>
-        </w:rPr>
-        <w:t>Created from scratch</w:t>
-      </w:r>
-      <w:r>
-        <w:rPr>
-          <w:rStyle w:val="jsgrdq"/>
-          <w:rFonts w:asciiTheme="minorHAnsi" w:hAnsiTheme="minorHAnsi" w:cstheme="minorHAnsi"/>
-          <w:color w:val="000000"/>
-          <w:sz w:val="22"/>
-          <w:szCs w:val="22"/>
-        </w:rPr>
-        <w:t xml:space="preserve"> and de</w:t>
-      </w:r>
-      <w:r>
-        <w:rPr>
-          <w:rStyle w:val="jsgrdq"/>
-          <w:rFonts w:asciiTheme="minorHAnsi" w:hAnsiTheme="minorHAnsi" w:cstheme="minorHAnsi"/>
-          <w:color w:val="000000"/>
-          <w:sz w:val="22"/>
-          <w:szCs w:val="22"/>
-        </w:rPr>
-        <w:t>ployed</w:t>
-      </w:r>
-      <w:r>
-        <w:rPr>
-          <w:rStyle w:val="jsgrdq"/>
-          <w:rFonts w:asciiTheme="minorHAnsi" w:hAnsiTheme="minorHAnsi" w:cstheme="minorHAnsi"/>
-          <w:color w:val="000000"/>
-          <w:sz w:val="22"/>
-          <w:szCs w:val="22"/>
-        </w:rPr>
-        <w:t xml:space="preserve"> to stakeholders</w:t>
-      </w:r>
-      <w:r>
-        <w:rPr>
-          <w:rStyle w:val="jsgrdq"/>
-          <w:rFonts w:asciiTheme="minorHAnsi" w:hAnsiTheme="minorHAnsi" w:cstheme="minorHAnsi"/>
-          <w:color w:val="000000"/>
-          <w:sz w:val="22"/>
-          <w:szCs w:val="22"/>
-        </w:rPr>
-        <w:t xml:space="preserve"> on AWS EC2</w:t>
-      </w:r>
-      <w:r>
-        <w:rPr>
-          <w:rStyle w:val="jsgrdq"/>
-          <w:rFonts w:asciiTheme="minorHAnsi" w:hAnsiTheme="minorHAnsi" w:cstheme="minorHAnsi"/>
-          <w:color w:val="000000"/>
-          <w:sz w:val="22"/>
-          <w:szCs w:val="22"/>
-        </w:rPr>
-        <w:t>, React and Node</w:t>
-      </w:r>
-      <w:r>
-        <w:rPr>
-          <w:rStyle w:val="jsgrdq"/>
-          <w:rFonts w:asciiTheme="minorHAnsi" w:hAnsiTheme="minorHAnsi" w:cstheme="minorHAnsi"/>
-          <w:color w:val="000000"/>
-          <w:sz w:val="22"/>
-          <w:szCs w:val="22"/>
-        </w:rPr>
-        <w:t xml:space="preserve">.js </w:t>
-      </w:r>
-      <w:r>
-        <w:rPr>
-          <w:rStyle w:val="jsgrdq"/>
-          <w:rFonts w:asciiTheme="minorHAnsi" w:hAnsiTheme="minorHAnsi" w:cstheme="minorHAnsi"/>
-          <w:color w:val="000000"/>
-          <w:sz w:val="22"/>
-          <w:szCs w:val="22"/>
-        </w:rPr>
-        <w:t xml:space="preserve">in-house improvement of </w:t>
+          <w:rFonts w:asciiTheme="minorHAnsi" w:hAnsiTheme="minorHAnsi" w:cstheme="minorHAnsi"/>
+          <w:color w:val="000000" w:themeColor="text1"/>
+          <w:sz w:val="22"/>
+          <w:szCs w:val="22"/>
+          <w:lang w:val="en-US"/>
+        </w:rPr>
+        <w:t>D</w:t>
+      </w:r>
+      <w:r>
+        <w:rPr>
+          <w:rFonts w:asciiTheme="minorHAnsi" w:hAnsiTheme="minorHAnsi" w:cstheme="minorHAnsi"/>
+          <w:color w:val="000000" w:themeColor="text1"/>
+          <w:sz w:val="22"/>
+          <w:szCs w:val="22"/>
+          <w:lang w:val="en-US"/>
+        </w:rPr>
+        <w:t>esigned and implemented</w:t>
+      </w:r>
+      <w:r>
+        <w:rPr>
+          <w:rFonts w:asciiTheme="minorHAnsi" w:hAnsiTheme="minorHAnsi" w:cstheme="minorHAnsi"/>
+          <w:color w:val="000000" w:themeColor="text1"/>
+          <w:sz w:val="22"/>
+          <w:szCs w:val="22"/>
+          <w:lang w:val="en-US"/>
+        </w:rPr>
+        <w:t xml:space="preserve"> </w:t>
+      </w:r>
+      <w:r>
+        <w:rPr>
+          <w:rFonts w:asciiTheme="minorHAnsi" w:hAnsiTheme="minorHAnsi" w:cstheme="minorHAnsi"/>
+          <w:color w:val="000000" w:themeColor="text1"/>
+          <w:sz w:val="22"/>
+          <w:szCs w:val="22"/>
+          <w:lang w:val="en-US"/>
+        </w:rPr>
+        <w:t xml:space="preserve">cluster </w:t>
+      </w:r>
+      <w:r>
+        <w:rPr>
+          <w:rFonts w:asciiTheme="minorHAnsi" w:hAnsiTheme="minorHAnsi" w:cstheme="minorHAnsi"/>
+          <w:color w:val="000000" w:themeColor="text1"/>
+          <w:sz w:val="22"/>
+          <w:szCs w:val="22"/>
+          <w:lang w:val="en-US"/>
+        </w:rPr>
+        <w:t>report</w:t>
+      </w:r>
+      <w:r>
+        <w:rPr>
+          <w:rFonts w:asciiTheme="minorHAnsi" w:hAnsiTheme="minorHAnsi" w:cstheme="minorHAnsi"/>
+          <w:color w:val="000000" w:themeColor="text1"/>
+          <w:sz w:val="22"/>
+          <w:szCs w:val="22"/>
+          <w:lang w:val="en-US"/>
+        </w:rPr>
+        <w:t>s</w:t>
+      </w:r>
+      <w:r>
+        <w:rPr>
+          <w:rFonts w:asciiTheme="minorHAnsi" w:hAnsiTheme="minorHAnsi" w:cstheme="minorHAnsi"/>
+          <w:color w:val="000000" w:themeColor="text1"/>
+          <w:sz w:val="22"/>
+          <w:szCs w:val="22"/>
+          <w:lang w:val="en-US"/>
+        </w:rPr>
+        <w:t xml:space="preserve"> microservice</w:t>
+      </w:r>
+      <w:r>
+        <w:rPr>
+          <w:rFonts w:asciiTheme="minorHAnsi" w:hAnsiTheme="minorHAnsi" w:cstheme="minorHAnsi"/>
+          <w:color w:val="000000" w:themeColor="text1"/>
+          <w:sz w:val="22"/>
+          <w:szCs w:val="22"/>
+          <w:lang w:val="en-US"/>
+        </w:rPr>
+        <w:t>s</w:t>
+      </w:r>
+      <w:r>
+        <w:rPr>
+          <w:rFonts w:asciiTheme="minorHAnsi" w:hAnsiTheme="minorHAnsi" w:cstheme="minorHAnsi"/>
+          <w:color w:val="000000" w:themeColor="text1"/>
+          <w:sz w:val="22"/>
+          <w:szCs w:val="22"/>
+          <w:lang w:val="en-US"/>
+        </w:rPr>
+        <w:t xml:space="preserve"> </w:t>
+      </w:r>
+      <w:r>
+        <w:rPr>
+          <w:rFonts w:asciiTheme="minorHAnsi" w:hAnsiTheme="minorHAnsi" w:cstheme="minorHAnsi"/>
+          <w:color w:val="000000" w:themeColor="text1"/>
+          <w:sz w:val="22"/>
+          <w:szCs w:val="22"/>
+          <w:lang w:val="en-US"/>
+        </w:rPr>
+        <w:t xml:space="preserve">in Go </w:t>
+      </w:r>
+      <w:r>
+        <w:rPr>
+          <w:rFonts w:asciiTheme="minorHAnsi" w:hAnsiTheme="minorHAnsi" w:cstheme="minorHAnsi"/>
+          <w:color w:val="000000" w:themeColor="text1"/>
+          <w:sz w:val="22"/>
+          <w:szCs w:val="22"/>
+          <w:lang w:val="en-US"/>
+        </w:rPr>
+        <w:t xml:space="preserve">with </w:t>
+      </w:r>
+      <w:r>
+        <w:rPr>
+          <w:rFonts w:asciiTheme="minorHAnsi" w:hAnsiTheme="minorHAnsi" w:cstheme="minorHAnsi"/>
+          <w:color w:val="000000" w:themeColor="text1"/>
+          <w:sz w:val="22"/>
+          <w:szCs w:val="22"/>
+          <w:lang w:val="en-US"/>
+        </w:rPr>
+        <w:t xml:space="preserve">algorithmic and data structural changes </w:t>
+      </w:r>
+      <w:r>
+        <w:rPr>
+          <w:rFonts w:asciiTheme="minorHAnsi" w:hAnsiTheme="minorHAnsi" w:cstheme="minorHAnsi"/>
+          <w:color w:val="000000" w:themeColor="text1"/>
+          <w:sz w:val="22"/>
+          <w:szCs w:val="22"/>
+          <w:lang w:val="en-US"/>
+        </w:rPr>
+        <w:t>to</w:t>
+      </w:r>
+      <w:r>
+        <w:rPr>
+          <w:rFonts w:asciiTheme="minorHAnsi" w:hAnsiTheme="minorHAnsi" w:cstheme="minorHAnsi"/>
+          <w:color w:val="000000" w:themeColor="text1"/>
+          <w:sz w:val="22"/>
+          <w:szCs w:val="22"/>
+          <w:lang w:val="en-US"/>
+        </w:rPr>
+        <w:t xml:space="preserve">   </w:t>
+      </w:r>
+      <w:r>
+        <w:rPr>
+          <w:rFonts w:asciiTheme="minorHAnsi" w:hAnsiTheme="minorHAnsi" w:cstheme="minorHAnsi"/>
+          <w:color w:val="000000" w:themeColor="text1"/>
+          <w:sz w:val="22"/>
+          <w:szCs w:val="22"/>
+          <w:lang w:val="en-US"/>
+        </w:rPr>
+        <w:t xml:space="preserve">   </w:t>
       </w:r>
     </w:p>
     <w:p>
       <w:pPr>
-        <w:pStyle w:val="ListParagraph"/>
         <w:ind w:left="113"/>
         <w:rPr>
-          <w:rStyle w:val="jsgrdq"/>
-          <w:rFonts w:asciiTheme="minorHAnsi" w:hAnsiTheme="minorHAnsi" w:cstheme="minorHAnsi"/>
-          <w:sz w:val="22"/>
-          <w:szCs w:val="22"/>
-        </w:rPr>
-      </w:pPr>
-      <w:r>
-        <w:rPr>
-          <w:rStyle w:val="jsgrdq"/>
-          <w:rFonts w:asciiTheme="minorHAnsi" w:hAnsiTheme="minorHAnsi" w:cstheme="minorHAnsi"/>
-          <w:sz w:val="22"/>
-          <w:szCs w:val="22"/>
+          <w:rFonts w:asciiTheme="minorHAnsi" w:hAnsiTheme="minorHAnsi" w:cstheme="minorHAnsi"/>
+          <w:color w:val="000000" w:themeColor="text1"/>
+          <w:sz w:val="22"/>
+          <w:szCs w:val="22"/>
+          <w:lang w:val="en-US"/>
+        </w:rPr>
+      </w:pPr>
+      <w:r>
+        <w:rPr>
+          <w:rFonts w:asciiTheme="minorHAnsi" w:hAnsiTheme="minorHAnsi" w:cstheme="minorHAnsi"/>
+          <w:color w:val="000000" w:themeColor="text1"/>
+          <w:sz w:val="22"/>
+          <w:szCs w:val="22"/>
+          <w:lang w:val="en-US"/>
         </w:rPr>
         <w:t xml:space="preserve">   </w:t>
       </w:r>
       <w:r>
         <w:rPr>
-          <w:rStyle w:val="jsgrdq"/>
-          <w:rFonts w:asciiTheme="minorHAnsi" w:hAnsiTheme="minorHAnsi" w:cstheme="minorHAnsi"/>
-          <w:color w:val="000000"/>
-          <w:sz w:val="22"/>
-          <w:szCs w:val="22"/>
-        </w:rPr>
-        <w:t xml:space="preserve">company’s flagship </w:t>
-      </w:r>
-      <w:r>
-        <w:rPr>
-          <w:rStyle w:val="jsgrdq"/>
-          <w:rFonts w:asciiTheme="minorHAnsi" w:hAnsiTheme="minorHAnsi" w:cstheme="minorHAnsi"/>
-          <w:color w:val="000000"/>
-          <w:sz w:val="22"/>
-          <w:szCs w:val="22"/>
-        </w:rPr>
-        <w:t>product</w:t>
-      </w:r>
-      <w:r>
-        <w:rPr>
-          <w:rStyle w:val="jsgrdq"/>
-          <w:rFonts w:asciiTheme="minorHAnsi" w:hAnsiTheme="minorHAnsi" w:cstheme="minorHAnsi"/>
-          <w:color w:val="000000"/>
-          <w:sz w:val="22"/>
-          <w:szCs w:val="22"/>
-        </w:rPr>
-        <w:t xml:space="preserve">, </w:t>
-      </w:r>
-      <w:r>
-        <w:rPr>
-          <w:rStyle w:val="jsgrdq"/>
-          <w:rFonts w:asciiTheme="minorHAnsi" w:hAnsiTheme="minorHAnsi" w:cstheme="minorHAnsi"/>
-          <w:color w:val="000000"/>
-          <w:sz w:val="22"/>
-          <w:szCs w:val="22"/>
-        </w:rPr>
-        <w:t>50%</w:t>
-      </w:r>
-      <w:r>
-        <w:rPr>
-          <w:rStyle w:val="jsgrdq"/>
-          <w:rFonts w:asciiTheme="minorHAnsi" w:hAnsiTheme="minorHAnsi" w:cstheme="minorHAnsi"/>
-          <w:sz w:val="22"/>
-          <w:szCs w:val="22"/>
-        </w:rPr>
-        <w:t xml:space="preserve"> ahead of the scoped time</w:t>
-      </w:r>
-      <w:r>
-        <w:rPr>
-          <w:rStyle w:val="jsgrdq"/>
-          <w:rFonts w:asciiTheme="minorHAnsi" w:hAnsiTheme="minorHAnsi" w:cstheme="minorHAnsi"/>
-          <w:sz w:val="22"/>
-          <w:szCs w:val="22"/>
-        </w:rPr>
-        <w:t xml:space="preserve">, eliminating </w:t>
-      </w:r>
-      <w:r>
-        <w:rPr>
-          <w:rStyle w:val="jsgrdq"/>
-          <w:rFonts w:asciiTheme="minorHAnsi" w:hAnsiTheme="minorHAnsi" w:cstheme="minorHAnsi"/>
-          <w:sz w:val="22"/>
-          <w:szCs w:val="22"/>
-        </w:rPr>
-        <w:t>3</w:t>
-      </w:r>
-      <w:r>
-        <w:rPr>
-          <w:rStyle w:val="jsgrdq"/>
-          <w:rFonts w:asciiTheme="minorHAnsi" w:hAnsiTheme="minorHAnsi" w:cstheme="minorHAnsi"/>
-          <w:sz w:val="22"/>
-          <w:szCs w:val="22"/>
-          <w:vertAlign w:val="superscript"/>
-        </w:rPr>
-        <w:t>rd</w:t>
-      </w:r>
-      <w:r>
-        <w:rPr>
-          <w:rStyle w:val="jsgrdq"/>
-          <w:rFonts w:asciiTheme="minorHAnsi" w:hAnsiTheme="minorHAnsi" w:cstheme="minorHAnsi"/>
-          <w:sz w:val="22"/>
-          <w:szCs w:val="22"/>
-        </w:rPr>
-        <w:t xml:space="preserve"> party </w:t>
-      </w:r>
-      <w:r>
-        <w:rPr>
-          <w:rStyle w:val="jsgrdq"/>
-          <w:rFonts w:asciiTheme="minorHAnsi" w:hAnsiTheme="minorHAnsi" w:cstheme="minorHAnsi"/>
-          <w:sz w:val="22"/>
-          <w:szCs w:val="22"/>
-        </w:rPr>
-        <w:t>company costs ($70 per c</w:t>
-      </w:r>
-      <w:r>
-        <w:rPr>
-          <w:rStyle w:val="jsgrdq"/>
-          <w:rFonts w:asciiTheme="minorHAnsi" w:hAnsiTheme="minorHAnsi" w:cstheme="minorHAnsi"/>
-          <w:sz w:val="22"/>
-          <w:szCs w:val="22"/>
-        </w:rPr>
-        <w:t>lient</w:t>
-      </w:r>
-      <w:r>
-        <w:rPr>
-          <w:rStyle w:val="jsgrdq"/>
-          <w:rFonts w:asciiTheme="minorHAnsi" w:hAnsiTheme="minorHAnsi" w:cstheme="minorHAnsi"/>
-          <w:sz w:val="22"/>
-          <w:szCs w:val="22"/>
-        </w:rPr>
-        <w:t xml:space="preserve"> to $0) </w:t>
+          <w:rFonts w:asciiTheme="minorHAnsi" w:hAnsiTheme="minorHAnsi" w:cstheme="minorHAnsi"/>
+          <w:color w:val="000000" w:themeColor="text1"/>
+          <w:sz w:val="22"/>
+          <w:szCs w:val="22"/>
+          <w:lang w:val="en-US"/>
+        </w:rPr>
+        <w:t xml:space="preserve">improve </w:t>
+      </w:r>
+      <w:r>
+        <w:rPr>
+          <w:rFonts w:asciiTheme="minorHAnsi" w:hAnsiTheme="minorHAnsi" w:cstheme="minorHAnsi"/>
+          <w:color w:val="000000" w:themeColor="text1"/>
+          <w:sz w:val="22"/>
+          <w:szCs w:val="22"/>
+          <w:lang w:val="en-US"/>
+        </w:rPr>
+        <w:t>performance over Ruby version by</w:t>
+      </w:r>
+      <w:r>
+        <w:rPr>
+          <w:rFonts w:asciiTheme="minorHAnsi" w:hAnsiTheme="minorHAnsi" w:cstheme="minorHAnsi"/>
+          <w:color w:val="000000" w:themeColor="text1"/>
+          <w:sz w:val="22"/>
+          <w:szCs w:val="22"/>
+          <w:lang w:val="en-US"/>
+        </w:rPr>
+        <w:t xml:space="preserve"> 50%</w:t>
+      </w:r>
+      <w:r>
+        <w:rPr>
+          <w:rFonts w:asciiTheme="minorHAnsi" w:hAnsiTheme="minorHAnsi" w:cstheme="minorHAnsi"/>
+          <w:color w:val="000000" w:themeColor="text1"/>
+          <w:sz w:val="22"/>
+          <w:szCs w:val="22"/>
+          <w:lang w:val="en-US"/>
+        </w:rPr>
+        <w:t xml:space="preserve"> (- 100ms)</w:t>
+      </w:r>
+      <w:r>
+        <w:rPr>
+          <w:rFonts w:asciiTheme="minorHAnsi" w:hAnsiTheme="minorHAnsi" w:cstheme="minorHAnsi"/>
+          <w:color w:val="000000" w:themeColor="text1"/>
+          <w:sz w:val="22"/>
+          <w:szCs w:val="22"/>
+          <w:lang w:val="en-US"/>
+        </w:rPr>
+        <w:t>. Wrote over 1.7k+ lines of code for the features in 3 weeks</w:t>
       </w:r>
     </w:p>
     <w:p>
@@ -1900,63 +1700,60 @@
           <w:numId w:val="18"/>
         </w:numPr>
         <w:rPr>
-          <w:rStyle w:val="jsgrdq"/>
-          <w:rFonts w:asciiTheme="minorHAnsi" w:hAnsiTheme="minorHAnsi" w:cstheme="minorHAnsi"/>
-          <w:sz w:val="22"/>
-          <w:szCs w:val="22"/>
-        </w:rPr>
-      </w:pPr>
-      <w:r>
-        <w:rPr>
-          <w:rStyle w:val="jsgrdq"/>
-          <w:rFonts w:asciiTheme="minorHAnsi" w:hAnsiTheme="minorHAnsi" w:cstheme="minorHAnsi"/>
-          <w:color w:val="000000"/>
-          <w:sz w:val="22"/>
-          <w:szCs w:val="22"/>
-        </w:rPr>
-        <w:t xml:space="preserve"> </w:t>
-      </w:r>
-      <w:r>
-        <w:rPr>
-          <w:rStyle w:val="jsgrdq"/>
-          <w:rFonts w:asciiTheme="minorHAnsi" w:hAnsiTheme="minorHAnsi" w:cstheme="minorHAnsi"/>
-          <w:color w:val="000000"/>
-          <w:sz w:val="22"/>
-          <w:szCs w:val="22"/>
-        </w:rPr>
-        <w:t xml:space="preserve">Architected SSO authentication system </w:t>
-      </w:r>
-      <w:r>
-        <w:rPr>
-          <w:rStyle w:val="jsgrdq"/>
-          <w:rFonts w:asciiTheme="minorHAnsi" w:hAnsiTheme="minorHAnsi" w:cstheme="minorHAnsi"/>
-          <w:color w:val="000000"/>
-          <w:sz w:val="22"/>
-          <w:szCs w:val="22"/>
-        </w:rPr>
-        <w:t xml:space="preserve">with JIT provisioning and created REST API endpoints in </w:t>
-      </w:r>
-      <w:proofErr w:type="spellStart"/>
-      <w:r>
-        <w:rPr>
-          <w:rStyle w:val="jsgrdq"/>
-          <w:rFonts w:asciiTheme="minorHAnsi" w:hAnsiTheme="minorHAnsi" w:cstheme="minorHAnsi"/>
-          <w:color w:val="000000"/>
-          <w:sz w:val="22"/>
-          <w:szCs w:val="22"/>
-        </w:rPr>
-        <w:t>Axios</w:t>
-      </w:r>
-      <w:proofErr w:type="spellEnd"/>
-      <w:r>
-        <w:rPr>
-          <w:rStyle w:val="jsgrdq"/>
-          <w:rFonts w:asciiTheme="minorHAnsi" w:hAnsiTheme="minorHAnsi" w:cstheme="minorHAnsi"/>
-          <w:color w:val="000000"/>
-          <w:sz w:val="22"/>
-          <w:szCs w:val="22"/>
-        </w:rPr>
-        <w:t xml:space="preserve"> to handle </w:t>
+          <w:rFonts w:asciiTheme="minorHAnsi" w:hAnsiTheme="minorHAnsi" w:cstheme="minorHAnsi"/>
+          <w:sz w:val="22"/>
+          <w:szCs w:val="22"/>
+        </w:rPr>
+      </w:pPr>
+      <w:r>
+        <w:rPr>
+          <w:rFonts w:asciiTheme="minorHAnsi" w:hAnsiTheme="minorHAnsi" w:cstheme="minorHAnsi"/>
+          <w:color w:val="000000" w:themeColor="text1"/>
+          <w:sz w:val="22"/>
+          <w:szCs w:val="22"/>
+          <w:lang w:val="en-US"/>
+        </w:rPr>
+        <w:t xml:space="preserve"> Participated in code reviews with other engineers and wrote</w:t>
+      </w:r>
+      <w:r>
+        <w:rPr>
+          <w:rFonts w:asciiTheme="minorHAnsi" w:hAnsiTheme="minorHAnsi" w:cstheme="minorHAnsi"/>
+          <w:color w:val="000000" w:themeColor="text1"/>
+          <w:sz w:val="22"/>
+          <w:szCs w:val="22"/>
+          <w:lang w:val="en-US"/>
+        </w:rPr>
+        <w:t xml:space="preserve"> design</w:t>
+      </w:r>
+      <w:r>
+        <w:rPr>
+          <w:rFonts w:asciiTheme="minorHAnsi" w:hAnsiTheme="minorHAnsi" w:cstheme="minorHAnsi"/>
+          <w:color w:val="000000" w:themeColor="text1"/>
+          <w:sz w:val="22"/>
+          <w:szCs w:val="22"/>
+          <w:lang w:val="en-US"/>
+        </w:rPr>
+        <w:t xml:space="preserve"> documentation for</w:t>
+      </w:r>
+      <w:r>
+        <w:rPr>
+          <w:rFonts w:asciiTheme="minorHAnsi" w:hAnsiTheme="minorHAnsi" w:cstheme="minorHAnsi"/>
+          <w:color w:val="000000" w:themeColor="text1"/>
+          <w:sz w:val="22"/>
+          <w:szCs w:val="22"/>
+          <w:lang w:val="en-US"/>
+        </w:rPr>
+        <w:t xml:space="preserve"> owned</w:t>
+      </w:r>
+      <w:r>
+        <w:rPr>
+          <w:rFonts w:asciiTheme="minorHAnsi" w:hAnsiTheme="minorHAnsi" w:cstheme="minorHAnsi"/>
+          <w:color w:val="000000" w:themeColor="text1"/>
+          <w:sz w:val="22"/>
+          <w:szCs w:val="22"/>
+          <w:lang w:val="en-US"/>
+        </w:rPr>
+        <w:t xml:space="preserve"> microservices</w:t>
       </w:r>
     </w:p>
     <w:p>
@@ -1964,91 +1761,226 @@
         <w:pStyle w:val="ListParagraph"/>
         <w:ind w:left="113"/>
         <w:rPr>
-          <w:rStyle w:val="jsgrdq"/>
-          <w:rFonts w:asciiTheme="minorHAnsi" w:hAnsiTheme="minorHAnsi" w:cstheme="minorHAnsi"/>
-          <w:sz w:val="22"/>
-          <w:szCs w:val="22"/>
-        </w:rPr>
-      </w:pPr>
-      <w:r>
-        <w:rPr>
-          <w:rStyle w:val="jsgrdq"/>
-          <w:rFonts w:asciiTheme="minorHAnsi" w:hAnsiTheme="minorHAnsi" w:cstheme="minorHAnsi"/>
-          <w:color w:val="000000"/>
-          <w:sz w:val="22"/>
-          <w:szCs w:val="22"/>
-        </w:rPr>
-        <w:t xml:space="preserve">   authentication requests</w:t>
-      </w:r>
-      <w:r>
-        <w:rPr>
-          <w:rStyle w:val="jsgrdq"/>
-          <w:rFonts w:asciiTheme="minorHAnsi" w:hAnsiTheme="minorHAnsi" w:cstheme="minorHAnsi"/>
-          <w:color w:val="000000"/>
-          <w:sz w:val="22"/>
-          <w:szCs w:val="22"/>
-        </w:rPr>
-        <w:t xml:space="preserve">, </w:t>
-      </w:r>
-      <w:r>
-        <w:rPr>
-          <w:rStyle w:val="jsgrdq"/>
-          <w:rFonts w:asciiTheme="minorHAnsi" w:hAnsiTheme="minorHAnsi" w:cstheme="minorHAnsi"/>
-          <w:color w:val="000000"/>
-          <w:sz w:val="22"/>
-          <w:szCs w:val="22"/>
-        </w:rPr>
-        <w:t>reduc</w:t>
-      </w:r>
-      <w:r>
-        <w:rPr>
-          <w:rStyle w:val="jsgrdq"/>
-          <w:rFonts w:asciiTheme="minorHAnsi" w:hAnsiTheme="minorHAnsi" w:cstheme="minorHAnsi"/>
-          <w:color w:val="000000"/>
-          <w:sz w:val="22"/>
-          <w:szCs w:val="22"/>
-        </w:rPr>
-        <w:t>ing</w:t>
-      </w:r>
-      <w:r>
-        <w:rPr>
-          <w:rStyle w:val="jsgrdq"/>
-          <w:rFonts w:asciiTheme="minorHAnsi" w:hAnsiTheme="minorHAnsi" w:cstheme="minorHAnsi"/>
-          <w:color w:val="000000"/>
-          <w:sz w:val="22"/>
-          <w:szCs w:val="22"/>
-        </w:rPr>
-        <w:t xml:space="preserve"> user login time </w:t>
-      </w:r>
-      <w:r>
-        <w:rPr>
-          <w:rStyle w:val="jsgrdq"/>
-          <w:rFonts w:asciiTheme="minorHAnsi" w:hAnsiTheme="minorHAnsi" w:cstheme="minorHAnsi"/>
-          <w:color w:val="000000"/>
-          <w:sz w:val="22"/>
-          <w:szCs w:val="22"/>
-        </w:rPr>
-        <w:t>by 300% (15 sec to 5 sec)</w:t>
-      </w:r>
-      <w:r>
-        <w:rPr>
-          <w:rStyle w:val="jsgrdq"/>
-          <w:rFonts w:asciiTheme="minorHAnsi" w:hAnsiTheme="minorHAnsi" w:cstheme="minorHAnsi"/>
-          <w:color w:val="000000"/>
-          <w:sz w:val="22"/>
-          <w:szCs w:val="22"/>
+          <w:rFonts w:asciiTheme="minorHAnsi" w:hAnsiTheme="minorHAnsi" w:cstheme="minorHAnsi"/>
+          <w:sz w:val="10"/>
+          <w:szCs w:val="10"/>
+        </w:rPr>
+      </w:pPr>
+    </w:p>
+    <w:p>
+      <w:pPr>
+        <w:tabs>
+          <w:tab w:val="right" w:pos="10766"/>
+        </w:tabs>
+        <w:rPr>
+          <w:rFonts w:asciiTheme="minorHAnsi" w:hAnsiTheme="minorHAnsi" w:cstheme="minorHAnsi"/>
+          <w:b/>
+          <w:bCs/>
+          <w:color w:val="000000" w:themeColor="text1"/>
+          <w:sz w:val="20"/>
+          <w:szCs w:val="20"/>
+          <w:lang w:val="en-US"/>
+        </w:rPr>
+      </w:pPr>
+      <w:proofErr w:type="spellStart"/>
+      <w:r>
+        <w:rPr>
+          <w:rFonts w:asciiTheme="minorHAnsi" w:hAnsiTheme="minorHAnsi" w:cstheme="minorHAnsi"/>
+          <w:b/>
+          <w:bCs/>
+          <w:color w:val="000000" w:themeColor="text1"/>
+          <w:lang w:val="en-US"/>
+        </w:rPr>
+        <w:t>Hölmetrics</w:t>
+      </w:r>
+      <w:proofErr w:type="spellEnd"/>
+      <w:r>
+        <w:rPr>
+          <w:rFonts w:asciiTheme="minorHAnsi" w:hAnsiTheme="minorHAnsi" w:cstheme="minorHAnsi"/>
+          <w:b/>
+          <w:bCs/>
+          <w:color w:val="000000" w:themeColor="text1"/>
+          <w:sz w:val="20"/>
+          <w:szCs w:val="20"/>
+          <w:lang w:val="en-US"/>
+        </w:rPr>
+        <w:tab/>
+      </w:r>
+      <w:r>
+        <w:rPr>
+          <w:rFonts w:asciiTheme="minorHAnsi" w:hAnsiTheme="minorHAnsi" w:cstheme="minorHAnsi"/>
+          <w:b/>
+          <w:bCs/>
+          <w:color w:val="000000" w:themeColor="text1"/>
+          <w:sz w:val="22"/>
+          <w:szCs w:val="22"/>
+          <w:lang w:val="en-US"/>
+        </w:rPr>
+        <w:t xml:space="preserve">May 2021 – </w:t>
+      </w:r>
+      <w:r>
+        <w:rPr>
+          <w:rFonts w:asciiTheme="minorHAnsi" w:hAnsiTheme="minorHAnsi" w:cstheme="minorHAnsi"/>
+          <w:b/>
+          <w:bCs/>
+          <w:color w:val="000000" w:themeColor="text1"/>
+          <w:sz w:val="22"/>
+          <w:szCs w:val="22"/>
+          <w:lang w:val="en-US"/>
+        </w:rPr>
+        <w:t>August 2021</w:t>
+      </w:r>
+    </w:p>
+    <w:p>
+      <w:pPr>
+        <w:tabs>
+          <w:tab w:val="right" w:pos="10766"/>
+        </w:tabs>
+        <w:rPr>
+          <w:rFonts w:asciiTheme="minorHAnsi" w:hAnsiTheme="minorHAnsi" w:cstheme="minorHAnsi"/>
+          <w:i/>
+          <w:iCs/>
+          <w:color w:val="000000" w:themeColor="text1"/>
+          <w:sz w:val="22"/>
+          <w:szCs w:val="22"/>
+          <w:lang w:val="en-US"/>
+        </w:rPr>
+      </w:pPr>
+      <w:r>
+        <w:rPr>
+          <w:rFonts w:asciiTheme="minorHAnsi" w:hAnsiTheme="minorHAnsi" w:cstheme="minorHAnsi"/>
+          <w:i/>
+          <w:iCs/>
+          <w:color w:val="000000" w:themeColor="text1"/>
+          <w:sz w:val="22"/>
+          <w:szCs w:val="22"/>
+          <w:lang w:val="en-US"/>
+        </w:rPr>
+        <w:t xml:space="preserve">Software </w:t>
+      </w:r>
+      <w:r>
+        <w:rPr>
+          <w:rFonts w:asciiTheme="minorHAnsi" w:hAnsiTheme="minorHAnsi" w:cstheme="minorHAnsi"/>
+          <w:i/>
+          <w:iCs/>
+          <w:color w:val="000000" w:themeColor="text1"/>
+          <w:sz w:val="22"/>
+          <w:szCs w:val="22"/>
+          <w:lang w:val="en-US"/>
+        </w:rPr>
+        <w:t xml:space="preserve">Engineer </w:t>
+      </w:r>
+      <w:r>
+        <w:rPr>
+          <w:rFonts w:asciiTheme="minorHAnsi" w:hAnsiTheme="minorHAnsi" w:cstheme="minorHAnsi"/>
+          <w:i/>
+          <w:iCs/>
+          <w:color w:val="000000" w:themeColor="text1"/>
+          <w:sz w:val="22"/>
+          <w:szCs w:val="22"/>
+          <w:lang w:val="en-US"/>
+        </w:rPr>
+        <w:t>Intern</w:t>
+      </w:r>
+      <w:r>
+        <w:rPr>
+          <w:rFonts w:asciiTheme="minorHAnsi" w:hAnsiTheme="minorHAnsi" w:cstheme="minorHAnsi"/>
+          <w:i/>
+          <w:iCs/>
+          <w:color w:val="000000" w:themeColor="text1"/>
+          <w:sz w:val="22"/>
+          <w:szCs w:val="22"/>
+          <w:lang w:val="en-US"/>
+        </w:rPr>
+        <w:softHyphen/>
+      </w:r>
+      <w:r>
+        <w:rPr>
+          <w:rFonts w:asciiTheme="minorHAnsi" w:hAnsiTheme="minorHAnsi" w:cstheme="minorHAnsi"/>
+          <w:i/>
+          <w:iCs/>
+          <w:color w:val="000000" w:themeColor="text1"/>
+          <w:sz w:val="22"/>
+          <w:szCs w:val="22"/>
+          <w:lang w:val="en-US"/>
+        </w:rPr>
+        <w:softHyphen/>
+      </w:r>
+      <w:r>
+        <w:rPr>
+          <w:rFonts w:asciiTheme="minorHAnsi" w:hAnsiTheme="minorHAnsi" w:cstheme="minorHAnsi"/>
+          <w:i/>
+          <w:iCs/>
+          <w:color w:val="000000" w:themeColor="text1"/>
+          <w:sz w:val="22"/>
+          <w:szCs w:val="22"/>
+          <w:lang w:val="en-US"/>
+        </w:rPr>
+        <w:softHyphen/>
+      </w:r>
+      <w:r>
+        <w:rPr>
+          <w:rFonts w:asciiTheme="minorHAnsi" w:hAnsiTheme="minorHAnsi" w:cstheme="minorHAnsi"/>
+          <w:b/>
+          <w:bCs/>
+          <w:color w:val="000000" w:themeColor="text1"/>
+          <w:sz w:val="20"/>
+          <w:szCs w:val="20"/>
+          <w:lang w:val="en-US"/>
+        </w:rPr>
+        <w:tab/>
+      </w:r>
+      <w:r>
+        <w:rPr>
+          <w:rFonts w:asciiTheme="minorHAnsi" w:hAnsiTheme="minorHAnsi" w:cstheme="minorHAnsi"/>
+          <w:i/>
+          <w:iCs/>
+          <w:color w:val="000000" w:themeColor="text1"/>
+          <w:sz w:val="22"/>
+          <w:szCs w:val="22"/>
+          <w:lang w:val="en-US"/>
+        </w:rPr>
+        <w:t>Remote – Calgary, Alberta</w:t>
+      </w:r>
+      <w:r>
+        <w:rPr>
+          <w:rFonts w:asciiTheme="minorHAnsi" w:hAnsiTheme="minorHAnsi" w:cstheme="minorHAnsi"/>
+          <w:i/>
+          <w:iCs/>
+          <w:color w:val="000000" w:themeColor="text1"/>
+          <w:sz w:val="22"/>
+          <w:szCs w:val="22"/>
+          <w:lang w:val="en-US"/>
+        </w:rPr>
+        <w:t>, CAN</w:t>
+      </w:r>
+    </w:p>
+    <w:p>
+      <w:pPr>
+        <w:tabs>
+          <w:tab w:val="right" w:pos="10766"/>
+        </w:tabs>
+        <w:rPr>
+          <w:rFonts w:asciiTheme="minorHAnsi" w:hAnsiTheme="minorHAnsi" w:cstheme="minorHAnsi"/>
+          <w:b/>
+          <w:bCs/>
+          <w:color w:val="000000" w:themeColor="text1"/>
+          <w:sz w:val="2"/>
+          <w:szCs w:val="2"/>
+          <w:lang w:val="en-US"/>
+        </w:rPr>
+      </w:pPr>
+      <w:r>
+        <w:rPr>
+          <w:rFonts w:asciiTheme="minorHAnsi" w:hAnsiTheme="minorHAnsi" w:cstheme="minorHAnsi"/>
+          <w:i/>
+          <w:iCs/>
+          <w:color w:val="000000" w:themeColor="text1"/>
+          <w:sz w:val="4"/>
+          <w:szCs w:val="4"/>
+          <w:lang w:val="en-US"/>
         </w:rPr>
         <w:t xml:space="preserve"> </w:t>
-      </w:r>
-      <w:r>
-        <w:rPr>
-          <w:rStyle w:val="jsgrdq"/>
-          <w:rFonts w:asciiTheme="minorHAnsi" w:hAnsiTheme="minorHAnsi" w:cstheme="minorHAnsi"/>
-          <w:color w:val="000000"/>
-          <w:sz w:val="22"/>
-          <w:szCs w:val="22"/>
-        </w:rPr>
-        <w:t xml:space="preserve">and customer onboarding time by 100% </w:t>
       </w:r>
     </w:p>
     <w:p>
@@ -2083,7 +2015,7 @@
           <w:sz w:val="22"/>
           <w:szCs w:val="22"/>
         </w:rPr>
-        <w:t>Developed question limit and progress tracking</w:t>
+        <w:t>C</w:t>
       </w:r>
       <w:r>
         <w:rPr>
@@ -2093,7 +2025,7 @@
           <w:sz w:val="22"/>
           <w:szCs w:val="22"/>
         </w:rPr>
-        <w:t xml:space="preserve"> features</w:t>
+        <w:t xml:space="preserve">onstructed </w:t>
       </w:r>
       <w:r>
         <w:rPr>
@@ -2103,7 +2035,7 @@
           <w:sz w:val="22"/>
           <w:szCs w:val="22"/>
         </w:rPr>
-        <w:t xml:space="preserve"> for </w:t>
+        <w:t>from scratch</w:t>
       </w:r>
       <w:r>
         <w:rPr>
@@ -2113,7 +2045,7 @@
           <w:sz w:val="22"/>
           <w:szCs w:val="22"/>
         </w:rPr>
-        <w:t xml:space="preserve">React and SQL </w:t>
+        <w:t>,</w:t>
       </w:r>
       <w:r>
         <w:rPr>
@@ -2123,7 +2055,77 @@
           <w:sz w:val="22"/>
           <w:szCs w:val="22"/>
         </w:rPr>
-        <w:t xml:space="preserve">wellness app to first major customers </w:t>
+        <w:t xml:space="preserve"> </w:t>
+      </w:r>
+      <w:r>
+        <w:rPr>
+          <w:rStyle w:val="jsgrdq"/>
+          <w:rFonts w:asciiTheme="minorHAnsi" w:hAnsiTheme="minorHAnsi" w:cstheme="minorHAnsi"/>
+          <w:color w:val="000000"/>
+          <w:sz w:val="22"/>
+          <w:szCs w:val="22"/>
+        </w:rPr>
+        <w:t xml:space="preserve">improvement of </w:t>
+      </w:r>
+      <w:r>
+        <w:rPr>
+          <w:rStyle w:val="jsgrdq"/>
+          <w:rFonts w:asciiTheme="minorHAnsi" w:hAnsiTheme="minorHAnsi" w:cstheme="minorHAnsi"/>
+          <w:color w:val="000000"/>
+          <w:sz w:val="22"/>
+          <w:szCs w:val="22"/>
+        </w:rPr>
+        <w:t>company’s flagship product</w:t>
+      </w:r>
+      <w:r>
+        <w:rPr>
+          <w:rStyle w:val="jsgrdq"/>
+          <w:rFonts w:asciiTheme="minorHAnsi" w:hAnsiTheme="minorHAnsi" w:cstheme="minorHAnsi"/>
+          <w:color w:val="000000"/>
+          <w:sz w:val="22"/>
+          <w:szCs w:val="22"/>
+        </w:rPr>
+        <w:t xml:space="preserve"> using React</w:t>
+      </w:r>
+      <w:r>
+        <w:rPr>
+          <w:rStyle w:val="jsgrdq"/>
+          <w:rFonts w:asciiTheme="minorHAnsi" w:hAnsiTheme="minorHAnsi" w:cstheme="minorHAnsi"/>
+          <w:color w:val="000000"/>
+          <w:sz w:val="22"/>
+          <w:szCs w:val="22"/>
+        </w:rPr>
+        <w:t xml:space="preserve">, </w:t>
+      </w:r>
+      <w:r>
+        <w:rPr>
+          <w:rStyle w:val="jsgrdq"/>
+          <w:rFonts w:asciiTheme="minorHAnsi" w:hAnsiTheme="minorHAnsi" w:cstheme="minorHAnsi"/>
+          <w:color w:val="000000"/>
+          <w:sz w:val="22"/>
+          <w:szCs w:val="22"/>
+        </w:rPr>
+        <w:t>Node.js</w:t>
+      </w:r>
+      <w:r>
+        <w:rPr>
+          <w:rStyle w:val="jsgrdq"/>
+          <w:rFonts w:asciiTheme="minorHAnsi" w:hAnsiTheme="minorHAnsi" w:cstheme="minorHAnsi"/>
+          <w:color w:val="000000"/>
+          <w:sz w:val="22"/>
+          <w:szCs w:val="22"/>
+        </w:rPr>
+        <w:t xml:space="preserve"> and SQL</w:t>
+      </w:r>
+      <w:r>
+        <w:rPr>
+          <w:rStyle w:val="jsgrdq"/>
+          <w:rFonts w:asciiTheme="minorHAnsi" w:hAnsiTheme="minorHAnsi" w:cstheme="minorHAnsi"/>
+          <w:color w:val="000000"/>
+          <w:sz w:val="22"/>
+          <w:szCs w:val="22"/>
+        </w:rPr>
+        <w:t xml:space="preserve">, 50% of the </w:t>
       </w:r>
     </w:p>
     <w:p>
@@ -2133,11 +2135,29 @@
         <w:rPr>
           <w:rStyle w:val="jsgrdq"/>
           <w:rFonts w:asciiTheme="minorHAnsi" w:hAnsiTheme="minorHAnsi" w:cstheme="minorHAnsi"/>
+          <w:sz w:val="22"/>
+          <w:szCs w:val="22"/>
+        </w:rPr>
+      </w:pPr>
+      <w:r>
+        <w:rPr>
+          <w:rStyle w:val="jsgrdq"/>
+          <w:rFonts w:asciiTheme="minorHAnsi" w:hAnsiTheme="minorHAnsi" w:cstheme="minorHAnsi"/>
+          <w:sz w:val="22"/>
+          <w:szCs w:val="22"/>
+        </w:rPr>
+        <w:t xml:space="preserve">   </w:t>
+      </w:r>
+      <w:r>
+        <w:rPr>
+          <w:rStyle w:val="jsgrdq"/>
+          <w:rFonts w:asciiTheme="minorHAnsi" w:hAnsiTheme="minorHAnsi" w:cstheme="minorHAnsi"/>
           <w:color w:val="000000"/>
           <w:sz w:val="22"/>
           <w:szCs w:val="22"/>
         </w:rPr>
-      </w:pPr>
+        <w:t xml:space="preserve">scoped time and deployed to customers </w:t>
+      </w:r>
       <w:r>
         <w:rPr>
           <w:rStyle w:val="jsgrdq"/>
@@ -2146,7 +2166,7 @@
           <w:sz w:val="22"/>
           <w:szCs w:val="22"/>
         </w:rPr>
-        <w:t xml:space="preserve">   within</w:t>
+        <w:t xml:space="preserve">on EC2 </w:t>
       </w:r>
       <w:r>
         <w:rPr>
@@ -2156,88 +2176,98 @@
           <w:sz w:val="22"/>
           <w:szCs w:val="22"/>
         </w:rPr>
+        <w:t xml:space="preserve">to </w:t>
+      </w:r>
+      <w:r>
+        <w:rPr>
+          <w:rStyle w:val="jsgrdq"/>
+          <w:rFonts w:asciiTheme="minorHAnsi" w:hAnsiTheme="minorHAnsi" w:cstheme="minorHAnsi"/>
+          <w:sz w:val="22"/>
+          <w:szCs w:val="22"/>
+        </w:rPr>
+        <w:t>e</w:t>
+      </w:r>
+      <w:r>
+        <w:rPr>
+          <w:rStyle w:val="jsgrdq"/>
+          <w:rFonts w:asciiTheme="minorHAnsi" w:hAnsiTheme="minorHAnsi" w:cstheme="minorHAnsi"/>
+          <w:sz w:val="22"/>
+          <w:szCs w:val="22"/>
+        </w:rPr>
+        <w:t>liminat</w:t>
+      </w:r>
+      <w:r>
+        <w:rPr>
+          <w:rStyle w:val="jsgrdq"/>
+          <w:rFonts w:asciiTheme="minorHAnsi" w:hAnsiTheme="minorHAnsi" w:cstheme="minorHAnsi"/>
+          <w:sz w:val="22"/>
+          <w:szCs w:val="22"/>
+        </w:rPr>
+        <w:t xml:space="preserve">e </w:t>
+      </w:r>
+      <w:r>
+        <w:rPr>
+          <w:rStyle w:val="jsgrdq"/>
+          <w:rFonts w:asciiTheme="minorHAnsi" w:hAnsiTheme="minorHAnsi" w:cstheme="minorHAnsi"/>
+          <w:sz w:val="22"/>
+          <w:szCs w:val="22"/>
+        </w:rPr>
+        <w:t>3</w:t>
+      </w:r>
+      <w:r>
+        <w:rPr>
+          <w:rStyle w:val="jsgrdq"/>
+          <w:rFonts w:asciiTheme="minorHAnsi" w:hAnsiTheme="minorHAnsi" w:cstheme="minorHAnsi"/>
+          <w:sz w:val="22"/>
+          <w:szCs w:val="22"/>
+          <w:vertAlign w:val="superscript"/>
+        </w:rPr>
+        <w:t>rd</w:t>
+      </w:r>
+      <w:r>
+        <w:rPr>
+          <w:rStyle w:val="jsgrdq"/>
+          <w:rFonts w:asciiTheme="minorHAnsi" w:hAnsiTheme="minorHAnsi" w:cstheme="minorHAnsi"/>
+          <w:sz w:val="22"/>
+          <w:szCs w:val="22"/>
+        </w:rPr>
+        <w:t xml:space="preserve"> party </w:t>
+      </w:r>
+      <w:r>
+        <w:rPr>
+          <w:rStyle w:val="jsgrdq"/>
+          <w:rFonts w:asciiTheme="minorHAnsi" w:hAnsiTheme="minorHAnsi" w:cstheme="minorHAnsi"/>
+          <w:sz w:val="22"/>
+          <w:szCs w:val="22"/>
+        </w:rPr>
+        <w:t>company costs ($70 per c</w:t>
+      </w:r>
+      <w:r>
+        <w:rPr>
+          <w:rStyle w:val="jsgrdq"/>
+          <w:rFonts w:asciiTheme="minorHAnsi" w:hAnsiTheme="minorHAnsi" w:cstheme="minorHAnsi"/>
+          <w:sz w:val="22"/>
+          <w:szCs w:val="22"/>
+        </w:rPr>
+        <w:t>lient</w:t>
+      </w:r>
+      <w:r>
+        <w:rPr>
+          <w:rStyle w:val="jsgrdq"/>
+          <w:rFonts w:asciiTheme="minorHAnsi" w:hAnsiTheme="minorHAnsi" w:cstheme="minorHAnsi"/>
+          <w:sz w:val="22"/>
+          <w:szCs w:val="22"/>
+        </w:rPr>
+        <w:t xml:space="preserve"> to $0)</w:t>
+      </w:r>
+      <w:r>
+        <w:rPr>
+          <w:rStyle w:val="jsgrdq"/>
+          <w:rFonts w:asciiTheme="minorHAnsi" w:hAnsiTheme="minorHAnsi" w:cstheme="minorHAnsi"/>
+          <w:sz w:val="22"/>
+          <w:szCs w:val="22"/>
+        </w:rPr>
         <w:t xml:space="preserve"> </w:t>
-      </w:r>
-      <w:r>
-        <w:rPr>
-          <w:rStyle w:val="jsgrdq"/>
-          <w:rFonts w:asciiTheme="minorHAnsi" w:hAnsiTheme="minorHAnsi" w:cstheme="minorHAnsi"/>
-          <w:color w:val="000000"/>
-          <w:sz w:val="22"/>
-          <w:szCs w:val="22"/>
-        </w:rPr>
-        <w:t>my 1</w:t>
-      </w:r>
-      <w:r>
-        <w:rPr>
-          <w:rStyle w:val="jsgrdq"/>
-          <w:rFonts w:asciiTheme="minorHAnsi" w:hAnsiTheme="minorHAnsi" w:cstheme="minorHAnsi"/>
-          <w:color w:val="000000"/>
-          <w:sz w:val="22"/>
-          <w:szCs w:val="22"/>
-          <w:vertAlign w:val="superscript"/>
-        </w:rPr>
-        <w:t xml:space="preserve">st </w:t>
-      </w:r>
-      <w:r>
-        <w:rPr>
-          <w:rStyle w:val="jsgrdq"/>
-          <w:rFonts w:asciiTheme="minorHAnsi" w:hAnsiTheme="minorHAnsi" w:cstheme="minorHAnsi"/>
-          <w:color w:val="000000"/>
-          <w:sz w:val="22"/>
-          <w:szCs w:val="22"/>
-        </w:rPr>
-        <w:t>week</w:t>
-      </w:r>
-      <w:r>
-        <w:rPr>
-          <w:rStyle w:val="jsgrdq"/>
-          <w:rFonts w:asciiTheme="minorHAnsi" w:hAnsiTheme="minorHAnsi" w:cstheme="minorHAnsi"/>
-          <w:color w:val="000000"/>
-          <w:sz w:val="22"/>
-          <w:szCs w:val="22"/>
-        </w:rPr>
-        <w:t xml:space="preserve"> of </w:t>
-      </w:r>
-      <w:r>
-        <w:rPr>
-          <w:rStyle w:val="jsgrdq"/>
-          <w:rFonts w:asciiTheme="minorHAnsi" w:hAnsiTheme="minorHAnsi" w:cstheme="minorHAnsi"/>
-          <w:color w:val="000000"/>
-          <w:sz w:val="22"/>
-          <w:szCs w:val="22"/>
-        </w:rPr>
-        <w:t>starting</w:t>
-      </w:r>
-      <w:r>
-        <w:rPr>
-          <w:rStyle w:val="jsgrdq"/>
-          <w:rFonts w:asciiTheme="minorHAnsi" w:hAnsiTheme="minorHAnsi" w:cstheme="minorHAnsi"/>
-          <w:color w:val="000000"/>
-          <w:sz w:val="22"/>
-          <w:szCs w:val="22"/>
-        </w:rPr>
-        <w:t xml:space="preserve">, achieved by </w:t>
-      </w:r>
-      <w:r>
-        <w:rPr>
-          <w:rStyle w:val="jsgrdq"/>
-          <w:rFonts w:asciiTheme="minorHAnsi" w:hAnsiTheme="minorHAnsi" w:cstheme="minorHAnsi"/>
-          <w:color w:val="000000"/>
-          <w:sz w:val="22"/>
-          <w:szCs w:val="22"/>
-        </w:rPr>
-        <w:t xml:space="preserve">maintaining a swift development pace </w:t>
-      </w:r>
-      <w:r>
-        <w:rPr>
-          <w:rStyle w:val="jsgrdq"/>
-          <w:rFonts w:asciiTheme="minorHAnsi" w:hAnsiTheme="minorHAnsi" w:cstheme="minorHAnsi"/>
-          <w:color w:val="000000"/>
-          <w:sz w:val="22"/>
-          <w:szCs w:val="22"/>
-        </w:rPr>
-        <w:t>and without working overtime</w:t>
       </w:r>
     </w:p>
     <w:p>
@@ -2272,7 +2302,7 @@
           <w:sz w:val="22"/>
           <w:szCs w:val="22"/>
         </w:rPr>
-        <w:t xml:space="preserve">Went beyond intern responsibilities </w:t>
+        <w:t xml:space="preserve">Architected SSO authentication system </w:t>
       </w:r>
       <w:r>
         <w:rPr>
@@ -2282,8 +2312,9 @@
           <w:sz w:val="22"/>
           <w:szCs w:val="22"/>
         </w:rPr>
-        <w:t>by facilitating</w:t>
-      </w:r>
+        <w:t xml:space="preserve">with JIT provisioning and created REST API endpoints in </w:t>
+      </w:r>
+      <w:proofErr w:type="spellStart"/>
       <w:r>
         <w:rPr>
           <w:rStyle w:val="jsgrdq"/>
@@ -2292,8 +2323,9 @@
           <w:sz w:val="22"/>
           <w:szCs w:val="22"/>
         </w:rPr>
-        <w:t xml:space="preserve"> hiring for</w:t>
-      </w:r>
+        <w:t>Axios</w:t>
+      </w:r>
+      <w:proofErr w:type="spellEnd"/>
       <w:r>
         <w:rPr>
           <w:rStyle w:val="jsgrdq"/>
@@ -2302,92 +2334,30 @@
           <w:sz w:val="22"/>
           <w:szCs w:val="22"/>
         </w:rPr>
-        <w:t xml:space="preserve"> </w:t>
-      </w:r>
-      <w:bookmarkStart w:id="9" w:name="OLE_LINK45"/>
-      <w:bookmarkStart w:id="10" w:name="OLE_LINK46"/>
-      <w:r>
-        <w:rPr>
-          <w:rStyle w:val="jsgrdq"/>
-          <w:rFonts w:asciiTheme="minorHAnsi" w:hAnsiTheme="minorHAnsi" w:cstheme="minorHAnsi"/>
-          <w:color w:val="000000"/>
-          <w:sz w:val="22"/>
-          <w:szCs w:val="22"/>
-        </w:rPr>
-        <w:t>full-time</w:t>
-      </w:r>
-      <w:r>
-        <w:rPr>
-          <w:rStyle w:val="jsgrdq"/>
-          <w:rFonts w:asciiTheme="minorHAnsi" w:hAnsiTheme="minorHAnsi" w:cstheme="minorHAnsi"/>
-          <w:color w:val="000000"/>
-          <w:sz w:val="22"/>
-          <w:szCs w:val="22"/>
-        </w:rPr>
-        <w:t xml:space="preserve"> software engineers</w:t>
-      </w:r>
-      <w:r>
-        <w:rPr>
-          <w:rStyle w:val="jsgrdq"/>
-          <w:rFonts w:asciiTheme="minorHAnsi" w:hAnsiTheme="minorHAnsi" w:cstheme="minorHAnsi"/>
-          <w:color w:val="000000"/>
-          <w:sz w:val="22"/>
-          <w:szCs w:val="22"/>
-        </w:rPr>
-        <w:t xml:space="preserve">, </w:t>
-      </w:r>
-      <w:r>
-        <w:rPr>
-          <w:rStyle w:val="jsgrdq"/>
-          <w:rFonts w:asciiTheme="minorHAnsi" w:hAnsiTheme="minorHAnsi" w:cstheme="minorHAnsi"/>
-          <w:color w:val="000000"/>
-          <w:sz w:val="22"/>
-          <w:szCs w:val="22"/>
-        </w:rPr>
-        <w:t>trusted by</w:t>
-      </w:r>
-      <w:r>
-        <w:rPr>
-          <w:rStyle w:val="jsgrdq"/>
-          <w:rFonts w:asciiTheme="minorHAnsi" w:hAnsiTheme="minorHAnsi" w:cstheme="minorHAnsi"/>
-          <w:color w:val="000000"/>
-          <w:sz w:val="22"/>
-          <w:szCs w:val="22"/>
-        </w:rPr>
-        <w:t xml:space="preserve"> </w:t>
-      </w:r>
-      <w:r>
-        <w:rPr>
-          <w:rStyle w:val="jsgrdq"/>
-          <w:rFonts w:asciiTheme="minorHAnsi" w:hAnsiTheme="minorHAnsi" w:cstheme="minorHAnsi"/>
-          <w:color w:val="000000"/>
-          <w:sz w:val="22"/>
-          <w:szCs w:val="22"/>
-        </w:rPr>
-        <w:t>managers</w:t>
-      </w:r>
-      <w:r>
-        <w:rPr>
-          <w:rStyle w:val="jsgrdq"/>
-          <w:rFonts w:asciiTheme="minorHAnsi" w:hAnsiTheme="minorHAnsi" w:cstheme="minorHAnsi"/>
-          <w:color w:val="000000"/>
-          <w:sz w:val="22"/>
-          <w:szCs w:val="22"/>
-        </w:rPr>
-        <w:t xml:space="preserve"> to</w:t>
+        <w:t xml:space="preserve"> to handle </w:t>
       </w:r>
     </w:p>
     <w:p>
       <w:pPr>
+        <w:pStyle w:val="ListParagraph"/>
         <w:ind w:left="113"/>
         <w:rPr>
           <w:rStyle w:val="jsgrdq"/>
           <w:rFonts w:asciiTheme="minorHAnsi" w:hAnsiTheme="minorHAnsi" w:cstheme="minorHAnsi"/>
+          <w:sz w:val="22"/>
+          <w:szCs w:val="22"/>
+        </w:rPr>
+      </w:pPr>
+      <w:r>
+        <w:rPr>
+          <w:rStyle w:val="jsgrdq"/>
+          <w:rFonts w:asciiTheme="minorHAnsi" w:hAnsiTheme="minorHAnsi" w:cstheme="minorHAnsi"/>
           <w:color w:val="000000"/>
           <w:sz w:val="22"/>
           <w:szCs w:val="22"/>
         </w:rPr>
-      </w:pPr>
+        <w:t xml:space="preserve">   authentication requests</w:t>
+      </w:r>
       <w:r>
         <w:rPr>
           <w:rStyle w:val="jsgrdq"/>
@@ -2396,7 +2366,7 @@
           <w:sz w:val="22"/>
           <w:szCs w:val="22"/>
         </w:rPr>
-        <w:t xml:space="preserve">   </w:t>
+        <w:t xml:space="preserve">, </w:t>
       </w:r>
       <w:r>
         <w:rPr>
@@ -2406,7 +2376,7 @@
           <w:sz w:val="22"/>
           <w:szCs w:val="22"/>
         </w:rPr>
-        <w:t xml:space="preserve">generate challenging </w:t>
+        <w:t>reduc</w:t>
       </w:r>
       <w:r>
         <w:rPr>
@@ -2416,7 +2386,7 @@
           <w:sz w:val="22"/>
           <w:szCs w:val="22"/>
         </w:rPr>
-        <w:t xml:space="preserve">technical </w:t>
+        <w:t>ing</w:t>
       </w:r>
       <w:r>
         <w:rPr>
@@ -2426,7 +2396,7 @@
           <w:sz w:val="22"/>
           <w:szCs w:val="22"/>
         </w:rPr>
-        <w:t>questions to screen</w:t>
+        <w:t xml:space="preserve"> user login time </w:t>
       </w:r>
       <w:r>
         <w:rPr>
@@ -2436,6 +2406,16 @@
           <w:sz w:val="22"/>
           <w:szCs w:val="22"/>
         </w:rPr>
+        <w:t>by 300% (15 sec to 5 sec)</w:t>
+      </w:r>
+      <w:r>
+        <w:rPr>
+          <w:rStyle w:val="jsgrdq"/>
+          <w:rFonts w:asciiTheme="minorHAnsi" w:hAnsiTheme="minorHAnsi" w:cstheme="minorHAnsi"/>
+          <w:color w:val="000000"/>
+          <w:sz w:val="22"/>
+          <w:szCs w:val="22"/>
+        </w:rPr>
         <w:t xml:space="preserve"> </w:t>
       </w:r>
       <w:r>
@@ -2446,227 +2426,7 @@
           <w:sz w:val="22"/>
           <w:szCs w:val="22"/>
         </w:rPr>
-        <w:t>and express hirin</w:t>
-      </w:r>
-      <w:r>
-        <w:rPr>
-          <w:rStyle w:val="jsgrdq"/>
-          <w:rFonts w:asciiTheme="minorHAnsi" w:hAnsiTheme="minorHAnsi" w:cstheme="minorHAnsi"/>
-          <w:color w:val="000000"/>
-          <w:sz w:val="22"/>
-          <w:szCs w:val="22"/>
-        </w:rPr>
-        <w:t xml:space="preserve">g </w:t>
-      </w:r>
-      <w:r>
-        <w:rPr>
-          <w:rStyle w:val="jsgrdq"/>
-          <w:rFonts w:asciiTheme="minorHAnsi" w:hAnsiTheme="minorHAnsi" w:cstheme="minorHAnsi"/>
-          <w:color w:val="000000"/>
-          <w:sz w:val="22"/>
-          <w:szCs w:val="22"/>
-        </w:rPr>
-        <w:t>recommendations</w:t>
-      </w:r>
-      <w:r>
-        <w:rPr>
-          <w:rStyle w:val="jsgrdq"/>
-          <w:rFonts w:asciiTheme="minorHAnsi" w:hAnsiTheme="minorHAnsi" w:cstheme="minorHAnsi"/>
-          <w:color w:val="000000"/>
-          <w:sz w:val="22"/>
-          <w:szCs w:val="22"/>
-        </w:rPr>
-        <w:t xml:space="preserve"> for 2 </w:t>
-      </w:r>
-      <w:r>
-        <w:rPr>
-          <w:rStyle w:val="jsgrdq"/>
-          <w:rFonts w:asciiTheme="minorHAnsi" w:hAnsiTheme="minorHAnsi" w:cstheme="minorHAnsi"/>
-          <w:color w:val="000000"/>
-          <w:sz w:val="22"/>
-          <w:szCs w:val="22"/>
-        </w:rPr>
-        <w:t xml:space="preserve">final-round </w:t>
-      </w:r>
-      <w:r>
-        <w:rPr>
-          <w:rStyle w:val="jsgrdq"/>
-          <w:rFonts w:asciiTheme="minorHAnsi" w:hAnsiTheme="minorHAnsi" w:cstheme="minorHAnsi"/>
-          <w:color w:val="000000"/>
-          <w:sz w:val="22"/>
-          <w:szCs w:val="22"/>
-        </w:rPr>
-        <w:t xml:space="preserve">candidates </w:t>
-      </w:r>
-    </w:p>
-    <w:p>
-      <w:pPr>
-        <w:ind w:left="113"/>
-        <w:rPr>
-          <w:rStyle w:val="jsgrdq"/>
-          <w:rFonts w:asciiTheme="minorHAnsi" w:hAnsiTheme="minorHAnsi" w:cstheme="minorHAnsi"/>
-          <w:color w:val="000000"/>
-          <w:sz w:val="10"/>
-          <w:szCs w:val="10"/>
-        </w:rPr>
-      </w:pPr>
-      <w:r>
-        <w:rPr>
-          <w:rStyle w:val="jsgrdq"/>
-          <w:rFonts w:asciiTheme="minorHAnsi" w:hAnsiTheme="minorHAnsi" w:cstheme="minorHAnsi"/>
-          <w:color w:val="000000"/>
-          <w:sz w:val="10"/>
-          <w:szCs w:val="10"/>
-        </w:rPr>
-        <w:t xml:space="preserve"> </w:t>
-      </w:r>
-    </w:p>
-    <w:p>
-      <w:pPr>
-        <w:tabs>
-          <w:tab w:val="right" w:pos="10766"/>
-        </w:tabs>
-        <w:rPr>
-          <w:rFonts w:asciiTheme="minorHAnsi" w:hAnsiTheme="minorHAnsi" w:cstheme="minorHAnsi"/>
-          <w:b/>
-          <w:bCs/>
-          <w:color w:val="000000" w:themeColor="text1"/>
-          <w:sz w:val="22"/>
-          <w:szCs w:val="22"/>
-          <w:lang w:val="en-US"/>
-        </w:rPr>
-      </w:pPr>
-      <w:r>
-        <w:rPr>
-          <w:rFonts w:asciiTheme="minorHAnsi" w:hAnsiTheme="minorHAnsi" w:cstheme="minorHAnsi"/>
-          <w:b/>
-          <w:bCs/>
-          <w:color w:val="000000" w:themeColor="text1"/>
-          <w:lang w:val="en-US"/>
-        </w:rPr>
-        <w:t>UBC Science Undergraduate Society</w:t>
-      </w:r>
-      <w:r>
-        <w:rPr>
-          <w:rFonts w:asciiTheme="minorHAnsi" w:hAnsiTheme="minorHAnsi" w:cstheme="minorHAnsi"/>
-          <w:b/>
-          <w:bCs/>
-          <w:color w:val="000000" w:themeColor="text1"/>
-          <w:lang w:val="en-US"/>
-        </w:rPr>
-        <w:tab/>
-      </w:r>
-      <w:r>
-        <w:rPr>
-          <w:rFonts w:asciiTheme="minorHAnsi" w:hAnsiTheme="minorHAnsi" w:cstheme="minorHAnsi"/>
-          <w:b/>
-          <w:bCs/>
-          <w:color w:val="000000" w:themeColor="text1"/>
-          <w:sz w:val="22"/>
-          <w:szCs w:val="22"/>
-          <w:lang w:val="en-US"/>
-        </w:rPr>
-        <w:t xml:space="preserve">July 2020 – </w:t>
-      </w:r>
-      <w:r>
-        <w:rPr>
-          <w:rFonts w:asciiTheme="minorHAnsi" w:hAnsiTheme="minorHAnsi" w:cstheme="minorHAnsi"/>
-          <w:b/>
-          <w:bCs/>
-          <w:color w:val="000000" w:themeColor="text1"/>
-          <w:sz w:val="22"/>
-          <w:szCs w:val="22"/>
-          <w:lang w:val="en-US"/>
-        </w:rPr>
-        <w:t>April</w:t>
-      </w:r>
-      <w:r>
-        <w:rPr>
-          <w:rFonts w:asciiTheme="minorHAnsi" w:hAnsiTheme="minorHAnsi" w:cstheme="minorHAnsi"/>
-          <w:b/>
-          <w:bCs/>
-          <w:color w:val="000000" w:themeColor="text1"/>
-          <w:sz w:val="22"/>
-          <w:szCs w:val="22"/>
-          <w:lang w:val="en-US"/>
-        </w:rPr>
-        <w:t xml:space="preserve"> 2021</w:t>
-      </w:r>
-    </w:p>
-    <w:p>
-      <w:pPr>
-        <w:tabs>
-          <w:tab w:val="right" w:pos="10766"/>
-        </w:tabs>
-        <w:rPr>
-          <w:rFonts w:asciiTheme="minorHAnsi" w:hAnsiTheme="minorHAnsi" w:cstheme="minorHAnsi"/>
-          <w:b/>
-          <w:bCs/>
-          <w:color w:val="000000" w:themeColor="text1"/>
-          <w:sz w:val="22"/>
-          <w:szCs w:val="22"/>
-          <w:lang w:val="en-US"/>
-        </w:rPr>
-      </w:pPr>
-      <w:r>
-        <w:rPr>
-          <w:rFonts w:asciiTheme="minorHAnsi" w:hAnsiTheme="minorHAnsi" w:cstheme="minorHAnsi"/>
-          <w:i/>
-          <w:iCs/>
-          <w:color w:val="000000" w:themeColor="text1"/>
-          <w:sz w:val="22"/>
-          <w:szCs w:val="22"/>
-          <w:lang w:val="en-US"/>
-        </w:rPr>
-        <w:t>Web</w:t>
-      </w:r>
-      <w:r>
-        <w:rPr>
-          <w:rFonts w:asciiTheme="minorHAnsi" w:hAnsiTheme="minorHAnsi" w:cstheme="minorHAnsi"/>
-          <w:i/>
-          <w:iCs/>
-          <w:color w:val="000000" w:themeColor="text1"/>
-          <w:sz w:val="22"/>
-          <w:szCs w:val="22"/>
-          <w:lang w:val="en-US"/>
-        </w:rPr>
-        <w:t xml:space="preserve"> Developer</w:t>
-      </w:r>
-      <w:r>
-        <w:rPr>
-          <w:rFonts w:asciiTheme="minorHAnsi" w:hAnsiTheme="minorHAnsi" w:cstheme="minorHAnsi"/>
-          <w:b/>
-          <w:bCs/>
-          <w:color w:val="000000" w:themeColor="text1"/>
-          <w:sz w:val="22"/>
-          <w:szCs w:val="22"/>
-          <w:lang w:val="en-US"/>
-        </w:rPr>
-        <w:tab/>
-      </w:r>
-      <w:r>
-        <w:rPr>
-          <w:rFonts w:asciiTheme="minorHAnsi" w:hAnsiTheme="minorHAnsi" w:cstheme="minorHAnsi"/>
-          <w:i/>
-          <w:iCs/>
-          <w:color w:val="000000" w:themeColor="text1"/>
-          <w:sz w:val="22"/>
-          <w:szCs w:val="22"/>
-          <w:lang w:val="en-US"/>
-        </w:rPr>
-        <w:t>Vancouver, B</w:t>
-      </w:r>
-      <w:r>
-        <w:rPr>
-          <w:rFonts w:asciiTheme="minorHAnsi" w:hAnsiTheme="minorHAnsi" w:cstheme="minorHAnsi"/>
-          <w:i/>
-          <w:iCs/>
-          <w:color w:val="000000" w:themeColor="text1"/>
-          <w:sz w:val="22"/>
-          <w:szCs w:val="22"/>
-          <w:lang w:val="en-US"/>
-        </w:rPr>
-        <w:t>ritish Columbia</w:t>
+        <w:t xml:space="preserve">and customer onboarding time by 100% </w:t>
       </w:r>
     </w:p>
     <w:p>
@@ -2677,30 +2437,752 @@
           <w:numId w:val="18"/>
         </w:numPr>
         <w:rPr>
-          <w:rFonts w:asciiTheme="minorHAnsi" w:hAnsiTheme="minorHAnsi" w:cstheme="minorHAnsi"/>
-          <w:sz w:val="22"/>
-          <w:szCs w:val="22"/>
-        </w:rPr>
-      </w:pPr>
-      <w:r>
-        <w:rPr>
-          <w:rFonts w:asciiTheme="minorHAnsi" w:hAnsiTheme="minorHAnsi" w:cstheme="minorHAnsi"/>
-          <w:color w:val="000000" w:themeColor="text1"/>
-          <w:sz w:val="22"/>
-          <w:szCs w:val="22"/>
-          <w:lang w:val="en-US"/>
+          <w:rStyle w:val="jsgrdq"/>
+          <w:rFonts w:asciiTheme="minorHAnsi" w:hAnsiTheme="minorHAnsi" w:cstheme="minorHAnsi"/>
+          <w:sz w:val="22"/>
+          <w:szCs w:val="22"/>
+        </w:rPr>
+      </w:pPr>
+      <w:r>
+        <w:rPr>
+          <w:rStyle w:val="jsgrdq"/>
+          <w:rFonts w:asciiTheme="minorHAnsi" w:hAnsiTheme="minorHAnsi" w:cstheme="minorHAnsi"/>
+          <w:color w:val="000000"/>
+          <w:sz w:val="22"/>
+          <w:szCs w:val="22"/>
         </w:rPr>
         <w:t xml:space="preserve"> </w:t>
       </w:r>
       <w:r>
         <w:rPr>
-          <w:rFonts w:asciiTheme="minorHAnsi" w:hAnsiTheme="minorHAnsi" w:cstheme="minorHAnsi"/>
-          <w:color w:val="000000" w:themeColor="text1"/>
-          <w:sz w:val="22"/>
-          <w:szCs w:val="22"/>
-          <w:lang w:val="en-US"/>
-        </w:rPr>
-        <w:t>Ideated and redesigned Society’s webpage UI for better accessibility to 8300+ UBC Science students in 2019</w:t>
+          <w:rStyle w:val="jsgrdq"/>
+          <w:rFonts w:asciiTheme="minorHAnsi" w:hAnsiTheme="minorHAnsi" w:cstheme="minorHAnsi"/>
+          <w:color w:val="000000"/>
+          <w:sz w:val="22"/>
+          <w:szCs w:val="22"/>
+        </w:rPr>
+        <w:t>Developed question limit and progress tracking</w:t>
+      </w:r>
+      <w:r>
+        <w:rPr>
+          <w:rStyle w:val="jsgrdq"/>
+          <w:rFonts w:asciiTheme="minorHAnsi" w:hAnsiTheme="minorHAnsi" w:cstheme="minorHAnsi"/>
+          <w:color w:val="000000"/>
+          <w:sz w:val="22"/>
+          <w:szCs w:val="22"/>
+        </w:rPr>
+        <w:t xml:space="preserve"> features</w:t>
+      </w:r>
+      <w:r>
+        <w:rPr>
+          <w:rStyle w:val="jsgrdq"/>
+          <w:rFonts w:asciiTheme="minorHAnsi" w:hAnsiTheme="minorHAnsi" w:cstheme="minorHAnsi"/>
+          <w:color w:val="000000"/>
+          <w:sz w:val="22"/>
+          <w:szCs w:val="22"/>
+        </w:rPr>
+        <w:t xml:space="preserve"> for </w:t>
+      </w:r>
+      <w:r>
+        <w:rPr>
+          <w:rStyle w:val="jsgrdq"/>
+          <w:rFonts w:asciiTheme="minorHAnsi" w:hAnsiTheme="minorHAnsi" w:cstheme="minorHAnsi"/>
+          <w:color w:val="000000"/>
+          <w:sz w:val="22"/>
+          <w:szCs w:val="22"/>
+        </w:rPr>
+        <w:t xml:space="preserve">React and SQL </w:t>
+      </w:r>
+      <w:r>
+        <w:rPr>
+          <w:rStyle w:val="jsgrdq"/>
+          <w:rFonts w:asciiTheme="minorHAnsi" w:hAnsiTheme="minorHAnsi" w:cstheme="minorHAnsi"/>
+          <w:color w:val="000000"/>
+          <w:sz w:val="22"/>
+          <w:szCs w:val="22"/>
+        </w:rPr>
+        <w:t xml:space="preserve">wellness app to first major customers </w:t>
+      </w:r>
+    </w:p>
+    <w:p>
+      <w:pPr>
+        <w:pStyle w:val="ListParagraph"/>
+        <w:ind w:left="113"/>
+        <w:rPr>
+          <w:rStyle w:val="jsgrdq"/>
+          <w:rFonts w:asciiTheme="minorHAnsi" w:hAnsiTheme="minorHAnsi" w:cstheme="minorHAnsi"/>
+          <w:color w:val="000000"/>
+          <w:sz w:val="22"/>
+          <w:szCs w:val="22"/>
+        </w:rPr>
+      </w:pPr>
+      <w:r>
+        <w:rPr>
+          <w:rStyle w:val="jsgrdq"/>
+          <w:rFonts w:asciiTheme="minorHAnsi" w:hAnsiTheme="minorHAnsi" w:cstheme="minorHAnsi"/>
+          <w:color w:val="000000"/>
+          <w:sz w:val="22"/>
+          <w:szCs w:val="22"/>
+        </w:rPr>
+        <w:t xml:space="preserve">   within</w:t>
+      </w:r>
+      <w:r>
+        <w:rPr>
+          <w:rStyle w:val="jsgrdq"/>
+          <w:rFonts w:asciiTheme="minorHAnsi" w:hAnsiTheme="minorHAnsi" w:cstheme="minorHAnsi"/>
+          <w:color w:val="000000"/>
+          <w:sz w:val="22"/>
+          <w:szCs w:val="22"/>
+        </w:rPr>
+        <w:t xml:space="preserve"> </w:t>
+      </w:r>
+      <w:r>
+        <w:rPr>
+          <w:rStyle w:val="jsgrdq"/>
+          <w:rFonts w:asciiTheme="minorHAnsi" w:hAnsiTheme="minorHAnsi" w:cstheme="minorHAnsi"/>
+          <w:color w:val="000000"/>
+          <w:sz w:val="22"/>
+          <w:szCs w:val="22"/>
+        </w:rPr>
+        <w:t>my 1</w:t>
+      </w:r>
+      <w:r>
+        <w:rPr>
+          <w:rStyle w:val="jsgrdq"/>
+          <w:rFonts w:asciiTheme="minorHAnsi" w:hAnsiTheme="minorHAnsi" w:cstheme="minorHAnsi"/>
+          <w:color w:val="000000"/>
+          <w:sz w:val="22"/>
+          <w:szCs w:val="22"/>
+          <w:vertAlign w:val="superscript"/>
+        </w:rPr>
+        <w:t xml:space="preserve">st </w:t>
+      </w:r>
+      <w:r>
+        <w:rPr>
+          <w:rStyle w:val="jsgrdq"/>
+          <w:rFonts w:asciiTheme="minorHAnsi" w:hAnsiTheme="minorHAnsi" w:cstheme="minorHAnsi"/>
+          <w:color w:val="000000"/>
+          <w:sz w:val="22"/>
+          <w:szCs w:val="22"/>
+        </w:rPr>
+        <w:t>week</w:t>
+      </w:r>
+      <w:r>
+        <w:rPr>
+          <w:rStyle w:val="jsgrdq"/>
+          <w:rFonts w:asciiTheme="minorHAnsi" w:hAnsiTheme="minorHAnsi" w:cstheme="minorHAnsi"/>
+          <w:color w:val="000000"/>
+          <w:sz w:val="22"/>
+          <w:szCs w:val="22"/>
+        </w:rPr>
+        <w:t xml:space="preserve"> of </w:t>
+      </w:r>
+      <w:r>
+        <w:rPr>
+          <w:rStyle w:val="jsgrdq"/>
+          <w:rFonts w:asciiTheme="minorHAnsi" w:hAnsiTheme="minorHAnsi" w:cstheme="minorHAnsi"/>
+          <w:color w:val="000000"/>
+          <w:sz w:val="22"/>
+          <w:szCs w:val="22"/>
+        </w:rPr>
+        <w:t>starting</w:t>
+      </w:r>
+      <w:r>
+        <w:rPr>
+          <w:rStyle w:val="jsgrdq"/>
+          <w:rFonts w:asciiTheme="minorHAnsi" w:hAnsiTheme="minorHAnsi" w:cstheme="minorHAnsi"/>
+          <w:color w:val="000000"/>
+          <w:sz w:val="22"/>
+          <w:szCs w:val="22"/>
+        </w:rPr>
+        <w:t xml:space="preserve">, achieved by </w:t>
+      </w:r>
+      <w:r>
+        <w:rPr>
+          <w:rStyle w:val="jsgrdq"/>
+          <w:rFonts w:asciiTheme="minorHAnsi" w:hAnsiTheme="minorHAnsi" w:cstheme="minorHAnsi"/>
+          <w:color w:val="000000"/>
+          <w:sz w:val="22"/>
+          <w:szCs w:val="22"/>
+        </w:rPr>
+        <w:t xml:space="preserve">maintaining a swift development pace </w:t>
+      </w:r>
+      <w:r>
+        <w:rPr>
+          <w:rStyle w:val="jsgrdq"/>
+          <w:rFonts w:asciiTheme="minorHAnsi" w:hAnsiTheme="minorHAnsi" w:cstheme="minorHAnsi"/>
+          <w:color w:val="000000"/>
+          <w:sz w:val="22"/>
+          <w:szCs w:val="22"/>
+        </w:rPr>
+        <w:t>and without working overtime</w:t>
+      </w:r>
+    </w:p>
+    <w:p>
+      <w:pPr>
+        <w:pStyle w:val="ListParagraph"/>
+        <w:numPr>
+          <w:ilvl w:val="0"/>
+          <w:numId w:val="18"/>
+        </w:numPr>
+        <w:rPr>
+          <w:rStyle w:val="jsgrdq"/>
+          <w:rFonts w:asciiTheme="minorHAnsi" w:hAnsiTheme="minorHAnsi" w:cstheme="minorHAnsi"/>
+          <w:sz w:val="22"/>
+          <w:szCs w:val="22"/>
+        </w:rPr>
+      </w:pPr>
+      <w:r>
+        <w:rPr>
+          <w:rStyle w:val="jsgrdq"/>
+          <w:rFonts w:asciiTheme="minorHAnsi" w:hAnsiTheme="minorHAnsi" w:cstheme="minorHAnsi"/>
+          <w:color w:val="000000"/>
+          <w:sz w:val="22"/>
+          <w:szCs w:val="22"/>
+        </w:rPr>
+        <w:t xml:space="preserve"> </w:t>
+      </w:r>
+      <w:r>
+        <w:rPr>
+          <w:rStyle w:val="jsgrdq"/>
+          <w:rFonts w:asciiTheme="minorHAnsi" w:hAnsiTheme="minorHAnsi" w:cstheme="minorHAnsi"/>
+          <w:color w:val="000000"/>
+          <w:sz w:val="22"/>
+          <w:szCs w:val="22"/>
+        </w:rPr>
+        <w:t xml:space="preserve">Went beyond intern responsibilities </w:t>
+      </w:r>
+      <w:r>
+        <w:rPr>
+          <w:rStyle w:val="jsgrdq"/>
+          <w:rFonts w:asciiTheme="minorHAnsi" w:hAnsiTheme="minorHAnsi" w:cstheme="minorHAnsi"/>
+          <w:color w:val="000000"/>
+          <w:sz w:val="22"/>
+          <w:szCs w:val="22"/>
+        </w:rPr>
+        <w:t>by facilitating</w:t>
+      </w:r>
+      <w:r>
+        <w:rPr>
+          <w:rStyle w:val="jsgrdq"/>
+          <w:rFonts w:asciiTheme="minorHAnsi" w:hAnsiTheme="minorHAnsi" w:cstheme="minorHAnsi"/>
+          <w:color w:val="000000"/>
+          <w:sz w:val="22"/>
+          <w:szCs w:val="22"/>
+        </w:rPr>
+        <w:t xml:space="preserve"> hiring for</w:t>
+      </w:r>
+      <w:r>
+        <w:rPr>
+          <w:rStyle w:val="jsgrdq"/>
+          <w:rFonts w:asciiTheme="minorHAnsi" w:hAnsiTheme="minorHAnsi" w:cstheme="minorHAnsi"/>
+          <w:color w:val="000000"/>
+          <w:sz w:val="22"/>
+          <w:szCs w:val="22"/>
+        </w:rPr>
+        <w:t xml:space="preserve"> </w:t>
+      </w:r>
+      <w:bookmarkStart w:id="9" w:name="OLE_LINK45"/>
+      <w:bookmarkStart w:id="10" w:name="OLE_LINK46"/>
+      <w:r>
+        <w:rPr>
+          <w:rStyle w:val="jsgrdq"/>
+          <w:rFonts w:asciiTheme="minorHAnsi" w:hAnsiTheme="minorHAnsi" w:cstheme="minorHAnsi"/>
+          <w:color w:val="000000"/>
+          <w:sz w:val="22"/>
+          <w:szCs w:val="22"/>
+        </w:rPr>
+        <w:t>full-time</w:t>
+      </w:r>
+      <w:r>
+        <w:rPr>
+          <w:rStyle w:val="jsgrdq"/>
+          <w:rFonts w:asciiTheme="minorHAnsi" w:hAnsiTheme="minorHAnsi" w:cstheme="minorHAnsi"/>
+          <w:color w:val="000000"/>
+          <w:sz w:val="22"/>
+          <w:szCs w:val="22"/>
+        </w:rPr>
+        <w:t xml:space="preserve"> software engineers</w:t>
+      </w:r>
+      <w:r>
+        <w:rPr>
+          <w:rStyle w:val="jsgrdq"/>
+          <w:rFonts w:asciiTheme="minorHAnsi" w:hAnsiTheme="minorHAnsi" w:cstheme="minorHAnsi"/>
+          <w:color w:val="000000"/>
+          <w:sz w:val="22"/>
+          <w:szCs w:val="22"/>
+        </w:rPr>
+        <w:t xml:space="preserve">, </w:t>
+      </w:r>
+      <w:r>
+        <w:rPr>
+          <w:rStyle w:val="jsgrdq"/>
+          <w:rFonts w:asciiTheme="minorHAnsi" w:hAnsiTheme="minorHAnsi" w:cstheme="minorHAnsi"/>
+          <w:color w:val="000000"/>
+          <w:sz w:val="22"/>
+          <w:szCs w:val="22"/>
+        </w:rPr>
+        <w:t>trusted by</w:t>
+      </w:r>
+      <w:r>
+        <w:rPr>
+          <w:rStyle w:val="jsgrdq"/>
+          <w:rFonts w:asciiTheme="minorHAnsi" w:hAnsiTheme="minorHAnsi" w:cstheme="minorHAnsi"/>
+          <w:color w:val="000000"/>
+          <w:sz w:val="22"/>
+          <w:szCs w:val="22"/>
+        </w:rPr>
+        <w:t xml:space="preserve"> </w:t>
+      </w:r>
+      <w:r>
+        <w:rPr>
+          <w:rStyle w:val="jsgrdq"/>
+          <w:rFonts w:asciiTheme="minorHAnsi" w:hAnsiTheme="minorHAnsi" w:cstheme="minorHAnsi"/>
+          <w:color w:val="000000"/>
+          <w:sz w:val="22"/>
+          <w:szCs w:val="22"/>
+        </w:rPr>
+        <w:t>managers</w:t>
+      </w:r>
+      <w:r>
+        <w:rPr>
+          <w:rStyle w:val="jsgrdq"/>
+          <w:rFonts w:asciiTheme="minorHAnsi" w:hAnsiTheme="minorHAnsi" w:cstheme="minorHAnsi"/>
+          <w:color w:val="000000"/>
+          <w:sz w:val="22"/>
+          <w:szCs w:val="22"/>
+        </w:rPr>
+        <w:t xml:space="preserve"> to</w:t>
+      </w:r>
+    </w:p>
+    <w:p>
+      <w:pPr>
+        <w:ind w:left="113"/>
+        <w:rPr>
+          <w:rStyle w:val="jsgrdq"/>
+          <w:rFonts w:asciiTheme="minorHAnsi" w:hAnsiTheme="minorHAnsi" w:cstheme="minorHAnsi"/>
+          <w:color w:val="000000"/>
+          <w:sz w:val="22"/>
+          <w:szCs w:val="22"/>
+        </w:rPr>
+      </w:pPr>
+      <w:r>
+        <w:rPr>
+          <w:rStyle w:val="jsgrdq"/>
+          <w:rFonts w:asciiTheme="minorHAnsi" w:hAnsiTheme="minorHAnsi" w:cstheme="minorHAnsi"/>
+          <w:color w:val="000000"/>
+          <w:sz w:val="22"/>
+          <w:szCs w:val="22"/>
+        </w:rPr>
+        <w:t xml:space="preserve">   </w:t>
+      </w:r>
+      <w:r>
+        <w:rPr>
+          <w:rStyle w:val="jsgrdq"/>
+          <w:rFonts w:asciiTheme="minorHAnsi" w:hAnsiTheme="minorHAnsi" w:cstheme="minorHAnsi"/>
+          <w:color w:val="000000"/>
+          <w:sz w:val="22"/>
+          <w:szCs w:val="22"/>
+        </w:rPr>
+        <w:t xml:space="preserve">generate challenging </w:t>
+      </w:r>
+      <w:r>
+        <w:rPr>
+          <w:rStyle w:val="jsgrdq"/>
+          <w:rFonts w:asciiTheme="minorHAnsi" w:hAnsiTheme="minorHAnsi" w:cstheme="minorHAnsi"/>
+          <w:color w:val="000000"/>
+          <w:sz w:val="22"/>
+          <w:szCs w:val="22"/>
+        </w:rPr>
+        <w:t xml:space="preserve">technical </w:t>
+      </w:r>
+      <w:r>
+        <w:rPr>
+          <w:rStyle w:val="jsgrdq"/>
+          <w:rFonts w:asciiTheme="minorHAnsi" w:hAnsiTheme="minorHAnsi" w:cstheme="minorHAnsi"/>
+          <w:color w:val="000000"/>
+          <w:sz w:val="22"/>
+          <w:szCs w:val="22"/>
+        </w:rPr>
+        <w:t>questions to screen</w:t>
+      </w:r>
+      <w:r>
+        <w:rPr>
+          <w:rStyle w:val="jsgrdq"/>
+          <w:rFonts w:asciiTheme="minorHAnsi" w:hAnsiTheme="minorHAnsi" w:cstheme="minorHAnsi"/>
+          <w:color w:val="000000"/>
+          <w:sz w:val="22"/>
+          <w:szCs w:val="22"/>
+        </w:rPr>
+        <w:t xml:space="preserve"> </w:t>
+      </w:r>
+      <w:r>
+        <w:rPr>
+          <w:rStyle w:val="jsgrdq"/>
+          <w:rFonts w:asciiTheme="minorHAnsi" w:hAnsiTheme="minorHAnsi" w:cstheme="minorHAnsi"/>
+          <w:color w:val="000000"/>
+          <w:sz w:val="22"/>
+          <w:szCs w:val="22"/>
+        </w:rPr>
+        <w:t>and express hirin</w:t>
+      </w:r>
+      <w:r>
+        <w:rPr>
+          <w:rStyle w:val="jsgrdq"/>
+          <w:rFonts w:asciiTheme="minorHAnsi" w:hAnsiTheme="minorHAnsi" w:cstheme="minorHAnsi"/>
+          <w:color w:val="000000"/>
+          <w:sz w:val="22"/>
+          <w:szCs w:val="22"/>
+        </w:rPr>
+        <w:t xml:space="preserve">g </w:t>
+      </w:r>
+      <w:r>
+        <w:rPr>
+          <w:rStyle w:val="jsgrdq"/>
+          <w:rFonts w:asciiTheme="minorHAnsi" w:hAnsiTheme="minorHAnsi" w:cstheme="minorHAnsi"/>
+          <w:color w:val="000000"/>
+          <w:sz w:val="22"/>
+          <w:szCs w:val="22"/>
+        </w:rPr>
+        <w:t>recommendations</w:t>
+      </w:r>
+      <w:r>
+        <w:rPr>
+          <w:rStyle w:val="jsgrdq"/>
+          <w:rFonts w:asciiTheme="minorHAnsi" w:hAnsiTheme="minorHAnsi" w:cstheme="minorHAnsi"/>
+          <w:color w:val="000000"/>
+          <w:sz w:val="22"/>
+          <w:szCs w:val="22"/>
+        </w:rPr>
+        <w:t xml:space="preserve"> for 2 </w:t>
+      </w:r>
+      <w:r>
+        <w:rPr>
+          <w:rStyle w:val="jsgrdq"/>
+          <w:rFonts w:asciiTheme="minorHAnsi" w:hAnsiTheme="minorHAnsi" w:cstheme="minorHAnsi"/>
+          <w:color w:val="000000"/>
+          <w:sz w:val="22"/>
+          <w:szCs w:val="22"/>
+        </w:rPr>
+        <w:t xml:space="preserve">final-round </w:t>
+      </w:r>
+      <w:r>
+        <w:rPr>
+          <w:rStyle w:val="jsgrdq"/>
+          <w:rFonts w:asciiTheme="minorHAnsi" w:hAnsiTheme="minorHAnsi" w:cstheme="minorHAnsi"/>
+          <w:color w:val="000000"/>
+          <w:sz w:val="22"/>
+          <w:szCs w:val="22"/>
+        </w:rPr>
+        <w:t xml:space="preserve">candidates </w:t>
+      </w:r>
+    </w:p>
+    <w:p>
+      <w:pPr>
+        <w:ind w:left="113"/>
+        <w:rPr>
+          <w:rStyle w:val="jsgrdq"/>
+          <w:rFonts w:asciiTheme="minorHAnsi" w:hAnsiTheme="minorHAnsi" w:cstheme="minorHAnsi"/>
+          <w:color w:val="000000"/>
+          <w:sz w:val="10"/>
+          <w:szCs w:val="10"/>
+        </w:rPr>
+      </w:pPr>
+      <w:r>
+        <w:rPr>
+          <w:rStyle w:val="jsgrdq"/>
+          <w:rFonts w:asciiTheme="minorHAnsi" w:hAnsiTheme="minorHAnsi" w:cstheme="minorHAnsi"/>
+          <w:color w:val="000000"/>
+          <w:sz w:val="10"/>
+          <w:szCs w:val="10"/>
+        </w:rPr>
+        <w:t xml:space="preserve"> </w:t>
+      </w:r>
+    </w:p>
+    <w:p>
+      <w:pPr>
+        <w:tabs>
+          <w:tab w:val="right" w:pos="10766"/>
+        </w:tabs>
+        <w:rPr>
+          <w:rFonts w:asciiTheme="minorHAnsi" w:hAnsiTheme="minorHAnsi" w:cstheme="minorHAnsi"/>
+          <w:b/>
+          <w:bCs/>
+          <w:color w:val="000000" w:themeColor="text1"/>
+          <w:sz w:val="22"/>
+          <w:szCs w:val="22"/>
+          <w:lang w:val="en-US"/>
+        </w:rPr>
+      </w:pPr>
+      <w:r>
+        <w:rPr>
+          <w:rFonts w:asciiTheme="minorHAnsi" w:hAnsiTheme="minorHAnsi" w:cstheme="minorHAnsi"/>
+          <w:b/>
+          <w:bCs/>
+          <w:color w:val="000000" w:themeColor="text1"/>
+          <w:lang w:val="en-US"/>
+        </w:rPr>
+        <w:t>UBC Science Undergraduate Society</w:t>
+      </w:r>
+      <w:r>
+        <w:rPr>
+          <w:rFonts w:asciiTheme="minorHAnsi" w:hAnsiTheme="minorHAnsi" w:cstheme="minorHAnsi"/>
+          <w:b/>
+          <w:bCs/>
+          <w:color w:val="000000" w:themeColor="text1"/>
+          <w:lang w:val="en-US"/>
+        </w:rPr>
+        <w:tab/>
+      </w:r>
+      <w:r>
+        <w:rPr>
+          <w:rFonts w:asciiTheme="minorHAnsi" w:hAnsiTheme="minorHAnsi" w:cstheme="minorHAnsi"/>
+          <w:b/>
+          <w:bCs/>
+          <w:color w:val="000000" w:themeColor="text1"/>
+          <w:sz w:val="22"/>
+          <w:szCs w:val="22"/>
+          <w:lang w:val="en-US"/>
+        </w:rPr>
+        <w:t xml:space="preserve">July 2020 – </w:t>
+      </w:r>
+      <w:r>
+        <w:rPr>
+          <w:rFonts w:asciiTheme="minorHAnsi" w:hAnsiTheme="minorHAnsi" w:cstheme="minorHAnsi"/>
+          <w:b/>
+          <w:bCs/>
+          <w:color w:val="000000" w:themeColor="text1"/>
+          <w:sz w:val="22"/>
+          <w:szCs w:val="22"/>
+          <w:lang w:val="en-US"/>
+        </w:rPr>
+        <w:t>April</w:t>
+      </w:r>
+      <w:r>
+        <w:rPr>
+          <w:rFonts w:asciiTheme="minorHAnsi" w:hAnsiTheme="minorHAnsi" w:cstheme="minorHAnsi"/>
+          <w:b/>
+          <w:bCs/>
+          <w:color w:val="000000" w:themeColor="text1"/>
+          <w:sz w:val="22"/>
+          <w:szCs w:val="22"/>
+          <w:lang w:val="en-US"/>
+        </w:rPr>
+        <w:t xml:space="preserve"> 2021</w:t>
+      </w:r>
+    </w:p>
+    <w:p>
+      <w:pPr>
+        <w:tabs>
+          <w:tab w:val="right" w:pos="10766"/>
+        </w:tabs>
+        <w:rPr>
+          <w:rFonts w:asciiTheme="minorHAnsi" w:hAnsiTheme="minorHAnsi" w:cstheme="minorHAnsi"/>
+          <w:b/>
+          <w:bCs/>
+          <w:color w:val="000000" w:themeColor="text1"/>
+          <w:sz w:val="22"/>
+          <w:szCs w:val="22"/>
+          <w:lang w:val="en-US"/>
+        </w:rPr>
+      </w:pPr>
+      <w:r>
+        <w:rPr>
+          <w:rFonts w:asciiTheme="minorHAnsi" w:hAnsiTheme="minorHAnsi" w:cstheme="minorHAnsi"/>
+          <w:i/>
+          <w:iCs/>
+          <w:color w:val="000000" w:themeColor="text1"/>
+          <w:sz w:val="22"/>
+          <w:szCs w:val="22"/>
+          <w:lang w:val="en-US"/>
+        </w:rPr>
+        <w:t>Web</w:t>
+      </w:r>
+      <w:r>
+        <w:rPr>
+          <w:rFonts w:asciiTheme="minorHAnsi" w:hAnsiTheme="minorHAnsi" w:cstheme="minorHAnsi"/>
+          <w:i/>
+          <w:iCs/>
+          <w:color w:val="000000" w:themeColor="text1"/>
+          <w:sz w:val="22"/>
+          <w:szCs w:val="22"/>
+          <w:lang w:val="en-US"/>
+        </w:rPr>
+        <w:t xml:space="preserve"> Developer</w:t>
+      </w:r>
+      <w:r>
+        <w:rPr>
+          <w:rFonts w:asciiTheme="minorHAnsi" w:hAnsiTheme="minorHAnsi" w:cstheme="minorHAnsi"/>
+          <w:b/>
+          <w:bCs/>
+          <w:color w:val="000000" w:themeColor="text1"/>
+          <w:sz w:val="22"/>
+          <w:szCs w:val="22"/>
+          <w:lang w:val="en-US"/>
+        </w:rPr>
+        <w:tab/>
+      </w:r>
+      <w:r>
+        <w:rPr>
+          <w:rFonts w:asciiTheme="minorHAnsi" w:hAnsiTheme="minorHAnsi" w:cstheme="minorHAnsi"/>
+          <w:i/>
+          <w:iCs/>
+          <w:color w:val="000000" w:themeColor="text1"/>
+          <w:sz w:val="22"/>
+          <w:szCs w:val="22"/>
+          <w:lang w:val="en-US"/>
+        </w:rPr>
+        <w:t>Remote - V</w:t>
+      </w:r>
+      <w:r>
+        <w:rPr>
+          <w:rFonts w:asciiTheme="minorHAnsi" w:hAnsiTheme="minorHAnsi" w:cstheme="minorHAnsi"/>
+          <w:i/>
+          <w:iCs/>
+          <w:color w:val="000000" w:themeColor="text1"/>
+          <w:sz w:val="22"/>
+          <w:szCs w:val="22"/>
+          <w:lang w:val="en-US"/>
+        </w:rPr>
+        <w:t>ancouver, B</w:t>
+      </w:r>
+      <w:r>
+        <w:rPr>
+          <w:rFonts w:asciiTheme="minorHAnsi" w:hAnsiTheme="minorHAnsi" w:cstheme="minorHAnsi"/>
+          <w:i/>
+          <w:iCs/>
+          <w:color w:val="000000" w:themeColor="text1"/>
+          <w:sz w:val="22"/>
+          <w:szCs w:val="22"/>
+          <w:lang w:val="en-US"/>
+        </w:rPr>
+        <w:t>ritish Columbia</w:t>
+      </w:r>
+      <w:r>
+        <w:rPr>
+          <w:rFonts w:asciiTheme="minorHAnsi" w:hAnsiTheme="minorHAnsi" w:cstheme="minorHAnsi"/>
+          <w:i/>
+          <w:iCs/>
+          <w:color w:val="000000" w:themeColor="text1"/>
+          <w:sz w:val="22"/>
+          <w:szCs w:val="22"/>
+          <w:lang w:val="en-US"/>
+        </w:rPr>
+        <w:t>, CAN</w:t>
+      </w:r>
+    </w:p>
+    <w:p>
+      <w:pPr>
+        <w:pStyle w:val="ListParagraph"/>
+        <w:numPr>
+          <w:ilvl w:val="0"/>
+          <w:numId w:val="18"/>
+        </w:numPr>
+        <w:rPr>
+          <w:rFonts w:asciiTheme="minorHAnsi" w:hAnsiTheme="minorHAnsi" w:cstheme="minorHAnsi"/>
+          <w:sz w:val="22"/>
+          <w:szCs w:val="22"/>
+        </w:rPr>
+      </w:pPr>
+      <w:r>
+        <w:rPr>
+          <w:rFonts w:asciiTheme="minorHAnsi" w:hAnsiTheme="minorHAnsi" w:cstheme="minorHAnsi"/>
+          <w:color w:val="000000" w:themeColor="text1"/>
+          <w:sz w:val="22"/>
+          <w:szCs w:val="22"/>
+          <w:lang w:val="en-US"/>
+        </w:rPr>
+        <w:t xml:space="preserve"> </w:t>
+      </w:r>
+      <w:r>
+        <w:rPr>
+          <w:rFonts w:asciiTheme="minorHAnsi" w:hAnsiTheme="minorHAnsi" w:cstheme="minorHAnsi"/>
+          <w:color w:val="000000" w:themeColor="text1"/>
+          <w:sz w:val="22"/>
+          <w:szCs w:val="22"/>
+          <w:lang w:val="en-US"/>
+        </w:rPr>
+        <w:t>Ideated and</w:t>
+      </w:r>
+      <w:r>
+        <w:rPr>
+          <w:rFonts w:asciiTheme="minorHAnsi" w:hAnsiTheme="minorHAnsi" w:cstheme="minorHAnsi"/>
+          <w:color w:val="000000" w:themeColor="text1"/>
+          <w:sz w:val="22"/>
+          <w:szCs w:val="22"/>
+          <w:lang w:val="en-US"/>
+        </w:rPr>
+        <w:t xml:space="preserve"> led</w:t>
+      </w:r>
+      <w:r>
+        <w:rPr>
+          <w:rFonts w:asciiTheme="minorHAnsi" w:hAnsiTheme="minorHAnsi" w:cstheme="minorHAnsi"/>
+          <w:color w:val="000000" w:themeColor="text1"/>
+          <w:sz w:val="22"/>
+          <w:szCs w:val="22"/>
+          <w:lang w:val="en-US"/>
+        </w:rPr>
+        <w:t xml:space="preserve"> redesign</w:t>
+      </w:r>
+      <w:r>
+        <w:rPr>
+          <w:rFonts w:asciiTheme="minorHAnsi" w:hAnsiTheme="minorHAnsi" w:cstheme="minorHAnsi"/>
+          <w:color w:val="000000" w:themeColor="text1"/>
+          <w:sz w:val="22"/>
+          <w:szCs w:val="22"/>
+          <w:lang w:val="en-US"/>
+        </w:rPr>
+        <w:t xml:space="preserve"> of </w:t>
+      </w:r>
+      <w:r>
+        <w:rPr>
+          <w:rFonts w:asciiTheme="minorHAnsi" w:hAnsiTheme="minorHAnsi" w:cstheme="minorHAnsi"/>
+          <w:color w:val="000000" w:themeColor="text1"/>
+          <w:sz w:val="22"/>
+          <w:szCs w:val="22"/>
+          <w:lang w:val="en-US"/>
+        </w:rPr>
+        <w:t xml:space="preserve">Society’s webpage UI </w:t>
+      </w:r>
+      <w:r>
+        <w:rPr>
+          <w:rFonts w:asciiTheme="minorHAnsi" w:hAnsiTheme="minorHAnsi" w:cstheme="minorHAnsi"/>
+          <w:color w:val="000000" w:themeColor="text1"/>
+          <w:sz w:val="22"/>
+          <w:szCs w:val="22"/>
+          <w:lang w:val="en-US"/>
+        </w:rPr>
+        <w:t xml:space="preserve">and UX </w:t>
+      </w:r>
+      <w:r>
+        <w:rPr>
+          <w:rFonts w:asciiTheme="minorHAnsi" w:hAnsiTheme="minorHAnsi" w:cstheme="minorHAnsi"/>
+          <w:color w:val="000000" w:themeColor="text1"/>
+          <w:sz w:val="22"/>
+          <w:szCs w:val="22"/>
+          <w:lang w:val="en-US"/>
+        </w:rPr>
+        <w:t>for better accessibility</w:t>
+      </w:r>
+      <w:r>
+        <w:rPr>
+          <w:rFonts w:asciiTheme="minorHAnsi" w:hAnsiTheme="minorHAnsi" w:cstheme="minorHAnsi"/>
+          <w:color w:val="000000" w:themeColor="text1"/>
+          <w:sz w:val="22"/>
+          <w:szCs w:val="22"/>
+          <w:lang w:val="en-US"/>
+        </w:rPr>
+        <w:t xml:space="preserve"> to </w:t>
+      </w:r>
+      <w:r>
+        <w:rPr>
+          <w:rFonts w:asciiTheme="minorHAnsi" w:hAnsiTheme="minorHAnsi" w:cstheme="minorHAnsi"/>
+          <w:color w:val="000000" w:themeColor="text1"/>
+          <w:sz w:val="22"/>
+          <w:szCs w:val="22"/>
+          <w:lang w:val="en-US"/>
+        </w:rPr>
+        <w:t xml:space="preserve">8300+ UBC Science students </w:t>
       </w:r>
     </w:p>
     <w:p>
@@ -2999,7 +3481,17 @@
           <w:sz w:val="20"/>
           <w:szCs w:val="20"/>
         </w:rPr>
-        <w:t xml:space="preserve">PERSONAL PROJECTS </w:t>
+        <w:t>PERSONAL</w:t>
+      </w:r>
+      <w:r>
+        <w:rPr>
+          <w:rFonts w:asciiTheme="minorHAnsi" w:hAnsiTheme="minorHAnsi" w:cstheme="minorHAnsi"/>
+          <w:b/>
+          <w:bCs/>
+          <w:sz w:val="20"/>
+          <w:szCs w:val="20"/>
+        </w:rPr>
+        <w:t xml:space="preserve"> PROJECTS </w:t>
       </w:r>
     </w:p>
     <w:p>
@@ -3054,9 +3546,29 @@
           <w:color w:val="000000" w:themeColor="text1"/>
           <w:lang w:val="en-US"/>
         </w:rPr>
-        <w:t>hubble</w:t>
+        <w:t>h</w:t>
+      </w:r>
+      <w:r>
+        <w:rPr>
+          <w:rFonts w:asciiTheme="minorHAnsi" w:hAnsiTheme="minorHAnsi" w:cstheme="minorHAnsi"/>
+          <w:b/>
+          <w:bCs/>
+          <w:color w:val="000000" w:themeColor="text1"/>
+          <w:lang w:val="en-US"/>
+        </w:rPr>
+        <w:t>ubble</w:t>
       </w:r>
       <w:proofErr w:type="spellEnd"/>
+      <w:r>
+        <w:rPr>
+          <w:rFonts w:asciiTheme="minorHAnsi" w:hAnsiTheme="minorHAnsi" w:cstheme="minorHAnsi"/>
+          <w:b/>
+          <w:bCs/>
+          <w:color w:val="000000" w:themeColor="text1"/>
+          <w:lang w:val="en-US"/>
+        </w:rPr>
+        <w:tab/>
+      </w:r>
       <w:r>
         <w:rPr>
           <w:rFonts w:asciiTheme="minorHAnsi" w:hAnsiTheme="minorHAnsi" w:cstheme="minorHAnsi"/>
@@ -3547,37 +4059,17 @@
           <w:szCs w:val="22"/>
           <w:lang w:val="en-US"/>
         </w:rPr>
-        <w:t xml:space="preserve">personally </w:t>
-      </w:r>
-      <w:r>
-        <w:rPr>
-          <w:rFonts w:asciiTheme="minorHAnsi" w:hAnsiTheme="minorHAnsi" w:cstheme="minorHAnsi"/>
-          <w:color w:val="000000" w:themeColor="text1"/>
-          <w:sz w:val="22"/>
-          <w:szCs w:val="22"/>
-          <w:lang w:val="en-US"/>
-        </w:rPr>
-        <w:t>built</w:t>
-      </w:r>
-      <w:r>
-        <w:rPr>
-          <w:rFonts w:asciiTheme="minorHAnsi" w:hAnsiTheme="minorHAnsi" w:cstheme="minorHAnsi"/>
-          <w:color w:val="000000" w:themeColor="text1"/>
-          <w:sz w:val="22"/>
-          <w:szCs w:val="22"/>
-          <w:lang w:val="en-US"/>
-        </w:rPr>
-        <w:t xml:space="preserve"> entire</w:t>
-      </w:r>
-      <w:r>
-        <w:rPr>
-          <w:rFonts w:asciiTheme="minorHAnsi" w:hAnsiTheme="minorHAnsi" w:cstheme="minorHAnsi"/>
-          <w:color w:val="000000" w:themeColor="text1"/>
-          <w:sz w:val="22"/>
-          <w:szCs w:val="22"/>
-          <w:lang w:val="en-US"/>
-        </w:rPr>
-        <w:t xml:space="preserve"> </w:t>
+        <w:t>bui</w:t>
+      </w:r>
+      <w:r>
+        <w:rPr>
+          <w:rFonts w:asciiTheme="minorHAnsi" w:hAnsiTheme="minorHAnsi" w:cstheme="minorHAnsi"/>
+          <w:color w:val="000000" w:themeColor="text1"/>
+          <w:sz w:val="22"/>
+          <w:szCs w:val="22"/>
+          <w:lang w:val="en-US"/>
+        </w:rPr>
+        <w:t xml:space="preserve">lt over 90% of the </w:t>
       </w:r>
       <w:r>
         <w:rPr>
@@ -3923,32 +4415,12 @@
           <w:color w:val="000000" w:themeColor="text1"/>
           <w:lang w:val="en-US"/>
         </w:rPr>
-        <w:t xml:space="preserve">ML-based Predictive Modeling of COVID-19 Vaccination Uptake </w:t>
+        <w:t>ML-based Predictive Modeling of COVID-19 Vaccination Uptake</w:t>
       </w:r>
       <w:bookmarkStart w:id="19" w:name="OLE_LINK13"/>
       <w:bookmarkStart w:id="20" w:name="OLE_LINK14"/>
       <w:bookmarkStart w:id="21" w:name="OLE_LINK23"/>
       <w:bookmarkStart w:id="22" w:name="OLE_LINK24"/>
-      <w:r>
-        <w:rPr>
-          <w:rFonts w:asciiTheme="minorHAnsi" w:hAnsiTheme="minorHAnsi" w:cstheme="minorHAnsi"/>
-          <w:b/>
-          <w:bCs/>
-          <w:color w:val="000000" w:themeColor="text1"/>
-          <w:lang w:val="en-US"/>
-        </w:rPr>
-        <w:t xml:space="preserve">             </w:t>
-      </w:r>
-      <w:r>
-        <w:rPr>
-          <w:rFonts w:asciiTheme="minorHAnsi" w:hAnsiTheme="minorHAnsi" w:cstheme="minorHAnsi"/>
-          <w:b/>
-          <w:bCs/>
-          <w:color w:val="000000" w:themeColor="text1"/>
-          <w:lang w:val="en-US"/>
-        </w:rPr>
-        <w:t xml:space="preserve">   </w:t>
-      </w:r>
       <w:r>
         <w:rPr>
           <w:rFonts w:asciiTheme="minorHAnsi" w:hAnsiTheme="minorHAnsi" w:cstheme="minorHAnsi"/>
@@ -4019,7 +4491,51 @@
           <w:szCs w:val="22"/>
           <w:lang w:val="en-US"/>
         </w:rPr>
-        <w:t>Hoffmann-La Roche Research Solution Awards – 3</w:t>
+        <w:t>Hoffmann-La Roche</w:t>
+      </w:r>
+      <w:r>
+        <w:rPr>
+          <w:rFonts w:asciiTheme="minorHAnsi" w:hAnsiTheme="minorHAnsi" w:cstheme="minorHAnsi"/>
+          <w:b/>
+          <w:bCs/>
+          <w:i/>
+          <w:iCs/>
+          <w:color w:val="000000" w:themeColor="text1"/>
+          <w:sz w:val="22"/>
+          <w:szCs w:val="22"/>
+          <w:lang w:val="en-US"/>
+        </w:rPr>
+        <w:t xml:space="preserve"> </w:t>
+      </w:r>
+      <w:proofErr w:type="spellStart"/>
+      <w:r>
+        <w:rPr>
+          <w:rFonts w:asciiTheme="minorHAnsi" w:hAnsiTheme="minorHAnsi" w:cstheme="minorHAnsi"/>
+          <w:b/>
+          <w:bCs/>
+          <w:i/>
+          <w:iCs/>
+          <w:color w:val="000000" w:themeColor="text1"/>
+          <w:sz w:val="22"/>
+          <w:szCs w:val="22"/>
+          <w:lang w:val="en-US"/>
+        </w:rPr>
+        <w:t>Infodemic</w:t>
+      </w:r>
+      <w:proofErr w:type="spellEnd"/>
+      <w:r>
+        <w:rPr>
+          <w:rFonts w:asciiTheme="minorHAnsi" w:hAnsiTheme="minorHAnsi" w:cstheme="minorHAnsi"/>
+          <w:b/>
+          <w:bCs/>
+          <w:i/>
+          <w:iCs/>
+          <w:color w:val="000000" w:themeColor="text1"/>
+          <w:sz w:val="22"/>
+          <w:szCs w:val="22"/>
+          <w:lang w:val="en-US"/>
+        </w:rPr>
+        <w:t xml:space="preserve"> Research Solution Awards – 3</w:t>
       </w:r>
       <w:r>
         <w:rPr>
@@ -4238,7 +4754,7 @@
           <w:szCs w:val="22"/>
           <w:lang w:val="en-US"/>
         </w:rPr>
-        <w:t xml:space="preserve">ML/AI </w:t>
+        <w:t xml:space="preserve">ML </w:t>
       </w:r>
       <w:r>
         <w:rPr>
@@ -4258,27 +4774,17 @@
           <w:szCs w:val="22"/>
           <w:lang w:val="en-US"/>
         </w:rPr>
-        <w:t xml:space="preserve">paper to help with COVID-19 (DOI: </w:t>
-      </w:r>
-      <w:r>
-        <w:rPr>
-          <w:rFonts w:asciiTheme="minorHAnsi" w:hAnsiTheme="minorHAnsi" w:cstheme="minorHAnsi"/>
-          <w:color w:val="000000" w:themeColor="text1"/>
-          <w:sz w:val="22"/>
-          <w:szCs w:val="22"/>
-          <w:lang w:val="en-US"/>
-        </w:rPr>
-        <w:t>10.2196/preprints.33231</w:t>
-      </w:r>
-      <w:r>
-        <w:rPr>
-          <w:rFonts w:asciiTheme="minorHAnsi" w:hAnsiTheme="minorHAnsi" w:cstheme="minorHAnsi"/>
-          <w:color w:val="000000" w:themeColor="text1"/>
-          <w:sz w:val="22"/>
-          <w:szCs w:val="22"/>
-          <w:lang w:val="en-US"/>
-        </w:rPr>
-        <w:t>)</w:t>
+        <w:t>paper to help with COVID-</w:t>
+      </w:r>
+      <w:r>
+        <w:rPr>
+          <w:rFonts w:asciiTheme="minorHAnsi" w:hAnsiTheme="minorHAnsi" w:cstheme="minorHAnsi"/>
+          <w:color w:val="000000" w:themeColor="text1"/>
+          <w:sz w:val="22"/>
+          <w:szCs w:val="22"/>
+          <w:lang w:val="en-US"/>
+        </w:rPr>
+        <w:t>19 for the 2021 Big Data Challenge</w:t>
       </w:r>
     </w:p>
     <w:p>
@@ -4771,67 +5277,17 @@
           <w:szCs w:val="22"/>
           <w:lang w:val="en-US"/>
         </w:rPr>
-        <w:t>Work</w:t>
-      </w:r>
-      <w:r>
-        <w:rPr>
-          <w:rFonts w:asciiTheme="minorHAnsi" w:hAnsiTheme="minorHAnsi" w:cstheme="minorHAnsi"/>
-          <w:color w:val="000000" w:themeColor="text1"/>
-          <w:sz w:val="22"/>
-          <w:szCs w:val="22"/>
-          <w:lang w:val="en-US"/>
-        </w:rPr>
-        <w:t xml:space="preserve">ed </w:t>
-      </w:r>
-      <w:r>
-        <w:rPr>
-          <w:rFonts w:asciiTheme="minorHAnsi" w:hAnsiTheme="minorHAnsi" w:cstheme="minorHAnsi"/>
-          <w:color w:val="000000" w:themeColor="text1"/>
-          <w:sz w:val="22"/>
-          <w:szCs w:val="22"/>
-          <w:lang w:val="en-US"/>
-        </w:rPr>
-        <w:t xml:space="preserve">closely with </w:t>
-      </w:r>
-      <w:r>
-        <w:rPr>
-          <w:rFonts w:asciiTheme="minorHAnsi" w:hAnsiTheme="minorHAnsi" w:cstheme="minorHAnsi"/>
-          <w:color w:val="000000" w:themeColor="text1"/>
-          <w:sz w:val="22"/>
-          <w:szCs w:val="22"/>
-          <w:lang w:val="en-US"/>
-        </w:rPr>
-        <w:t xml:space="preserve">a </w:t>
-      </w:r>
-      <w:r>
-        <w:rPr>
-          <w:rFonts w:asciiTheme="minorHAnsi" w:hAnsiTheme="minorHAnsi" w:cstheme="minorHAnsi"/>
-          <w:color w:val="000000" w:themeColor="text1"/>
-          <w:sz w:val="22"/>
-          <w:szCs w:val="22"/>
-          <w:lang w:val="en-US"/>
-        </w:rPr>
-        <w:t>York University professor to p</w:t>
-      </w:r>
-      <w:r>
-        <w:rPr>
-          <w:rFonts w:asciiTheme="minorHAnsi" w:hAnsiTheme="minorHAnsi" w:cstheme="minorHAnsi"/>
-          <w:color w:val="000000" w:themeColor="text1"/>
-          <w:sz w:val="22"/>
-          <w:szCs w:val="22"/>
-          <w:lang w:val="en-US"/>
-        </w:rPr>
-        <w:t>ublish</w:t>
-      </w:r>
-      <w:r>
-        <w:rPr>
-          <w:rFonts w:asciiTheme="minorHAnsi" w:hAnsiTheme="minorHAnsi" w:cstheme="minorHAnsi"/>
-          <w:color w:val="000000" w:themeColor="text1"/>
-          <w:sz w:val="22"/>
-          <w:szCs w:val="22"/>
-          <w:lang w:val="en-US"/>
-        </w:rPr>
-        <w:t xml:space="preserve"> manuscript</w:t>
+        <w:t xml:space="preserve">Pre-published </w:t>
+      </w:r>
+      <w:r>
+        <w:rPr>
+          <w:rFonts w:asciiTheme="minorHAnsi" w:hAnsiTheme="minorHAnsi" w:cstheme="minorHAnsi"/>
+          <w:color w:val="000000" w:themeColor="text1"/>
+          <w:sz w:val="22"/>
+          <w:szCs w:val="22"/>
+          <w:lang w:val="en-US"/>
+        </w:rPr>
+        <w:t>manuscript</w:t>
       </w:r>
       <w:bookmarkStart w:id="25" w:name="OLE_LINK33"/>
       <w:bookmarkStart w:id="26" w:name="OLE_LINK34"/>
@@ -4849,104 +5305,99 @@
           <w:szCs w:val="22"/>
           <w:lang w:val="en-US"/>
         </w:rPr>
-        <w:t xml:space="preserve"> in journal</w:t>
-      </w:r>
-      <w:r>
-        <w:rPr>
-          <w:rFonts w:asciiTheme="minorHAnsi" w:hAnsiTheme="minorHAnsi" w:cstheme="minorHAnsi"/>
-          <w:color w:val="000000" w:themeColor="text1"/>
-          <w:sz w:val="22"/>
-          <w:szCs w:val="22"/>
-          <w:lang w:val="en-US"/>
-        </w:rPr>
-        <w:t xml:space="preserve"> for the 2021 Big Data Challenge </w:t>
-      </w:r>
-    </w:p>
-    <w:p>
-      <w:pPr>
-        <w:pStyle w:val="ListParagraph"/>
-        <w:tabs>
-          <w:tab w:val="center" w:pos="5245"/>
-          <w:tab w:val="right" w:pos="11340"/>
-        </w:tabs>
-        <w:ind w:left="113"/>
-        <w:rPr>
-          <w:rFonts w:asciiTheme="minorHAnsi" w:hAnsiTheme="minorHAnsi" w:cstheme="minorHAnsi"/>
-          <w:color w:val="000000" w:themeColor="text1"/>
-          <w:sz w:val="22"/>
-          <w:szCs w:val="22"/>
-          <w:lang w:val="en-US"/>
-        </w:rPr>
-      </w:pPr>
-      <w:r>
-        <w:rPr>
-          <w:rFonts w:asciiTheme="minorHAnsi" w:hAnsiTheme="minorHAnsi" w:cstheme="minorHAnsi"/>
-          <w:color w:val="000000" w:themeColor="text1"/>
-          <w:sz w:val="22"/>
-          <w:szCs w:val="22"/>
-          <w:lang w:val="en-US"/>
-        </w:rPr>
-        <w:t xml:space="preserve">   </w:t>
-      </w:r>
-      <w:r>
-        <w:rPr>
-          <w:rFonts w:asciiTheme="minorHAnsi" w:hAnsiTheme="minorHAnsi" w:cstheme="minorHAnsi"/>
-          <w:color w:val="000000" w:themeColor="text1"/>
-          <w:sz w:val="22"/>
-          <w:szCs w:val="22"/>
-          <w:lang w:val="en-US"/>
-        </w:rPr>
-        <w:t>in charge of writing</w:t>
-      </w:r>
-      <w:r>
-        <w:rPr>
-          <w:rFonts w:asciiTheme="minorHAnsi" w:hAnsiTheme="minorHAnsi" w:cstheme="minorHAnsi"/>
-          <w:color w:val="000000" w:themeColor="text1"/>
-          <w:sz w:val="22"/>
-          <w:szCs w:val="22"/>
-          <w:lang w:val="en-US"/>
-        </w:rPr>
-        <w:t xml:space="preserve"> 40% of the </w:t>
-      </w:r>
-      <w:r>
-        <w:rPr>
-          <w:rFonts w:asciiTheme="minorHAnsi" w:hAnsiTheme="minorHAnsi" w:cstheme="minorHAnsi"/>
-          <w:color w:val="000000" w:themeColor="text1"/>
-          <w:sz w:val="22"/>
-          <w:szCs w:val="22"/>
-          <w:lang w:val="en-US"/>
-        </w:rPr>
-        <w:t xml:space="preserve">manuscript </w:t>
-      </w:r>
-      <w:r>
-        <w:rPr>
-          <w:rFonts w:asciiTheme="minorHAnsi" w:hAnsiTheme="minorHAnsi" w:cstheme="minorHAnsi"/>
-          <w:color w:val="000000" w:themeColor="text1"/>
-          <w:sz w:val="22"/>
-          <w:szCs w:val="22"/>
-          <w:lang w:val="en-US"/>
-        </w:rPr>
-        <w:t xml:space="preserve">to </w:t>
-      </w:r>
-      <w:r>
-        <w:rPr>
-          <w:rFonts w:asciiTheme="minorHAnsi" w:hAnsiTheme="minorHAnsi" w:cstheme="minorHAnsi"/>
-          <w:color w:val="000000" w:themeColor="text1"/>
-          <w:sz w:val="22"/>
-          <w:szCs w:val="22"/>
-          <w:lang w:val="en-US"/>
-        </w:rPr>
-        <w:t>communicate</w:t>
-      </w:r>
-      <w:r>
-        <w:rPr>
-          <w:rFonts w:asciiTheme="minorHAnsi" w:hAnsiTheme="minorHAnsi" w:cstheme="minorHAnsi"/>
-          <w:color w:val="000000" w:themeColor="text1"/>
-          <w:sz w:val="22"/>
-          <w:szCs w:val="22"/>
-          <w:lang w:val="en-US"/>
-        </w:rPr>
-        <w:t xml:space="preserve"> key findings based on methods and results effectively</w:t>
+        <w:t xml:space="preserve"> in </w:t>
+      </w:r>
+      <w:r>
+        <w:rPr>
+          <w:rFonts w:asciiTheme="minorHAnsi" w:hAnsiTheme="minorHAnsi" w:cstheme="minorHAnsi"/>
+          <w:color w:val="000000" w:themeColor="text1"/>
+          <w:sz w:val="22"/>
+          <w:szCs w:val="22"/>
+          <w:lang w:val="en-US"/>
+        </w:rPr>
+        <w:t>scientific journal</w:t>
+      </w:r>
+      <w:r>
+        <w:rPr>
+          <w:rFonts w:asciiTheme="minorHAnsi" w:hAnsiTheme="minorHAnsi" w:cstheme="minorHAnsi"/>
+          <w:color w:val="000000" w:themeColor="text1"/>
+          <w:sz w:val="22"/>
+          <w:szCs w:val="22"/>
+          <w:lang w:val="en-US"/>
+        </w:rPr>
+        <w:t xml:space="preserve"> (</w:t>
+      </w:r>
+      <w:hyperlink r:id="rId14" w:history="1">
+        <w:r>
+          <w:rPr>
+            <w:rStyle w:val="Hyperlink"/>
+            <w:rFonts w:asciiTheme="minorHAnsi" w:hAnsiTheme="minorHAnsi" w:cstheme="minorHAnsi"/>
+            <w:sz w:val="22"/>
+            <w:szCs w:val="22"/>
+            <w:lang w:val="en-US"/>
+          </w:rPr>
+          <w:t>doi.org/10.2196/preprints.33231</w:t>
+        </w:r>
+      </w:hyperlink>
+      <w:r>
+        <w:rPr>
+          <w:rFonts w:asciiTheme="minorHAnsi" w:hAnsiTheme="minorHAnsi" w:cstheme="minorHAnsi"/>
+          <w:color w:val="000000" w:themeColor="text1"/>
+          <w:sz w:val="22"/>
+          <w:szCs w:val="22"/>
+          <w:lang w:val="en-US"/>
+        </w:rPr>
+        <w:t>)</w:t>
+      </w:r>
+      <w:r>
+        <w:rPr>
+          <w:rFonts w:asciiTheme="minorHAnsi" w:hAnsiTheme="minorHAnsi" w:cstheme="minorHAnsi"/>
+          <w:color w:val="000000" w:themeColor="text1"/>
+          <w:sz w:val="22"/>
+          <w:szCs w:val="22"/>
+          <w:lang w:val="en-US"/>
+        </w:rPr>
+        <w:t xml:space="preserve">, </w:t>
+      </w:r>
+      <w:r>
+        <w:rPr>
+          <w:rFonts w:asciiTheme="minorHAnsi" w:hAnsiTheme="minorHAnsi" w:cstheme="minorHAnsi"/>
+          <w:color w:val="000000" w:themeColor="text1"/>
+          <w:sz w:val="22"/>
+          <w:szCs w:val="22"/>
+          <w:lang w:val="en-US"/>
+        </w:rPr>
+        <w:t xml:space="preserve">led </w:t>
+      </w:r>
+      <w:r>
+        <w:rPr>
+          <w:rFonts w:asciiTheme="minorHAnsi" w:hAnsiTheme="minorHAnsi" w:cstheme="minorHAnsi"/>
+          <w:color w:val="000000" w:themeColor="text1"/>
+          <w:sz w:val="22"/>
+          <w:szCs w:val="22"/>
+          <w:lang w:val="en-US"/>
+        </w:rPr>
+        <w:t>wr</w:t>
+      </w:r>
+      <w:r>
+        <w:rPr>
+          <w:rFonts w:asciiTheme="minorHAnsi" w:hAnsiTheme="minorHAnsi" w:cstheme="minorHAnsi"/>
+          <w:color w:val="000000" w:themeColor="text1"/>
+          <w:sz w:val="22"/>
+          <w:szCs w:val="22"/>
+          <w:lang w:val="en-US"/>
+        </w:rPr>
+        <w:t>iting of</w:t>
+      </w:r>
+      <w:r>
+        <w:rPr>
+          <w:rFonts w:asciiTheme="minorHAnsi" w:hAnsiTheme="minorHAnsi" w:cstheme="minorHAnsi"/>
+          <w:color w:val="000000" w:themeColor="text1"/>
+          <w:sz w:val="22"/>
+          <w:szCs w:val="22"/>
+          <w:lang w:val="en-US"/>
+        </w:rPr>
+        <w:t xml:space="preserve"> methods and results </w:t>
       </w:r>
     </w:p>
     <w:p>
@@ -5224,49 +5675,6 @@
     <w:p>
       <w:pPr>
         <w:pStyle w:val="ListParagraph"/>
-        <w:numPr>
-          <w:ilvl w:val="0"/>
-          <w:numId w:val="18"/>
-        </w:numPr>
-        <w:rPr>
-          <w:rFonts w:asciiTheme="minorHAnsi" w:hAnsiTheme="minorHAnsi" w:cstheme="minorHAnsi"/>
-          <w:sz w:val="22"/>
-          <w:szCs w:val="22"/>
-        </w:rPr>
-      </w:pPr>
-      <w:r>
-        <w:rPr>
-          <w:rFonts w:asciiTheme="minorHAnsi" w:hAnsiTheme="minorHAnsi" w:cstheme="minorHAnsi"/>
-          <w:color w:val="000000" w:themeColor="text1"/>
-          <w:sz w:val="22"/>
-          <w:szCs w:val="22"/>
-          <w:lang w:val="en-US"/>
-        </w:rPr>
-        <w:t xml:space="preserve"> </w:t>
-      </w:r>
-      <w:r>
-        <w:rPr>
-          <w:rFonts w:asciiTheme="minorHAnsi" w:hAnsiTheme="minorHAnsi" w:cstheme="minorHAnsi"/>
-          <w:color w:val="000000" w:themeColor="text1"/>
-          <w:sz w:val="22"/>
-          <w:szCs w:val="22"/>
-          <w:lang w:val="en-US"/>
-        </w:rPr>
-        <w:t>Implemented features to allow users to create playlists based on displayed statistics and share them on social</w:t>
-      </w:r>
-      <w:r>
-        <w:rPr>
-          <w:rFonts w:asciiTheme="minorHAnsi" w:hAnsiTheme="minorHAnsi" w:cstheme="minorHAnsi"/>
-          <w:color w:val="000000" w:themeColor="text1"/>
-          <w:sz w:val="22"/>
-          <w:szCs w:val="22"/>
-          <w:lang w:val="en-US"/>
-        </w:rPr>
-        <w:t xml:space="preserve"> media</w:t>
-      </w:r>
-    </w:p>
-    <w:p>
-      <w:pPr>
         <w:ind w:left="113"/>
         <w:rPr>
           <w:rFonts w:asciiTheme="minorHAnsi" w:hAnsiTheme="minorHAnsi" w:cstheme="minorHAnsi"/>
@@ -5274,14 +5682,6 @@
           <w:szCs w:val="10"/>
         </w:rPr>
       </w:pPr>
-      <w:r>
-        <w:rPr>
-          <w:rFonts w:asciiTheme="minorHAnsi" w:hAnsiTheme="minorHAnsi" w:cstheme="minorHAnsi"/>
-          <w:sz w:val="10"/>
-          <w:szCs w:val="10"/>
-        </w:rPr>
-        <w:t xml:space="preserve">  </w:t>
-      </w:r>
     </w:p>
     <w:p>
       <w:pPr>
@@ -5306,7 +5706,7 @@
           <w:color w:val="000000" w:themeColor="text1"/>
           <w:lang w:val="en-US"/>
         </w:rPr>
-        <w:t>TripSuite</w:t>
+        <w:t>PaymentPal</w:t>
       </w:r>
       <w:proofErr w:type="spellEnd"/>
       <w:r>
@@ -5407,102 +5807,53 @@
           <w:szCs w:val="22"/>
           <w:lang w:val="en-US"/>
         </w:rPr>
-        <w:t>C</w:t>
-      </w:r>
-      <w:r>
-        <w:rPr>
-          <w:rFonts w:asciiTheme="minorHAnsi" w:hAnsiTheme="minorHAnsi" w:cstheme="minorHAnsi"/>
-          <w:color w:val="000000" w:themeColor="text1"/>
-          <w:sz w:val="22"/>
-          <w:szCs w:val="22"/>
-          <w:lang w:val="en-US"/>
-        </w:rPr>
-        <w:t>ollaborated in</w:t>
-      </w:r>
-      <w:r>
-        <w:rPr>
-          <w:rFonts w:asciiTheme="minorHAnsi" w:hAnsiTheme="minorHAnsi" w:cstheme="minorHAnsi"/>
-          <w:color w:val="000000" w:themeColor="text1"/>
-          <w:sz w:val="22"/>
-          <w:szCs w:val="22"/>
-          <w:lang w:val="en-US"/>
-        </w:rPr>
-        <w:t xml:space="preserve"> a</w:t>
-      </w:r>
-      <w:r>
-        <w:rPr>
-          <w:rFonts w:asciiTheme="minorHAnsi" w:hAnsiTheme="minorHAnsi" w:cstheme="minorHAnsi"/>
-          <w:color w:val="000000" w:themeColor="text1"/>
-          <w:sz w:val="22"/>
-          <w:szCs w:val="22"/>
-          <w:lang w:val="en-US"/>
-        </w:rPr>
-        <w:t xml:space="preserve"> </w:t>
-      </w:r>
-      <w:r>
-        <w:rPr>
-          <w:rFonts w:asciiTheme="minorHAnsi" w:hAnsiTheme="minorHAnsi" w:cstheme="minorHAnsi"/>
-          <w:color w:val="000000" w:themeColor="text1"/>
-          <w:sz w:val="22"/>
-          <w:szCs w:val="22"/>
-          <w:lang w:val="en-US"/>
-        </w:rPr>
-        <w:t xml:space="preserve">24hr </w:t>
-      </w:r>
-      <w:r>
-        <w:rPr>
-          <w:rFonts w:asciiTheme="minorHAnsi" w:hAnsiTheme="minorHAnsi" w:cstheme="minorHAnsi"/>
-          <w:color w:val="000000" w:themeColor="text1"/>
-          <w:sz w:val="22"/>
-          <w:szCs w:val="22"/>
-          <w:lang w:val="en-US"/>
-        </w:rPr>
-        <w:t>hackathon team of 4 to create</w:t>
-      </w:r>
-      <w:r>
-        <w:rPr>
-          <w:rFonts w:asciiTheme="minorHAnsi" w:hAnsiTheme="minorHAnsi" w:cstheme="minorHAnsi"/>
-          <w:color w:val="000000" w:themeColor="text1"/>
-          <w:sz w:val="22"/>
-          <w:szCs w:val="22"/>
-          <w:lang w:val="en-US"/>
-        </w:rPr>
-        <w:t xml:space="preserve"> a </w:t>
-      </w:r>
-      <w:r>
-        <w:rPr>
-          <w:rFonts w:asciiTheme="minorHAnsi" w:hAnsiTheme="minorHAnsi" w:cstheme="minorHAnsi"/>
-          <w:color w:val="000000" w:themeColor="text1"/>
-          <w:sz w:val="22"/>
-          <w:szCs w:val="22"/>
-          <w:lang w:val="en-US"/>
-        </w:rPr>
-        <w:t>travel planner using MongoDB, Express, React and Node</w:t>
-      </w:r>
-      <w:r>
-        <w:rPr>
-          <w:rFonts w:asciiTheme="minorHAnsi" w:hAnsiTheme="minorHAnsi" w:cstheme="minorHAnsi"/>
-          <w:color w:val="000000" w:themeColor="text1"/>
-          <w:sz w:val="22"/>
-          <w:szCs w:val="22"/>
-          <w:lang w:val="en-US"/>
-        </w:rPr>
-        <w:t>.js</w:t>
+        <w:t>Created a</w:t>
+      </w:r>
+      <w:r>
+        <w:rPr>
+          <w:rFonts w:asciiTheme="minorHAnsi" w:hAnsiTheme="minorHAnsi" w:cstheme="minorHAnsi"/>
+          <w:color w:val="000000" w:themeColor="text1"/>
+          <w:sz w:val="22"/>
+          <w:szCs w:val="22"/>
+          <w:lang w:val="en-US"/>
+        </w:rPr>
+        <w:t xml:space="preserve">n ATM simulator in Java and Swing following the MVC design pattern. Achieved 100% test coverage in </w:t>
+      </w:r>
+      <w:r>
+        <w:rPr>
+          <w:rFonts w:asciiTheme="minorHAnsi" w:hAnsiTheme="minorHAnsi" w:cstheme="minorHAnsi"/>
+          <w:color w:val="000000" w:themeColor="text1"/>
+          <w:sz w:val="22"/>
+          <w:szCs w:val="22"/>
+          <w:lang w:val="en-US"/>
+        </w:rPr>
+        <w:t>J</w:t>
+      </w:r>
+      <w:r>
+        <w:rPr>
+          <w:rFonts w:asciiTheme="minorHAnsi" w:hAnsiTheme="minorHAnsi" w:cstheme="minorHAnsi"/>
+          <w:color w:val="000000" w:themeColor="text1"/>
+          <w:sz w:val="22"/>
+          <w:szCs w:val="22"/>
+          <w:lang w:val="en-US"/>
+        </w:rPr>
+        <w:t>Unit</w:t>
       </w:r>
     </w:p>
     <w:p>
       <w:pPr>
-        <w:pStyle w:val="ListParagraph"/>
-        <w:numPr>
-          <w:ilvl w:val="0"/>
-          <w:numId w:val="18"/>
-        </w:numPr>
+        <w:tabs>
+          <w:tab w:val="center" w:pos="5245"/>
+          <w:tab w:val="right" w:pos="11340"/>
+        </w:tabs>
         <w:rPr>
           <w:rStyle w:val="FollowedHyperlink"/>
           <w:rFonts w:asciiTheme="minorHAnsi" w:hAnsiTheme="minorHAnsi" w:cstheme="minorHAnsi"/>
-          <w:sz w:val="22"/>
-          <w:szCs w:val="22"/>
+          <w:color w:val="000000" w:themeColor="text1"/>
+          <w:sz w:val="2"/>
+          <w:szCs w:val="2"/>
           <w:u w:val="none"/>
+          <w:lang w:val="en-US"/>
         </w:rPr>
       </w:pPr>
       <w:r>
@@ -5514,58 +5865,6 @@
           <w:lang w:val="en-US"/>
         </w:rPr>
         <w:t xml:space="preserve"> </w:t>
-      </w:r>
-      <w:r>
-        <w:rPr>
-          <w:rFonts w:asciiTheme="minorHAnsi" w:hAnsiTheme="minorHAnsi" w:cstheme="minorHAnsi"/>
-          <w:color w:val="000000" w:themeColor="text1"/>
-          <w:sz w:val="22"/>
-          <w:szCs w:val="22"/>
-          <w:lang w:val="en-US"/>
-        </w:rPr>
-        <w:t xml:space="preserve">Created </w:t>
-      </w:r>
-      <w:r>
-        <w:rPr>
-          <w:rFonts w:asciiTheme="minorHAnsi" w:hAnsiTheme="minorHAnsi" w:cstheme="minorHAnsi"/>
-          <w:color w:val="000000" w:themeColor="text1"/>
-          <w:sz w:val="22"/>
-          <w:szCs w:val="22"/>
-          <w:lang w:val="en-US"/>
-        </w:rPr>
-        <w:t xml:space="preserve">user authentication system using Passport and </w:t>
-      </w:r>
-      <w:proofErr w:type="spellStart"/>
-      <w:r>
-        <w:rPr>
-          <w:rFonts w:asciiTheme="minorHAnsi" w:hAnsiTheme="minorHAnsi" w:cstheme="minorHAnsi"/>
-          <w:color w:val="000000" w:themeColor="text1"/>
-          <w:sz w:val="22"/>
-          <w:szCs w:val="22"/>
-          <w:lang w:val="en-US"/>
-        </w:rPr>
-        <w:t>BCrypt</w:t>
-      </w:r>
-      <w:proofErr w:type="spellEnd"/>
-      <w:r>
-        <w:rPr>
-          <w:rFonts w:asciiTheme="minorHAnsi" w:hAnsiTheme="minorHAnsi" w:cstheme="minorHAnsi"/>
-          <w:color w:val="000000" w:themeColor="text1"/>
-          <w:sz w:val="22"/>
-          <w:szCs w:val="22"/>
-          <w:lang w:val="en-US"/>
-        </w:rPr>
-        <w:t xml:space="preserve"> to </w:t>
-      </w:r>
-      <w:r>
-        <w:rPr>
-          <w:rFonts w:asciiTheme="minorHAnsi" w:hAnsiTheme="minorHAnsi" w:cstheme="minorHAnsi"/>
-          <w:color w:val="000000" w:themeColor="text1"/>
-          <w:sz w:val="22"/>
-          <w:szCs w:val="22"/>
-          <w:lang w:val="en-US"/>
-        </w:rPr>
-        <w:t xml:space="preserve">allow for multi-user support and increased security </w:t>
       </w:r>
     </w:p>
     <w:sectPr>

</xml_diff>

<commit_message>
update resume with paper published
</commit_message>
<xml_diff>
--- a/public/martin-auyeung-resume.docx
+++ b/public/martin-auyeung-resume.docx
@@ -4874,27 +4874,27 @@
           <w:szCs w:val="22"/>
           <w:lang w:val="en-US"/>
         </w:rPr>
-        <w:t>Collaborated in a team of 4 to create a</w:t>
-      </w:r>
-      <w:r>
-        <w:rPr>
-          <w:rFonts w:asciiTheme="minorHAnsi" w:hAnsiTheme="minorHAnsi" w:cstheme="minorHAnsi"/>
-          <w:color w:val="000000" w:themeColor="text1"/>
-          <w:sz w:val="22"/>
-          <w:szCs w:val="22"/>
-          <w:lang w:val="en-US"/>
-        </w:rPr>
-        <w:t>n</w:t>
-      </w:r>
-      <w:r>
-        <w:rPr>
-          <w:rFonts w:asciiTheme="minorHAnsi" w:hAnsiTheme="minorHAnsi" w:cstheme="minorHAnsi"/>
-          <w:color w:val="000000" w:themeColor="text1"/>
-          <w:sz w:val="22"/>
-          <w:szCs w:val="22"/>
-          <w:lang w:val="en-US"/>
-        </w:rPr>
-        <w:t xml:space="preserve"> </w:t>
+        <w:t xml:space="preserve">Collaborated in a team of 4 to </w:t>
+      </w:r>
+      <w:r>
+        <w:rPr>
+          <w:rFonts w:asciiTheme="minorHAnsi" w:hAnsiTheme="minorHAnsi" w:cstheme="minorHAnsi"/>
+          <w:color w:val="000000" w:themeColor="text1"/>
+          <w:sz w:val="22"/>
+          <w:szCs w:val="22"/>
+          <w:lang w:val="en-US"/>
+        </w:rPr>
+        <w:t xml:space="preserve">publish </w:t>
+      </w:r>
+      <w:r>
+        <w:rPr>
+          <w:rFonts w:asciiTheme="minorHAnsi" w:hAnsiTheme="minorHAnsi" w:cstheme="minorHAnsi"/>
+          <w:color w:val="000000" w:themeColor="text1"/>
+          <w:sz w:val="22"/>
+          <w:szCs w:val="22"/>
+          <w:lang w:val="en-US"/>
+        </w:rPr>
+        <w:t xml:space="preserve">a </w:t>
       </w:r>
       <w:r>
         <w:rPr>
@@ -5437,17 +5437,7 @@
           <w:szCs w:val="22"/>
           <w:lang w:val="en-US"/>
         </w:rPr>
-        <w:t xml:space="preserve">Pre-published </w:t>
-      </w:r>
-      <w:r>
-        <w:rPr>
-          <w:rFonts w:asciiTheme="minorHAnsi" w:hAnsiTheme="minorHAnsi" w:cstheme="minorHAnsi"/>
-          <w:color w:val="000000" w:themeColor="text1"/>
-          <w:sz w:val="22"/>
-          <w:szCs w:val="22"/>
-          <w:lang w:val="en-US"/>
-        </w:rPr>
-        <w:t>manuscript</w:t>
+        <w:t>Accepted for publication</w:t>
       </w:r>
       <w:bookmarkStart w:id="25" w:name="OLE_LINK33"/>
       <w:bookmarkStart w:id="26" w:name="OLE_LINK34"/>

</xml_diff>

<commit_message>
update tailwind and add responsive projects
</commit_message>
<xml_diff>
--- a/public/martin-auyeung-resume.docx
+++ b/public/martin-auyeung-resume.docx
@@ -900,20 +900,8 @@
           <w:szCs w:val="22"/>
           <w:lang w:val="en-US"/>
         </w:rPr>
-        <w:t xml:space="preserve">, </w:t>
-      </w:r>
-      <w:proofErr w:type="spellStart"/>
-      <w:r>
-        <w:rPr>
-          <w:rFonts w:asciiTheme="minorHAnsi" w:hAnsiTheme="minorHAnsi" w:cstheme="minorHAnsi"/>
-          <w:color w:val="000000" w:themeColor="text1"/>
-          <w:sz w:val="22"/>
-          <w:szCs w:val="22"/>
-          <w:lang w:val="en-US"/>
-        </w:rPr>
-        <w:t>TypeORM</w:t>
-      </w:r>
-      <w:proofErr w:type="spellEnd"/>
+        <w:t>, TypeORM</w:t>
+      </w:r>
       <w:r>
         <w:rPr>
           <w:rFonts w:asciiTheme="minorHAnsi" w:hAnsiTheme="minorHAnsi" w:cstheme="minorHAnsi"/>
@@ -962,7 +950,17 @@
           <w:szCs w:val="22"/>
           <w:lang w:val="en-US"/>
         </w:rPr>
-        <w:t xml:space="preserve"> Swing, Tailwind </w:t>
+        <w:t xml:space="preserve"> Swing, Tailwind</w:t>
+      </w:r>
+      <w:r>
+        <w:rPr>
+          <w:rFonts w:asciiTheme="minorHAnsi" w:hAnsiTheme="minorHAnsi" w:cstheme="minorHAnsi"/>
+          <w:color w:val="000000" w:themeColor="text1"/>
+          <w:sz w:val="22"/>
+          <w:szCs w:val="22"/>
+          <w:lang w:val="en-US"/>
+        </w:rPr>
+        <w:t>, Gin, GORM</w:t>
       </w:r>
     </w:p>
     <w:p>
@@ -1507,6 +1505,16 @@
           <w:szCs w:val="22"/>
           <w:lang w:val="en-US"/>
         </w:rPr>
+        <w:t xml:space="preserve">both cloud </w:t>
+      </w:r>
+      <w:r>
+        <w:rPr>
+          <w:rFonts w:asciiTheme="minorHAnsi" w:hAnsiTheme="minorHAnsi" w:cstheme="minorHAnsi"/>
+          <w:color w:val="000000" w:themeColor="text1"/>
+          <w:sz w:val="22"/>
+          <w:szCs w:val="22"/>
+          <w:lang w:val="en-US"/>
+        </w:rPr>
         <w:t xml:space="preserve">cluster </w:t>
       </w:r>
       <w:r>
@@ -1517,7 +1525,17 @@
           <w:szCs w:val="22"/>
           <w:lang w:val="en-US"/>
         </w:rPr>
-        <w:t>report</w:t>
+        <w:t xml:space="preserve">and capacity </w:t>
+      </w:r>
+      <w:r>
+        <w:rPr>
+          <w:rFonts w:asciiTheme="minorHAnsi" w:hAnsiTheme="minorHAnsi" w:cstheme="minorHAnsi"/>
+          <w:color w:val="000000" w:themeColor="text1"/>
+          <w:sz w:val="22"/>
+          <w:szCs w:val="22"/>
+          <w:lang w:val="en-US"/>
+        </w:rPr>
+        <w:t>report microservice</w:t>
       </w:r>
       <w:r>
         <w:rPr>
@@ -1537,26 +1555,6 @@
           <w:szCs w:val="22"/>
           <w:lang w:val="en-US"/>
         </w:rPr>
-        <w:t xml:space="preserve"> microservice</w:t>
-      </w:r>
-      <w:r>
-        <w:rPr>
-          <w:rFonts w:asciiTheme="minorHAnsi" w:hAnsiTheme="minorHAnsi" w:cstheme="minorHAnsi"/>
-          <w:color w:val="000000" w:themeColor="text1"/>
-          <w:sz w:val="22"/>
-          <w:szCs w:val="22"/>
-          <w:lang w:val="en-US"/>
-        </w:rPr>
-        <w:t>s</w:t>
-      </w:r>
-      <w:r>
-        <w:rPr>
-          <w:rFonts w:asciiTheme="minorHAnsi" w:hAnsiTheme="minorHAnsi" w:cstheme="minorHAnsi"/>
-          <w:color w:val="000000" w:themeColor="text1"/>
-          <w:sz w:val="22"/>
-          <w:szCs w:val="22"/>
-          <w:lang w:val="en-US"/>
-        </w:rPr>
         <w:t xml:space="preserve"> </w:t>
       </w:r>
       <w:r>
@@ -1587,37 +1585,7 @@
           <w:szCs w:val="22"/>
           <w:lang w:val="en-US"/>
         </w:rPr>
-        <w:t xml:space="preserve">algorithmic and data structural changes </w:t>
-      </w:r>
-      <w:r>
-        <w:rPr>
-          <w:rFonts w:asciiTheme="minorHAnsi" w:hAnsiTheme="minorHAnsi" w:cstheme="minorHAnsi"/>
-          <w:color w:val="000000" w:themeColor="text1"/>
-          <w:sz w:val="22"/>
-          <w:szCs w:val="22"/>
-          <w:lang w:val="en-US"/>
-        </w:rPr>
-        <w:t>to</w:t>
-      </w:r>
-      <w:r>
-        <w:rPr>
-          <w:rFonts w:asciiTheme="minorHAnsi" w:hAnsiTheme="minorHAnsi" w:cstheme="minorHAnsi"/>
-          <w:color w:val="000000" w:themeColor="text1"/>
-          <w:sz w:val="22"/>
-          <w:szCs w:val="22"/>
-          <w:lang w:val="en-US"/>
-        </w:rPr>
-        <w:t xml:space="preserve">   </w:t>
-      </w:r>
-      <w:r>
-        <w:rPr>
-          <w:rFonts w:asciiTheme="minorHAnsi" w:hAnsiTheme="minorHAnsi" w:cstheme="minorHAnsi"/>
-          <w:color w:val="000000" w:themeColor="text1"/>
-          <w:sz w:val="22"/>
-          <w:szCs w:val="22"/>
-          <w:lang w:val="en-US"/>
-        </w:rPr>
-        <w:t xml:space="preserve">   </w:t>
+        <w:t xml:space="preserve">algorithmic and data </w:t>
       </w:r>
     </w:p>
     <w:p>
@@ -1649,6 +1617,16 @@
           <w:szCs w:val="22"/>
           <w:lang w:val="en-US"/>
         </w:rPr>
+        <w:t xml:space="preserve">structural changes to </w:t>
+      </w:r>
+      <w:r>
+        <w:rPr>
+          <w:rFonts w:asciiTheme="minorHAnsi" w:hAnsiTheme="minorHAnsi" w:cstheme="minorHAnsi"/>
+          <w:color w:val="000000" w:themeColor="text1"/>
+          <w:sz w:val="22"/>
+          <w:szCs w:val="22"/>
+          <w:lang w:val="en-US"/>
+        </w:rPr>
         <w:t xml:space="preserve">improve </w:t>
       </w:r>
       <w:r>
@@ -1659,7 +1637,27 @@
           <w:szCs w:val="22"/>
           <w:lang w:val="en-US"/>
         </w:rPr>
-        <w:t>performance over Ruby version by</w:t>
+        <w:t xml:space="preserve">performance over </w:t>
+      </w:r>
+      <w:r>
+        <w:rPr>
+          <w:rFonts w:asciiTheme="minorHAnsi" w:hAnsiTheme="minorHAnsi" w:cstheme="minorHAnsi"/>
+          <w:color w:val="000000" w:themeColor="text1"/>
+          <w:sz w:val="22"/>
+          <w:szCs w:val="22"/>
+          <w:lang w:val="en-US"/>
+        </w:rPr>
+        <w:t xml:space="preserve">pre-existing </w:t>
+      </w:r>
+      <w:r>
+        <w:rPr>
+          <w:rFonts w:asciiTheme="minorHAnsi" w:hAnsiTheme="minorHAnsi" w:cstheme="minorHAnsi"/>
+          <w:color w:val="000000" w:themeColor="text1"/>
+          <w:sz w:val="22"/>
+          <w:szCs w:val="22"/>
+          <w:lang w:val="en-US"/>
+        </w:rPr>
+        <w:t>version by</w:t>
       </w:r>
       <w:r>
         <w:rPr>
@@ -1689,16 +1687,6 @@
           <w:szCs w:val="22"/>
           <w:lang w:val="en-US"/>
         </w:rPr>
-        <w:t>.</w:t>
-      </w:r>
-      <w:r>
-        <w:rPr>
-          <w:rFonts w:asciiTheme="minorHAnsi" w:hAnsiTheme="minorHAnsi" w:cstheme="minorHAnsi"/>
-          <w:color w:val="000000" w:themeColor="text1"/>
-          <w:sz w:val="22"/>
-          <w:szCs w:val="22"/>
-          <w:lang w:val="en-US"/>
-        </w:rPr>
         <w:t xml:space="preserve"> (- </w:t>
       </w:r>
       <w:r>
@@ -1729,27 +1717,7 @@
           <w:szCs w:val="22"/>
           <w:lang w:val="en-US"/>
         </w:rPr>
-        <w:t xml:space="preserve"> Wrote over </w:t>
-      </w:r>
-      <w:r>
-        <w:rPr>
-          <w:rFonts w:asciiTheme="minorHAnsi" w:hAnsiTheme="minorHAnsi" w:cstheme="minorHAnsi"/>
-          <w:color w:val="000000" w:themeColor="text1"/>
-          <w:sz w:val="22"/>
-          <w:szCs w:val="22"/>
-          <w:lang w:val="en-US"/>
-        </w:rPr>
-        <w:t>2</w:t>
-      </w:r>
-      <w:r>
-        <w:rPr>
-          <w:rFonts w:asciiTheme="minorHAnsi" w:hAnsiTheme="minorHAnsi" w:cstheme="minorHAnsi"/>
-          <w:color w:val="000000" w:themeColor="text1"/>
-          <w:sz w:val="22"/>
-          <w:szCs w:val="22"/>
-          <w:lang w:val="en-US"/>
-        </w:rPr>
-        <w:t>k+ lines of code for the features in 3 weeks</w:t>
+        <w:t>, 25% ahead of schedule</w:t>
       </w:r>
     </w:p>
     <w:p>
@@ -1773,274 +1741,27 @@
           <w:szCs w:val="22"/>
           <w:lang w:val="en-US"/>
         </w:rPr>
-        <w:t xml:space="preserve"> Participated in code reviews with other engineers and wrote</w:t>
-      </w:r>
-      <w:r>
-        <w:rPr>
-          <w:rFonts w:asciiTheme="minorHAnsi" w:hAnsiTheme="minorHAnsi" w:cstheme="minorHAnsi"/>
-          <w:color w:val="000000" w:themeColor="text1"/>
-          <w:sz w:val="22"/>
-          <w:szCs w:val="22"/>
-          <w:lang w:val="en-US"/>
-        </w:rPr>
-        <w:t xml:space="preserve"> design</w:t>
-      </w:r>
-      <w:r>
-        <w:rPr>
-          <w:rFonts w:asciiTheme="minorHAnsi" w:hAnsiTheme="minorHAnsi" w:cstheme="minorHAnsi"/>
-          <w:color w:val="000000" w:themeColor="text1"/>
-          <w:sz w:val="22"/>
-          <w:szCs w:val="22"/>
-          <w:lang w:val="en-US"/>
-        </w:rPr>
-        <w:t xml:space="preserve"> documentation for</w:t>
-      </w:r>
-      <w:r>
-        <w:rPr>
-          <w:rFonts w:asciiTheme="minorHAnsi" w:hAnsiTheme="minorHAnsi" w:cstheme="minorHAnsi"/>
-          <w:color w:val="000000" w:themeColor="text1"/>
-          <w:sz w:val="22"/>
-          <w:szCs w:val="22"/>
-          <w:lang w:val="en-US"/>
-        </w:rPr>
-        <w:t xml:space="preserve"> owned</w:t>
-      </w:r>
-      <w:r>
-        <w:rPr>
-          <w:rFonts w:asciiTheme="minorHAnsi" w:hAnsiTheme="minorHAnsi" w:cstheme="minorHAnsi"/>
-          <w:color w:val="000000" w:themeColor="text1"/>
-          <w:sz w:val="22"/>
-          <w:szCs w:val="22"/>
-          <w:lang w:val="en-US"/>
-        </w:rPr>
-        <w:t xml:space="preserve"> microservices</w:t>
-      </w:r>
-    </w:p>
-    <w:p>
-      <w:pPr>
-        <w:pStyle w:val="ListParagraph"/>
-        <w:ind w:left="113"/>
-        <w:rPr>
-          <w:rFonts w:asciiTheme="minorHAnsi" w:hAnsiTheme="minorHAnsi" w:cstheme="minorHAnsi"/>
-          <w:sz w:val="10"/>
-          <w:szCs w:val="10"/>
-        </w:rPr>
-      </w:pPr>
-    </w:p>
-    <w:p>
-      <w:pPr>
-        <w:tabs>
-          <w:tab w:val="right" w:pos="10766"/>
-        </w:tabs>
-        <w:rPr>
-          <w:rFonts w:asciiTheme="minorHAnsi" w:hAnsiTheme="minorHAnsi" w:cstheme="minorHAnsi"/>
-          <w:b/>
-          <w:bCs/>
-          <w:color w:val="000000" w:themeColor="text1"/>
-          <w:sz w:val="20"/>
-          <w:szCs w:val="20"/>
-          <w:lang w:val="en-US"/>
-        </w:rPr>
-      </w:pPr>
-      <w:proofErr w:type="spellStart"/>
-      <w:r>
-        <w:rPr>
-          <w:rFonts w:asciiTheme="minorHAnsi" w:hAnsiTheme="minorHAnsi" w:cstheme="minorHAnsi"/>
-          <w:b/>
-          <w:bCs/>
-          <w:color w:val="000000" w:themeColor="text1"/>
-          <w:lang w:val="en-US"/>
-        </w:rPr>
-        <w:t>Hölmetrics</w:t>
-      </w:r>
-      <w:proofErr w:type="spellEnd"/>
-      <w:r>
-        <w:rPr>
-          <w:rFonts w:asciiTheme="minorHAnsi" w:hAnsiTheme="minorHAnsi" w:cstheme="minorHAnsi"/>
-          <w:b/>
-          <w:bCs/>
-          <w:color w:val="000000" w:themeColor="text1"/>
-          <w:sz w:val="20"/>
-          <w:szCs w:val="20"/>
-          <w:lang w:val="en-US"/>
-        </w:rPr>
-        <w:tab/>
-      </w:r>
-      <w:r>
-        <w:rPr>
-          <w:rFonts w:asciiTheme="minorHAnsi" w:hAnsiTheme="minorHAnsi" w:cstheme="minorHAnsi"/>
-          <w:b/>
-          <w:bCs/>
-          <w:color w:val="000000" w:themeColor="text1"/>
-          <w:sz w:val="22"/>
-          <w:szCs w:val="22"/>
-          <w:lang w:val="en-US"/>
-        </w:rPr>
-        <w:t xml:space="preserve">May 2021 – </w:t>
-      </w:r>
-      <w:r>
-        <w:rPr>
-          <w:rFonts w:asciiTheme="minorHAnsi" w:hAnsiTheme="minorHAnsi" w:cstheme="minorHAnsi"/>
-          <w:b/>
-          <w:bCs/>
-          <w:color w:val="000000" w:themeColor="text1"/>
-          <w:sz w:val="22"/>
-          <w:szCs w:val="22"/>
-          <w:lang w:val="en-US"/>
-        </w:rPr>
-        <w:t>August 2021</w:t>
-      </w:r>
-    </w:p>
-    <w:p>
-      <w:pPr>
-        <w:tabs>
-          <w:tab w:val="right" w:pos="10766"/>
-        </w:tabs>
-        <w:rPr>
-          <w:rFonts w:asciiTheme="minorHAnsi" w:hAnsiTheme="minorHAnsi" w:cstheme="minorHAnsi"/>
-          <w:i/>
-          <w:iCs/>
-          <w:color w:val="000000" w:themeColor="text1"/>
-          <w:sz w:val="22"/>
-          <w:szCs w:val="22"/>
-          <w:lang w:val="en-US"/>
-        </w:rPr>
-      </w:pPr>
-      <w:r>
-        <w:rPr>
-          <w:rFonts w:asciiTheme="minorHAnsi" w:hAnsiTheme="minorHAnsi" w:cstheme="minorHAnsi"/>
-          <w:i/>
-          <w:iCs/>
-          <w:color w:val="000000" w:themeColor="text1"/>
-          <w:sz w:val="22"/>
-          <w:szCs w:val="22"/>
-          <w:lang w:val="en-US"/>
-        </w:rPr>
-        <w:t xml:space="preserve">Software </w:t>
-      </w:r>
-      <w:r>
-        <w:rPr>
-          <w:rFonts w:asciiTheme="minorHAnsi" w:hAnsiTheme="minorHAnsi" w:cstheme="minorHAnsi"/>
-          <w:i/>
-          <w:iCs/>
-          <w:color w:val="000000" w:themeColor="text1"/>
-          <w:sz w:val="22"/>
-          <w:szCs w:val="22"/>
-          <w:lang w:val="en-US"/>
-        </w:rPr>
-        <w:t xml:space="preserve">Engineer </w:t>
-      </w:r>
-      <w:r>
-        <w:rPr>
-          <w:rFonts w:asciiTheme="minorHAnsi" w:hAnsiTheme="minorHAnsi" w:cstheme="minorHAnsi"/>
-          <w:i/>
-          <w:iCs/>
-          <w:color w:val="000000" w:themeColor="text1"/>
-          <w:sz w:val="22"/>
-          <w:szCs w:val="22"/>
-          <w:lang w:val="en-US"/>
-        </w:rPr>
-        <w:t>Intern</w:t>
-      </w:r>
-      <w:r>
-        <w:rPr>
-          <w:rFonts w:asciiTheme="minorHAnsi" w:hAnsiTheme="minorHAnsi" w:cstheme="minorHAnsi"/>
-          <w:i/>
-          <w:iCs/>
-          <w:color w:val="000000" w:themeColor="text1"/>
-          <w:sz w:val="22"/>
-          <w:szCs w:val="22"/>
-          <w:lang w:val="en-US"/>
-        </w:rPr>
-        <w:softHyphen/>
-      </w:r>
-      <w:r>
-        <w:rPr>
-          <w:rFonts w:asciiTheme="minorHAnsi" w:hAnsiTheme="minorHAnsi" w:cstheme="minorHAnsi"/>
-          <w:i/>
-          <w:iCs/>
-          <w:color w:val="000000" w:themeColor="text1"/>
-          <w:sz w:val="22"/>
-          <w:szCs w:val="22"/>
-          <w:lang w:val="en-US"/>
-        </w:rPr>
-        <w:softHyphen/>
-      </w:r>
-      <w:r>
-        <w:rPr>
-          <w:rFonts w:asciiTheme="minorHAnsi" w:hAnsiTheme="minorHAnsi" w:cstheme="minorHAnsi"/>
-          <w:i/>
-          <w:iCs/>
-          <w:color w:val="000000" w:themeColor="text1"/>
-          <w:sz w:val="22"/>
-          <w:szCs w:val="22"/>
-          <w:lang w:val="en-US"/>
-        </w:rPr>
-        <w:softHyphen/>
-      </w:r>
-      <w:r>
-        <w:rPr>
-          <w:rFonts w:asciiTheme="minorHAnsi" w:hAnsiTheme="minorHAnsi" w:cstheme="minorHAnsi"/>
-          <w:b/>
-          <w:bCs/>
-          <w:color w:val="000000" w:themeColor="text1"/>
-          <w:sz w:val="20"/>
-          <w:szCs w:val="20"/>
-          <w:lang w:val="en-US"/>
-        </w:rPr>
-        <w:tab/>
-      </w:r>
-      <w:r>
-        <w:rPr>
-          <w:rFonts w:asciiTheme="minorHAnsi" w:hAnsiTheme="minorHAnsi" w:cstheme="minorHAnsi"/>
-          <w:i/>
-          <w:iCs/>
-          <w:color w:val="000000" w:themeColor="text1"/>
-          <w:sz w:val="22"/>
-          <w:szCs w:val="22"/>
-          <w:lang w:val="en-US"/>
-        </w:rPr>
-        <w:t>Remote – Calgary, Alberta</w:t>
-      </w:r>
-      <w:r>
-        <w:rPr>
-          <w:rFonts w:asciiTheme="minorHAnsi" w:hAnsiTheme="minorHAnsi" w:cstheme="minorHAnsi"/>
-          <w:i/>
-          <w:iCs/>
-          <w:color w:val="000000" w:themeColor="text1"/>
-          <w:sz w:val="22"/>
-          <w:szCs w:val="22"/>
-          <w:lang w:val="en-US"/>
-        </w:rPr>
-        <w:t>, CAN</w:t>
-      </w:r>
-    </w:p>
-    <w:p>
-      <w:pPr>
-        <w:tabs>
-          <w:tab w:val="right" w:pos="10766"/>
-        </w:tabs>
-        <w:rPr>
-          <w:rFonts w:asciiTheme="minorHAnsi" w:hAnsiTheme="minorHAnsi" w:cstheme="minorHAnsi"/>
-          <w:b/>
-          <w:bCs/>
-          <w:color w:val="000000" w:themeColor="text1"/>
-          <w:sz w:val="2"/>
-          <w:szCs w:val="2"/>
-          <w:lang w:val="en-US"/>
-        </w:rPr>
-      </w:pPr>
-      <w:r>
-        <w:rPr>
-          <w:rFonts w:asciiTheme="minorHAnsi" w:hAnsiTheme="minorHAnsi" w:cstheme="minorHAnsi"/>
-          <w:i/>
-          <w:iCs/>
-          <w:color w:val="000000" w:themeColor="text1"/>
-          <w:sz w:val="4"/>
-          <w:szCs w:val="4"/>
-          <w:lang w:val="en-US"/>
-        </w:rPr>
-        <w:t xml:space="preserve"> </w:t>
+        <w:t xml:space="preserve"> Designed and implemented report microservice with Elastic</w:t>
+      </w:r>
+      <w:r>
+        <w:rPr>
+          <w:rFonts w:asciiTheme="minorHAnsi" w:hAnsiTheme="minorHAnsi" w:cstheme="minorHAnsi"/>
+          <w:color w:val="000000" w:themeColor="text1"/>
+          <w:sz w:val="22"/>
+          <w:szCs w:val="22"/>
+          <w:lang w:val="en-US"/>
+        </w:rPr>
+        <w:t>s</w:t>
+      </w:r>
+      <w:r>
+        <w:rPr>
+          <w:rFonts w:asciiTheme="minorHAnsi" w:hAnsiTheme="minorHAnsi" w:cstheme="minorHAnsi"/>
+          <w:color w:val="000000" w:themeColor="text1"/>
+          <w:sz w:val="22"/>
+          <w:szCs w:val="22"/>
+          <w:lang w:val="en-US"/>
+        </w:rPr>
+        <w:t>earch to improve query response time by 40% (-127 ms)</w:t>
       </w:r>
     </w:p>
     <w:p>
@@ -2051,283 +1772,100 @@
           <w:numId w:val="18"/>
         </w:numPr>
         <w:rPr>
-          <w:rStyle w:val="jsgrdq"/>
-          <w:rFonts w:asciiTheme="minorHAnsi" w:hAnsiTheme="minorHAnsi" w:cstheme="minorHAnsi"/>
-          <w:sz w:val="22"/>
-          <w:szCs w:val="22"/>
-        </w:rPr>
-      </w:pPr>
-      <w:r>
-        <w:rPr>
-          <w:rStyle w:val="jsgrdq"/>
-          <w:rFonts w:asciiTheme="minorHAnsi" w:hAnsiTheme="minorHAnsi" w:cstheme="minorHAnsi"/>
-          <w:color w:val="000000"/>
-          <w:sz w:val="22"/>
-          <w:szCs w:val="22"/>
+          <w:rFonts w:asciiTheme="minorHAnsi" w:hAnsiTheme="minorHAnsi" w:cstheme="minorHAnsi"/>
+          <w:sz w:val="22"/>
+          <w:szCs w:val="22"/>
+        </w:rPr>
+      </w:pPr>
+      <w:r>
+        <w:rPr>
+          <w:rFonts w:asciiTheme="minorHAnsi" w:hAnsiTheme="minorHAnsi" w:cstheme="minorHAnsi"/>
+          <w:color w:val="000000" w:themeColor="text1"/>
+          <w:sz w:val="22"/>
+          <w:szCs w:val="22"/>
+          <w:lang w:val="en-US"/>
         </w:rPr>
         <w:t xml:space="preserve"> </w:t>
       </w:r>
       <w:r>
         <w:rPr>
-          <w:rStyle w:val="jsgrdq"/>
-          <w:rFonts w:asciiTheme="minorHAnsi" w:hAnsiTheme="minorHAnsi" w:cstheme="minorHAnsi"/>
-          <w:color w:val="000000"/>
-          <w:sz w:val="22"/>
-          <w:szCs w:val="22"/>
-        </w:rPr>
-        <w:t>C</w:t>
-      </w:r>
-      <w:r>
-        <w:rPr>
-          <w:rStyle w:val="jsgrdq"/>
-          <w:rFonts w:asciiTheme="minorHAnsi" w:hAnsiTheme="minorHAnsi" w:cstheme="minorHAnsi"/>
-          <w:color w:val="000000"/>
-          <w:sz w:val="22"/>
-          <w:szCs w:val="22"/>
-        </w:rPr>
-        <w:t xml:space="preserve">onstructed </w:t>
-      </w:r>
-      <w:r>
-        <w:rPr>
-          <w:rStyle w:val="jsgrdq"/>
-          <w:rFonts w:asciiTheme="minorHAnsi" w:hAnsiTheme="minorHAnsi" w:cstheme="minorHAnsi"/>
-          <w:color w:val="000000"/>
-          <w:sz w:val="22"/>
-          <w:szCs w:val="22"/>
-        </w:rPr>
-        <w:t>from scratch</w:t>
-      </w:r>
-      <w:r>
-        <w:rPr>
-          <w:rStyle w:val="jsgrdq"/>
-          <w:rFonts w:asciiTheme="minorHAnsi" w:hAnsiTheme="minorHAnsi" w:cstheme="minorHAnsi"/>
-          <w:color w:val="000000"/>
-          <w:sz w:val="22"/>
-          <w:szCs w:val="22"/>
-        </w:rPr>
-        <w:t>,</w:t>
-      </w:r>
-      <w:r>
-        <w:rPr>
-          <w:rStyle w:val="jsgrdq"/>
-          <w:rFonts w:asciiTheme="minorHAnsi" w:hAnsiTheme="minorHAnsi" w:cstheme="minorHAnsi"/>
-          <w:color w:val="000000"/>
-          <w:sz w:val="22"/>
-          <w:szCs w:val="22"/>
-        </w:rPr>
-        <w:t xml:space="preserve"> </w:t>
-      </w:r>
-      <w:r>
-        <w:rPr>
-          <w:rStyle w:val="jsgrdq"/>
-          <w:rFonts w:asciiTheme="minorHAnsi" w:hAnsiTheme="minorHAnsi" w:cstheme="minorHAnsi"/>
-          <w:color w:val="000000"/>
-          <w:sz w:val="22"/>
-          <w:szCs w:val="22"/>
-        </w:rPr>
-        <w:t xml:space="preserve">improvement of </w:t>
-      </w:r>
-      <w:r>
-        <w:rPr>
-          <w:rStyle w:val="jsgrdq"/>
-          <w:rFonts w:asciiTheme="minorHAnsi" w:hAnsiTheme="minorHAnsi" w:cstheme="minorHAnsi"/>
-          <w:color w:val="000000"/>
-          <w:sz w:val="22"/>
-          <w:szCs w:val="22"/>
-        </w:rPr>
-        <w:t>company’s flagship product</w:t>
-      </w:r>
-      <w:r>
-        <w:rPr>
-          <w:rStyle w:val="jsgrdq"/>
-          <w:rFonts w:asciiTheme="minorHAnsi" w:hAnsiTheme="minorHAnsi" w:cstheme="minorHAnsi"/>
-          <w:color w:val="000000"/>
-          <w:sz w:val="22"/>
-          <w:szCs w:val="22"/>
-        </w:rPr>
-        <w:t xml:space="preserve"> using React</w:t>
-      </w:r>
-      <w:r>
-        <w:rPr>
-          <w:rStyle w:val="jsgrdq"/>
-          <w:rFonts w:asciiTheme="minorHAnsi" w:hAnsiTheme="minorHAnsi" w:cstheme="minorHAnsi"/>
-          <w:color w:val="000000"/>
-          <w:sz w:val="22"/>
-          <w:szCs w:val="22"/>
-        </w:rPr>
-        <w:t xml:space="preserve">, </w:t>
-      </w:r>
-      <w:r>
-        <w:rPr>
-          <w:rStyle w:val="jsgrdq"/>
-          <w:rFonts w:asciiTheme="minorHAnsi" w:hAnsiTheme="minorHAnsi" w:cstheme="minorHAnsi"/>
-          <w:color w:val="000000"/>
-          <w:sz w:val="22"/>
-          <w:szCs w:val="22"/>
-        </w:rPr>
-        <w:t>Node.js</w:t>
-      </w:r>
-      <w:r>
-        <w:rPr>
-          <w:rStyle w:val="jsgrdq"/>
-          <w:rFonts w:asciiTheme="minorHAnsi" w:hAnsiTheme="minorHAnsi" w:cstheme="minorHAnsi"/>
-          <w:color w:val="000000"/>
-          <w:sz w:val="22"/>
-          <w:szCs w:val="22"/>
-        </w:rPr>
-        <w:t xml:space="preserve"> and SQL</w:t>
-      </w:r>
-      <w:r>
-        <w:rPr>
-          <w:rStyle w:val="jsgrdq"/>
-          <w:rFonts w:asciiTheme="minorHAnsi" w:hAnsiTheme="minorHAnsi" w:cstheme="minorHAnsi"/>
-          <w:color w:val="000000"/>
-          <w:sz w:val="22"/>
-          <w:szCs w:val="22"/>
-        </w:rPr>
-        <w:t xml:space="preserve">, 50% of the </w:t>
-      </w:r>
-    </w:p>
-    <w:p>
-      <w:pPr>
-        <w:pStyle w:val="ListParagraph"/>
-        <w:ind w:left="113"/>
-        <w:rPr>
-          <w:rStyle w:val="jsgrdq"/>
-          <w:rFonts w:asciiTheme="minorHAnsi" w:hAnsiTheme="minorHAnsi" w:cstheme="minorHAnsi"/>
-          <w:sz w:val="22"/>
-          <w:szCs w:val="22"/>
-        </w:rPr>
-      </w:pPr>
-      <w:r>
-        <w:rPr>
-          <w:rStyle w:val="jsgrdq"/>
-          <w:rFonts w:asciiTheme="minorHAnsi" w:hAnsiTheme="minorHAnsi" w:cstheme="minorHAnsi"/>
-          <w:sz w:val="22"/>
-          <w:szCs w:val="22"/>
-        </w:rPr>
-        <w:t xml:space="preserve">   </w:t>
-      </w:r>
-      <w:r>
-        <w:rPr>
-          <w:rStyle w:val="jsgrdq"/>
-          <w:rFonts w:asciiTheme="minorHAnsi" w:hAnsiTheme="minorHAnsi" w:cstheme="minorHAnsi"/>
-          <w:color w:val="000000"/>
-          <w:sz w:val="22"/>
-          <w:szCs w:val="22"/>
-        </w:rPr>
-        <w:t xml:space="preserve">scoped time and deployed to customers </w:t>
-      </w:r>
-      <w:r>
-        <w:rPr>
-          <w:rStyle w:val="jsgrdq"/>
-          <w:rFonts w:asciiTheme="minorHAnsi" w:hAnsiTheme="minorHAnsi" w:cstheme="minorHAnsi"/>
-          <w:color w:val="000000"/>
-          <w:sz w:val="22"/>
-          <w:szCs w:val="22"/>
-        </w:rPr>
-        <w:t xml:space="preserve">on EC2 </w:t>
-      </w:r>
-      <w:r>
-        <w:rPr>
-          <w:rStyle w:val="jsgrdq"/>
-          <w:rFonts w:asciiTheme="minorHAnsi" w:hAnsiTheme="minorHAnsi" w:cstheme="minorHAnsi"/>
-          <w:color w:val="000000"/>
-          <w:sz w:val="22"/>
-          <w:szCs w:val="22"/>
-        </w:rPr>
-        <w:t xml:space="preserve">to </w:t>
-      </w:r>
-      <w:r>
-        <w:rPr>
-          <w:rStyle w:val="jsgrdq"/>
-          <w:rFonts w:asciiTheme="minorHAnsi" w:hAnsiTheme="minorHAnsi" w:cstheme="minorHAnsi"/>
-          <w:sz w:val="22"/>
-          <w:szCs w:val="22"/>
-        </w:rPr>
-        <w:t>e</w:t>
-      </w:r>
-      <w:r>
-        <w:rPr>
-          <w:rStyle w:val="jsgrdq"/>
-          <w:rFonts w:asciiTheme="minorHAnsi" w:hAnsiTheme="minorHAnsi" w:cstheme="minorHAnsi"/>
-          <w:sz w:val="22"/>
-          <w:szCs w:val="22"/>
-        </w:rPr>
-        <w:t>liminat</w:t>
-      </w:r>
-      <w:r>
-        <w:rPr>
-          <w:rStyle w:val="jsgrdq"/>
-          <w:rFonts w:asciiTheme="minorHAnsi" w:hAnsiTheme="minorHAnsi" w:cstheme="minorHAnsi"/>
-          <w:sz w:val="22"/>
-          <w:szCs w:val="22"/>
-        </w:rPr>
-        <w:t xml:space="preserve">e </w:t>
-      </w:r>
-      <w:r>
-        <w:rPr>
-          <w:rStyle w:val="jsgrdq"/>
-          <w:rFonts w:asciiTheme="minorHAnsi" w:hAnsiTheme="minorHAnsi" w:cstheme="minorHAnsi"/>
-          <w:sz w:val="22"/>
-          <w:szCs w:val="22"/>
-        </w:rPr>
-        <w:t>3</w:t>
-      </w:r>
-      <w:r>
-        <w:rPr>
-          <w:rStyle w:val="jsgrdq"/>
-          <w:rFonts w:asciiTheme="minorHAnsi" w:hAnsiTheme="minorHAnsi" w:cstheme="minorHAnsi"/>
-          <w:sz w:val="22"/>
-          <w:szCs w:val="22"/>
-          <w:vertAlign w:val="superscript"/>
-        </w:rPr>
-        <w:t>rd</w:t>
-      </w:r>
-      <w:r>
-        <w:rPr>
-          <w:rStyle w:val="jsgrdq"/>
-          <w:rFonts w:asciiTheme="minorHAnsi" w:hAnsiTheme="minorHAnsi" w:cstheme="minorHAnsi"/>
-          <w:sz w:val="22"/>
-          <w:szCs w:val="22"/>
-        </w:rPr>
-        <w:t xml:space="preserve"> party </w:t>
-      </w:r>
-      <w:r>
-        <w:rPr>
-          <w:rStyle w:val="jsgrdq"/>
-          <w:rFonts w:asciiTheme="minorHAnsi" w:hAnsiTheme="minorHAnsi" w:cstheme="minorHAnsi"/>
-          <w:sz w:val="22"/>
-          <w:szCs w:val="22"/>
-        </w:rPr>
-        <w:t>company costs ($70 per c</w:t>
-      </w:r>
-      <w:r>
-        <w:rPr>
-          <w:rStyle w:val="jsgrdq"/>
-          <w:rFonts w:asciiTheme="minorHAnsi" w:hAnsiTheme="minorHAnsi" w:cstheme="minorHAnsi"/>
-          <w:sz w:val="22"/>
-          <w:szCs w:val="22"/>
-        </w:rPr>
-        <w:t>lient</w:t>
-      </w:r>
-      <w:r>
-        <w:rPr>
-          <w:rStyle w:val="jsgrdq"/>
-          <w:rFonts w:asciiTheme="minorHAnsi" w:hAnsiTheme="minorHAnsi" w:cstheme="minorHAnsi"/>
-          <w:sz w:val="22"/>
-          <w:szCs w:val="22"/>
-        </w:rPr>
-        <w:t xml:space="preserve"> to $0)</w:t>
-      </w:r>
-      <w:r>
-        <w:rPr>
-          <w:rStyle w:val="jsgrdq"/>
-          <w:rFonts w:asciiTheme="minorHAnsi" w:hAnsiTheme="minorHAnsi" w:cstheme="minorHAnsi"/>
-          <w:sz w:val="22"/>
-          <w:szCs w:val="22"/>
-        </w:rPr>
-        <w:t xml:space="preserve"> </w:t>
+          <w:rFonts w:asciiTheme="minorHAnsi" w:hAnsiTheme="minorHAnsi" w:cstheme="minorHAnsi"/>
+          <w:color w:val="000000" w:themeColor="text1"/>
+          <w:sz w:val="22"/>
+          <w:szCs w:val="22"/>
+          <w:lang w:val="en-US"/>
+        </w:rPr>
+        <w:t xml:space="preserve">Improved </w:t>
+      </w:r>
+      <w:r>
+        <w:rPr>
+          <w:rFonts w:asciiTheme="minorHAnsi" w:hAnsiTheme="minorHAnsi" w:cstheme="minorHAnsi"/>
+          <w:color w:val="000000" w:themeColor="text1"/>
+          <w:sz w:val="22"/>
+          <w:szCs w:val="22"/>
+          <w:lang w:val="en-US"/>
+        </w:rPr>
+        <w:t xml:space="preserve">and </w:t>
+      </w:r>
+      <w:r>
+        <w:rPr>
+          <w:rFonts w:asciiTheme="minorHAnsi" w:hAnsiTheme="minorHAnsi" w:cstheme="minorHAnsi"/>
+          <w:color w:val="000000" w:themeColor="text1"/>
+          <w:sz w:val="22"/>
+          <w:szCs w:val="22"/>
+          <w:lang w:val="en-US"/>
+        </w:rPr>
+        <w:t>re</w:t>
+      </w:r>
+      <w:r>
+        <w:rPr>
+          <w:rFonts w:asciiTheme="minorHAnsi" w:hAnsiTheme="minorHAnsi" w:cstheme="minorHAnsi"/>
+          <w:color w:val="000000" w:themeColor="text1"/>
+          <w:sz w:val="22"/>
+          <w:szCs w:val="22"/>
+          <w:lang w:val="en-US"/>
+        </w:rPr>
+        <w:t>deployed for customer use</w:t>
+      </w:r>
+      <w:r>
+        <w:rPr>
+          <w:rFonts w:asciiTheme="minorHAnsi" w:hAnsiTheme="minorHAnsi" w:cstheme="minorHAnsi"/>
+          <w:color w:val="000000" w:themeColor="text1"/>
+          <w:sz w:val="22"/>
+          <w:szCs w:val="22"/>
+          <w:lang w:val="en-US"/>
+        </w:rPr>
+        <w:t>, a cost calculator</w:t>
+      </w:r>
+      <w:r>
+        <w:rPr>
+          <w:rFonts w:asciiTheme="minorHAnsi" w:hAnsiTheme="minorHAnsi" w:cstheme="minorHAnsi"/>
+          <w:color w:val="000000" w:themeColor="text1"/>
+          <w:sz w:val="22"/>
+          <w:szCs w:val="22"/>
+          <w:lang w:val="en-US"/>
+        </w:rPr>
+        <w:t xml:space="preserve"> microservice</w:t>
+      </w:r>
+      <w:r>
+        <w:rPr>
+          <w:rFonts w:asciiTheme="minorHAnsi" w:hAnsiTheme="minorHAnsi" w:cstheme="minorHAnsi"/>
+          <w:color w:val="000000" w:themeColor="text1"/>
+          <w:sz w:val="22"/>
+          <w:szCs w:val="22"/>
+          <w:lang w:val="en-US"/>
+        </w:rPr>
+        <w:t xml:space="preserve"> to </w:t>
+      </w:r>
+      <w:r>
+        <w:rPr>
+          <w:rFonts w:asciiTheme="minorHAnsi" w:hAnsiTheme="minorHAnsi" w:cstheme="minorHAnsi"/>
+          <w:color w:val="000000" w:themeColor="text1"/>
+          <w:sz w:val="22"/>
+          <w:szCs w:val="22"/>
+          <w:lang w:val="en-US"/>
+        </w:rPr>
+        <w:t>reduce customer workload by 100%</w:t>
       </w:r>
     </w:p>
     <w:p>
@@ -2338,6 +1876,379 @@
           <w:numId w:val="18"/>
         </w:numPr>
         <w:rPr>
+          <w:rFonts w:asciiTheme="minorHAnsi" w:hAnsiTheme="minorHAnsi" w:cstheme="minorHAnsi"/>
+          <w:sz w:val="22"/>
+          <w:szCs w:val="22"/>
+        </w:rPr>
+      </w:pPr>
+      <w:r>
+        <w:rPr>
+          <w:rFonts w:asciiTheme="minorHAnsi" w:hAnsiTheme="minorHAnsi" w:cstheme="minorHAnsi"/>
+          <w:color w:val="000000" w:themeColor="text1"/>
+          <w:sz w:val="22"/>
+          <w:szCs w:val="22"/>
+          <w:lang w:val="en-US"/>
+        </w:rPr>
+        <w:t xml:space="preserve"> Mentored</w:t>
+      </w:r>
+      <w:r>
+        <w:rPr>
+          <w:rFonts w:asciiTheme="minorHAnsi" w:hAnsiTheme="minorHAnsi" w:cstheme="minorHAnsi"/>
+          <w:color w:val="000000" w:themeColor="text1"/>
+          <w:sz w:val="22"/>
+          <w:szCs w:val="22"/>
+          <w:lang w:val="en-US"/>
+        </w:rPr>
+        <w:t xml:space="preserve"> and </w:t>
+      </w:r>
+      <w:r>
+        <w:rPr>
+          <w:rFonts w:asciiTheme="minorHAnsi" w:hAnsiTheme="minorHAnsi" w:cstheme="minorHAnsi"/>
+          <w:color w:val="000000" w:themeColor="text1"/>
+          <w:sz w:val="22"/>
+          <w:szCs w:val="22"/>
+          <w:lang w:val="en-US"/>
+        </w:rPr>
+        <w:t>assisted</w:t>
+      </w:r>
+      <w:r>
+        <w:rPr>
+          <w:rFonts w:asciiTheme="minorHAnsi" w:hAnsiTheme="minorHAnsi" w:cstheme="minorHAnsi"/>
+          <w:color w:val="000000" w:themeColor="text1"/>
+          <w:sz w:val="22"/>
+          <w:szCs w:val="22"/>
+          <w:lang w:val="en-US"/>
+        </w:rPr>
+        <w:t xml:space="preserve"> </w:t>
+      </w:r>
+      <w:r>
+        <w:rPr>
+          <w:rFonts w:asciiTheme="minorHAnsi" w:hAnsiTheme="minorHAnsi" w:cstheme="minorHAnsi"/>
+          <w:color w:val="000000" w:themeColor="text1"/>
+          <w:sz w:val="22"/>
+          <w:szCs w:val="22"/>
+          <w:lang w:val="en-US"/>
+        </w:rPr>
+        <w:t>new interns on company software engineering practices and code quality improvements</w:t>
+      </w:r>
+    </w:p>
+    <w:p>
+      <w:pPr>
+        <w:pStyle w:val="ListParagraph"/>
+        <w:numPr>
+          <w:ilvl w:val="0"/>
+          <w:numId w:val="18"/>
+        </w:numPr>
+        <w:rPr>
+          <w:rFonts w:asciiTheme="minorHAnsi" w:hAnsiTheme="minorHAnsi" w:cstheme="minorHAnsi"/>
+          <w:sz w:val="22"/>
+          <w:szCs w:val="22"/>
+        </w:rPr>
+      </w:pPr>
+      <w:r>
+        <w:rPr>
+          <w:rFonts w:asciiTheme="minorHAnsi" w:hAnsiTheme="minorHAnsi" w:cstheme="minorHAnsi"/>
+          <w:color w:val="000000" w:themeColor="text1"/>
+          <w:sz w:val="22"/>
+          <w:szCs w:val="22"/>
+          <w:lang w:val="en-US"/>
+        </w:rPr>
+        <w:t xml:space="preserve"> </w:t>
+      </w:r>
+      <w:r>
+        <w:rPr>
+          <w:rFonts w:asciiTheme="minorHAnsi" w:hAnsiTheme="minorHAnsi" w:cstheme="minorHAnsi"/>
+          <w:color w:val="000000" w:themeColor="text1"/>
+          <w:sz w:val="22"/>
+          <w:szCs w:val="22"/>
+          <w:lang w:val="en-US"/>
+        </w:rPr>
+        <w:t>Approved and reviewed merge requests of</w:t>
+      </w:r>
+      <w:r>
+        <w:rPr>
+          <w:rFonts w:asciiTheme="minorHAnsi" w:hAnsiTheme="minorHAnsi" w:cstheme="minorHAnsi"/>
+          <w:color w:val="000000" w:themeColor="text1"/>
+          <w:sz w:val="22"/>
+          <w:szCs w:val="22"/>
+          <w:lang w:val="en-US"/>
+        </w:rPr>
+        <w:t xml:space="preserve"> other engineers and </w:t>
+      </w:r>
+      <w:r>
+        <w:rPr>
+          <w:rFonts w:asciiTheme="minorHAnsi" w:hAnsiTheme="minorHAnsi" w:cstheme="minorHAnsi"/>
+          <w:color w:val="000000" w:themeColor="text1"/>
+          <w:sz w:val="22"/>
+          <w:szCs w:val="22"/>
+          <w:lang w:val="en-US"/>
+        </w:rPr>
+        <w:t xml:space="preserve">was point of contact </w:t>
+      </w:r>
+      <w:r>
+        <w:rPr>
+          <w:rFonts w:asciiTheme="minorHAnsi" w:hAnsiTheme="minorHAnsi" w:cstheme="minorHAnsi"/>
+          <w:color w:val="000000" w:themeColor="text1"/>
+          <w:sz w:val="22"/>
+          <w:szCs w:val="22"/>
+          <w:lang w:val="en-US"/>
+        </w:rPr>
+        <w:t>for</w:t>
+      </w:r>
+      <w:r>
+        <w:rPr>
+          <w:rFonts w:asciiTheme="minorHAnsi" w:hAnsiTheme="minorHAnsi" w:cstheme="minorHAnsi"/>
+          <w:color w:val="000000" w:themeColor="text1"/>
+          <w:sz w:val="22"/>
+          <w:szCs w:val="22"/>
+          <w:lang w:val="en-US"/>
+        </w:rPr>
+        <w:t xml:space="preserve"> owned</w:t>
+      </w:r>
+      <w:r>
+        <w:rPr>
+          <w:rFonts w:asciiTheme="minorHAnsi" w:hAnsiTheme="minorHAnsi" w:cstheme="minorHAnsi"/>
+          <w:color w:val="000000" w:themeColor="text1"/>
+          <w:sz w:val="22"/>
+          <w:szCs w:val="22"/>
+          <w:lang w:val="en-US"/>
+        </w:rPr>
+        <w:t xml:space="preserve"> microservices</w:t>
+      </w:r>
+    </w:p>
+    <w:p>
+      <w:pPr>
+        <w:pStyle w:val="ListParagraph"/>
+        <w:ind w:left="113"/>
+        <w:rPr>
+          <w:rFonts w:asciiTheme="minorHAnsi" w:hAnsiTheme="minorHAnsi" w:cstheme="minorHAnsi"/>
+          <w:sz w:val="10"/>
+          <w:szCs w:val="10"/>
+        </w:rPr>
+      </w:pPr>
+    </w:p>
+    <w:p>
+      <w:pPr>
+        <w:tabs>
+          <w:tab w:val="right" w:pos="10766"/>
+        </w:tabs>
+        <w:rPr>
+          <w:rFonts w:asciiTheme="minorHAnsi" w:hAnsiTheme="minorHAnsi" w:cstheme="minorHAnsi"/>
+          <w:b/>
+          <w:bCs/>
+          <w:color w:val="000000" w:themeColor="text1"/>
+          <w:sz w:val="20"/>
+          <w:szCs w:val="20"/>
+          <w:lang w:val="en-US"/>
+        </w:rPr>
+      </w:pPr>
+      <w:r>
+        <w:rPr>
+          <w:rFonts w:asciiTheme="minorHAnsi" w:hAnsiTheme="minorHAnsi" w:cstheme="minorHAnsi"/>
+          <w:b/>
+          <w:bCs/>
+          <w:color w:val="000000" w:themeColor="text1"/>
+          <w:lang w:val="en-US"/>
+        </w:rPr>
+        <w:t>Hölmetrics</w:t>
+      </w:r>
+      <w:r>
+        <w:rPr>
+          <w:rFonts w:asciiTheme="minorHAnsi" w:hAnsiTheme="minorHAnsi" w:cstheme="minorHAnsi"/>
+          <w:b/>
+          <w:bCs/>
+          <w:color w:val="000000" w:themeColor="text1"/>
+          <w:sz w:val="20"/>
+          <w:szCs w:val="20"/>
+          <w:lang w:val="en-US"/>
+        </w:rPr>
+        <w:tab/>
+      </w:r>
+      <w:r>
+        <w:rPr>
+          <w:rFonts w:asciiTheme="minorHAnsi" w:hAnsiTheme="minorHAnsi" w:cstheme="minorHAnsi"/>
+          <w:b/>
+          <w:bCs/>
+          <w:color w:val="000000" w:themeColor="text1"/>
+          <w:sz w:val="22"/>
+          <w:szCs w:val="22"/>
+          <w:lang w:val="en-US"/>
+        </w:rPr>
+        <w:t xml:space="preserve">May 2021 – </w:t>
+      </w:r>
+      <w:r>
+        <w:rPr>
+          <w:rFonts w:asciiTheme="minorHAnsi" w:hAnsiTheme="minorHAnsi" w:cstheme="minorHAnsi"/>
+          <w:b/>
+          <w:bCs/>
+          <w:color w:val="000000" w:themeColor="text1"/>
+          <w:sz w:val="22"/>
+          <w:szCs w:val="22"/>
+          <w:lang w:val="en-US"/>
+        </w:rPr>
+        <w:t>August 2021</w:t>
+      </w:r>
+    </w:p>
+    <w:p>
+      <w:pPr>
+        <w:tabs>
+          <w:tab w:val="right" w:pos="10766"/>
+        </w:tabs>
+        <w:rPr>
+          <w:rFonts w:asciiTheme="minorHAnsi" w:hAnsiTheme="minorHAnsi" w:cstheme="minorHAnsi"/>
+          <w:i/>
+          <w:iCs/>
+          <w:color w:val="000000" w:themeColor="text1"/>
+          <w:sz w:val="22"/>
+          <w:szCs w:val="22"/>
+          <w:lang w:val="en-US"/>
+        </w:rPr>
+      </w:pPr>
+      <w:r>
+        <w:rPr>
+          <w:rFonts w:asciiTheme="minorHAnsi" w:hAnsiTheme="minorHAnsi" w:cstheme="minorHAnsi"/>
+          <w:i/>
+          <w:iCs/>
+          <w:color w:val="000000" w:themeColor="text1"/>
+          <w:sz w:val="22"/>
+          <w:szCs w:val="22"/>
+          <w:lang w:val="en-US"/>
+        </w:rPr>
+        <w:t xml:space="preserve">Software </w:t>
+      </w:r>
+      <w:r>
+        <w:rPr>
+          <w:rFonts w:asciiTheme="minorHAnsi" w:hAnsiTheme="minorHAnsi" w:cstheme="minorHAnsi"/>
+          <w:i/>
+          <w:iCs/>
+          <w:color w:val="000000" w:themeColor="text1"/>
+          <w:sz w:val="22"/>
+          <w:szCs w:val="22"/>
+          <w:lang w:val="en-US"/>
+        </w:rPr>
+        <w:t xml:space="preserve">Engineer </w:t>
+      </w:r>
+      <w:r>
+        <w:rPr>
+          <w:rFonts w:asciiTheme="minorHAnsi" w:hAnsiTheme="minorHAnsi" w:cstheme="minorHAnsi"/>
+          <w:i/>
+          <w:iCs/>
+          <w:color w:val="000000" w:themeColor="text1"/>
+          <w:sz w:val="22"/>
+          <w:szCs w:val="22"/>
+          <w:lang w:val="en-US"/>
+        </w:rPr>
+        <w:t>Intern</w:t>
+      </w:r>
+      <w:r>
+        <w:rPr>
+          <w:rFonts w:asciiTheme="minorHAnsi" w:hAnsiTheme="minorHAnsi" w:cstheme="minorHAnsi"/>
+          <w:i/>
+          <w:iCs/>
+          <w:color w:val="000000" w:themeColor="text1"/>
+          <w:sz w:val="22"/>
+          <w:szCs w:val="22"/>
+          <w:lang w:val="en-US"/>
+        </w:rPr>
+        <w:softHyphen/>
+      </w:r>
+      <w:r>
+        <w:rPr>
+          <w:rFonts w:asciiTheme="minorHAnsi" w:hAnsiTheme="minorHAnsi" w:cstheme="minorHAnsi"/>
+          <w:i/>
+          <w:iCs/>
+          <w:color w:val="000000" w:themeColor="text1"/>
+          <w:sz w:val="22"/>
+          <w:szCs w:val="22"/>
+          <w:lang w:val="en-US"/>
+        </w:rPr>
+        <w:softHyphen/>
+      </w:r>
+      <w:r>
+        <w:rPr>
+          <w:rFonts w:asciiTheme="minorHAnsi" w:hAnsiTheme="minorHAnsi" w:cstheme="minorHAnsi"/>
+          <w:i/>
+          <w:iCs/>
+          <w:color w:val="000000" w:themeColor="text1"/>
+          <w:sz w:val="22"/>
+          <w:szCs w:val="22"/>
+          <w:lang w:val="en-US"/>
+        </w:rPr>
+        <w:softHyphen/>
+      </w:r>
+      <w:r>
+        <w:rPr>
+          <w:rFonts w:asciiTheme="minorHAnsi" w:hAnsiTheme="minorHAnsi" w:cstheme="minorHAnsi"/>
+          <w:b/>
+          <w:bCs/>
+          <w:color w:val="000000" w:themeColor="text1"/>
+          <w:sz w:val="20"/>
+          <w:szCs w:val="20"/>
+          <w:lang w:val="en-US"/>
+        </w:rPr>
+        <w:tab/>
+      </w:r>
+      <w:r>
+        <w:rPr>
+          <w:rFonts w:asciiTheme="minorHAnsi" w:hAnsiTheme="minorHAnsi" w:cstheme="minorHAnsi"/>
+          <w:i/>
+          <w:iCs/>
+          <w:color w:val="000000" w:themeColor="text1"/>
+          <w:sz w:val="22"/>
+          <w:szCs w:val="22"/>
+          <w:lang w:val="en-US"/>
+        </w:rPr>
+        <w:t>Remote – Calgary, Alberta</w:t>
+      </w:r>
+      <w:r>
+        <w:rPr>
+          <w:rFonts w:asciiTheme="minorHAnsi" w:hAnsiTheme="minorHAnsi" w:cstheme="minorHAnsi"/>
+          <w:i/>
+          <w:iCs/>
+          <w:color w:val="000000" w:themeColor="text1"/>
+          <w:sz w:val="22"/>
+          <w:szCs w:val="22"/>
+          <w:lang w:val="en-US"/>
+        </w:rPr>
+        <w:t>, CAN</w:t>
+      </w:r>
+    </w:p>
+    <w:p>
+      <w:pPr>
+        <w:tabs>
+          <w:tab w:val="right" w:pos="10766"/>
+        </w:tabs>
+        <w:rPr>
+          <w:rFonts w:asciiTheme="minorHAnsi" w:hAnsiTheme="minorHAnsi" w:cstheme="minorHAnsi"/>
+          <w:b/>
+          <w:bCs/>
+          <w:color w:val="000000" w:themeColor="text1"/>
+          <w:sz w:val="2"/>
+          <w:szCs w:val="2"/>
+          <w:lang w:val="en-US"/>
+        </w:rPr>
+      </w:pPr>
+      <w:r>
+        <w:rPr>
+          <w:rFonts w:asciiTheme="minorHAnsi" w:hAnsiTheme="minorHAnsi" w:cstheme="minorHAnsi"/>
+          <w:i/>
+          <w:iCs/>
+          <w:color w:val="000000" w:themeColor="text1"/>
+          <w:sz w:val="4"/>
+          <w:szCs w:val="4"/>
+          <w:lang w:val="en-US"/>
+        </w:rPr>
+        <w:t xml:space="preserve"> </w:t>
+      </w:r>
+    </w:p>
+    <w:p>
+      <w:pPr>
+        <w:pStyle w:val="ListParagraph"/>
+        <w:numPr>
+          <w:ilvl w:val="0"/>
+          <w:numId w:val="18"/>
+        </w:numPr>
+        <w:rPr>
           <w:rStyle w:val="jsgrdq"/>
           <w:rFonts w:asciiTheme="minorHAnsi" w:hAnsiTheme="minorHAnsi" w:cstheme="minorHAnsi"/>
           <w:sz w:val="22"/>
@@ -2362,6 +2273,293 @@
           <w:sz w:val="22"/>
           <w:szCs w:val="22"/>
         </w:rPr>
+        <w:t>C</w:t>
+      </w:r>
+      <w:r>
+        <w:rPr>
+          <w:rStyle w:val="jsgrdq"/>
+          <w:rFonts w:asciiTheme="minorHAnsi" w:hAnsiTheme="minorHAnsi" w:cstheme="minorHAnsi"/>
+          <w:color w:val="000000"/>
+          <w:sz w:val="22"/>
+          <w:szCs w:val="22"/>
+        </w:rPr>
+        <w:t xml:space="preserve">onstructed </w:t>
+      </w:r>
+      <w:r>
+        <w:rPr>
+          <w:rStyle w:val="jsgrdq"/>
+          <w:rFonts w:asciiTheme="minorHAnsi" w:hAnsiTheme="minorHAnsi" w:cstheme="minorHAnsi"/>
+          <w:color w:val="000000"/>
+          <w:sz w:val="22"/>
+          <w:szCs w:val="22"/>
+        </w:rPr>
+        <w:t>from scratch</w:t>
+      </w:r>
+      <w:r>
+        <w:rPr>
+          <w:rStyle w:val="jsgrdq"/>
+          <w:rFonts w:asciiTheme="minorHAnsi" w:hAnsiTheme="minorHAnsi" w:cstheme="minorHAnsi"/>
+          <w:color w:val="000000"/>
+          <w:sz w:val="22"/>
+          <w:szCs w:val="22"/>
+        </w:rPr>
+        <w:t>,</w:t>
+      </w:r>
+      <w:r>
+        <w:rPr>
+          <w:rStyle w:val="jsgrdq"/>
+          <w:rFonts w:asciiTheme="minorHAnsi" w:hAnsiTheme="minorHAnsi" w:cstheme="minorHAnsi"/>
+          <w:color w:val="000000"/>
+          <w:sz w:val="22"/>
+          <w:szCs w:val="22"/>
+        </w:rPr>
+        <w:t xml:space="preserve"> </w:t>
+      </w:r>
+      <w:r>
+        <w:rPr>
+          <w:rStyle w:val="jsgrdq"/>
+          <w:rFonts w:asciiTheme="minorHAnsi" w:hAnsiTheme="minorHAnsi" w:cstheme="minorHAnsi"/>
+          <w:color w:val="000000"/>
+          <w:sz w:val="22"/>
+          <w:szCs w:val="22"/>
+        </w:rPr>
+        <w:t xml:space="preserve">improvement of </w:t>
+      </w:r>
+      <w:r>
+        <w:rPr>
+          <w:rStyle w:val="jsgrdq"/>
+          <w:rFonts w:asciiTheme="minorHAnsi" w:hAnsiTheme="minorHAnsi" w:cstheme="minorHAnsi"/>
+          <w:color w:val="000000"/>
+          <w:sz w:val="22"/>
+          <w:szCs w:val="22"/>
+        </w:rPr>
+        <w:t>company’s flagship product</w:t>
+      </w:r>
+      <w:r>
+        <w:rPr>
+          <w:rStyle w:val="jsgrdq"/>
+          <w:rFonts w:asciiTheme="minorHAnsi" w:hAnsiTheme="minorHAnsi" w:cstheme="minorHAnsi"/>
+          <w:color w:val="000000"/>
+          <w:sz w:val="22"/>
+          <w:szCs w:val="22"/>
+        </w:rPr>
+        <w:t xml:space="preserve"> using React</w:t>
+      </w:r>
+      <w:r>
+        <w:rPr>
+          <w:rStyle w:val="jsgrdq"/>
+          <w:rFonts w:asciiTheme="minorHAnsi" w:hAnsiTheme="minorHAnsi" w:cstheme="minorHAnsi"/>
+          <w:color w:val="000000"/>
+          <w:sz w:val="22"/>
+          <w:szCs w:val="22"/>
+        </w:rPr>
+        <w:t xml:space="preserve">, </w:t>
+      </w:r>
+      <w:r>
+        <w:rPr>
+          <w:rStyle w:val="jsgrdq"/>
+          <w:rFonts w:asciiTheme="minorHAnsi" w:hAnsiTheme="minorHAnsi" w:cstheme="minorHAnsi"/>
+          <w:color w:val="000000"/>
+          <w:sz w:val="22"/>
+          <w:szCs w:val="22"/>
+        </w:rPr>
+        <w:t>Node.js</w:t>
+      </w:r>
+      <w:r>
+        <w:rPr>
+          <w:rStyle w:val="jsgrdq"/>
+          <w:rFonts w:asciiTheme="minorHAnsi" w:hAnsiTheme="minorHAnsi" w:cstheme="minorHAnsi"/>
+          <w:color w:val="000000"/>
+          <w:sz w:val="22"/>
+          <w:szCs w:val="22"/>
+        </w:rPr>
+        <w:t xml:space="preserve"> and SQL</w:t>
+      </w:r>
+      <w:r>
+        <w:rPr>
+          <w:rStyle w:val="jsgrdq"/>
+          <w:rFonts w:asciiTheme="minorHAnsi" w:hAnsiTheme="minorHAnsi" w:cstheme="minorHAnsi"/>
+          <w:color w:val="000000"/>
+          <w:sz w:val="22"/>
+          <w:szCs w:val="22"/>
+        </w:rPr>
+        <w:t xml:space="preserve">, 50% of the </w:t>
+      </w:r>
+    </w:p>
+    <w:p>
+      <w:pPr>
+        <w:pStyle w:val="ListParagraph"/>
+        <w:ind w:left="113"/>
+        <w:rPr>
+          <w:rStyle w:val="jsgrdq"/>
+          <w:rFonts w:asciiTheme="minorHAnsi" w:hAnsiTheme="minorHAnsi" w:cstheme="minorHAnsi"/>
+          <w:sz w:val="22"/>
+          <w:szCs w:val="22"/>
+        </w:rPr>
+      </w:pPr>
+      <w:r>
+        <w:rPr>
+          <w:rStyle w:val="jsgrdq"/>
+          <w:rFonts w:asciiTheme="minorHAnsi" w:hAnsiTheme="minorHAnsi" w:cstheme="minorHAnsi"/>
+          <w:sz w:val="22"/>
+          <w:szCs w:val="22"/>
+        </w:rPr>
+        <w:t xml:space="preserve">   </w:t>
+      </w:r>
+      <w:r>
+        <w:rPr>
+          <w:rStyle w:val="jsgrdq"/>
+          <w:rFonts w:asciiTheme="minorHAnsi" w:hAnsiTheme="minorHAnsi" w:cstheme="minorHAnsi"/>
+          <w:color w:val="000000"/>
+          <w:sz w:val="22"/>
+          <w:szCs w:val="22"/>
+        </w:rPr>
+        <w:t xml:space="preserve">scoped time and deployed to customers </w:t>
+      </w:r>
+      <w:r>
+        <w:rPr>
+          <w:rStyle w:val="jsgrdq"/>
+          <w:rFonts w:asciiTheme="minorHAnsi" w:hAnsiTheme="minorHAnsi" w:cstheme="minorHAnsi"/>
+          <w:color w:val="000000"/>
+          <w:sz w:val="22"/>
+          <w:szCs w:val="22"/>
+        </w:rPr>
+        <w:t xml:space="preserve">on EC2 </w:t>
+      </w:r>
+      <w:r>
+        <w:rPr>
+          <w:rStyle w:val="jsgrdq"/>
+          <w:rFonts w:asciiTheme="minorHAnsi" w:hAnsiTheme="minorHAnsi" w:cstheme="minorHAnsi"/>
+          <w:color w:val="000000"/>
+          <w:sz w:val="22"/>
+          <w:szCs w:val="22"/>
+        </w:rPr>
+        <w:t xml:space="preserve">to </w:t>
+      </w:r>
+      <w:r>
+        <w:rPr>
+          <w:rStyle w:val="jsgrdq"/>
+          <w:rFonts w:asciiTheme="minorHAnsi" w:hAnsiTheme="minorHAnsi" w:cstheme="minorHAnsi"/>
+          <w:sz w:val="22"/>
+          <w:szCs w:val="22"/>
+        </w:rPr>
+        <w:t>e</w:t>
+      </w:r>
+      <w:r>
+        <w:rPr>
+          <w:rStyle w:val="jsgrdq"/>
+          <w:rFonts w:asciiTheme="minorHAnsi" w:hAnsiTheme="minorHAnsi" w:cstheme="minorHAnsi"/>
+          <w:sz w:val="22"/>
+          <w:szCs w:val="22"/>
+        </w:rPr>
+        <w:t>liminat</w:t>
+      </w:r>
+      <w:r>
+        <w:rPr>
+          <w:rStyle w:val="jsgrdq"/>
+          <w:rFonts w:asciiTheme="minorHAnsi" w:hAnsiTheme="minorHAnsi" w:cstheme="minorHAnsi"/>
+          <w:sz w:val="22"/>
+          <w:szCs w:val="22"/>
+        </w:rPr>
+        <w:t xml:space="preserve">e </w:t>
+      </w:r>
+      <w:r>
+        <w:rPr>
+          <w:rStyle w:val="jsgrdq"/>
+          <w:rFonts w:asciiTheme="minorHAnsi" w:hAnsiTheme="minorHAnsi" w:cstheme="minorHAnsi"/>
+          <w:sz w:val="22"/>
+          <w:szCs w:val="22"/>
+        </w:rPr>
+        <w:t>3</w:t>
+      </w:r>
+      <w:r>
+        <w:rPr>
+          <w:rStyle w:val="jsgrdq"/>
+          <w:rFonts w:asciiTheme="minorHAnsi" w:hAnsiTheme="minorHAnsi" w:cstheme="minorHAnsi"/>
+          <w:sz w:val="22"/>
+          <w:szCs w:val="22"/>
+          <w:vertAlign w:val="superscript"/>
+        </w:rPr>
+        <w:t>rd</w:t>
+      </w:r>
+      <w:r>
+        <w:rPr>
+          <w:rStyle w:val="jsgrdq"/>
+          <w:rFonts w:asciiTheme="minorHAnsi" w:hAnsiTheme="minorHAnsi" w:cstheme="minorHAnsi"/>
+          <w:sz w:val="22"/>
+          <w:szCs w:val="22"/>
+        </w:rPr>
+        <w:t xml:space="preserve"> party </w:t>
+      </w:r>
+      <w:r>
+        <w:rPr>
+          <w:rStyle w:val="jsgrdq"/>
+          <w:rFonts w:asciiTheme="minorHAnsi" w:hAnsiTheme="minorHAnsi" w:cstheme="minorHAnsi"/>
+          <w:sz w:val="22"/>
+          <w:szCs w:val="22"/>
+        </w:rPr>
+        <w:t>company costs ($70 per c</w:t>
+      </w:r>
+      <w:r>
+        <w:rPr>
+          <w:rStyle w:val="jsgrdq"/>
+          <w:rFonts w:asciiTheme="minorHAnsi" w:hAnsiTheme="minorHAnsi" w:cstheme="minorHAnsi"/>
+          <w:sz w:val="22"/>
+          <w:szCs w:val="22"/>
+        </w:rPr>
+        <w:t>lient</w:t>
+      </w:r>
+      <w:r>
+        <w:rPr>
+          <w:rStyle w:val="jsgrdq"/>
+          <w:rFonts w:asciiTheme="minorHAnsi" w:hAnsiTheme="minorHAnsi" w:cstheme="minorHAnsi"/>
+          <w:sz w:val="22"/>
+          <w:szCs w:val="22"/>
+        </w:rPr>
+        <w:t xml:space="preserve"> to $0)</w:t>
+      </w:r>
+      <w:r>
+        <w:rPr>
+          <w:rStyle w:val="jsgrdq"/>
+          <w:rFonts w:asciiTheme="minorHAnsi" w:hAnsiTheme="minorHAnsi" w:cstheme="minorHAnsi"/>
+          <w:sz w:val="22"/>
+          <w:szCs w:val="22"/>
+        </w:rPr>
+        <w:t xml:space="preserve"> </w:t>
+      </w:r>
+    </w:p>
+    <w:p>
+      <w:pPr>
+        <w:pStyle w:val="ListParagraph"/>
+        <w:numPr>
+          <w:ilvl w:val="0"/>
+          <w:numId w:val="18"/>
+        </w:numPr>
+        <w:rPr>
+          <w:rStyle w:val="jsgrdq"/>
+          <w:rFonts w:asciiTheme="minorHAnsi" w:hAnsiTheme="minorHAnsi" w:cstheme="minorHAnsi"/>
+          <w:sz w:val="22"/>
+          <w:szCs w:val="22"/>
+        </w:rPr>
+      </w:pPr>
+      <w:r>
+        <w:rPr>
+          <w:rStyle w:val="jsgrdq"/>
+          <w:rFonts w:asciiTheme="minorHAnsi" w:hAnsiTheme="minorHAnsi" w:cstheme="minorHAnsi"/>
+          <w:color w:val="000000"/>
+          <w:sz w:val="22"/>
+          <w:szCs w:val="22"/>
+        </w:rPr>
+        <w:t xml:space="preserve"> </w:t>
+      </w:r>
+      <w:r>
+        <w:rPr>
+          <w:rStyle w:val="jsgrdq"/>
+          <w:rFonts w:asciiTheme="minorHAnsi" w:hAnsiTheme="minorHAnsi" w:cstheme="minorHAnsi"/>
+          <w:color w:val="000000"/>
+          <w:sz w:val="22"/>
+          <w:szCs w:val="22"/>
+        </w:rPr>
         <w:t xml:space="preserve">Architected SSO authentication system </w:t>
       </w:r>
       <w:r>
@@ -2372,29 +2570,7 @@
           <w:sz w:val="22"/>
           <w:szCs w:val="22"/>
         </w:rPr>
-        <w:t xml:space="preserve">with JIT provisioning and created REST API endpoints in </w:t>
-      </w:r>
-      <w:proofErr w:type="spellStart"/>
-      <w:r>
-        <w:rPr>
-          <w:rStyle w:val="jsgrdq"/>
-          <w:rFonts w:asciiTheme="minorHAnsi" w:hAnsiTheme="minorHAnsi" w:cstheme="minorHAnsi"/>
-          <w:color w:val="000000"/>
-          <w:sz w:val="22"/>
-          <w:szCs w:val="22"/>
-        </w:rPr>
-        <w:t>Axios</w:t>
-      </w:r>
-      <w:proofErr w:type="spellEnd"/>
-      <w:r>
-        <w:rPr>
-          <w:rStyle w:val="jsgrdq"/>
-          <w:rFonts w:asciiTheme="minorHAnsi" w:hAnsiTheme="minorHAnsi" w:cstheme="minorHAnsi"/>
-          <w:color w:val="000000"/>
-          <w:sz w:val="22"/>
-          <w:szCs w:val="22"/>
-        </w:rPr>
-        <w:t xml:space="preserve"> to handle </w:t>
+        <w:t xml:space="preserve">with JIT provisioning and created REST API endpoints in Axios to handle </w:t>
       </w:r>
     </w:p>
     <w:p>
@@ -3667,7 +3843,6 @@
           <w:lang w:val="en-US"/>
         </w:rPr>
       </w:pPr>
-      <w:proofErr w:type="spellStart"/>
       <w:r>
         <w:rPr>
           <w:rFonts w:asciiTheme="minorHAnsi" w:hAnsiTheme="minorHAnsi" w:cstheme="minorHAnsi"/>
@@ -3688,7 +3863,6 @@
         </w:rPr>
         <w:t>ubble</w:t>
       </w:r>
-      <w:proofErr w:type="spellEnd"/>
       <w:r>
         <w:rPr>
           <w:rFonts w:asciiTheme="minorHAnsi" w:hAnsiTheme="minorHAnsi" w:cstheme="minorHAnsi"/>
@@ -4655,24 +4829,8 @@
           <w:szCs w:val="22"/>
           <w:lang w:val="en-US"/>
         </w:rPr>
-        <w:t xml:space="preserve"> </w:t>
-      </w:r>
-      <w:proofErr w:type="spellStart"/>
-      <w:r>
-        <w:rPr>
-          <w:rFonts w:asciiTheme="minorHAnsi" w:hAnsiTheme="minorHAnsi" w:cstheme="minorHAnsi"/>
-          <w:b/>
-          <w:bCs/>
-          <w:i/>
-          <w:iCs/>
-          <w:color w:val="000000" w:themeColor="text1"/>
-          <w:sz w:val="22"/>
-          <w:szCs w:val="22"/>
-          <w:lang w:val="en-US"/>
-        </w:rPr>
-        <w:t>Infodemic</w:t>
-      </w:r>
-      <w:proofErr w:type="spellEnd"/>
+        <w:t xml:space="preserve"> Infodemic</w:t>
+      </w:r>
       <w:r>
         <w:rPr>
           <w:rFonts w:asciiTheme="minorHAnsi" w:hAnsiTheme="minorHAnsi" w:cstheme="minorHAnsi"/>
@@ -4874,67 +5032,97 @@
           <w:szCs w:val="22"/>
           <w:lang w:val="en-US"/>
         </w:rPr>
-        <w:t xml:space="preserve">Collaborated in a team of 4 to </w:t>
-      </w:r>
-      <w:r>
-        <w:rPr>
-          <w:rFonts w:asciiTheme="minorHAnsi" w:hAnsiTheme="minorHAnsi" w:cstheme="minorHAnsi"/>
-          <w:color w:val="000000" w:themeColor="text1"/>
-          <w:sz w:val="22"/>
-          <w:szCs w:val="22"/>
-          <w:lang w:val="en-US"/>
-        </w:rPr>
-        <w:t xml:space="preserve">publish </w:t>
-      </w:r>
-      <w:r>
-        <w:rPr>
-          <w:rFonts w:asciiTheme="minorHAnsi" w:hAnsiTheme="minorHAnsi" w:cstheme="minorHAnsi"/>
-          <w:color w:val="000000" w:themeColor="text1"/>
-          <w:sz w:val="22"/>
-          <w:szCs w:val="22"/>
-          <w:lang w:val="en-US"/>
-        </w:rPr>
-        <w:t xml:space="preserve">a </w:t>
-      </w:r>
-      <w:r>
-        <w:rPr>
-          <w:rFonts w:asciiTheme="minorHAnsi" w:hAnsiTheme="minorHAnsi" w:cstheme="minorHAnsi"/>
-          <w:color w:val="000000" w:themeColor="text1"/>
-          <w:sz w:val="22"/>
-          <w:szCs w:val="22"/>
-          <w:lang w:val="en-US"/>
-        </w:rPr>
-        <w:t xml:space="preserve">ML </w:t>
-      </w:r>
-      <w:r>
-        <w:rPr>
-          <w:rFonts w:asciiTheme="minorHAnsi" w:hAnsiTheme="minorHAnsi" w:cstheme="minorHAnsi"/>
-          <w:color w:val="000000" w:themeColor="text1"/>
-          <w:sz w:val="22"/>
-          <w:szCs w:val="22"/>
-          <w:lang w:val="en-US"/>
-        </w:rPr>
-        <w:t xml:space="preserve">research </w:t>
-      </w:r>
-      <w:r>
-        <w:rPr>
-          <w:rFonts w:asciiTheme="minorHAnsi" w:hAnsiTheme="minorHAnsi" w:cstheme="minorHAnsi"/>
-          <w:color w:val="000000" w:themeColor="text1"/>
-          <w:sz w:val="22"/>
-          <w:szCs w:val="22"/>
-          <w:lang w:val="en-US"/>
-        </w:rPr>
-        <w:t>paper to help with COVID-</w:t>
-      </w:r>
-      <w:r>
-        <w:rPr>
-          <w:rFonts w:asciiTheme="minorHAnsi" w:hAnsiTheme="minorHAnsi" w:cstheme="minorHAnsi"/>
-          <w:color w:val="000000" w:themeColor="text1"/>
-          <w:sz w:val="22"/>
-          <w:szCs w:val="22"/>
-          <w:lang w:val="en-US"/>
-        </w:rPr>
-        <w:t>19 for the 2021 Big Data Challenge</w:t>
+        <w:t xml:space="preserve">Cowrote </w:t>
+      </w:r>
+      <w:r>
+        <w:rPr>
+          <w:rFonts w:asciiTheme="minorHAnsi" w:hAnsiTheme="minorHAnsi" w:cstheme="minorHAnsi"/>
+          <w:color w:val="000000" w:themeColor="text1"/>
+          <w:sz w:val="22"/>
+          <w:szCs w:val="22"/>
+          <w:lang w:val="en-US"/>
+        </w:rPr>
+        <w:t xml:space="preserve">a research </w:t>
+      </w:r>
+      <w:r>
+        <w:rPr>
+          <w:rFonts w:asciiTheme="minorHAnsi" w:hAnsiTheme="minorHAnsi" w:cstheme="minorHAnsi"/>
+          <w:color w:val="000000" w:themeColor="text1"/>
+          <w:sz w:val="22"/>
+          <w:szCs w:val="22"/>
+          <w:lang w:val="en-US"/>
+        </w:rPr>
+        <w:t>paper</w:t>
+      </w:r>
+      <w:r>
+        <w:rPr>
+          <w:rFonts w:asciiTheme="minorHAnsi" w:hAnsiTheme="minorHAnsi" w:cstheme="minorHAnsi"/>
+          <w:color w:val="000000" w:themeColor="text1"/>
+          <w:sz w:val="22"/>
+          <w:szCs w:val="22"/>
+          <w:lang w:val="en-US"/>
+        </w:rPr>
+        <w:t xml:space="preserve"> in a team of 4</w:t>
+      </w:r>
+      <w:r>
+        <w:rPr>
+          <w:rFonts w:asciiTheme="minorHAnsi" w:hAnsiTheme="minorHAnsi" w:cstheme="minorHAnsi"/>
+          <w:color w:val="000000" w:themeColor="text1"/>
+          <w:sz w:val="22"/>
+          <w:szCs w:val="22"/>
+          <w:lang w:val="en-US"/>
+        </w:rPr>
+        <w:t xml:space="preserve"> to </w:t>
+      </w:r>
+      <w:r>
+        <w:rPr>
+          <w:rFonts w:asciiTheme="minorHAnsi" w:hAnsiTheme="minorHAnsi" w:cstheme="minorHAnsi"/>
+          <w:color w:val="000000" w:themeColor="text1"/>
+          <w:sz w:val="22"/>
+          <w:szCs w:val="22"/>
+          <w:lang w:val="en-US"/>
+        </w:rPr>
+        <w:t xml:space="preserve">become a </w:t>
+      </w:r>
+      <w:r>
+        <w:rPr>
+          <w:rFonts w:asciiTheme="minorHAnsi" w:hAnsiTheme="minorHAnsi" w:cstheme="minorHAnsi"/>
+          <w:color w:val="000000" w:themeColor="text1"/>
+          <w:sz w:val="22"/>
+          <w:szCs w:val="22"/>
+          <w:lang w:val="en-US"/>
+        </w:rPr>
+        <w:t xml:space="preserve">2021 </w:t>
+      </w:r>
+      <w:r>
+        <w:rPr>
+          <w:rFonts w:asciiTheme="minorHAnsi" w:hAnsiTheme="minorHAnsi" w:cstheme="minorHAnsi"/>
+          <w:color w:val="000000" w:themeColor="text1"/>
+          <w:sz w:val="22"/>
+          <w:szCs w:val="22"/>
+          <w:lang w:val="en-US"/>
+        </w:rPr>
+        <w:t xml:space="preserve">Undergraduate </w:t>
+      </w:r>
+      <w:r>
+        <w:rPr>
+          <w:rFonts w:asciiTheme="minorHAnsi" w:hAnsiTheme="minorHAnsi" w:cstheme="minorHAnsi"/>
+          <w:color w:val="000000" w:themeColor="text1"/>
+          <w:sz w:val="22"/>
+          <w:szCs w:val="22"/>
+          <w:lang w:val="en-US"/>
+        </w:rPr>
+        <w:t>Big Data Challenge</w:t>
+      </w:r>
+      <w:r>
+        <w:rPr>
+          <w:rFonts w:asciiTheme="minorHAnsi" w:hAnsiTheme="minorHAnsi" w:cstheme="minorHAnsi"/>
+          <w:color w:val="000000" w:themeColor="text1"/>
+          <w:sz w:val="22"/>
+          <w:szCs w:val="22"/>
+          <w:lang w:val="en-US"/>
+        </w:rPr>
+        <w:t xml:space="preserve"> Finalist and Winner</w:t>
       </w:r>
     </w:p>
     <w:p>
@@ -4956,6 +5144,366 @@
           <w:szCs w:val="2"/>
         </w:rPr>
       </w:pPr>
+    </w:p>
+    <w:p>
+      <w:pPr>
+        <w:pStyle w:val="ListParagraph"/>
+        <w:numPr>
+          <w:ilvl w:val="0"/>
+          <w:numId w:val="18"/>
+        </w:numPr>
+        <w:tabs>
+          <w:tab w:val="center" w:pos="5245"/>
+          <w:tab w:val="right" w:pos="11340"/>
+        </w:tabs>
+        <w:rPr>
+          <w:rFonts w:asciiTheme="minorHAnsi" w:hAnsiTheme="minorHAnsi" w:cstheme="minorHAnsi"/>
+          <w:sz w:val="22"/>
+          <w:szCs w:val="22"/>
+        </w:rPr>
+      </w:pPr>
+      <w:r>
+        <w:rPr>
+          <w:rFonts w:asciiTheme="minorHAnsi" w:hAnsiTheme="minorHAnsi" w:cstheme="minorHAnsi"/>
+          <w:color w:val="000000" w:themeColor="text1"/>
+          <w:sz w:val="22"/>
+          <w:szCs w:val="22"/>
+          <w:lang w:val="en-US"/>
+        </w:rPr>
+        <w:t xml:space="preserve"> Published in scientific journal JMIR (Impact Factor: 5.43) (</w:t>
+      </w:r>
+      <w:hyperlink r:id="rId14" w:history="1">
+        <w:r>
+          <w:rPr>
+            <w:rStyle w:val="Hyperlink"/>
+            <w:rFonts w:asciiTheme="minorHAnsi" w:hAnsiTheme="minorHAnsi" w:cstheme="minorHAnsi"/>
+            <w:sz w:val="22"/>
+            <w:szCs w:val="22"/>
+            <w:lang w:val="en-US"/>
+          </w:rPr>
+          <w:t>doi.org/10.2196</w:t>
+        </w:r>
+      </w:hyperlink>
+      <w:r>
+        <w:rPr>
+          <w:rFonts w:asciiTheme="minorHAnsi" w:hAnsiTheme="minorHAnsi" w:cstheme="minorHAnsi"/>
+          <w:color w:val="000000" w:themeColor="text1"/>
+          <w:sz w:val="22"/>
+          <w:szCs w:val="22"/>
+          <w:lang w:val="en-US"/>
+        </w:rPr>
+        <w:t xml:space="preserve">), led writing of methods and results </w:t>
+      </w:r>
+    </w:p>
+    <w:p>
+      <w:pPr>
+        <w:tabs>
+          <w:tab w:val="center" w:pos="5245"/>
+          <w:tab w:val="right" w:pos="11340"/>
+        </w:tabs>
+        <w:rPr>
+          <w:rFonts w:asciiTheme="minorHAnsi" w:hAnsiTheme="minorHAnsi" w:cstheme="minorHAnsi"/>
+          <w:b/>
+          <w:bCs/>
+          <w:i/>
+          <w:iCs/>
+          <w:color w:val="000000" w:themeColor="text1"/>
+          <w:sz w:val="2"/>
+          <w:szCs w:val="2"/>
+        </w:rPr>
+      </w:pPr>
+    </w:p>
+    <w:p>
+      <w:pPr>
+        <w:pStyle w:val="ListParagraph"/>
+        <w:numPr>
+          <w:ilvl w:val="0"/>
+          <w:numId w:val="18"/>
+        </w:numPr>
+        <w:tabs>
+          <w:tab w:val="center" w:pos="5245"/>
+          <w:tab w:val="right" w:pos="11340"/>
+        </w:tabs>
+        <w:rPr>
+          <w:rFonts w:asciiTheme="minorHAnsi" w:hAnsiTheme="minorHAnsi" w:cstheme="minorHAnsi"/>
+          <w:sz w:val="22"/>
+          <w:szCs w:val="22"/>
+        </w:rPr>
+      </w:pPr>
+      <w:r>
+        <w:rPr>
+          <w:rFonts w:asciiTheme="minorHAnsi" w:hAnsiTheme="minorHAnsi" w:cstheme="minorHAnsi"/>
+          <w:color w:val="000000" w:themeColor="text1"/>
+          <w:sz w:val="22"/>
+          <w:szCs w:val="22"/>
+          <w:lang w:val="en-US"/>
+        </w:rPr>
+        <w:t xml:space="preserve"> </w:t>
+      </w:r>
+      <w:r>
+        <w:rPr>
+          <w:rFonts w:asciiTheme="minorHAnsi" w:hAnsiTheme="minorHAnsi" w:cstheme="minorHAnsi"/>
+          <w:color w:val="000000" w:themeColor="text1"/>
+          <w:sz w:val="22"/>
+          <w:szCs w:val="22"/>
+          <w:lang w:val="en-US"/>
+        </w:rPr>
+        <w:t xml:space="preserve">Generated </w:t>
+      </w:r>
+      <w:r>
+        <w:rPr>
+          <w:rFonts w:asciiTheme="minorHAnsi" w:hAnsiTheme="minorHAnsi" w:cstheme="minorHAnsi"/>
+          <w:color w:val="000000" w:themeColor="text1"/>
+          <w:sz w:val="22"/>
+          <w:szCs w:val="22"/>
+          <w:lang w:val="en-US"/>
+        </w:rPr>
+        <w:t>choropleths</w:t>
+      </w:r>
+      <w:r>
+        <w:rPr>
+          <w:rFonts w:asciiTheme="minorHAnsi" w:hAnsiTheme="minorHAnsi" w:cstheme="minorHAnsi"/>
+          <w:color w:val="000000" w:themeColor="text1"/>
+          <w:sz w:val="22"/>
+          <w:szCs w:val="22"/>
+          <w:lang w:val="en-US"/>
+        </w:rPr>
+        <w:t xml:space="preserve"> in Python</w:t>
+      </w:r>
+      <w:r>
+        <w:rPr>
+          <w:rFonts w:asciiTheme="minorHAnsi" w:hAnsiTheme="minorHAnsi" w:cstheme="minorHAnsi"/>
+          <w:color w:val="000000" w:themeColor="text1"/>
+          <w:sz w:val="22"/>
+          <w:szCs w:val="22"/>
+          <w:lang w:val="en-US"/>
+        </w:rPr>
+        <w:t xml:space="preserve"> </w:t>
+      </w:r>
+      <w:r>
+        <w:rPr>
+          <w:rFonts w:asciiTheme="minorHAnsi" w:hAnsiTheme="minorHAnsi" w:cstheme="minorHAnsi"/>
+          <w:color w:val="000000" w:themeColor="text1"/>
+          <w:sz w:val="22"/>
+          <w:szCs w:val="22"/>
+          <w:lang w:val="en-US"/>
+        </w:rPr>
+        <w:t>to highlight</w:t>
+      </w:r>
+      <w:r>
+        <w:rPr>
+          <w:rFonts w:asciiTheme="minorHAnsi" w:hAnsiTheme="minorHAnsi" w:cstheme="minorHAnsi"/>
+          <w:color w:val="000000" w:themeColor="text1"/>
+          <w:sz w:val="22"/>
+          <w:szCs w:val="22"/>
+          <w:lang w:val="en-US"/>
+        </w:rPr>
+        <w:t xml:space="preserve"> US</w:t>
+      </w:r>
+      <w:r>
+        <w:rPr>
+          <w:rFonts w:asciiTheme="minorHAnsi" w:hAnsiTheme="minorHAnsi" w:cstheme="minorHAnsi"/>
+          <w:color w:val="000000" w:themeColor="text1"/>
+          <w:sz w:val="22"/>
+          <w:szCs w:val="22"/>
+          <w:lang w:val="en-US"/>
+        </w:rPr>
+        <w:t xml:space="preserve"> counties with abnormally low</w:t>
+      </w:r>
+      <w:r>
+        <w:rPr>
+          <w:rFonts w:asciiTheme="minorHAnsi" w:hAnsiTheme="minorHAnsi" w:cstheme="minorHAnsi"/>
+          <w:color w:val="000000" w:themeColor="text1"/>
+          <w:sz w:val="22"/>
+          <w:szCs w:val="22"/>
+          <w:lang w:val="en-US"/>
+        </w:rPr>
+        <w:t xml:space="preserve"> vaccination rates </w:t>
+      </w:r>
+      <w:r>
+        <w:rPr>
+          <w:rFonts w:asciiTheme="minorHAnsi" w:hAnsiTheme="minorHAnsi" w:cstheme="minorHAnsi"/>
+          <w:color w:val="000000" w:themeColor="text1"/>
+          <w:sz w:val="22"/>
+          <w:szCs w:val="22"/>
+          <w:lang w:val="en-US"/>
+        </w:rPr>
+        <w:t xml:space="preserve">and </w:t>
+      </w:r>
+      <w:r>
+        <w:rPr>
+          <w:rFonts w:asciiTheme="minorHAnsi" w:hAnsiTheme="minorHAnsi" w:cstheme="minorHAnsi"/>
+          <w:color w:val="000000" w:themeColor="text1"/>
+          <w:sz w:val="22"/>
+          <w:szCs w:val="22"/>
+          <w:lang w:val="en-US"/>
+        </w:rPr>
+        <w:t>identified</w:t>
+      </w:r>
+      <w:r>
+        <w:rPr>
+          <w:rFonts w:asciiTheme="minorHAnsi" w:hAnsiTheme="minorHAnsi" w:cstheme="minorHAnsi"/>
+          <w:color w:val="000000" w:themeColor="text1"/>
+          <w:sz w:val="22"/>
+          <w:szCs w:val="22"/>
+          <w:lang w:val="en-US"/>
+        </w:rPr>
+        <w:t xml:space="preserve"> </w:t>
+      </w:r>
+      <w:r>
+        <w:rPr>
+          <w:rFonts w:asciiTheme="minorHAnsi" w:hAnsiTheme="minorHAnsi" w:cstheme="minorHAnsi"/>
+          <w:color w:val="000000" w:themeColor="text1"/>
+          <w:sz w:val="22"/>
+          <w:szCs w:val="22"/>
+          <w:lang w:val="en-US"/>
+        </w:rPr>
+        <w:t xml:space="preserve">the  </w:t>
+      </w:r>
+    </w:p>
+    <w:p>
+      <w:pPr>
+        <w:tabs>
+          <w:tab w:val="center" w:pos="5245"/>
+          <w:tab w:val="right" w:pos="11340"/>
+        </w:tabs>
+        <w:ind w:left="113"/>
+        <w:rPr>
+          <w:rFonts w:asciiTheme="minorHAnsi" w:hAnsiTheme="minorHAnsi" w:cstheme="minorHAnsi"/>
+          <w:sz w:val="22"/>
+          <w:szCs w:val="22"/>
+        </w:rPr>
+      </w:pPr>
+      <w:r>
+        <w:rPr>
+          <w:rFonts w:asciiTheme="minorHAnsi" w:hAnsiTheme="minorHAnsi" w:cstheme="minorHAnsi"/>
+          <w:color w:val="000000" w:themeColor="text1"/>
+          <w:sz w:val="22"/>
+          <w:szCs w:val="22"/>
+          <w:lang w:val="en-US"/>
+        </w:rPr>
+        <w:t xml:space="preserve">   top 10 </w:t>
+      </w:r>
+      <w:r>
+        <w:rPr>
+          <w:rFonts w:asciiTheme="minorHAnsi" w:hAnsiTheme="minorHAnsi" w:cstheme="minorHAnsi"/>
+          <w:color w:val="000000" w:themeColor="text1"/>
+          <w:sz w:val="22"/>
+          <w:szCs w:val="22"/>
+          <w:lang w:val="en-US"/>
+        </w:rPr>
+        <w:t>key</w:t>
+      </w:r>
+      <w:r>
+        <w:rPr>
+          <w:rFonts w:asciiTheme="minorHAnsi" w:hAnsiTheme="minorHAnsi" w:cstheme="minorHAnsi"/>
+          <w:color w:val="000000" w:themeColor="text1"/>
+          <w:sz w:val="22"/>
+          <w:szCs w:val="22"/>
+          <w:lang w:val="en-US"/>
+        </w:rPr>
+        <w:t xml:space="preserve"> </w:t>
+      </w:r>
+      <w:r>
+        <w:rPr>
+          <w:rFonts w:asciiTheme="minorHAnsi" w:hAnsiTheme="minorHAnsi" w:cstheme="minorHAnsi"/>
+          <w:color w:val="000000" w:themeColor="text1"/>
+          <w:sz w:val="22"/>
+          <w:szCs w:val="22"/>
+          <w:lang w:val="en-US"/>
+        </w:rPr>
+        <w:t>sociodemographic factors</w:t>
+      </w:r>
+      <w:r>
+        <w:rPr>
+          <w:rFonts w:asciiTheme="minorHAnsi" w:hAnsiTheme="minorHAnsi" w:cstheme="minorHAnsi"/>
+          <w:color w:val="000000" w:themeColor="text1"/>
+          <w:sz w:val="22"/>
+          <w:szCs w:val="22"/>
+          <w:lang w:val="en-US"/>
+        </w:rPr>
+        <w:t xml:space="preserve"> out of 70+</w:t>
+      </w:r>
+      <w:r>
+        <w:rPr>
+          <w:rFonts w:asciiTheme="minorHAnsi" w:hAnsiTheme="minorHAnsi" w:cstheme="minorHAnsi"/>
+          <w:color w:val="000000" w:themeColor="text1"/>
+          <w:sz w:val="22"/>
+          <w:szCs w:val="22"/>
+          <w:lang w:val="en-US"/>
+        </w:rPr>
+        <w:t xml:space="preserve"> </w:t>
+      </w:r>
+      <w:r>
+        <w:rPr>
+          <w:rFonts w:asciiTheme="minorHAnsi" w:hAnsiTheme="minorHAnsi" w:cstheme="minorHAnsi"/>
+          <w:color w:val="000000" w:themeColor="text1"/>
+          <w:sz w:val="22"/>
+          <w:szCs w:val="22"/>
+          <w:lang w:val="en-US"/>
+        </w:rPr>
+        <w:t xml:space="preserve">that </w:t>
+      </w:r>
+      <w:r>
+        <w:rPr>
+          <w:rFonts w:asciiTheme="minorHAnsi" w:hAnsiTheme="minorHAnsi" w:cstheme="minorHAnsi"/>
+          <w:color w:val="000000" w:themeColor="text1"/>
+          <w:sz w:val="22"/>
+          <w:szCs w:val="22"/>
+          <w:lang w:val="en-US"/>
+        </w:rPr>
+        <w:t>driv</w:t>
+      </w:r>
+      <w:r>
+        <w:rPr>
+          <w:rFonts w:asciiTheme="minorHAnsi" w:hAnsiTheme="minorHAnsi" w:cstheme="minorHAnsi"/>
+          <w:color w:val="000000" w:themeColor="text1"/>
+          <w:sz w:val="22"/>
+          <w:szCs w:val="22"/>
+          <w:lang w:val="en-US"/>
+        </w:rPr>
+        <w:t>e</w:t>
+      </w:r>
+      <w:r>
+        <w:rPr>
+          <w:rFonts w:asciiTheme="minorHAnsi" w:hAnsiTheme="minorHAnsi" w:cstheme="minorHAnsi"/>
+          <w:color w:val="000000" w:themeColor="text1"/>
+          <w:sz w:val="22"/>
+          <w:szCs w:val="22"/>
+          <w:lang w:val="en-US"/>
+        </w:rPr>
+        <w:t xml:space="preserve"> personal</w:t>
+      </w:r>
+      <w:r>
+        <w:rPr>
+          <w:rFonts w:asciiTheme="minorHAnsi" w:hAnsiTheme="minorHAnsi" w:cstheme="minorHAnsi"/>
+          <w:color w:val="000000" w:themeColor="text1"/>
+          <w:sz w:val="22"/>
+          <w:szCs w:val="22"/>
+          <w:lang w:val="en-US"/>
+        </w:rPr>
+        <w:t xml:space="preserve"> decisions to </w:t>
+      </w:r>
+      <w:r>
+        <w:rPr>
+          <w:rFonts w:asciiTheme="minorHAnsi" w:hAnsiTheme="minorHAnsi" w:cstheme="minorHAnsi"/>
+          <w:color w:val="000000" w:themeColor="text1"/>
+          <w:sz w:val="22"/>
+          <w:szCs w:val="22"/>
+          <w:lang w:val="en-US"/>
+        </w:rPr>
+        <w:t>receive</w:t>
+      </w:r>
+      <w:r>
+        <w:rPr>
+          <w:rFonts w:asciiTheme="minorHAnsi" w:hAnsiTheme="minorHAnsi" w:cstheme="minorHAnsi"/>
+          <w:color w:val="000000" w:themeColor="text1"/>
+          <w:sz w:val="22"/>
+          <w:szCs w:val="22"/>
+          <w:lang w:val="en-US"/>
+        </w:rPr>
+        <w:t xml:space="preserve"> the COVID-19 vaccine </w:t>
+      </w:r>
     </w:p>
     <w:p>
       <w:pPr>
@@ -4989,456 +5537,6 @@
         </w:rPr>
         <w:t xml:space="preserve"> </w:t>
       </w:r>
-      <w:r>
-        <w:rPr>
-          <w:rFonts w:asciiTheme="minorHAnsi" w:hAnsiTheme="minorHAnsi" w:cstheme="minorHAnsi"/>
-          <w:color w:val="000000" w:themeColor="text1"/>
-          <w:sz w:val="22"/>
-          <w:szCs w:val="22"/>
-          <w:lang w:val="en-US"/>
-        </w:rPr>
-        <w:t>Implemented</w:t>
-      </w:r>
-      <w:r>
-        <w:rPr>
-          <w:rFonts w:asciiTheme="minorHAnsi" w:hAnsiTheme="minorHAnsi" w:cstheme="minorHAnsi"/>
-          <w:color w:val="000000" w:themeColor="text1"/>
-          <w:sz w:val="22"/>
-          <w:szCs w:val="22"/>
-          <w:lang w:val="en-US"/>
-        </w:rPr>
-        <w:t xml:space="preserve"> </w:t>
-      </w:r>
-      <w:proofErr w:type="spellStart"/>
-      <w:r>
-        <w:rPr>
-          <w:rFonts w:asciiTheme="minorHAnsi" w:hAnsiTheme="minorHAnsi" w:cstheme="minorHAnsi"/>
-          <w:color w:val="000000" w:themeColor="text1"/>
-          <w:sz w:val="22"/>
-          <w:szCs w:val="22"/>
-          <w:lang w:val="en-US"/>
-        </w:rPr>
-        <w:t>XGBoost</w:t>
-      </w:r>
-      <w:proofErr w:type="spellEnd"/>
-      <w:r>
-        <w:rPr>
-          <w:rFonts w:asciiTheme="minorHAnsi" w:hAnsiTheme="minorHAnsi" w:cstheme="minorHAnsi"/>
-          <w:color w:val="000000" w:themeColor="text1"/>
-          <w:sz w:val="22"/>
-          <w:szCs w:val="22"/>
-          <w:lang w:val="en-US"/>
-        </w:rPr>
-        <w:t xml:space="preserve"> ML algorithm</w:t>
-      </w:r>
-      <w:r>
-        <w:rPr>
-          <w:rFonts w:asciiTheme="minorHAnsi" w:hAnsiTheme="minorHAnsi" w:cstheme="minorHAnsi"/>
-          <w:color w:val="000000" w:themeColor="text1"/>
-          <w:sz w:val="22"/>
-          <w:szCs w:val="22"/>
-          <w:lang w:val="en-US"/>
-        </w:rPr>
-        <w:t xml:space="preserve"> in Python</w:t>
-      </w:r>
-      <w:r>
-        <w:rPr>
-          <w:rFonts w:asciiTheme="minorHAnsi" w:hAnsiTheme="minorHAnsi" w:cstheme="minorHAnsi"/>
-          <w:color w:val="000000" w:themeColor="text1"/>
-          <w:sz w:val="22"/>
-          <w:szCs w:val="22"/>
-          <w:lang w:val="en-US"/>
-        </w:rPr>
-        <w:t xml:space="preserve"> to predict COVID-19 vaccination uptake</w:t>
-      </w:r>
-      <w:r>
-        <w:rPr>
-          <w:rFonts w:asciiTheme="minorHAnsi" w:hAnsiTheme="minorHAnsi" w:cstheme="minorHAnsi"/>
-          <w:color w:val="000000" w:themeColor="text1"/>
-          <w:sz w:val="22"/>
-          <w:szCs w:val="22"/>
-          <w:lang w:val="en-US"/>
-        </w:rPr>
-        <w:t xml:space="preserve"> with </w:t>
-      </w:r>
-      <w:r>
-        <w:rPr>
-          <w:rFonts w:asciiTheme="minorHAnsi" w:hAnsiTheme="minorHAnsi" w:cstheme="minorHAnsi"/>
-          <w:color w:val="000000" w:themeColor="text1"/>
-          <w:sz w:val="22"/>
-          <w:szCs w:val="22"/>
-          <w:lang w:val="en-US"/>
-        </w:rPr>
-        <w:t>62</w:t>
-      </w:r>
-      <w:r>
-        <w:rPr>
-          <w:rFonts w:asciiTheme="minorHAnsi" w:hAnsiTheme="minorHAnsi" w:cstheme="minorHAnsi"/>
-          <w:color w:val="000000" w:themeColor="text1"/>
-          <w:sz w:val="22"/>
-          <w:szCs w:val="22"/>
-          <w:lang w:val="en-US"/>
-        </w:rPr>
-        <w:t>% test accuracy</w:t>
-      </w:r>
-      <w:r>
-        <w:rPr>
-          <w:rFonts w:asciiTheme="minorHAnsi" w:hAnsiTheme="minorHAnsi" w:cstheme="minorHAnsi"/>
-          <w:color w:val="000000" w:themeColor="text1"/>
-          <w:sz w:val="22"/>
-          <w:szCs w:val="22"/>
-          <w:lang w:val="en-US"/>
-        </w:rPr>
-        <w:t xml:space="preserve"> </w:t>
-      </w:r>
-    </w:p>
-    <w:p>
-      <w:pPr>
-        <w:tabs>
-          <w:tab w:val="center" w:pos="5245"/>
-          <w:tab w:val="right" w:pos="11340"/>
-        </w:tabs>
-        <w:rPr>
-          <w:rFonts w:asciiTheme="minorHAnsi" w:hAnsiTheme="minorHAnsi" w:cstheme="minorHAnsi"/>
-          <w:b/>
-          <w:bCs/>
-          <w:i/>
-          <w:iCs/>
-          <w:color w:val="000000" w:themeColor="text1"/>
-          <w:sz w:val="2"/>
-          <w:szCs w:val="2"/>
-        </w:rPr>
-      </w:pPr>
-    </w:p>
-    <w:p>
-      <w:pPr>
-        <w:pStyle w:val="ListParagraph"/>
-        <w:numPr>
-          <w:ilvl w:val="0"/>
-          <w:numId w:val="18"/>
-        </w:numPr>
-        <w:tabs>
-          <w:tab w:val="center" w:pos="5245"/>
-          <w:tab w:val="right" w:pos="11340"/>
-        </w:tabs>
-        <w:rPr>
-          <w:rFonts w:asciiTheme="minorHAnsi" w:hAnsiTheme="minorHAnsi" w:cstheme="minorHAnsi"/>
-          <w:sz w:val="22"/>
-          <w:szCs w:val="22"/>
-        </w:rPr>
-      </w:pPr>
-      <w:r>
-        <w:rPr>
-          <w:rFonts w:asciiTheme="minorHAnsi" w:hAnsiTheme="minorHAnsi" w:cstheme="minorHAnsi"/>
-          <w:color w:val="000000" w:themeColor="text1"/>
-          <w:sz w:val="22"/>
-          <w:szCs w:val="22"/>
-          <w:lang w:val="en-US"/>
-        </w:rPr>
-        <w:t xml:space="preserve"> </w:t>
-      </w:r>
-      <w:r>
-        <w:rPr>
-          <w:rFonts w:asciiTheme="minorHAnsi" w:hAnsiTheme="minorHAnsi" w:cstheme="minorHAnsi"/>
-          <w:color w:val="000000" w:themeColor="text1"/>
-          <w:sz w:val="22"/>
-          <w:szCs w:val="22"/>
-          <w:lang w:val="en-US"/>
-        </w:rPr>
-        <w:t xml:space="preserve">Generated </w:t>
-      </w:r>
-      <w:r>
-        <w:rPr>
-          <w:rFonts w:asciiTheme="minorHAnsi" w:hAnsiTheme="minorHAnsi" w:cstheme="minorHAnsi"/>
-          <w:color w:val="000000" w:themeColor="text1"/>
-          <w:sz w:val="22"/>
-          <w:szCs w:val="22"/>
-          <w:lang w:val="en-US"/>
-        </w:rPr>
-        <w:t>choropleths</w:t>
-      </w:r>
-      <w:r>
-        <w:rPr>
-          <w:rFonts w:asciiTheme="minorHAnsi" w:hAnsiTheme="minorHAnsi" w:cstheme="minorHAnsi"/>
-          <w:color w:val="000000" w:themeColor="text1"/>
-          <w:sz w:val="22"/>
-          <w:szCs w:val="22"/>
-          <w:lang w:val="en-US"/>
-        </w:rPr>
-        <w:t xml:space="preserve"> in Python</w:t>
-      </w:r>
-      <w:r>
-        <w:rPr>
-          <w:rFonts w:asciiTheme="minorHAnsi" w:hAnsiTheme="minorHAnsi" w:cstheme="minorHAnsi"/>
-          <w:color w:val="000000" w:themeColor="text1"/>
-          <w:sz w:val="22"/>
-          <w:szCs w:val="22"/>
-          <w:lang w:val="en-US"/>
-        </w:rPr>
-        <w:t xml:space="preserve"> </w:t>
-      </w:r>
-      <w:r>
-        <w:rPr>
-          <w:rFonts w:asciiTheme="minorHAnsi" w:hAnsiTheme="minorHAnsi" w:cstheme="minorHAnsi"/>
-          <w:color w:val="000000" w:themeColor="text1"/>
-          <w:sz w:val="22"/>
-          <w:szCs w:val="22"/>
-          <w:lang w:val="en-US"/>
-        </w:rPr>
-        <w:t>to highlight</w:t>
-      </w:r>
-      <w:r>
-        <w:rPr>
-          <w:rFonts w:asciiTheme="minorHAnsi" w:hAnsiTheme="minorHAnsi" w:cstheme="minorHAnsi"/>
-          <w:color w:val="000000" w:themeColor="text1"/>
-          <w:sz w:val="22"/>
-          <w:szCs w:val="22"/>
-          <w:lang w:val="en-US"/>
-        </w:rPr>
-        <w:t xml:space="preserve"> US</w:t>
-      </w:r>
-      <w:r>
-        <w:rPr>
-          <w:rFonts w:asciiTheme="minorHAnsi" w:hAnsiTheme="minorHAnsi" w:cstheme="minorHAnsi"/>
-          <w:color w:val="000000" w:themeColor="text1"/>
-          <w:sz w:val="22"/>
-          <w:szCs w:val="22"/>
-          <w:lang w:val="en-US"/>
-        </w:rPr>
-        <w:t xml:space="preserve"> counties with abnormally low</w:t>
-      </w:r>
-      <w:r>
-        <w:rPr>
-          <w:rFonts w:asciiTheme="minorHAnsi" w:hAnsiTheme="minorHAnsi" w:cstheme="minorHAnsi"/>
-          <w:color w:val="000000" w:themeColor="text1"/>
-          <w:sz w:val="22"/>
-          <w:szCs w:val="22"/>
-          <w:lang w:val="en-US"/>
-        </w:rPr>
-        <w:t xml:space="preserve"> vaccination rates </w:t>
-      </w:r>
-      <w:r>
-        <w:rPr>
-          <w:rFonts w:asciiTheme="minorHAnsi" w:hAnsiTheme="minorHAnsi" w:cstheme="minorHAnsi"/>
-          <w:color w:val="000000" w:themeColor="text1"/>
-          <w:sz w:val="22"/>
-          <w:szCs w:val="22"/>
-          <w:lang w:val="en-US"/>
-        </w:rPr>
-        <w:t xml:space="preserve">and </w:t>
-      </w:r>
-      <w:r>
-        <w:rPr>
-          <w:rFonts w:asciiTheme="minorHAnsi" w:hAnsiTheme="minorHAnsi" w:cstheme="minorHAnsi"/>
-          <w:color w:val="000000" w:themeColor="text1"/>
-          <w:sz w:val="22"/>
-          <w:szCs w:val="22"/>
-          <w:lang w:val="en-US"/>
-        </w:rPr>
-        <w:t>identified</w:t>
-      </w:r>
-      <w:r>
-        <w:rPr>
-          <w:rFonts w:asciiTheme="minorHAnsi" w:hAnsiTheme="minorHAnsi" w:cstheme="minorHAnsi"/>
-          <w:color w:val="000000" w:themeColor="text1"/>
-          <w:sz w:val="22"/>
-          <w:szCs w:val="22"/>
-          <w:lang w:val="en-US"/>
-        </w:rPr>
-        <w:t xml:space="preserve"> </w:t>
-      </w:r>
-      <w:r>
-        <w:rPr>
-          <w:rFonts w:asciiTheme="minorHAnsi" w:hAnsiTheme="minorHAnsi" w:cstheme="minorHAnsi"/>
-          <w:color w:val="000000" w:themeColor="text1"/>
-          <w:sz w:val="22"/>
-          <w:szCs w:val="22"/>
-          <w:lang w:val="en-US"/>
-        </w:rPr>
-        <w:t xml:space="preserve">the  </w:t>
-      </w:r>
-    </w:p>
-    <w:p>
-      <w:pPr>
-        <w:tabs>
-          <w:tab w:val="center" w:pos="5245"/>
-          <w:tab w:val="right" w:pos="11340"/>
-        </w:tabs>
-        <w:ind w:left="113"/>
-        <w:rPr>
-          <w:rFonts w:asciiTheme="minorHAnsi" w:hAnsiTheme="minorHAnsi" w:cstheme="minorHAnsi"/>
-          <w:sz w:val="22"/>
-          <w:szCs w:val="22"/>
-        </w:rPr>
-      </w:pPr>
-      <w:r>
-        <w:rPr>
-          <w:rFonts w:asciiTheme="minorHAnsi" w:hAnsiTheme="minorHAnsi" w:cstheme="minorHAnsi"/>
-          <w:color w:val="000000" w:themeColor="text1"/>
-          <w:sz w:val="22"/>
-          <w:szCs w:val="22"/>
-          <w:lang w:val="en-US"/>
-        </w:rPr>
-        <w:t xml:space="preserve">   top 10 </w:t>
-      </w:r>
-      <w:r>
-        <w:rPr>
-          <w:rFonts w:asciiTheme="minorHAnsi" w:hAnsiTheme="minorHAnsi" w:cstheme="minorHAnsi"/>
-          <w:color w:val="000000" w:themeColor="text1"/>
-          <w:sz w:val="22"/>
-          <w:szCs w:val="22"/>
-          <w:lang w:val="en-US"/>
-        </w:rPr>
-        <w:t>key</w:t>
-      </w:r>
-      <w:r>
-        <w:rPr>
-          <w:rFonts w:asciiTheme="minorHAnsi" w:hAnsiTheme="minorHAnsi" w:cstheme="minorHAnsi"/>
-          <w:color w:val="000000" w:themeColor="text1"/>
-          <w:sz w:val="22"/>
-          <w:szCs w:val="22"/>
-          <w:lang w:val="en-US"/>
-        </w:rPr>
-        <w:t xml:space="preserve"> </w:t>
-      </w:r>
-      <w:r>
-        <w:rPr>
-          <w:rFonts w:asciiTheme="minorHAnsi" w:hAnsiTheme="minorHAnsi" w:cstheme="minorHAnsi"/>
-          <w:color w:val="000000" w:themeColor="text1"/>
-          <w:sz w:val="22"/>
-          <w:szCs w:val="22"/>
-          <w:lang w:val="en-US"/>
-        </w:rPr>
-        <w:t>sociodemographic factors</w:t>
-      </w:r>
-      <w:r>
-        <w:rPr>
-          <w:rFonts w:asciiTheme="minorHAnsi" w:hAnsiTheme="minorHAnsi" w:cstheme="minorHAnsi"/>
-          <w:color w:val="000000" w:themeColor="text1"/>
-          <w:sz w:val="22"/>
-          <w:szCs w:val="22"/>
-          <w:lang w:val="en-US"/>
-        </w:rPr>
-        <w:t xml:space="preserve"> out of 70+</w:t>
-      </w:r>
-      <w:r>
-        <w:rPr>
-          <w:rFonts w:asciiTheme="minorHAnsi" w:hAnsiTheme="minorHAnsi" w:cstheme="minorHAnsi"/>
-          <w:color w:val="000000" w:themeColor="text1"/>
-          <w:sz w:val="22"/>
-          <w:szCs w:val="22"/>
-          <w:lang w:val="en-US"/>
-        </w:rPr>
-        <w:t xml:space="preserve"> </w:t>
-      </w:r>
-      <w:r>
-        <w:rPr>
-          <w:rFonts w:asciiTheme="minorHAnsi" w:hAnsiTheme="minorHAnsi" w:cstheme="minorHAnsi"/>
-          <w:color w:val="000000" w:themeColor="text1"/>
-          <w:sz w:val="22"/>
-          <w:szCs w:val="22"/>
-          <w:lang w:val="en-US"/>
-        </w:rPr>
-        <w:t xml:space="preserve">that </w:t>
-      </w:r>
-      <w:r>
-        <w:rPr>
-          <w:rFonts w:asciiTheme="minorHAnsi" w:hAnsiTheme="minorHAnsi" w:cstheme="minorHAnsi"/>
-          <w:color w:val="000000" w:themeColor="text1"/>
-          <w:sz w:val="22"/>
-          <w:szCs w:val="22"/>
-          <w:lang w:val="en-US"/>
-        </w:rPr>
-        <w:t>driv</w:t>
-      </w:r>
-      <w:r>
-        <w:rPr>
-          <w:rFonts w:asciiTheme="minorHAnsi" w:hAnsiTheme="minorHAnsi" w:cstheme="minorHAnsi"/>
-          <w:color w:val="000000" w:themeColor="text1"/>
-          <w:sz w:val="22"/>
-          <w:szCs w:val="22"/>
-          <w:lang w:val="en-US"/>
-        </w:rPr>
-        <w:t>e</w:t>
-      </w:r>
-      <w:r>
-        <w:rPr>
-          <w:rFonts w:asciiTheme="minorHAnsi" w:hAnsiTheme="minorHAnsi" w:cstheme="minorHAnsi"/>
-          <w:color w:val="000000" w:themeColor="text1"/>
-          <w:sz w:val="22"/>
-          <w:szCs w:val="22"/>
-          <w:lang w:val="en-US"/>
-        </w:rPr>
-        <w:t xml:space="preserve"> personal</w:t>
-      </w:r>
-      <w:r>
-        <w:rPr>
-          <w:rFonts w:asciiTheme="minorHAnsi" w:hAnsiTheme="minorHAnsi" w:cstheme="minorHAnsi"/>
-          <w:color w:val="000000" w:themeColor="text1"/>
-          <w:sz w:val="22"/>
-          <w:szCs w:val="22"/>
-          <w:lang w:val="en-US"/>
-        </w:rPr>
-        <w:t xml:space="preserve"> decisions to </w:t>
-      </w:r>
-      <w:r>
-        <w:rPr>
-          <w:rFonts w:asciiTheme="minorHAnsi" w:hAnsiTheme="minorHAnsi" w:cstheme="minorHAnsi"/>
-          <w:color w:val="000000" w:themeColor="text1"/>
-          <w:sz w:val="22"/>
-          <w:szCs w:val="22"/>
-          <w:lang w:val="en-US"/>
-        </w:rPr>
-        <w:t>receive</w:t>
-      </w:r>
-      <w:r>
-        <w:rPr>
-          <w:rFonts w:asciiTheme="minorHAnsi" w:hAnsiTheme="minorHAnsi" w:cstheme="minorHAnsi"/>
-          <w:color w:val="000000" w:themeColor="text1"/>
-          <w:sz w:val="22"/>
-          <w:szCs w:val="22"/>
-          <w:lang w:val="en-US"/>
-        </w:rPr>
-        <w:t xml:space="preserve"> the COVID-19 vaccine </w:t>
-      </w:r>
-    </w:p>
-    <w:p>
-      <w:pPr>
-        <w:pStyle w:val="ListParagraph"/>
-        <w:numPr>
-          <w:ilvl w:val="0"/>
-          <w:numId w:val="18"/>
-        </w:numPr>
-        <w:tabs>
-          <w:tab w:val="center" w:pos="5245"/>
-          <w:tab w:val="right" w:pos="11340"/>
-        </w:tabs>
-        <w:rPr>
-          <w:rFonts w:asciiTheme="minorHAnsi" w:hAnsiTheme="minorHAnsi" w:cstheme="minorHAnsi"/>
-          <w:sz w:val="22"/>
-          <w:szCs w:val="22"/>
-        </w:rPr>
-      </w:pPr>
-      <w:r>
-        <w:rPr>
-          <w:rFonts w:asciiTheme="minorHAnsi" w:hAnsiTheme="minorHAnsi" w:cstheme="minorHAnsi"/>
-          <w:color w:val="000000" w:themeColor="text1"/>
-          <w:sz w:val="22"/>
-          <w:szCs w:val="22"/>
-          <w:lang w:val="en-US"/>
-        </w:rPr>
-        <w:t xml:space="preserve"> </w:t>
-      </w:r>
-      <w:r>
-        <w:rPr>
-          <w:rFonts w:asciiTheme="minorHAnsi" w:hAnsiTheme="minorHAnsi" w:cstheme="minorHAnsi"/>
-          <w:color w:val="000000" w:themeColor="text1"/>
-          <w:sz w:val="22"/>
-          <w:szCs w:val="22"/>
-          <w:lang w:val="en-US"/>
-        </w:rPr>
-        <w:t>Accepted for publication</w:t>
-      </w:r>
       <w:bookmarkStart w:id="25" w:name="OLE_LINK33"/>
       <w:bookmarkStart w:id="26" w:name="OLE_LINK34"/>
       <w:bookmarkStart w:id="27" w:name="OLE_LINK31"/>
@@ -5455,99 +5553,77 @@
           <w:szCs w:val="22"/>
           <w:lang w:val="en-US"/>
         </w:rPr>
-        <w:t xml:space="preserve"> in </w:t>
-      </w:r>
-      <w:r>
-        <w:rPr>
-          <w:rFonts w:asciiTheme="minorHAnsi" w:hAnsiTheme="minorHAnsi" w:cstheme="minorHAnsi"/>
-          <w:color w:val="000000" w:themeColor="text1"/>
-          <w:sz w:val="22"/>
-          <w:szCs w:val="22"/>
-          <w:lang w:val="en-US"/>
-        </w:rPr>
-        <w:t>scientific journal</w:t>
-      </w:r>
-      <w:r>
-        <w:rPr>
-          <w:rFonts w:asciiTheme="minorHAnsi" w:hAnsiTheme="minorHAnsi" w:cstheme="minorHAnsi"/>
-          <w:color w:val="000000" w:themeColor="text1"/>
-          <w:sz w:val="22"/>
-          <w:szCs w:val="22"/>
-          <w:lang w:val="en-US"/>
-        </w:rPr>
-        <w:t xml:space="preserve"> (</w:t>
-      </w:r>
-      <w:hyperlink r:id="rId14" w:history="1">
-        <w:r>
-          <w:rPr>
-            <w:rStyle w:val="Hyperlink"/>
-            <w:rFonts w:asciiTheme="minorHAnsi" w:hAnsiTheme="minorHAnsi" w:cstheme="minorHAnsi"/>
-            <w:sz w:val="22"/>
-            <w:szCs w:val="22"/>
-            <w:lang w:val="en-US"/>
-          </w:rPr>
-          <w:t>doi.org/10.2196/preprints.33231</w:t>
-        </w:r>
-      </w:hyperlink>
-      <w:r>
-        <w:rPr>
-          <w:rFonts w:asciiTheme="minorHAnsi" w:hAnsiTheme="minorHAnsi" w:cstheme="minorHAnsi"/>
-          <w:color w:val="000000" w:themeColor="text1"/>
-          <w:sz w:val="22"/>
-          <w:szCs w:val="22"/>
-          <w:lang w:val="en-US"/>
-        </w:rPr>
-        <w:t>)</w:t>
-      </w:r>
-      <w:r>
-        <w:rPr>
-          <w:rFonts w:asciiTheme="minorHAnsi" w:hAnsiTheme="minorHAnsi" w:cstheme="minorHAnsi"/>
-          <w:color w:val="000000" w:themeColor="text1"/>
-          <w:sz w:val="22"/>
-          <w:szCs w:val="22"/>
-          <w:lang w:val="en-US"/>
-        </w:rPr>
-        <w:t xml:space="preserve">, </w:t>
-      </w:r>
-      <w:r>
-        <w:rPr>
-          <w:rFonts w:asciiTheme="minorHAnsi" w:hAnsiTheme="minorHAnsi" w:cstheme="minorHAnsi"/>
-          <w:color w:val="000000" w:themeColor="text1"/>
-          <w:sz w:val="22"/>
-          <w:szCs w:val="22"/>
-          <w:lang w:val="en-US"/>
-        </w:rPr>
-        <w:t xml:space="preserve">led </w:t>
-      </w:r>
-      <w:r>
-        <w:rPr>
-          <w:rFonts w:asciiTheme="minorHAnsi" w:hAnsiTheme="minorHAnsi" w:cstheme="minorHAnsi"/>
-          <w:color w:val="000000" w:themeColor="text1"/>
-          <w:sz w:val="22"/>
-          <w:szCs w:val="22"/>
-          <w:lang w:val="en-US"/>
-        </w:rPr>
-        <w:t>wr</w:t>
-      </w:r>
-      <w:r>
-        <w:rPr>
-          <w:rFonts w:asciiTheme="minorHAnsi" w:hAnsiTheme="minorHAnsi" w:cstheme="minorHAnsi"/>
-          <w:color w:val="000000" w:themeColor="text1"/>
-          <w:sz w:val="22"/>
-          <w:szCs w:val="22"/>
-          <w:lang w:val="en-US"/>
-        </w:rPr>
-        <w:t>iting of</w:t>
-      </w:r>
-      <w:r>
-        <w:rPr>
-          <w:rFonts w:asciiTheme="minorHAnsi" w:hAnsiTheme="minorHAnsi" w:cstheme="minorHAnsi"/>
-          <w:color w:val="000000" w:themeColor="text1"/>
-          <w:sz w:val="22"/>
-          <w:szCs w:val="22"/>
-          <w:lang w:val="en-US"/>
-        </w:rPr>
-        <w:t xml:space="preserve"> methods and results </w:t>
+        <w:t>Implemented</w:t>
+      </w:r>
+      <w:r>
+        <w:rPr>
+          <w:rFonts w:asciiTheme="minorHAnsi" w:hAnsiTheme="minorHAnsi" w:cstheme="minorHAnsi"/>
+          <w:color w:val="000000" w:themeColor="text1"/>
+          <w:sz w:val="22"/>
+          <w:szCs w:val="22"/>
+          <w:lang w:val="en-US"/>
+        </w:rPr>
+        <w:t xml:space="preserve"> </w:t>
+      </w:r>
+      <w:r>
+        <w:rPr>
+          <w:rFonts w:asciiTheme="minorHAnsi" w:hAnsiTheme="minorHAnsi" w:cstheme="minorHAnsi"/>
+          <w:color w:val="000000" w:themeColor="text1"/>
+          <w:sz w:val="22"/>
+          <w:szCs w:val="22"/>
+          <w:lang w:val="en-US"/>
+        </w:rPr>
+        <w:t>XGBoost ML algorithm</w:t>
+      </w:r>
+      <w:r>
+        <w:rPr>
+          <w:rFonts w:asciiTheme="minorHAnsi" w:hAnsiTheme="minorHAnsi" w:cstheme="minorHAnsi"/>
+          <w:color w:val="000000" w:themeColor="text1"/>
+          <w:sz w:val="22"/>
+          <w:szCs w:val="22"/>
+          <w:lang w:val="en-US"/>
+        </w:rPr>
+        <w:t xml:space="preserve"> in Python</w:t>
+      </w:r>
+      <w:r>
+        <w:rPr>
+          <w:rFonts w:asciiTheme="minorHAnsi" w:hAnsiTheme="minorHAnsi" w:cstheme="minorHAnsi"/>
+          <w:color w:val="000000" w:themeColor="text1"/>
+          <w:sz w:val="22"/>
+          <w:szCs w:val="22"/>
+          <w:lang w:val="en-US"/>
+        </w:rPr>
+        <w:t xml:space="preserve"> to predict COVID-19 vaccination uptake</w:t>
+      </w:r>
+      <w:r>
+        <w:rPr>
+          <w:rFonts w:asciiTheme="minorHAnsi" w:hAnsiTheme="minorHAnsi" w:cstheme="minorHAnsi"/>
+          <w:color w:val="000000" w:themeColor="text1"/>
+          <w:sz w:val="22"/>
+          <w:szCs w:val="22"/>
+          <w:lang w:val="en-US"/>
+        </w:rPr>
+        <w:t xml:space="preserve"> with 62</w:t>
+      </w:r>
+      <w:r>
+        <w:rPr>
+          <w:rFonts w:asciiTheme="minorHAnsi" w:hAnsiTheme="minorHAnsi" w:cstheme="minorHAnsi"/>
+          <w:color w:val="000000" w:themeColor="text1"/>
+          <w:sz w:val="22"/>
+          <w:szCs w:val="22"/>
+          <w:lang w:val="en-US"/>
+        </w:rPr>
+        <w:t>% test accuracy</w:t>
+      </w:r>
+      <w:r>
+        <w:rPr>
+          <w:rFonts w:asciiTheme="minorHAnsi" w:hAnsiTheme="minorHAnsi" w:cstheme="minorHAnsi"/>
+          <w:color w:val="000000" w:themeColor="text1"/>
+          <w:sz w:val="22"/>
+          <w:szCs w:val="22"/>
+          <w:lang w:val="en-US"/>
+        </w:rPr>
+        <w:t xml:space="preserve"> </w:t>
       </w:r>
     </w:p>
     <w:p>
@@ -5585,27 +5661,15 @@
       <w:bookmarkStart w:id="32" w:name="OLE_LINK38"/>
       <w:bookmarkStart w:id="33" w:name="OLE_LINK39"/>
       <w:bookmarkStart w:id="34" w:name="OLE_LINK40"/>
-      <w:proofErr w:type="spellStart"/>
-      <w:r>
-        <w:rPr>
-          <w:rFonts w:asciiTheme="minorHAnsi" w:hAnsiTheme="minorHAnsi" w:cstheme="minorHAnsi"/>
-          <w:b/>
-          <w:bCs/>
-          <w:color w:val="000000" w:themeColor="text1"/>
-          <w:lang w:val="en-US"/>
-        </w:rPr>
-        <w:t>Statstify</w:t>
-      </w:r>
-      <w:proofErr w:type="spellEnd"/>
-      <w:r>
-        <w:rPr>
-          <w:rFonts w:asciiTheme="minorHAnsi" w:hAnsiTheme="minorHAnsi" w:cstheme="minorHAnsi"/>
-          <w:b/>
-          <w:bCs/>
-          <w:color w:val="000000" w:themeColor="text1"/>
-          <w:lang w:val="en-US"/>
-        </w:rPr>
-        <w:t xml:space="preserve"> </w:t>
+      <w:r>
+        <w:rPr>
+          <w:rFonts w:asciiTheme="minorHAnsi" w:hAnsiTheme="minorHAnsi" w:cstheme="minorHAnsi"/>
+          <w:b/>
+          <w:bCs/>
+          <w:color w:val="000000" w:themeColor="text1"/>
+          <w:lang w:val="en-US"/>
+        </w:rPr>
+        <w:t xml:space="preserve">Statstify </w:t>
       </w:r>
       <w:r>
         <w:rPr>
@@ -5776,9 +5840,11 @@
           <w:numId w:val="18"/>
         </w:numPr>
         <w:rPr>
-          <w:rFonts w:asciiTheme="minorHAnsi" w:hAnsiTheme="minorHAnsi" w:cstheme="minorHAnsi"/>
-          <w:sz w:val="22"/>
-          <w:szCs w:val="22"/>
+          <w:rStyle w:val="FollowedHyperlink"/>
+          <w:rFonts w:asciiTheme="minorHAnsi" w:hAnsiTheme="minorHAnsi" w:cstheme="minorHAnsi"/>
+          <w:sz w:val="22"/>
+          <w:szCs w:val="22"/>
+          <w:u w:val="none"/>
         </w:rPr>
       </w:pPr>
       <w:r>
@@ -5820,201 +5886,6 @@
           <w:lang w:val="en-US"/>
         </w:rPr>
         <w:t xml:space="preserve"> individualized recommendation algorithm to suggest “throwback” songs to users</w:t>
-      </w:r>
-    </w:p>
-    <w:p>
-      <w:pPr>
-        <w:pStyle w:val="ListParagraph"/>
-        <w:ind w:left="113"/>
-        <w:rPr>
-          <w:rFonts w:asciiTheme="minorHAnsi" w:hAnsiTheme="minorHAnsi" w:cstheme="minorHAnsi"/>
-          <w:sz w:val="10"/>
-          <w:szCs w:val="10"/>
-        </w:rPr>
-      </w:pPr>
-    </w:p>
-    <w:p>
-      <w:pPr>
-        <w:tabs>
-          <w:tab w:val="center" w:pos="5245"/>
-          <w:tab w:val="right" w:pos="11340"/>
-        </w:tabs>
-        <w:rPr>
-          <w:rFonts w:asciiTheme="minorHAnsi" w:hAnsiTheme="minorHAnsi" w:cstheme="minorHAnsi"/>
-          <w:color w:val="000000" w:themeColor="text1"/>
-          <w:sz w:val="22"/>
-          <w:szCs w:val="22"/>
-          <w:lang w:val="en-US"/>
-        </w:rPr>
-      </w:pPr>
-      <w:proofErr w:type="spellStart"/>
-      <w:r>
-        <w:rPr>
-          <w:rFonts w:asciiTheme="minorHAnsi" w:hAnsiTheme="minorHAnsi" w:cstheme="minorHAnsi"/>
-          <w:b/>
-          <w:bCs/>
-          <w:color w:val="000000" w:themeColor="text1"/>
-          <w:lang w:val="en-US"/>
-        </w:rPr>
-        <w:t>PaymentPal</w:t>
-      </w:r>
-      <w:proofErr w:type="spellEnd"/>
-      <w:r>
-        <w:rPr>
-          <w:rFonts w:asciiTheme="minorHAnsi" w:hAnsiTheme="minorHAnsi" w:cstheme="minorHAnsi"/>
-          <w:b/>
-          <w:bCs/>
-          <w:color w:val="000000" w:themeColor="text1"/>
-          <w:lang w:val="en-US"/>
-        </w:rPr>
-        <w:tab/>
-        <w:t xml:space="preserve">                                                          </w:t>
-      </w:r>
-      <w:r>
-        <w:rPr>
-          <w:rFonts w:asciiTheme="minorHAnsi" w:hAnsiTheme="minorHAnsi" w:cstheme="minorHAnsi"/>
-          <w:b/>
-          <w:bCs/>
-          <w:color w:val="000000" w:themeColor="text1"/>
-          <w:lang w:val="en-US"/>
-        </w:rPr>
-        <w:t xml:space="preserve">               </w:t>
-      </w:r>
-      <w:r>
-        <w:rPr>
-          <w:rFonts w:asciiTheme="minorHAnsi" w:hAnsiTheme="minorHAnsi" w:cstheme="minorHAnsi"/>
-          <w:b/>
-          <w:bCs/>
-          <w:color w:val="000000" w:themeColor="text1"/>
-          <w:lang w:val="en-US"/>
-        </w:rPr>
-        <w:t xml:space="preserve">                                                                                      </w:t>
-      </w:r>
-      <w:r>
-        <w:rPr>
-          <w:rFonts w:asciiTheme="minorHAnsi" w:hAnsiTheme="minorHAnsi" w:cstheme="minorHAnsi"/>
-          <w:b/>
-          <w:bCs/>
-          <w:color w:val="000000" w:themeColor="text1"/>
-          <w:lang w:val="en-US"/>
-        </w:rPr>
-        <w:t xml:space="preserve">  </w:t>
-      </w:r>
-    </w:p>
-    <w:p>
-      <w:pPr>
-        <w:tabs>
-          <w:tab w:val="center" w:pos="5245"/>
-          <w:tab w:val="right" w:pos="11340"/>
-        </w:tabs>
-        <w:rPr>
-          <w:rFonts w:asciiTheme="minorHAnsi" w:hAnsiTheme="minorHAnsi" w:cstheme="minorHAnsi"/>
-          <w:color w:val="000000" w:themeColor="text1"/>
-          <w:sz w:val="2"/>
-          <w:szCs w:val="2"/>
-          <w:lang w:val="en-US"/>
-        </w:rPr>
-      </w:pPr>
-      <w:r>
-        <w:rPr>
-          <w:rFonts w:asciiTheme="minorHAnsi" w:hAnsiTheme="minorHAnsi" w:cstheme="minorHAnsi"/>
-          <w:color w:val="000000" w:themeColor="text1"/>
-          <w:sz w:val="22"/>
-          <w:szCs w:val="22"/>
-          <w:lang w:val="en-US"/>
-        </w:rPr>
-        <w:t xml:space="preserve">  </w:t>
-      </w:r>
-    </w:p>
-    <w:p>
-      <w:pPr>
-        <w:pStyle w:val="ListParagraph"/>
-        <w:numPr>
-          <w:ilvl w:val="0"/>
-          <w:numId w:val="18"/>
-        </w:numPr>
-        <w:rPr>
-          <w:rFonts w:asciiTheme="minorHAnsi" w:hAnsiTheme="minorHAnsi" w:cstheme="minorHAnsi"/>
-          <w:sz w:val="22"/>
-          <w:szCs w:val="22"/>
-        </w:rPr>
-      </w:pPr>
-      <w:r>
-        <w:rPr>
-          <w:rFonts w:asciiTheme="minorHAnsi" w:hAnsiTheme="minorHAnsi" w:cstheme="minorHAnsi"/>
-          <w:color w:val="000000" w:themeColor="text1"/>
-          <w:sz w:val="22"/>
-          <w:szCs w:val="22"/>
-          <w:lang w:val="en-US"/>
-        </w:rPr>
-        <w:t xml:space="preserve"> </w:t>
-      </w:r>
-      <w:r>
-        <w:rPr>
-          <w:rFonts w:asciiTheme="minorHAnsi" w:hAnsiTheme="minorHAnsi" w:cstheme="minorHAnsi"/>
-          <w:color w:val="000000" w:themeColor="text1"/>
-          <w:sz w:val="22"/>
-          <w:szCs w:val="22"/>
-          <w:lang w:val="en-US"/>
-        </w:rPr>
-        <w:t>Created a</w:t>
-      </w:r>
-      <w:r>
-        <w:rPr>
-          <w:rFonts w:asciiTheme="minorHAnsi" w:hAnsiTheme="minorHAnsi" w:cstheme="minorHAnsi"/>
-          <w:color w:val="000000" w:themeColor="text1"/>
-          <w:sz w:val="22"/>
-          <w:szCs w:val="22"/>
-          <w:lang w:val="en-US"/>
-        </w:rPr>
-        <w:t xml:space="preserve">n ATM simulator in Java and Swing following the MVC design pattern. Achieved 100% test coverage in </w:t>
-      </w:r>
-      <w:r>
-        <w:rPr>
-          <w:rFonts w:asciiTheme="minorHAnsi" w:hAnsiTheme="minorHAnsi" w:cstheme="minorHAnsi"/>
-          <w:color w:val="000000" w:themeColor="text1"/>
-          <w:sz w:val="22"/>
-          <w:szCs w:val="22"/>
-          <w:lang w:val="en-US"/>
-        </w:rPr>
-        <w:t>J</w:t>
-      </w:r>
-      <w:r>
-        <w:rPr>
-          <w:rFonts w:asciiTheme="minorHAnsi" w:hAnsiTheme="minorHAnsi" w:cstheme="minorHAnsi"/>
-          <w:color w:val="000000" w:themeColor="text1"/>
-          <w:sz w:val="22"/>
-          <w:szCs w:val="22"/>
-          <w:lang w:val="en-US"/>
-        </w:rPr>
-        <w:t>Unit</w:t>
-      </w:r>
-    </w:p>
-    <w:p>
-      <w:pPr>
-        <w:tabs>
-          <w:tab w:val="center" w:pos="5245"/>
-          <w:tab w:val="right" w:pos="11340"/>
-        </w:tabs>
-        <w:rPr>
-          <w:rStyle w:val="FollowedHyperlink"/>
-          <w:rFonts w:asciiTheme="minorHAnsi" w:hAnsiTheme="minorHAnsi" w:cstheme="minorHAnsi"/>
-          <w:color w:val="000000" w:themeColor="text1"/>
-          <w:sz w:val="2"/>
-          <w:szCs w:val="2"/>
-          <w:u w:val="none"/>
-          <w:lang w:val="en-US"/>
-        </w:rPr>
-      </w:pPr>
-      <w:r>
-        <w:rPr>
-          <w:rFonts w:asciiTheme="minorHAnsi" w:hAnsiTheme="minorHAnsi" w:cstheme="minorHAnsi"/>
-          <w:color w:val="000000" w:themeColor="text1"/>
-          <w:sz w:val="22"/>
-          <w:szCs w:val="22"/>
-          <w:lang w:val="en-US"/>
-        </w:rPr>
-        <w:t xml:space="preserve"> </w:t>
       </w:r>
     </w:p>
     <w:sectPr>

</xml_diff>

<commit_message>
update resume bullet points
</commit_message>
<xml_diff>
--- a/public/martin-auyeung-resume.docx
+++ b/public/martin-auyeung-resume.docx
@@ -678,7 +678,27 @@
           <w:szCs w:val="22"/>
           <w:lang w:val="en-US"/>
         </w:rPr>
-        <w:t xml:space="preserve"> Go (Golang), </w:t>
+        <w:t xml:space="preserve"> Go (Golang),</w:t>
+      </w:r>
+      <w:r>
+        <w:rPr>
+          <w:rFonts w:asciiTheme="minorHAnsi" w:hAnsiTheme="minorHAnsi" w:cstheme="minorHAnsi"/>
+          <w:color w:val="000000" w:themeColor="text1"/>
+          <w:sz w:val="22"/>
+          <w:szCs w:val="22"/>
+          <w:lang w:val="en-US"/>
+        </w:rPr>
+        <w:t xml:space="preserve"> Python,</w:t>
+      </w:r>
+      <w:r>
+        <w:rPr>
+          <w:rFonts w:asciiTheme="minorHAnsi" w:hAnsiTheme="minorHAnsi" w:cstheme="minorHAnsi"/>
+          <w:color w:val="000000" w:themeColor="text1"/>
+          <w:sz w:val="22"/>
+          <w:szCs w:val="22"/>
+          <w:lang w:val="en-US"/>
+        </w:rPr>
+        <w:t xml:space="preserve"> </w:t>
       </w:r>
       <w:r>
         <w:rPr>
@@ -698,7 +718,27 @@
           <w:szCs w:val="22"/>
           <w:lang w:val="en-US"/>
         </w:rPr>
-        <w:t>ypeScript, JavaScript, Python, Java,</w:t>
+        <w:t>ypeScript, JavaScript,</w:t>
+      </w:r>
+      <w:r>
+        <w:rPr>
+          <w:rFonts w:asciiTheme="minorHAnsi" w:hAnsiTheme="minorHAnsi" w:cstheme="minorHAnsi"/>
+          <w:color w:val="000000" w:themeColor="text1"/>
+          <w:sz w:val="22"/>
+          <w:szCs w:val="22"/>
+          <w:lang w:val="en-US"/>
+        </w:rPr>
+        <w:t xml:space="preserve"> </w:t>
+      </w:r>
+      <w:r>
+        <w:rPr>
+          <w:rFonts w:asciiTheme="minorHAnsi" w:hAnsiTheme="minorHAnsi" w:cstheme="minorHAnsi"/>
+          <w:color w:val="000000" w:themeColor="text1"/>
+          <w:sz w:val="22"/>
+          <w:szCs w:val="22"/>
+          <w:lang w:val="en-US"/>
+        </w:rPr>
+        <w:t>Java,</w:t>
       </w:r>
       <w:r>
         <w:rPr>
@@ -900,8 +940,20 @@
           <w:szCs w:val="22"/>
           <w:lang w:val="en-US"/>
         </w:rPr>
-        <w:t>, TypeORM</w:t>
-      </w:r>
+        <w:t xml:space="preserve">, </w:t>
+      </w:r>
+      <w:proofErr w:type="spellStart"/>
+      <w:r>
+        <w:rPr>
+          <w:rFonts w:asciiTheme="minorHAnsi" w:hAnsiTheme="minorHAnsi" w:cstheme="minorHAnsi"/>
+          <w:color w:val="000000" w:themeColor="text1"/>
+          <w:sz w:val="22"/>
+          <w:szCs w:val="22"/>
+          <w:lang w:val="en-US"/>
+        </w:rPr>
+        <w:t>TypeORM</w:t>
+      </w:r>
+      <w:proofErr w:type="spellEnd"/>
       <w:r>
         <w:rPr>
           <w:rFonts w:asciiTheme="minorHAnsi" w:hAnsiTheme="minorHAnsi" w:cstheme="minorHAnsi"/>
@@ -1347,89 +1399,41 @@
         </w:numPr>
         <w:rPr>
           <w:rFonts w:asciiTheme="minorHAnsi" w:hAnsiTheme="minorHAnsi" w:cstheme="minorHAnsi"/>
-          <w:sz w:val="22"/>
-          <w:szCs w:val="22"/>
-        </w:rPr>
-      </w:pPr>
-      <w:r>
-        <w:rPr>
-          <w:rStyle w:val="jsgrdq"/>
-          <w:rFonts w:asciiTheme="minorHAnsi" w:hAnsiTheme="minorHAnsi" w:cstheme="minorHAnsi"/>
-          <w:color w:val="000000"/>
-          <w:sz w:val="22"/>
-          <w:szCs w:val="22"/>
+          <w:color w:val="000000" w:themeColor="text1"/>
+          <w:sz w:val="22"/>
+          <w:szCs w:val="22"/>
+          <w:lang w:val="en-US"/>
+        </w:rPr>
+      </w:pPr>
+      <w:r>
+        <w:rPr>
+          <w:rFonts w:asciiTheme="minorHAnsi" w:hAnsiTheme="minorHAnsi" w:cstheme="minorHAnsi"/>
+          <w:color w:val="000000" w:themeColor="text1"/>
+          <w:sz w:val="22"/>
+          <w:szCs w:val="22"/>
+          <w:lang w:val="en-US"/>
         </w:rPr>
         <w:t xml:space="preserve"> </w:t>
       </w:r>
       <w:r>
         <w:rPr>
-          <w:rStyle w:val="jsgrdq"/>
-          <w:rFonts w:asciiTheme="minorHAnsi" w:hAnsiTheme="minorHAnsi" w:cstheme="minorHAnsi"/>
-          <w:color w:val="000000"/>
-          <w:sz w:val="22"/>
-          <w:szCs w:val="22"/>
-        </w:rPr>
-        <w:t xml:space="preserve">Constructing </w:t>
-      </w:r>
-      <w:r>
-        <w:rPr>
-          <w:rFonts w:asciiTheme="minorHAnsi" w:hAnsiTheme="minorHAnsi" w:cstheme="minorHAnsi"/>
-          <w:color w:val="000000" w:themeColor="text1"/>
-          <w:sz w:val="22"/>
-          <w:szCs w:val="22"/>
-          <w:lang w:val="en-US"/>
-        </w:rPr>
-        <w:t xml:space="preserve">new backend system </w:t>
-      </w:r>
-      <w:r>
-        <w:rPr>
-          <w:rFonts w:asciiTheme="minorHAnsi" w:hAnsiTheme="minorHAnsi" w:cstheme="minorHAnsi"/>
-          <w:color w:val="000000" w:themeColor="text1"/>
-          <w:sz w:val="22"/>
-          <w:szCs w:val="22"/>
-          <w:lang w:val="en-US"/>
-        </w:rPr>
-        <w:t xml:space="preserve">for cloud </w:t>
-      </w:r>
-      <w:r>
-        <w:rPr>
-          <w:rFonts w:asciiTheme="minorHAnsi" w:hAnsiTheme="minorHAnsi" w:cstheme="minorHAnsi"/>
-          <w:color w:val="000000" w:themeColor="text1"/>
-          <w:sz w:val="22"/>
-          <w:szCs w:val="22"/>
-          <w:lang w:val="en-US"/>
-        </w:rPr>
-        <w:t xml:space="preserve">infrastructure console </w:t>
-      </w:r>
-      <w:r>
-        <w:rPr>
-          <w:rFonts w:asciiTheme="minorHAnsi" w:hAnsiTheme="minorHAnsi" w:cstheme="minorHAnsi"/>
-          <w:color w:val="000000" w:themeColor="text1"/>
-          <w:sz w:val="22"/>
-          <w:szCs w:val="22"/>
-          <w:lang w:val="en-US"/>
-        </w:rPr>
-        <w:t xml:space="preserve">application </w:t>
-      </w:r>
-      <w:r>
-        <w:rPr>
-          <w:rFonts w:asciiTheme="minorHAnsi" w:hAnsiTheme="minorHAnsi" w:cstheme="minorHAnsi"/>
-          <w:color w:val="000000" w:themeColor="text1"/>
-          <w:sz w:val="22"/>
-          <w:szCs w:val="22"/>
-          <w:lang w:val="en-US"/>
-        </w:rPr>
-        <w:t xml:space="preserve">from Ruby </w:t>
-      </w:r>
-      <w:r>
-        <w:rPr>
-          <w:rFonts w:asciiTheme="minorHAnsi" w:hAnsiTheme="minorHAnsi" w:cstheme="minorHAnsi"/>
-          <w:color w:val="000000" w:themeColor="text1"/>
-          <w:sz w:val="22"/>
-          <w:szCs w:val="22"/>
-          <w:lang w:val="en-US"/>
-        </w:rPr>
-        <w:t>using Go (Golang)</w:t>
+          <w:rFonts w:asciiTheme="minorHAnsi" w:hAnsiTheme="minorHAnsi" w:cstheme="minorHAnsi"/>
+          <w:color w:val="000000" w:themeColor="text1"/>
+          <w:sz w:val="22"/>
+          <w:szCs w:val="22"/>
+          <w:lang w:val="en-US"/>
+        </w:rPr>
+        <w:t>D</w:t>
+      </w:r>
+      <w:r>
+        <w:rPr>
+          <w:rFonts w:asciiTheme="minorHAnsi" w:hAnsiTheme="minorHAnsi" w:cstheme="minorHAnsi"/>
+          <w:color w:val="000000" w:themeColor="text1"/>
+          <w:sz w:val="22"/>
+          <w:szCs w:val="22"/>
+          <w:lang w:val="en-US"/>
+        </w:rPr>
+        <w:t>esigned and implemented</w:t>
       </w:r>
       <w:r>
         <w:rPr>
@@ -1440,6 +1444,228 @@
           <w:lang w:val="en-US"/>
         </w:rPr>
         <w:t xml:space="preserve"> </w:t>
+      </w:r>
+      <w:r>
+        <w:rPr>
+          <w:rFonts w:asciiTheme="minorHAnsi" w:hAnsiTheme="minorHAnsi" w:cstheme="minorHAnsi"/>
+          <w:color w:val="000000" w:themeColor="text1"/>
+          <w:sz w:val="22"/>
+          <w:szCs w:val="22"/>
+          <w:lang w:val="en-US"/>
+        </w:rPr>
+        <w:t xml:space="preserve">both cloud </w:t>
+      </w:r>
+      <w:r>
+        <w:rPr>
+          <w:rFonts w:asciiTheme="minorHAnsi" w:hAnsiTheme="minorHAnsi" w:cstheme="minorHAnsi"/>
+          <w:color w:val="000000" w:themeColor="text1"/>
+          <w:sz w:val="22"/>
+          <w:szCs w:val="22"/>
+          <w:lang w:val="en-US"/>
+        </w:rPr>
+        <w:t xml:space="preserve">cluster </w:t>
+      </w:r>
+      <w:r>
+        <w:rPr>
+          <w:rFonts w:asciiTheme="minorHAnsi" w:hAnsiTheme="minorHAnsi" w:cstheme="minorHAnsi"/>
+          <w:color w:val="000000" w:themeColor="text1"/>
+          <w:sz w:val="22"/>
+          <w:szCs w:val="22"/>
+          <w:lang w:val="en-US"/>
+        </w:rPr>
+        <w:t xml:space="preserve">and capacity </w:t>
+      </w:r>
+      <w:r>
+        <w:rPr>
+          <w:rFonts w:asciiTheme="minorHAnsi" w:hAnsiTheme="minorHAnsi" w:cstheme="minorHAnsi"/>
+          <w:color w:val="000000" w:themeColor="text1"/>
+          <w:sz w:val="22"/>
+          <w:szCs w:val="22"/>
+          <w:lang w:val="en-US"/>
+        </w:rPr>
+        <w:t>report microservice</w:t>
+      </w:r>
+      <w:r>
+        <w:rPr>
+          <w:rFonts w:asciiTheme="minorHAnsi" w:hAnsiTheme="minorHAnsi" w:cstheme="minorHAnsi"/>
+          <w:color w:val="000000" w:themeColor="text1"/>
+          <w:sz w:val="22"/>
+          <w:szCs w:val="22"/>
+          <w:lang w:val="en-US"/>
+        </w:rPr>
+        <w:t>s</w:t>
+      </w:r>
+      <w:r>
+        <w:rPr>
+          <w:rFonts w:asciiTheme="minorHAnsi" w:hAnsiTheme="minorHAnsi" w:cstheme="minorHAnsi"/>
+          <w:color w:val="000000" w:themeColor="text1"/>
+          <w:sz w:val="22"/>
+          <w:szCs w:val="22"/>
+          <w:lang w:val="en-US"/>
+        </w:rPr>
+        <w:t xml:space="preserve"> </w:t>
+      </w:r>
+      <w:r>
+        <w:rPr>
+          <w:rFonts w:asciiTheme="minorHAnsi" w:hAnsiTheme="minorHAnsi" w:cstheme="minorHAnsi"/>
+          <w:color w:val="000000" w:themeColor="text1"/>
+          <w:sz w:val="22"/>
+          <w:szCs w:val="22"/>
+          <w:lang w:val="en-US"/>
+        </w:rPr>
+        <w:t xml:space="preserve">in Go </w:t>
+      </w:r>
+      <w:r>
+        <w:rPr>
+          <w:rFonts w:asciiTheme="minorHAnsi" w:hAnsiTheme="minorHAnsi" w:cstheme="minorHAnsi"/>
+          <w:color w:val="000000" w:themeColor="text1"/>
+          <w:sz w:val="22"/>
+          <w:szCs w:val="22"/>
+          <w:lang w:val="en-US"/>
+        </w:rPr>
+        <w:t xml:space="preserve">with </w:t>
+      </w:r>
+      <w:r>
+        <w:rPr>
+          <w:rFonts w:asciiTheme="minorHAnsi" w:hAnsiTheme="minorHAnsi" w:cstheme="minorHAnsi"/>
+          <w:color w:val="000000" w:themeColor="text1"/>
+          <w:sz w:val="22"/>
+          <w:szCs w:val="22"/>
+          <w:lang w:val="en-US"/>
+        </w:rPr>
+        <w:t xml:space="preserve">algorithmic and data </w:t>
+      </w:r>
+    </w:p>
+    <w:p>
+      <w:pPr>
+        <w:ind w:left="113"/>
+        <w:rPr>
+          <w:rFonts w:asciiTheme="minorHAnsi" w:hAnsiTheme="minorHAnsi" w:cstheme="minorHAnsi"/>
+          <w:color w:val="000000" w:themeColor="text1"/>
+          <w:sz w:val="22"/>
+          <w:szCs w:val="22"/>
+          <w:lang w:val="en-US"/>
+        </w:rPr>
+      </w:pPr>
+      <w:r>
+        <w:rPr>
+          <w:rFonts w:asciiTheme="minorHAnsi" w:hAnsiTheme="minorHAnsi" w:cstheme="minorHAnsi"/>
+          <w:color w:val="000000" w:themeColor="text1"/>
+          <w:sz w:val="22"/>
+          <w:szCs w:val="22"/>
+          <w:lang w:val="en-US"/>
+        </w:rPr>
+        <w:t xml:space="preserve">   </w:t>
+      </w:r>
+      <w:r>
+        <w:rPr>
+          <w:rFonts w:asciiTheme="minorHAnsi" w:hAnsiTheme="minorHAnsi" w:cstheme="minorHAnsi"/>
+          <w:color w:val="000000" w:themeColor="text1"/>
+          <w:sz w:val="22"/>
+          <w:szCs w:val="22"/>
+          <w:lang w:val="en-US"/>
+        </w:rPr>
+        <w:t xml:space="preserve">structural changes to </w:t>
+      </w:r>
+      <w:r>
+        <w:rPr>
+          <w:rFonts w:asciiTheme="minorHAnsi" w:hAnsiTheme="minorHAnsi" w:cstheme="minorHAnsi"/>
+          <w:color w:val="000000" w:themeColor="text1"/>
+          <w:sz w:val="22"/>
+          <w:szCs w:val="22"/>
+          <w:lang w:val="en-US"/>
+        </w:rPr>
+        <w:t xml:space="preserve">improve </w:t>
+      </w:r>
+      <w:r>
+        <w:rPr>
+          <w:rFonts w:asciiTheme="minorHAnsi" w:hAnsiTheme="minorHAnsi" w:cstheme="minorHAnsi"/>
+          <w:color w:val="000000" w:themeColor="text1"/>
+          <w:sz w:val="22"/>
+          <w:szCs w:val="22"/>
+          <w:lang w:val="en-US"/>
+        </w:rPr>
+        <w:t xml:space="preserve">performance over </w:t>
+      </w:r>
+      <w:r>
+        <w:rPr>
+          <w:rFonts w:asciiTheme="minorHAnsi" w:hAnsiTheme="minorHAnsi" w:cstheme="minorHAnsi"/>
+          <w:color w:val="000000" w:themeColor="text1"/>
+          <w:sz w:val="22"/>
+          <w:szCs w:val="22"/>
+          <w:lang w:val="en-US"/>
+        </w:rPr>
+        <w:t xml:space="preserve">pre-existing </w:t>
+      </w:r>
+      <w:r>
+        <w:rPr>
+          <w:rFonts w:asciiTheme="minorHAnsi" w:hAnsiTheme="minorHAnsi" w:cstheme="minorHAnsi"/>
+          <w:color w:val="000000" w:themeColor="text1"/>
+          <w:sz w:val="22"/>
+          <w:szCs w:val="22"/>
+          <w:lang w:val="en-US"/>
+        </w:rPr>
+        <w:t>version by</w:t>
+      </w:r>
+      <w:r>
+        <w:rPr>
+          <w:rFonts w:asciiTheme="minorHAnsi" w:hAnsiTheme="minorHAnsi" w:cstheme="minorHAnsi"/>
+          <w:color w:val="000000" w:themeColor="text1"/>
+          <w:sz w:val="22"/>
+          <w:szCs w:val="22"/>
+          <w:lang w:val="en-US"/>
+        </w:rPr>
+        <w:t xml:space="preserve"> 134</w:t>
+      </w:r>
+      <w:r>
+        <w:rPr>
+          <w:rFonts w:asciiTheme="minorHAnsi" w:hAnsiTheme="minorHAnsi" w:cstheme="minorHAnsi"/>
+          <w:color w:val="000000" w:themeColor="text1"/>
+          <w:sz w:val="22"/>
+          <w:szCs w:val="22"/>
+          <w:lang w:val="en-US"/>
+        </w:rPr>
+        <w:t>%</w:t>
+      </w:r>
+      <w:r>
+        <w:rPr>
+          <w:rFonts w:asciiTheme="minorHAnsi" w:hAnsiTheme="minorHAnsi" w:cstheme="minorHAnsi"/>
+          <w:color w:val="000000" w:themeColor="text1"/>
+          <w:sz w:val="22"/>
+          <w:szCs w:val="22"/>
+          <w:lang w:val="en-US"/>
+        </w:rPr>
+        <w:t xml:space="preserve"> (- </w:t>
+      </w:r>
+      <w:r>
+        <w:rPr>
+          <w:rFonts w:asciiTheme="minorHAnsi" w:hAnsiTheme="minorHAnsi" w:cstheme="minorHAnsi"/>
+          <w:color w:val="000000" w:themeColor="text1"/>
+          <w:sz w:val="22"/>
+          <w:szCs w:val="22"/>
+          <w:lang w:val="en-US"/>
+        </w:rPr>
+        <w:t>860</w:t>
+      </w:r>
+      <w:r>
+        <w:rPr>
+          <w:rFonts w:asciiTheme="minorHAnsi" w:hAnsiTheme="minorHAnsi" w:cstheme="minorHAnsi"/>
+          <w:color w:val="000000" w:themeColor="text1"/>
+          <w:sz w:val="22"/>
+          <w:szCs w:val="22"/>
+          <w:lang w:val="en-US"/>
+        </w:rPr>
+        <w:t>ms)</w:t>
+      </w:r>
+      <w:r>
+        <w:rPr>
+          <w:rFonts w:asciiTheme="minorHAnsi" w:hAnsiTheme="minorHAnsi" w:cstheme="minorHAnsi"/>
+          <w:color w:val="000000" w:themeColor="text1"/>
+          <w:sz w:val="22"/>
+          <w:szCs w:val="22"/>
+          <w:lang w:val="en-US"/>
+        </w:rPr>
+        <w:t>, 25% ahead of schedule</w:t>
       </w:r>
     </w:p>
     <w:p>
@@ -1451,10 +1677,8 @@
         </w:numPr>
         <w:rPr>
           <w:rFonts w:asciiTheme="minorHAnsi" w:hAnsiTheme="minorHAnsi" w:cstheme="minorHAnsi"/>
-          <w:color w:val="000000" w:themeColor="text1"/>
-          <w:sz w:val="22"/>
-          <w:szCs w:val="22"/>
-          <w:lang w:val="en-US"/>
+          <w:sz w:val="22"/>
+          <w:szCs w:val="22"/>
         </w:rPr>
       </w:pPr>
       <w:r>
@@ -1475,67 +1699,47 @@
           <w:szCs w:val="22"/>
           <w:lang w:val="en-US"/>
         </w:rPr>
-        <w:t>D</w:t>
-      </w:r>
-      <w:r>
-        <w:rPr>
-          <w:rFonts w:asciiTheme="minorHAnsi" w:hAnsiTheme="minorHAnsi" w:cstheme="minorHAnsi"/>
-          <w:color w:val="000000" w:themeColor="text1"/>
-          <w:sz w:val="22"/>
-          <w:szCs w:val="22"/>
-          <w:lang w:val="en-US"/>
-        </w:rPr>
-        <w:t>esigned and implemented</w:t>
-      </w:r>
-      <w:r>
-        <w:rPr>
-          <w:rFonts w:asciiTheme="minorHAnsi" w:hAnsiTheme="minorHAnsi" w:cstheme="minorHAnsi"/>
-          <w:color w:val="000000" w:themeColor="text1"/>
-          <w:sz w:val="22"/>
-          <w:szCs w:val="22"/>
-          <w:lang w:val="en-US"/>
-        </w:rPr>
-        <w:t xml:space="preserve"> </w:t>
-      </w:r>
-      <w:r>
-        <w:rPr>
-          <w:rFonts w:asciiTheme="minorHAnsi" w:hAnsiTheme="minorHAnsi" w:cstheme="minorHAnsi"/>
-          <w:color w:val="000000" w:themeColor="text1"/>
-          <w:sz w:val="22"/>
-          <w:szCs w:val="22"/>
-          <w:lang w:val="en-US"/>
-        </w:rPr>
-        <w:t xml:space="preserve">both cloud </w:t>
-      </w:r>
-      <w:r>
-        <w:rPr>
-          <w:rFonts w:asciiTheme="minorHAnsi" w:hAnsiTheme="minorHAnsi" w:cstheme="minorHAnsi"/>
-          <w:color w:val="000000" w:themeColor="text1"/>
-          <w:sz w:val="22"/>
-          <w:szCs w:val="22"/>
-          <w:lang w:val="en-US"/>
-        </w:rPr>
-        <w:t xml:space="preserve">cluster </w:t>
-      </w:r>
-      <w:r>
-        <w:rPr>
-          <w:rFonts w:asciiTheme="minorHAnsi" w:hAnsiTheme="minorHAnsi" w:cstheme="minorHAnsi"/>
-          <w:color w:val="000000" w:themeColor="text1"/>
-          <w:sz w:val="22"/>
-          <w:szCs w:val="22"/>
-          <w:lang w:val="en-US"/>
-        </w:rPr>
-        <w:t xml:space="preserve">and capacity </w:t>
-      </w:r>
-      <w:r>
-        <w:rPr>
-          <w:rFonts w:asciiTheme="minorHAnsi" w:hAnsiTheme="minorHAnsi" w:cstheme="minorHAnsi"/>
-          <w:color w:val="000000" w:themeColor="text1"/>
-          <w:sz w:val="22"/>
-          <w:szCs w:val="22"/>
-          <w:lang w:val="en-US"/>
-        </w:rPr>
-        <w:t>report microservice</w:t>
+        <w:t xml:space="preserve">Optimized a </w:t>
+      </w:r>
+      <w:r>
+        <w:rPr>
+          <w:rFonts w:asciiTheme="minorHAnsi" w:hAnsiTheme="minorHAnsi" w:cstheme="minorHAnsi"/>
+          <w:color w:val="000000" w:themeColor="text1"/>
+          <w:sz w:val="22"/>
+          <w:szCs w:val="22"/>
+          <w:lang w:val="en-US"/>
+        </w:rPr>
+        <w:t xml:space="preserve">cloud computing </w:t>
+      </w:r>
+      <w:r>
+        <w:rPr>
+          <w:rFonts w:asciiTheme="minorHAnsi" w:hAnsiTheme="minorHAnsi" w:cstheme="minorHAnsi"/>
+          <w:color w:val="000000" w:themeColor="text1"/>
+          <w:sz w:val="22"/>
+          <w:szCs w:val="22"/>
+          <w:lang w:val="en-US"/>
+        </w:rPr>
+        <w:t>microservice to improve</w:t>
+      </w:r>
+      <w:r>
+        <w:rPr>
+          <w:rFonts w:asciiTheme="minorHAnsi" w:hAnsiTheme="minorHAnsi" w:cstheme="minorHAnsi"/>
+          <w:color w:val="000000" w:themeColor="text1"/>
+          <w:sz w:val="22"/>
+          <w:szCs w:val="22"/>
+          <w:lang w:val="en-US"/>
+        </w:rPr>
+        <w:t xml:space="preserve"> multiple endpoint</w:t>
+      </w:r>
+      <w:r>
+        <w:rPr>
+          <w:rFonts w:asciiTheme="minorHAnsi" w:hAnsiTheme="minorHAnsi" w:cstheme="minorHAnsi"/>
+          <w:color w:val="000000" w:themeColor="text1"/>
+          <w:sz w:val="22"/>
+          <w:szCs w:val="22"/>
+          <w:lang w:val="en-US"/>
+        </w:rPr>
+        <w:t xml:space="preserve"> query response time</w:t>
       </w:r>
       <w:r>
         <w:rPr>
@@ -1555,169 +1759,29 @@
           <w:szCs w:val="22"/>
           <w:lang w:val="en-US"/>
         </w:rPr>
-        <w:t xml:space="preserve"> </w:t>
-      </w:r>
-      <w:r>
-        <w:rPr>
-          <w:rFonts w:asciiTheme="minorHAnsi" w:hAnsiTheme="minorHAnsi" w:cstheme="minorHAnsi"/>
-          <w:color w:val="000000" w:themeColor="text1"/>
-          <w:sz w:val="22"/>
-          <w:szCs w:val="22"/>
-          <w:lang w:val="en-US"/>
-        </w:rPr>
-        <w:t xml:space="preserve">in Go </w:t>
-      </w:r>
-      <w:r>
-        <w:rPr>
-          <w:rFonts w:asciiTheme="minorHAnsi" w:hAnsiTheme="minorHAnsi" w:cstheme="minorHAnsi"/>
-          <w:color w:val="000000" w:themeColor="text1"/>
-          <w:sz w:val="22"/>
-          <w:szCs w:val="22"/>
-          <w:lang w:val="en-US"/>
-        </w:rPr>
-        <w:t xml:space="preserve">with </w:t>
-      </w:r>
-      <w:r>
-        <w:rPr>
-          <w:rFonts w:asciiTheme="minorHAnsi" w:hAnsiTheme="minorHAnsi" w:cstheme="minorHAnsi"/>
-          <w:color w:val="000000" w:themeColor="text1"/>
-          <w:sz w:val="22"/>
-          <w:szCs w:val="22"/>
-          <w:lang w:val="en-US"/>
-        </w:rPr>
-        <w:t xml:space="preserve">algorithmic and data </w:t>
-      </w:r>
-    </w:p>
-    <w:p>
-      <w:pPr>
-        <w:ind w:left="113"/>
-        <w:rPr>
-          <w:rFonts w:asciiTheme="minorHAnsi" w:hAnsiTheme="minorHAnsi" w:cstheme="minorHAnsi"/>
-          <w:color w:val="000000" w:themeColor="text1"/>
-          <w:sz w:val="22"/>
-          <w:szCs w:val="22"/>
-          <w:lang w:val="en-US"/>
-        </w:rPr>
-      </w:pPr>
-      <w:r>
-        <w:rPr>
-          <w:rFonts w:asciiTheme="minorHAnsi" w:hAnsiTheme="minorHAnsi" w:cstheme="minorHAnsi"/>
-          <w:color w:val="000000" w:themeColor="text1"/>
-          <w:sz w:val="22"/>
-          <w:szCs w:val="22"/>
-          <w:lang w:val="en-US"/>
-        </w:rPr>
-        <w:t xml:space="preserve">   </w:t>
-      </w:r>
-      <w:r>
-        <w:rPr>
-          <w:rFonts w:asciiTheme="minorHAnsi" w:hAnsiTheme="minorHAnsi" w:cstheme="minorHAnsi"/>
-          <w:color w:val="000000" w:themeColor="text1"/>
-          <w:sz w:val="22"/>
-          <w:szCs w:val="22"/>
-          <w:lang w:val="en-US"/>
-        </w:rPr>
-        <w:t xml:space="preserve">structural changes to </w:t>
-      </w:r>
-      <w:r>
-        <w:rPr>
-          <w:rFonts w:asciiTheme="minorHAnsi" w:hAnsiTheme="minorHAnsi" w:cstheme="minorHAnsi"/>
-          <w:color w:val="000000" w:themeColor="text1"/>
-          <w:sz w:val="22"/>
-          <w:szCs w:val="22"/>
-          <w:lang w:val="en-US"/>
-        </w:rPr>
-        <w:t xml:space="preserve">improve </w:t>
-      </w:r>
-      <w:r>
-        <w:rPr>
-          <w:rFonts w:asciiTheme="minorHAnsi" w:hAnsiTheme="minorHAnsi" w:cstheme="minorHAnsi"/>
-          <w:color w:val="000000" w:themeColor="text1"/>
-          <w:sz w:val="22"/>
-          <w:szCs w:val="22"/>
-          <w:lang w:val="en-US"/>
-        </w:rPr>
-        <w:t xml:space="preserve">performance over </w:t>
-      </w:r>
-      <w:r>
-        <w:rPr>
-          <w:rFonts w:asciiTheme="minorHAnsi" w:hAnsiTheme="minorHAnsi" w:cstheme="minorHAnsi"/>
-          <w:color w:val="000000" w:themeColor="text1"/>
-          <w:sz w:val="22"/>
-          <w:szCs w:val="22"/>
-          <w:lang w:val="en-US"/>
-        </w:rPr>
-        <w:t xml:space="preserve">pre-existing </w:t>
-      </w:r>
-      <w:r>
-        <w:rPr>
-          <w:rFonts w:asciiTheme="minorHAnsi" w:hAnsiTheme="minorHAnsi" w:cstheme="minorHAnsi"/>
-          <w:color w:val="000000" w:themeColor="text1"/>
-          <w:sz w:val="22"/>
-          <w:szCs w:val="22"/>
-          <w:lang w:val="en-US"/>
-        </w:rPr>
-        <w:t>version by</w:t>
-      </w:r>
-      <w:r>
-        <w:rPr>
-          <w:rFonts w:asciiTheme="minorHAnsi" w:hAnsiTheme="minorHAnsi" w:cstheme="minorHAnsi"/>
-          <w:color w:val="000000" w:themeColor="text1"/>
-          <w:sz w:val="22"/>
-          <w:szCs w:val="22"/>
-          <w:lang w:val="en-US"/>
-        </w:rPr>
-        <w:t xml:space="preserve"> 134</w:t>
-      </w:r>
-      <w:r>
-        <w:rPr>
-          <w:rFonts w:asciiTheme="minorHAnsi" w:hAnsiTheme="minorHAnsi" w:cstheme="minorHAnsi"/>
-          <w:color w:val="000000" w:themeColor="text1"/>
-          <w:sz w:val="22"/>
-          <w:szCs w:val="22"/>
-          <w:lang w:val="en-US"/>
-        </w:rPr>
-        <w:t>%</w:t>
-      </w:r>
-      <w:r>
-        <w:rPr>
-          <w:rFonts w:asciiTheme="minorHAnsi" w:hAnsiTheme="minorHAnsi" w:cstheme="minorHAnsi"/>
-          <w:color w:val="000000" w:themeColor="text1"/>
-          <w:sz w:val="22"/>
-          <w:szCs w:val="22"/>
-          <w:lang w:val="en-US"/>
-        </w:rPr>
-        <w:t xml:space="preserve"> (- </w:t>
-      </w:r>
-      <w:r>
-        <w:rPr>
-          <w:rFonts w:asciiTheme="minorHAnsi" w:hAnsiTheme="minorHAnsi" w:cstheme="minorHAnsi"/>
-          <w:color w:val="000000" w:themeColor="text1"/>
-          <w:sz w:val="22"/>
-          <w:szCs w:val="22"/>
-          <w:lang w:val="en-US"/>
-        </w:rPr>
-        <w:t>860</w:t>
-      </w:r>
-      <w:r>
-        <w:rPr>
-          <w:rFonts w:asciiTheme="minorHAnsi" w:hAnsiTheme="minorHAnsi" w:cstheme="minorHAnsi"/>
-          <w:color w:val="000000" w:themeColor="text1"/>
-          <w:sz w:val="22"/>
-          <w:szCs w:val="22"/>
-          <w:lang w:val="en-US"/>
-        </w:rPr>
-        <w:t>ms)</w:t>
-      </w:r>
-      <w:r>
-        <w:rPr>
-          <w:rFonts w:asciiTheme="minorHAnsi" w:hAnsiTheme="minorHAnsi" w:cstheme="minorHAnsi"/>
-          <w:color w:val="000000" w:themeColor="text1"/>
-          <w:sz w:val="22"/>
-          <w:szCs w:val="22"/>
-          <w:lang w:val="en-US"/>
-        </w:rPr>
-        <w:t>, 25% ahead of schedule</w:t>
+        <w:t xml:space="preserve"> by 40% (-127 </w:t>
+      </w:r>
+      <w:proofErr w:type="spellStart"/>
+      <w:r>
+        <w:rPr>
+          <w:rFonts w:asciiTheme="minorHAnsi" w:hAnsiTheme="minorHAnsi" w:cstheme="minorHAnsi"/>
+          <w:color w:val="000000" w:themeColor="text1"/>
+          <w:sz w:val="22"/>
+          <w:szCs w:val="22"/>
+          <w:lang w:val="en-US"/>
+        </w:rPr>
+        <w:t>ms</w:t>
+      </w:r>
+      <w:proofErr w:type="spellEnd"/>
+      <w:r>
+        <w:rPr>
+          <w:rFonts w:asciiTheme="minorHAnsi" w:hAnsiTheme="minorHAnsi" w:cstheme="minorHAnsi"/>
+          <w:color w:val="000000" w:themeColor="text1"/>
+          <w:sz w:val="22"/>
+          <w:szCs w:val="22"/>
+          <w:lang w:val="en-US"/>
+        </w:rPr>
+        <w:t>)</w:t>
       </w:r>
     </w:p>
     <w:p>
@@ -1741,27 +1805,57 @@
           <w:szCs w:val="22"/>
           <w:lang w:val="en-US"/>
         </w:rPr>
-        <w:t xml:space="preserve"> Designed and implemented report microservice with Elastic</w:t>
-      </w:r>
-      <w:r>
-        <w:rPr>
-          <w:rFonts w:asciiTheme="minorHAnsi" w:hAnsiTheme="minorHAnsi" w:cstheme="minorHAnsi"/>
-          <w:color w:val="000000" w:themeColor="text1"/>
-          <w:sz w:val="22"/>
-          <w:szCs w:val="22"/>
-          <w:lang w:val="en-US"/>
-        </w:rPr>
-        <w:t>s</w:t>
-      </w:r>
-      <w:r>
-        <w:rPr>
-          <w:rFonts w:asciiTheme="minorHAnsi" w:hAnsiTheme="minorHAnsi" w:cstheme="minorHAnsi"/>
-          <w:color w:val="000000" w:themeColor="text1"/>
-          <w:sz w:val="22"/>
-          <w:szCs w:val="22"/>
-          <w:lang w:val="en-US"/>
-        </w:rPr>
-        <w:t>earch to improve query response time by 40% (-127 ms)</w:t>
+        <w:t xml:space="preserve"> </w:t>
+      </w:r>
+      <w:r>
+        <w:rPr>
+          <w:rFonts w:asciiTheme="minorHAnsi" w:hAnsiTheme="minorHAnsi" w:cstheme="minorHAnsi"/>
+          <w:color w:val="000000" w:themeColor="text1"/>
+          <w:sz w:val="22"/>
+          <w:szCs w:val="22"/>
+          <w:lang w:val="en-US"/>
+        </w:rPr>
+        <w:t xml:space="preserve">Constructed </w:t>
+      </w:r>
+      <w:r>
+        <w:rPr>
+          <w:rFonts w:asciiTheme="minorHAnsi" w:hAnsiTheme="minorHAnsi" w:cstheme="minorHAnsi"/>
+          <w:color w:val="000000" w:themeColor="text1"/>
+          <w:sz w:val="22"/>
+          <w:szCs w:val="22"/>
+          <w:lang w:val="en-US"/>
+        </w:rPr>
+        <w:t xml:space="preserve">brand </w:t>
+      </w:r>
+      <w:r>
+        <w:rPr>
+          <w:rFonts w:asciiTheme="minorHAnsi" w:hAnsiTheme="minorHAnsi" w:cstheme="minorHAnsi"/>
+          <w:color w:val="000000" w:themeColor="text1"/>
+          <w:sz w:val="22"/>
+          <w:szCs w:val="22"/>
+          <w:lang w:val="en-US"/>
+        </w:rPr>
+        <w:t xml:space="preserve">new data storage (3Par) microservice by creating </w:t>
+      </w:r>
+      <w:r>
+        <w:rPr>
+          <w:rFonts w:asciiTheme="minorHAnsi" w:hAnsiTheme="minorHAnsi" w:cstheme="minorHAnsi"/>
+          <w:color w:val="000000" w:themeColor="text1"/>
+          <w:sz w:val="22"/>
+          <w:szCs w:val="22"/>
+          <w:lang w:val="en-US"/>
+        </w:rPr>
+        <w:t xml:space="preserve">an </w:t>
+      </w:r>
+      <w:r>
+        <w:rPr>
+          <w:rFonts w:asciiTheme="minorHAnsi" w:hAnsiTheme="minorHAnsi" w:cstheme="minorHAnsi"/>
+          <w:color w:val="000000" w:themeColor="text1"/>
+          <w:sz w:val="22"/>
+          <w:szCs w:val="22"/>
+          <w:lang w:val="en-US"/>
+        </w:rPr>
+        <w:t>automated data upload and query service</w:t>
       </w:r>
     </w:p>
     <w:p>
@@ -1795,77 +1889,137 @@
           <w:szCs w:val="22"/>
           <w:lang w:val="en-US"/>
         </w:rPr>
-        <w:t xml:space="preserve">Improved </w:t>
-      </w:r>
-      <w:r>
-        <w:rPr>
-          <w:rFonts w:asciiTheme="minorHAnsi" w:hAnsiTheme="minorHAnsi" w:cstheme="minorHAnsi"/>
-          <w:color w:val="000000" w:themeColor="text1"/>
-          <w:sz w:val="22"/>
-          <w:szCs w:val="22"/>
-          <w:lang w:val="en-US"/>
-        </w:rPr>
-        <w:t xml:space="preserve">and </w:t>
-      </w:r>
-      <w:r>
-        <w:rPr>
-          <w:rFonts w:asciiTheme="minorHAnsi" w:hAnsiTheme="minorHAnsi" w:cstheme="minorHAnsi"/>
-          <w:color w:val="000000" w:themeColor="text1"/>
-          <w:sz w:val="22"/>
-          <w:szCs w:val="22"/>
-          <w:lang w:val="en-US"/>
-        </w:rPr>
-        <w:t>re</w:t>
-      </w:r>
-      <w:r>
-        <w:rPr>
-          <w:rFonts w:asciiTheme="minorHAnsi" w:hAnsiTheme="minorHAnsi" w:cstheme="minorHAnsi"/>
-          <w:color w:val="000000" w:themeColor="text1"/>
-          <w:sz w:val="22"/>
-          <w:szCs w:val="22"/>
-          <w:lang w:val="en-US"/>
-        </w:rPr>
-        <w:t>deployed for customer use</w:t>
-      </w:r>
-      <w:r>
-        <w:rPr>
-          <w:rFonts w:asciiTheme="minorHAnsi" w:hAnsiTheme="minorHAnsi" w:cstheme="minorHAnsi"/>
-          <w:color w:val="000000" w:themeColor="text1"/>
-          <w:sz w:val="22"/>
-          <w:szCs w:val="22"/>
-          <w:lang w:val="en-US"/>
-        </w:rPr>
-        <w:t>, a cost calculator</w:t>
-      </w:r>
-      <w:r>
-        <w:rPr>
-          <w:rFonts w:asciiTheme="minorHAnsi" w:hAnsiTheme="minorHAnsi" w:cstheme="minorHAnsi"/>
-          <w:color w:val="000000" w:themeColor="text1"/>
-          <w:sz w:val="22"/>
-          <w:szCs w:val="22"/>
-          <w:lang w:val="en-US"/>
-        </w:rPr>
-        <w:t xml:space="preserve"> microservice</w:t>
-      </w:r>
-      <w:r>
-        <w:rPr>
-          <w:rFonts w:asciiTheme="minorHAnsi" w:hAnsiTheme="minorHAnsi" w:cstheme="minorHAnsi"/>
-          <w:color w:val="000000" w:themeColor="text1"/>
-          <w:sz w:val="22"/>
-          <w:szCs w:val="22"/>
-          <w:lang w:val="en-US"/>
-        </w:rPr>
-        <w:t xml:space="preserve"> to </w:t>
-      </w:r>
-      <w:r>
-        <w:rPr>
-          <w:rFonts w:asciiTheme="minorHAnsi" w:hAnsiTheme="minorHAnsi" w:cstheme="minorHAnsi"/>
-          <w:color w:val="000000" w:themeColor="text1"/>
-          <w:sz w:val="22"/>
-          <w:szCs w:val="22"/>
-          <w:lang w:val="en-US"/>
-        </w:rPr>
-        <w:t>reduce customer workload by 100%</w:t>
+        <w:t xml:space="preserve">Led </w:t>
+      </w:r>
+      <w:r>
+        <w:rPr>
+          <w:rFonts w:asciiTheme="minorHAnsi" w:hAnsiTheme="minorHAnsi" w:cstheme="minorHAnsi"/>
+          <w:color w:val="000000" w:themeColor="text1"/>
+          <w:sz w:val="22"/>
+          <w:szCs w:val="22"/>
+          <w:lang w:val="en-US"/>
+        </w:rPr>
+        <w:t xml:space="preserve">internal </w:t>
+      </w:r>
+      <w:r>
+        <w:rPr>
+          <w:rFonts w:asciiTheme="minorHAnsi" w:hAnsiTheme="minorHAnsi" w:cstheme="minorHAnsi"/>
+          <w:color w:val="000000" w:themeColor="text1"/>
+          <w:sz w:val="22"/>
+          <w:szCs w:val="22"/>
+          <w:lang w:val="en-US"/>
+        </w:rPr>
+        <w:t>customer demos and</w:t>
+      </w:r>
+      <w:r>
+        <w:rPr>
+          <w:rFonts w:asciiTheme="minorHAnsi" w:hAnsiTheme="minorHAnsi" w:cstheme="minorHAnsi"/>
+          <w:color w:val="000000" w:themeColor="text1"/>
+          <w:sz w:val="22"/>
+          <w:szCs w:val="22"/>
+          <w:lang w:val="en-US"/>
+        </w:rPr>
+        <w:t xml:space="preserve"> oversaw</w:t>
+      </w:r>
+      <w:r>
+        <w:rPr>
+          <w:rFonts w:asciiTheme="minorHAnsi" w:hAnsiTheme="minorHAnsi" w:cstheme="minorHAnsi"/>
+          <w:color w:val="000000" w:themeColor="text1"/>
+          <w:sz w:val="22"/>
+          <w:szCs w:val="22"/>
+          <w:lang w:val="en-US"/>
+        </w:rPr>
+        <w:t xml:space="preserve"> </w:t>
+      </w:r>
+      <w:r>
+        <w:rPr>
+          <w:rFonts w:asciiTheme="minorHAnsi" w:hAnsiTheme="minorHAnsi" w:cstheme="minorHAnsi"/>
+          <w:color w:val="000000" w:themeColor="text1"/>
+          <w:sz w:val="22"/>
+          <w:szCs w:val="22"/>
+          <w:lang w:val="en-US"/>
+        </w:rPr>
+        <w:t xml:space="preserve">production </w:t>
+      </w:r>
+      <w:r>
+        <w:rPr>
+          <w:rFonts w:asciiTheme="minorHAnsi" w:hAnsiTheme="minorHAnsi" w:cstheme="minorHAnsi"/>
+          <w:color w:val="000000" w:themeColor="text1"/>
+          <w:sz w:val="22"/>
+          <w:szCs w:val="22"/>
+          <w:lang w:val="en-US"/>
+        </w:rPr>
+        <w:t xml:space="preserve">rollout of </w:t>
+      </w:r>
+      <w:r>
+        <w:rPr>
+          <w:rFonts w:asciiTheme="minorHAnsi" w:hAnsiTheme="minorHAnsi" w:cstheme="minorHAnsi"/>
+          <w:color w:val="000000" w:themeColor="text1"/>
+          <w:sz w:val="22"/>
+          <w:szCs w:val="22"/>
+          <w:lang w:val="en-US"/>
+        </w:rPr>
+        <w:t xml:space="preserve">all </w:t>
+      </w:r>
+      <w:r>
+        <w:rPr>
+          <w:rFonts w:asciiTheme="minorHAnsi" w:hAnsiTheme="minorHAnsi" w:cstheme="minorHAnsi"/>
+          <w:color w:val="000000" w:themeColor="text1"/>
+          <w:sz w:val="22"/>
+          <w:szCs w:val="22"/>
+          <w:lang w:val="en-US"/>
+        </w:rPr>
+        <w:t xml:space="preserve">10 </w:t>
+      </w:r>
+      <w:r>
+        <w:rPr>
+          <w:rFonts w:asciiTheme="minorHAnsi" w:hAnsiTheme="minorHAnsi" w:cstheme="minorHAnsi"/>
+          <w:color w:val="000000" w:themeColor="text1"/>
+          <w:sz w:val="22"/>
+          <w:szCs w:val="22"/>
+          <w:lang w:val="en-US"/>
+        </w:rPr>
+        <w:t xml:space="preserve">of </w:t>
+      </w:r>
+      <w:r>
+        <w:rPr>
+          <w:rFonts w:asciiTheme="minorHAnsi" w:hAnsiTheme="minorHAnsi" w:cstheme="minorHAnsi"/>
+          <w:color w:val="000000" w:themeColor="text1"/>
+          <w:sz w:val="22"/>
+          <w:szCs w:val="22"/>
+          <w:lang w:val="en-US"/>
+        </w:rPr>
+        <w:t xml:space="preserve">my </w:t>
+      </w:r>
+      <w:r>
+        <w:rPr>
+          <w:rFonts w:asciiTheme="minorHAnsi" w:hAnsiTheme="minorHAnsi" w:cstheme="minorHAnsi"/>
+          <w:color w:val="000000" w:themeColor="text1"/>
+          <w:sz w:val="22"/>
+          <w:szCs w:val="22"/>
+          <w:lang w:val="en-US"/>
+        </w:rPr>
+        <w:t xml:space="preserve">individually </w:t>
+      </w:r>
+      <w:r>
+        <w:rPr>
+          <w:rFonts w:asciiTheme="minorHAnsi" w:hAnsiTheme="minorHAnsi" w:cstheme="minorHAnsi"/>
+          <w:color w:val="000000" w:themeColor="text1"/>
+          <w:sz w:val="22"/>
+          <w:szCs w:val="22"/>
+          <w:lang w:val="en-US"/>
+        </w:rPr>
+        <w:t>created microservices</w:t>
+      </w:r>
+      <w:r>
+        <w:rPr>
+          <w:rFonts w:asciiTheme="minorHAnsi" w:hAnsiTheme="minorHAnsi" w:cstheme="minorHAnsi"/>
+          <w:color w:val="000000" w:themeColor="text1"/>
+          <w:sz w:val="22"/>
+          <w:szCs w:val="22"/>
+          <w:lang w:val="en-US"/>
+        </w:rPr>
+        <w:t xml:space="preserve"> </w:t>
       </w:r>
     </w:p>
     <w:p>
@@ -1889,47 +2043,234 @@
           <w:szCs w:val="22"/>
           <w:lang w:val="en-US"/>
         </w:rPr>
-        <w:t xml:space="preserve"> Mentored</w:t>
-      </w:r>
-      <w:r>
-        <w:rPr>
-          <w:rFonts w:asciiTheme="minorHAnsi" w:hAnsiTheme="minorHAnsi" w:cstheme="minorHAnsi"/>
-          <w:color w:val="000000" w:themeColor="text1"/>
-          <w:sz w:val="22"/>
-          <w:szCs w:val="22"/>
-          <w:lang w:val="en-US"/>
-        </w:rPr>
-        <w:t xml:space="preserve"> and </w:t>
-      </w:r>
-      <w:r>
-        <w:rPr>
-          <w:rFonts w:asciiTheme="minorHAnsi" w:hAnsiTheme="minorHAnsi" w:cstheme="minorHAnsi"/>
-          <w:color w:val="000000" w:themeColor="text1"/>
-          <w:sz w:val="22"/>
-          <w:szCs w:val="22"/>
-          <w:lang w:val="en-US"/>
-        </w:rPr>
-        <w:t>assisted</w:t>
-      </w:r>
-      <w:r>
-        <w:rPr>
-          <w:rFonts w:asciiTheme="minorHAnsi" w:hAnsiTheme="minorHAnsi" w:cstheme="minorHAnsi"/>
-          <w:color w:val="000000" w:themeColor="text1"/>
-          <w:sz w:val="22"/>
-          <w:szCs w:val="22"/>
+        <w:t xml:space="preserve"> Mentored and assisted new interns on company software engineering practices and code quality improvements</w:t>
+      </w:r>
+    </w:p>
+    <w:p>
+      <w:pPr>
+        <w:pStyle w:val="ListParagraph"/>
+        <w:ind w:left="113"/>
+        <w:rPr>
+          <w:rFonts w:asciiTheme="minorHAnsi" w:hAnsiTheme="minorHAnsi" w:cstheme="minorHAnsi"/>
+          <w:sz w:val="10"/>
+          <w:szCs w:val="10"/>
+        </w:rPr>
+      </w:pPr>
+    </w:p>
+    <w:p>
+      <w:pPr>
+        <w:tabs>
+          <w:tab w:val="right" w:pos="10766"/>
+        </w:tabs>
+        <w:rPr>
+          <w:rFonts w:asciiTheme="minorHAnsi" w:hAnsiTheme="minorHAnsi" w:cstheme="minorHAnsi"/>
+          <w:b/>
+          <w:bCs/>
+          <w:color w:val="000000" w:themeColor="text1"/>
+          <w:sz w:val="20"/>
+          <w:szCs w:val="20"/>
+          <w:lang w:val="en-US"/>
+        </w:rPr>
+      </w:pPr>
+      <w:proofErr w:type="spellStart"/>
+      <w:r>
+        <w:rPr>
+          <w:rFonts w:asciiTheme="minorHAnsi" w:hAnsiTheme="minorHAnsi" w:cstheme="minorHAnsi"/>
+          <w:b/>
+          <w:bCs/>
+          <w:color w:val="000000" w:themeColor="text1"/>
+          <w:lang w:val="en-US"/>
+        </w:rPr>
+        <w:t>Hölmetrics</w:t>
+      </w:r>
+      <w:proofErr w:type="spellEnd"/>
+      <w:r>
+        <w:rPr>
+          <w:rFonts w:asciiTheme="minorHAnsi" w:hAnsiTheme="minorHAnsi" w:cstheme="minorHAnsi"/>
+          <w:b/>
+          <w:bCs/>
+          <w:color w:val="000000" w:themeColor="text1"/>
+          <w:sz w:val="20"/>
+          <w:szCs w:val="20"/>
+          <w:lang w:val="en-US"/>
+        </w:rPr>
+        <w:tab/>
+      </w:r>
+      <w:r>
+        <w:rPr>
+          <w:rFonts w:asciiTheme="minorHAnsi" w:hAnsiTheme="minorHAnsi" w:cstheme="minorHAnsi"/>
+          <w:b/>
+          <w:bCs/>
+          <w:color w:val="000000" w:themeColor="text1"/>
+          <w:sz w:val="22"/>
+          <w:szCs w:val="22"/>
+          <w:lang w:val="en-US"/>
+        </w:rPr>
+        <w:t xml:space="preserve">May 2021 – </w:t>
+      </w:r>
+      <w:r>
+        <w:rPr>
+          <w:rFonts w:asciiTheme="minorHAnsi" w:hAnsiTheme="minorHAnsi" w:cstheme="minorHAnsi"/>
+          <w:b/>
+          <w:bCs/>
+          <w:color w:val="000000" w:themeColor="text1"/>
+          <w:sz w:val="22"/>
+          <w:szCs w:val="22"/>
+          <w:lang w:val="en-US"/>
+        </w:rPr>
+        <w:t>August 2021</w:t>
+      </w:r>
+    </w:p>
+    <w:p>
+      <w:pPr>
+        <w:tabs>
+          <w:tab w:val="right" w:pos="10766"/>
+        </w:tabs>
+        <w:rPr>
+          <w:rFonts w:asciiTheme="minorHAnsi" w:hAnsiTheme="minorHAnsi" w:cstheme="minorHAnsi"/>
+          <w:i/>
+          <w:iCs/>
+          <w:color w:val="000000" w:themeColor="text1"/>
+          <w:sz w:val="22"/>
+          <w:szCs w:val="22"/>
+          <w:lang w:val="en-US"/>
+        </w:rPr>
+      </w:pPr>
+      <w:r>
+        <w:rPr>
+          <w:rFonts w:asciiTheme="minorHAnsi" w:hAnsiTheme="minorHAnsi" w:cstheme="minorHAnsi"/>
+          <w:i/>
+          <w:iCs/>
+          <w:color w:val="000000" w:themeColor="text1"/>
+          <w:sz w:val="22"/>
+          <w:szCs w:val="22"/>
+          <w:lang w:val="en-US"/>
+        </w:rPr>
+        <w:t xml:space="preserve">Software </w:t>
+      </w:r>
+      <w:r>
+        <w:rPr>
+          <w:rFonts w:asciiTheme="minorHAnsi" w:hAnsiTheme="minorHAnsi" w:cstheme="minorHAnsi"/>
+          <w:i/>
+          <w:iCs/>
+          <w:color w:val="000000" w:themeColor="text1"/>
+          <w:sz w:val="22"/>
+          <w:szCs w:val="22"/>
+          <w:lang w:val="en-US"/>
+        </w:rPr>
+        <w:t xml:space="preserve">Engineer </w:t>
+      </w:r>
+      <w:r>
+        <w:rPr>
+          <w:rFonts w:asciiTheme="minorHAnsi" w:hAnsiTheme="minorHAnsi" w:cstheme="minorHAnsi"/>
+          <w:i/>
+          <w:iCs/>
+          <w:color w:val="000000" w:themeColor="text1"/>
+          <w:sz w:val="22"/>
+          <w:szCs w:val="22"/>
+          <w:lang w:val="en-US"/>
+        </w:rPr>
+        <w:t>Intern</w:t>
+      </w:r>
+      <w:r>
+        <w:rPr>
+          <w:rFonts w:asciiTheme="minorHAnsi" w:hAnsiTheme="minorHAnsi" w:cstheme="minorHAnsi"/>
+          <w:i/>
+          <w:iCs/>
+          <w:color w:val="000000" w:themeColor="text1"/>
+          <w:sz w:val="22"/>
+          <w:szCs w:val="22"/>
+          <w:lang w:val="en-US"/>
+        </w:rPr>
+        <w:softHyphen/>
+      </w:r>
+      <w:r>
+        <w:rPr>
+          <w:rFonts w:asciiTheme="minorHAnsi" w:hAnsiTheme="minorHAnsi" w:cstheme="minorHAnsi"/>
+          <w:i/>
+          <w:iCs/>
+          <w:color w:val="000000" w:themeColor="text1"/>
+          <w:sz w:val="22"/>
+          <w:szCs w:val="22"/>
+          <w:lang w:val="en-US"/>
+        </w:rPr>
+        <w:softHyphen/>
+      </w:r>
+      <w:r>
+        <w:rPr>
+          <w:rFonts w:asciiTheme="minorHAnsi" w:hAnsiTheme="minorHAnsi" w:cstheme="minorHAnsi"/>
+          <w:i/>
+          <w:iCs/>
+          <w:color w:val="000000" w:themeColor="text1"/>
+          <w:sz w:val="22"/>
+          <w:szCs w:val="22"/>
+          <w:lang w:val="en-US"/>
+        </w:rPr>
+        <w:softHyphen/>
+      </w:r>
+      <w:r>
+        <w:rPr>
+          <w:rFonts w:asciiTheme="minorHAnsi" w:hAnsiTheme="minorHAnsi" w:cstheme="minorHAnsi"/>
+          <w:b/>
+          <w:bCs/>
+          <w:color w:val="000000" w:themeColor="text1"/>
+          <w:sz w:val="20"/>
+          <w:szCs w:val="20"/>
+          <w:lang w:val="en-US"/>
+        </w:rPr>
+        <w:tab/>
+      </w:r>
+      <w:r>
+        <w:rPr>
+          <w:rFonts w:asciiTheme="minorHAnsi" w:hAnsiTheme="minorHAnsi" w:cstheme="minorHAnsi"/>
+          <w:i/>
+          <w:iCs/>
+          <w:color w:val="000000" w:themeColor="text1"/>
+          <w:sz w:val="22"/>
+          <w:szCs w:val="22"/>
+          <w:lang w:val="en-US"/>
+        </w:rPr>
+        <w:t>Remote – Calgary, Alberta</w:t>
+      </w:r>
+      <w:r>
+        <w:rPr>
+          <w:rFonts w:asciiTheme="minorHAnsi" w:hAnsiTheme="minorHAnsi" w:cstheme="minorHAnsi"/>
+          <w:i/>
+          <w:iCs/>
+          <w:color w:val="000000" w:themeColor="text1"/>
+          <w:sz w:val="22"/>
+          <w:szCs w:val="22"/>
+          <w:lang w:val="en-US"/>
+        </w:rPr>
+        <w:t>, CAN</w:t>
+      </w:r>
+    </w:p>
+    <w:p>
+      <w:pPr>
+        <w:tabs>
+          <w:tab w:val="right" w:pos="10766"/>
+        </w:tabs>
+        <w:rPr>
+          <w:rFonts w:asciiTheme="minorHAnsi" w:hAnsiTheme="minorHAnsi" w:cstheme="minorHAnsi"/>
+          <w:b/>
+          <w:bCs/>
+          <w:color w:val="000000" w:themeColor="text1"/>
+          <w:sz w:val="2"/>
+          <w:szCs w:val="2"/>
+          <w:lang w:val="en-US"/>
+        </w:rPr>
+      </w:pPr>
+      <w:r>
+        <w:rPr>
+          <w:rFonts w:asciiTheme="minorHAnsi" w:hAnsiTheme="minorHAnsi" w:cstheme="minorHAnsi"/>
+          <w:i/>
+          <w:iCs/>
+          <w:color w:val="000000" w:themeColor="text1"/>
+          <w:sz w:val="4"/>
+          <w:szCs w:val="4"/>
           <w:lang w:val="en-US"/>
         </w:rPr>
         <w:t xml:space="preserve"> </w:t>
-      </w:r>
-      <w:r>
-        <w:rPr>
-          <w:rFonts w:asciiTheme="minorHAnsi" w:hAnsiTheme="minorHAnsi" w:cstheme="minorHAnsi"/>
-          <w:color w:val="000000" w:themeColor="text1"/>
-          <w:sz w:val="22"/>
-          <w:szCs w:val="22"/>
-          <w:lang w:val="en-US"/>
-        </w:rPr>
-        <w:t>new interns on company software engineering practices and code quality improvements</w:t>
       </w:r>
     </w:p>
     <w:p>
@@ -1940,80 +2281,141 @@
           <w:numId w:val="18"/>
         </w:numPr>
         <w:rPr>
-          <w:rFonts w:asciiTheme="minorHAnsi" w:hAnsiTheme="minorHAnsi" w:cstheme="minorHAnsi"/>
-          <w:sz w:val="22"/>
-          <w:szCs w:val="22"/>
-        </w:rPr>
-      </w:pPr>
-      <w:r>
-        <w:rPr>
-          <w:rFonts w:asciiTheme="minorHAnsi" w:hAnsiTheme="minorHAnsi" w:cstheme="minorHAnsi"/>
-          <w:color w:val="000000" w:themeColor="text1"/>
-          <w:sz w:val="22"/>
-          <w:szCs w:val="22"/>
-          <w:lang w:val="en-US"/>
+          <w:rStyle w:val="jsgrdq"/>
+          <w:rFonts w:asciiTheme="minorHAnsi" w:hAnsiTheme="minorHAnsi" w:cstheme="minorHAnsi"/>
+          <w:sz w:val="22"/>
+          <w:szCs w:val="22"/>
+        </w:rPr>
+      </w:pPr>
+      <w:r>
+        <w:rPr>
+          <w:rStyle w:val="jsgrdq"/>
+          <w:rFonts w:asciiTheme="minorHAnsi" w:hAnsiTheme="minorHAnsi" w:cstheme="minorHAnsi"/>
+          <w:color w:val="000000"/>
+          <w:sz w:val="22"/>
+          <w:szCs w:val="22"/>
         </w:rPr>
         <w:t xml:space="preserve"> </w:t>
       </w:r>
       <w:r>
         <w:rPr>
-          <w:rFonts w:asciiTheme="minorHAnsi" w:hAnsiTheme="minorHAnsi" w:cstheme="minorHAnsi"/>
-          <w:color w:val="000000" w:themeColor="text1"/>
-          <w:sz w:val="22"/>
-          <w:szCs w:val="22"/>
-          <w:lang w:val="en-US"/>
-        </w:rPr>
-        <w:t>Approved and reviewed merge requests of</w:t>
-      </w:r>
-      <w:r>
-        <w:rPr>
-          <w:rFonts w:asciiTheme="minorHAnsi" w:hAnsiTheme="minorHAnsi" w:cstheme="minorHAnsi"/>
-          <w:color w:val="000000" w:themeColor="text1"/>
-          <w:sz w:val="22"/>
-          <w:szCs w:val="22"/>
-          <w:lang w:val="en-US"/>
-        </w:rPr>
-        <w:t xml:space="preserve"> other engineers and </w:t>
-      </w:r>
-      <w:r>
-        <w:rPr>
-          <w:rFonts w:asciiTheme="minorHAnsi" w:hAnsiTheme="minorHAnsi" w:cstheme="minorHAnsi"/>
-          <w:color w:val="000000" w:themeColor="text1"/>
-          <w:sz w:val="22"/>
-          <w:szCs w:val="22"/>
-          <w:lang w:val="en-US"/>
-        </w:rPr>
-        <w:t xml:space="preserve">was point of contact </w:t>
-      </w:r>
-      <w:r>
-        <w:rPr>
-          <w:rFonts w:asciiTheme="minorHAnsi" w:hAnsiTheme="minorHAnsi" w:cstheme="minorHAnsi"/>
-          <w:color w:val="000000" w:themeColor="text1"/>
-          <w:sz w:val="22"/>
-          <w:szCs w:val="22"/>
-          <w:lang w:val="en-US"/>
-        </w:rPr>
-        <w:t>for</w:t>
-      </w:r>
-      <w:r>
-        <w:rPr>
-          <w:rFonts w:asciiTheme="minorHAnsi" w:hAnsiTheme="minorHAnsi" w:cstheme="minorHAnsi"/>
-          <w:color w:val="000000" w:themeColor="text1"/>
-          <w:sz w:val="22"/>
-          <w:szCs w:val="22"/>
-          <w:lang w:val="en-US"/>
-        </w:rPr>
-        <w:t xml:space="preserve"> owned</w:t>
-      </w:r>
-      <w:r>
-        <w:rPr>
-          <w:rFonts w:asciiTheme="minorHAnsi" w:hAnsiTheme="minorHAnsi" w:cstheme="minorHAnsi"/>
-          <w:color w:val="000000" w:themeColor="text1"/>
-          <w:sz w:val="22"/>
-          <w:szCs w:val="22"/>
-          <w:lang w:val="en-US"/>
-        </w:rPr>
-        <w:t xml:space="preserve"> microservices</w:t>
+          <w:rStyle w:val="jsgrdq"/>
+          <w:rFonts w:asciiTheme="minorHAnsi" w:hAnsiTheme="minorHAnsi" w:cstheme="minorHAnsi"/>
+          <w:color w:val="000000"/>
+          <w:sz w:val="22"/>
+          <w:szCs w:val="22"/>
+        </w:rPr>
+        <w:t>C</w:t>
+      </w:r>
+      <w:r>
+        <w:rPr>
+          <w:rStyle w:val="jsgrdq"/>
+          <w:rFonts w:asciiTheme="minorHAnsi" w:hAnsiTheme="minorHAnsi" w:cstheme="minorHAnsi"/>
+          <w:color w:val="000000"/>
+          <w:sz w:val="22"/>
+          <w:szCs w:val="22"/>
+        </w:rPr>
+        <w:t xml:space="preserve">onstructed </w:t>
+      </w:r>
+      <w:r>
+        <w:rPr>
+          <w:rStyle w:val="jsgrdq"/>
+          <w:rFonts w:asciiTheme="minorHAnsi" w:hAnsiTheme="minorHAnsi" w:cstheme="minorHAnsi"/>
+          <w:color w:val="000000"/>
+          <w:sz w:val="22"/>
+          <w:szCs w:val="22"/>
+        </w:rPr>
+        <w:t>from scratch</w:t>
+      </w:r>
+      <w:r>
+        <w:rPr>
+          <w:rStyle w:val="jsgrdq"/>
+          <w:rFonts w:asciiTheme="minorHAnsi" w:hAnsiTheme="minorHAnsi" w:cstheme="minorHAnsi"/>
+          <w:color w:val="000000"/>
+          <w:sz w:val="22"/>
+          <w:szCs w:val="22"/>
+        </w:rPr>
+        <w:t>,</w:t>
+      </w:r>
+      <w:r>
+        <w:rPr>
+          <w:rStyle w:val="jsgrdq"/>
+          <w:rFonts w:asciiTheme="minorHAnsi" w:hAnsiTheme="minorHAnsi" w:cstheme="minorHAnsi"/>
+          <w:color w:val="000000"/>
+          <w:sz w:val="22"/>
+          <w:szCs w:val="22"/>
+        </w:rPr>
+        <w:t xml:space="preserve"> </w:t>
+      </w:r>
+      <w:r>
+        <w:rPr>
+          <w:rStyle w:val="jsgrdq"/>
+          <w:rFonts w:asciiTheme="minorHAnsi" w:hAnsiTheme="minorHAnsi" w:cstheme="minorHAnsi"/>
+          <w:color w:val="000000"/>
+          <w:sz w:val="22"/>
+          <w:szCs w:val="22"/>
+        </w:rPr>
+        <w:t xml:space="preserve">improvement of </w:t>
+      </w:r>
+      <w:r>
+        <w:rPr>
+          <w:rStyle w:val="jsgrdq"/>
+          <w:rFonts w:asciiTheme="minorHAnsi" w:hAnsiTheme="minorHAnsi" w:cstheme="minorHAnsi"/>
+          <w:color w:val="000000"/>
+          <w:sz w:val="22"/>
+          <w:szCs w:val="22"/>
+        </w:rPr>
+        <w:t>company’s flagship product</w:t>
+      </w:r>
+      <w:r>
+        <w:rPr>
+          <w:rStyle w:val="jsgrdq"/>
+          <w:rFonts w:asciiTheme="minorHAnsi" w:hAnsiTheme="minorHAnsi" w:cstheme="minorHAnsi"/>
+          <w:color w:val="000000"/>
+          <w:sz w:val="22"/>
+          <w:szCs w:val="22"/>
+        </w:rPr>
+        <w:t xml:space="preserve"> using React</w:t>
+      </w:r>
+      <w:r>
+        <w:rPr>
+          <w:rStyle w:val="jsgrdq"/>
+          <w:rFonts w:asciiTheme="minorHAnsi" w:hAnsiTheme="minorHAnsi" w:cstheme="minorHAnsi"/>
+          <w:color w:val="000000"/>
+          <w:sz w:val="22"/>
+          <w:szCs w:val="22"/>
+        </w:rPr>
+        <w:t xml:space="preserve">, </w:t>
+      </w:r>
+      <w:r>
+        <w:rPr>
+          <w:rStyle w:val="jsgrdq"/>
+          <w:rFonts w:asciiTheme="minorHAnsi" w:hAnsiTheme="minorHAnsi" w:cstheme="minorHAnsi"/>
+          <w:color w:val="000000"/>
+          <w:sz w:val="22"/>
+          <w:szCs w:val="22"/>
+        </w:rPr>
+        <w:t>Node.js</w:t>
+      </w:r>
+      <w:r>
+        <w:rPr>
+          <w:rStyle w:val="jsgrdq"/>
+          <w:rFonts w:asciiTheme="minorHAnsi" w:hAnsiTheme="minorHAnsi" w:cstheme="minorHAnsi"/>
+          <w:color w:val="000000"/>
+          <w:sz w:val="22"/>
+          <w:szCs w:val="22"/>
+        </w:rPr>
+        <w:t xml:space="preserve"> and SQL</w:t>
+      </w:r>
+      <w:r>
+        <w:rPr>
+          <w:rStyle w:val="jsgrdq"/>
+          <w:rFonts w:asciiTheme="minorHAnsi" w:hAnsiTheme="minorHAnsi" w:cstheme="minorHAnsi"/>
+          <w:color w:val="000000"/>
+          <w:sz w:val="22"/>
+          <w:szCs w:val="22"/>
+        </w:rPr>
+        <w:t xml:space="preserve">, 50% of the </w:t>
       </w:r>
     </w:p>
     <w:p>
@@ -2021,222 +2423,139 @@
         <w:pStyle w:val="ListParagraph"/>
         <w:ind w:left="113"/>
         <w:rPr>
-          <w:rFonts w:asciiTheme="minorHAnsi" w:hAnsiTheme="minorHAnsi" w:cstheme="minorHAnsi"/>
-          <w:sz w:val="10"/>
-          <w:szCs w:val="10"/>
-        </w:rPr>
-      </w:pPr>
-    </w:p>
-    <w:p>
-      <w:pPr>
-        <w:tabs>
-          <w:tab w:val="right" w:pos="10766"/>
-        </w:tabs>
-        <w:rPr>
-          <w:rFonts w:asciiTheme="minorHAnsi" w:hAnsiTheme="minorHAnsi" w:cstheme="minorHAnsi"/>
-          <w:b/>
-          <w:bCs/>
-          <w:color w:val="000000" w:themeColor="text1"/>
-          <w:sz w:val="20"/>
-          <w:szCs w:val="20"/>
-          <w:lang w:val="en-US"/>
-        </w:rPr>
-      </w:pPr>
-      <w:r>
-        <w:rPr>
-          <w:rFonts w:asciiTheme="minorHAnsi" w:hAnsiTheme="minorHAnsi" w:cstheme="minorHAnsi"/>
-          <w:b/>
-          <w:bCs/>
-          <w:color w:val="000000" w:themeColor="text1"/>
-          <w:lang w:val="en-US"/>
-        </w:rPr>
-        <w:t>Hölmetrics</w:t>
-      </w:r>
-      <w:r>
-        <w:rPr>
-          <w:rFonts w:asciiTheme="minorHAnsi" w:hAnsiTheme="minorHAnsi" w:cstheme="minorHAnsi"/>
-          <w:b/>
-          <w:bCs/>
-          <w:color w:val="000000" w:themeColor="text1"/>
-          <w:sz w:val="20"/>
-          <w:szCs w:val="20"/>
-          <w:lang w:val="en-US"/>
-        </w:rPr>
-        <w:tab/>
-      </w:r>
-      <w:r>
-        <w:rPr>
-          <w:rFonts w:asciiTheme="minorHAnsi" w:hAnsiTheme="minorHAnsi" w:cstheme="minorHAnsi"/>
-          <w:b/>
-          <w:bCs/>
-          <w:color w:val="000000" w:themeColor="text1"/>
-          <w:sz w:val="22"/>
-          <w:szCs w:val="22"/>
-          <w:lang w:val="en-US"/>
-        </w:rPr>
-        <w:t xml:space="preserve">May 2021 – </w:t>
-      </w:r>
-      <w:r>
-        <w:rPr>
-          <w:rFonts w:asciiTheme="minorHAnsi" w:hAnsiTheme="minorHAnsi" w:cstheme="minorHAnsi"/>
-          <w:b/>
-          <w:bCs/>
-          <w:color w:val="000000" w:themeColor="text1"/>
-          <w:sz w:val="22"/>
-          <w:szCs w:val="22"/>
-          <w:lang w:val="en-US"/>
-        </w:rPr>
-        <w:t>August 2021</w:t>
-      </w:r>
-    </w:p>
-    <w:p>
-      <w:pPr>
-        <w:tabs>
-          <w:tab w:val="right" w:pos="10766"/>
-        </w:tabs>
-        <w:rPr>
-          <w:rFonts w:asciiTheme="minorHAnsi" w:hAnsiTheme="minorHAnsi" w:cstheme="minorHAnsi"/>
-          <w:i/>
-          <w:iCs/>
-          <w:color w:val="000000" w:themeColor="text1"/>
-          <w:sz w:val="22"/>
-          <w:szCs w:val="22"/>
-          <w:lang w:val="en-US"/>
-        </w:rPr>
-      </w:pPr>
-      <w:r>
-        <w:rPr>
-          <w:rFonts w:asciiTheme="minorHAnsi" w:hAnsiTheme="minorHAnsi" w:cstheme="minorHAnsi"/>
-          <w:i/>
-          <w:iCs/>
-          <w:color w:val="000000" w:themeColor="text1"/>
-          <w:sz w:val="22"/>
-          <w:szCs w:val="22"/>
-          <w:lang w:val="en-US"/>
-        </w:rPr>
-        <w:t xml:space="preserve">Software </w:t>
-      </w:r>
-      <w:r>
-        <w:rPr>
-          <w:rFonts w:asciiTheme="minorHAnsi" w:hAnsiTheme="minorHAnsi" w:cstheme="minorHAnsi"/>
-          <w:i/>
-          <w:iCs/>
-          <w:color w:val="000000" w:themeColor="text1"/>
-          <w:sz w:val="22"/>
-          <w:szCs w:val="22"/>
-          <w:lang w:val="en-US"/>
-        </w:rPr>
-        <w:t xml:space="preserve">Engineer </w:t>
-      </w:r>
-      <w:r>
-        <w:rPr>
-          <w:rFonts w:asciiTheme="minorHAnsi" w:hAnsiTheme="minorHAnsi" w:cstheme="minorHAnsi"/>
-          <w:i/>
-          <w:iCs/>
-          <w:color w:val="000000" w:themeColor="text1"/>
-          <w:sz w:val="22"/>
-          <w:szCs w:val="22"/>
-          <w:lang w:val="en-US"/>
-        </w:rPr>
-        <w:t>Intern</w:t>
-      </w:r>
-      <w:r>
-        <w:rPr>
-          <w:rFonts w:asciiTheme="minorHAnsi" w:hAnsiTheme="minorHAnsi" w:cstheme="minorHAnsi"/>
-          <w:i/>
-          <w:iCs/>
-          <w:color w:val="000000" w:themeColor="text1"/>
-          <w:sz w:val="22"/>
-          <w:szCs w:val="22"/>
-          <w:lang w:val="en-US"/>
-        </w:rPr>
-        <w:softHyphen/>
-      </w:r>
-      <w:r>
-        <w:rPr>
-          <w:rFonts w:asciiTheme="minorHAnsi" w:hAnsiTheme="minorHAnsi" w:cstheme="minorHAnsi"/>
-          <w:i/>
-          <w:iCs/>
-          <w:color w:val="000000" w:themeColor="text1"/>
-          <w:sz w:val="22"/>
-          <w:szCs w:val="22"/>
-          <w:lang w:val="en-US"/>
-        </w:rPr>
-        <w:softHyphen/>
-      </w:r>
-      <w:r>
-        <w:rPr>
-          <w:rFonts w:asciiTheme="minorHAnsi" w:hAnsiTheme="minorHAnsi" w:cstheme="minorHAnsi"/>
-          <w:i/>
-          <w:iCs/>
-          <w:color w:val="000000" w:themeColor="text1"/>
-          <w:sz w:val="22"/>
-          <w:szCs w:val="22"/>
-          <w:lang w:val="en-US"/>
-        </w:rPr>
-        <w:softHyphen/>
-      </w:r>
-      <w:r>
-        <w:rPr>
-          <w:rFonts w:asciiTheme="minorHAnsi" w:hAnsiTheme="minorHAnsi" w:cstheme="minorHAnsi"/>
-          <w:b/>
-          <w:bCs/>
-          <w:color w:val="000000" w:themeColor="text1"/>
-          <w:sz w:val="20"/>
-          <w:szCs w:val="20"/>
-          <w:lang w:val="en-US"/>
-        </w:rPr>
-        <w:tab/>
-      </w:r>
-      <w:r>
-        <w:rPr>
-          <w:rFonts w:asciiTheme="minorHAnsi" w:hAnsiTheme="minorHAnsi" w:cstheme="minorHAnsi"/>
-          <w:i/>
-          <w:iCs/>
-          <w:color w:val="000000" w:themeColor="text1"/>
-          <w:sz w:val="22"/>
-          <w:szCs w:val="22"/>
-          <w:lang w:val="en-US"/>
-        </w:rPr>
-        <w:t>Remote – Calgary, Alberta</w:t>
-      </w:r>
-      <w:r>
-        <w:rPr>
-          <w:rFonts w:asciiTheme="minorHAnsi" w:hAnsiTheme="minorHAnsi" w:cstheme="minorHAnsi"/>
-          <w:i/>
-          <w:iCs/>
-          <w:color w:val="000000" w:themeColor="text1"/>
-          <w:sz w:val="22"/>
-          <w:szCs w:val="22"/>
-          <w:lang w:val="en-US"/>
-        </w:rPr>
-        <w:t>, CAN</w:t>
-      </w:r>
-    </w:p>
-    <w:p>
-      <w:pPr>
-        <w:tabs>
-          <w:tab w:val="right" w:pos="10766"/>
-        </w:tabs>
-        <w:rPr>
-          <w:rFonts w:asciiTheme="minorHAnsi" w:hAnsiTheme="minorHAnsi" w:cstheme="minorHAnsi"/>
-          <w:b/>
-          <w:bCs/>
-          <w:color w:val="000000" w:themeColor="text1"/>
-          <w:sz w:val="2"/>
-          <w:szCs w:val="2"/>
-          <w:lang w:val="en-US"/>
-        </w:rPr>
-      </w:pPr>
-      <w:r>
-        <w:rPr>
-          <w:rFonts w:asciiTheme="minorHAnsi" w:hAnsiTheme="minorHAnsi" w:cstheme="minorHAnsi"/>
-          <w:i/>
-          <w:iCs/>
-          <w:color w:val="000000" w:themeColor="text1"/>
-          <w:sz w:val="4"/>
-          <w:szCs w:val="4"/>
-          <w:lang w:val="en-US"/>
+          <w:rStyle w:val="jsgrdq"/>
+          <w:rFonts w:asciiTheme="minorHAnsi" w:hAnsiTheme="minorHAnsi" w:cstheme="minorHAnsi"/>
+          <w:sz w:val="22"/>
+          <w:szCs w:val="22"/>
+        </w:rPr>
+      </w:pPr>
+      <w:r>
+        <w:rPr>
+          <w:rStyle w:val="jsgrdq"/>
+          <w:rFonts w:asciiTheme="minorHAnsi" w:hAnsiTheme="minorHAnsi" w:cstheme="minorHAnsi"/>
+          <w:sz w:val="22"/>
+          <w:szCs w:val="22"/>
+        </w:rPr>
+        <w:t xml:space="preserve">   </w:t>
+      </w:r>
+      <w:r>
+        <w:rPr>
+          <w:rStyle w:val="jsgrdq"/>
+          <w:rFonts w:asciiTheme="minorHAnsi" w:hAnsiTheme="minorHAnsi" w:cstheme="minorHAnsi"/>
+          <w:color w:val="000000"/>
+          <w:sz w:val="22"/>
+          <w:szCs w:val="22"/>
+        </w:rPr>
+        <w:t xml:space="preserve">scoped time and deployed to customers </w:t>
+      </w:r>
+      <w:r>
+        <w:rPr>
+          <w:rStyle w:val="jsgrdq"/>
+          <w:rFonts w:asciiTheme="minorHAnsi" w:hAnsiTheme="minorHAnsi" w:cstheme="minorHAnsi"/>
+          <w:color w:val="000000"/>
+          <w:sz w:val="22"/>
+          <w:szCs w:val="22"/>
+        </w:rPr>
+        <w:t xml:space="preserve">on EC2 </w:t>
+      </w:r>
+      <w:r>
+        <w:rPr>
+          <w:rStyle w:val="jsgrdq"/>
+          <w:rFonts w:asciiTheme="minorHAnsi" w:hAnsiTheme="minorHAnsi" w:cstheme="minorHAnsi"/>
+          <w:color w:val="000000"/>
+          <w:sz w:val="22"/>
+          <w:szCs w:val="22"/>
+        </w:rPr>
+        <w:t xml:space="preserve">to </w:t>
+      </w:r>
+      <w:r>
+        <w:rPr>
+          <w:rStyle w:val="jsgrdq"/>
+          <w:rFonts w:asciiTheme="minorHAnsi" w:hAnsiTheme="minorHAnsi" w:cstheme="minorHAnsi"/>
+          <w:sz w:val="22"/>
+          <w:szCs w:val="22"/>
+        </w:rPr>
+        <w:t>e</w:t>
+      </w:r>
+      <w:r>
+        <w:rPr>
+          <w:rStyle w:val="jsgrdq"/>
+          <w:rFonts w:asciiTheme="minorHAnsi" w:hAnsiTheme="minorHAnsi" w:cstheme="minorHAnsi"/>
+          <w:sz w:val="22"/>
+          <w:szCs w:val="22"/>
+        </w:rPr>
+        <w:t>liminat</w:t>
+      </w:r>
+      <w:r>
+        <w:rPr>
+          <w:rStyle w:val="jsgrdq"/>
+          <w:rFonts w:asciiTheme="minorHAnsi" w:hAnsiTheme="minorHAnsi" w:cstheme="minorHAnsi"/>
+          <w:sz w:val="22"/>
+          <w:szCs w:val="22"/>
+        </w:rPr>
+        <w:t xml:space="preserve">e </w:t>
+      </w:r>
+      <w:r>
+        <w:rPr>
+          <w:rStyle w:val="jsgrdq"/>
+          <w:rFonts w:asciiTheme="minorHAnsi" w:hAnsiTheme="minorHAnsi" w:cstheme="minorHAnsi"/>
+          <w:sz w:val="22"/>
+          <w:szCs w:val="22"/>
+        </w:rPr>
+        <w:t>3</w:t>
+      </w:r>
+      <w:r>
+        <w:rPr>
+          <w:rStyle w:val="jsgrdq"/>
+          <w:rFonts w:asciiTheme="minorHAnsi" w:hAnsiTheme="minorHAnsi" w:cstheme="minorHAnsi"/>
+          <w:sz w:val="22"/>
+          <w:szCs w:val="22"/>
+          <w:vertAlign w:val="superscript"/>
+        </w:rPr>
+        <w:t>rd</w:t>
+      </w:r>
+      <w:r>
+        <w:rPr>
+          <w:rStyle w:val="jsgrdq"/>
+          <w:rFonts w:asciiTheme="minorHAnsi" w:hAnsiTheme="minorHAnsi" w:cstheme="minorHAnsi"/>
+          <w:sz w:val="22"/>
+          <w:szCs w:val="22"/>
+        </w:rPr>
+        <w:t xml:space="preserve"> party </w:t>
+      </w:r>
+      <w:r>
+        <w:rPr>
+          <w:rStyle w:val="jsgrdq"/>
+          <w:rFonts w:asciiTheme="minorHAnsi" w:hAnsiTheme="minorHAnsi" w:cstheme="minorHAnsi"/>
+          <w:sz w:val="22"/>
+          <w:szCs w:val="22"/>
+        </w:rPr>
+        <w:t>company costs ($70 per c</w:t>
+      </w:r>
+      <w:r>
+        <w:rPr>
+          <w:rStyle w:val="jsgrdq"/>
+          <w:rFonts w:asciiTheme="minorHAnsi" w:hAnsiTheme="minorHAnsi" w:cstheme="minorHAnsi"/>
+          <w:sz w:val="22"/>
+          <w:szCs w:val="22"/>
+        </w:rPr>
+        <w:t>lient</w:t>
+      </w:r>
+      <w:r>
+        <w:rPr>
+          <w:rStyle w:val="jsgrdq"/>
+          <w:rFonts w:asciiTheme="minorHAnsi" w:hAnsiTheme="minorHAnsi" w:cstheme="minorHAnsi"/>
+          <w:sz w:val="22"/>
+          <w:szCs w:val="22"/>
+        </w:rPr>
+        <w:t xml:space="preserve"> to $0)</w:t>
+      </w:r>
+      <w:r>
+        <w:rPr>
+          <w:rStyle w:val="jsgrdq"/>
+          <w:rFonts w:asciiTheme="minorHAnsi" w:hAnsiTheme="minorHAnsi" w:cstheme="minorHAnsi"/>
+          <w:sz w:val="22"/>
+          <w:szCs w:val="22"/>
         </w:rPr>
         <w:t xml:space="preserve"> </w:t>
       </w:r>
@@ -2273,7 +2592,7 @@
           <w:sz w:val="22"/>
           <w:szCs w:val="22"/>
         </w:rPr>
-        <w:t>C</w:t>
+        <w:t xml:space="preserve">Architected SSO authentication system </w:t>
       </w:r>
       <w:r>
         <w:rPr>
@@ -2283,8 +2602,9 @@
           <w:sz w:val="22"/>
           <w:szCs w:val="22"/>
         </w:rPr>
-        <w:t xml:space="preserve">onstructed </w:t>
-      </w:r>
+        <w:t xml:space="preserve">with JIT provisioning and created REST API endpoints in </w:t>
+      </w:r>
+      <w:proofErr w:type="spellStart"/>
       <w:r>
         <w:rPr>
           <w:rStyle w:val="jsgrdq"/>
@@ -2293,8 +2613,9 @@
           <w:sz w:val="22"/>
           <w:szCs w:val="22"/>
         </w:rPr>
-        <w:t>from scratch</w:t>
-      </w:r>
+        <w:t>Axios</w:t>
+      </w:r>
+      <w:proofErr w:type="spellEnd"/>
       <w:r>
         <w:rPr>
           <w:rStyle w:val="jsgrdq"/>
@@ -2303,274 +2624,7 @@
           <w:sz w:val="22"/>
           <w:szCs w:val="22"/>
         </w:rPr>
-        <w:t>,</w:t>
-      </w:r>
-      <w:r>
-        <w:rPr>
-          <w:rStyle w:val="jsgrdq"/>
-          <w:rFonts w:asciiTheme="minorHAnsi" w:hAnsiTheme="minorHAnsi" w:cstheme="minorHAnsi"/>
-          <w:color w:val="000000"/>
-          <w:sz w:val="22"/>
-          <w:szCs w:val="22"/>
-        </w:rPr>
-        <w:t xml:space="preserve"> </w:t>
-      </w:r>
-      <w:r>
-        <w:rPr>
-          <w:rStyle w:val="jsgrdq"/>
-          <w:rFonts w:asciiTheme="minorHAnsi" w:hAnsiTheme="minorHAnsi" w:cstheme="minorHAnsi"/>
-          <w:color w:val="000000"/>
-          <w:sz w:val="22"/>
-          <w:szCs w:val="22"/>
-        </w:rPr>
-        <w:t xml:space="preserve">improvement of </w:t>
-      </w:r>
-      <w:r>
-        <w:rPr>
-          <w:rStyle w:val="jsgrdq"/>
-          <w:rFonts w:asciiTheme="minorHAnsi" w:hAnsiTheme="minorHAnsi" w:cstheme="minorHAnsi"/>
-          <w:color w:val="000000"/>
-          <w:sz w:val="22"/>
-          <w:szCs w:val="22"/>
-        </w:rPr>
-        <w:t>company’s flagship product</w:t>
-      </w:r>
-      <w:r>
-        <w:rPr>
-          <w:rStyle w:val="jsgrdq"/>
-          <w:rFonts w:asciiTheme="minorHAnsi" w:hAnsiTheme="minorHAnsi" w:cstheme="minorHAnsi"/>
-          <w:color w:val="000000"/>
-          <w:sz w:val="22"/>
-          <w:szCs w:val="22"/>
-        </w:rPr>
-        <w:t xml:space="preserve"> using React</w:t>
-      </w:r>
-      <w:r>
-        <w:rPr>
-          <w:rStyle w:val="jsgrdq"/>
-          <w:rFonts w:asciiTheme="minorHAnsi" w:hAnsiTheme="minorHAnsi" w:cstheme="minorHAnsi"/>
-          <w:color w:val="000000"/>
-          <w:sz w:val="22"/>
-          <w:szCs w:val="22"/>
-        </w:rPr>
-        <w:t xml:space="preserve">, </w:t>
-      </w:r>
-      <w:r>
-        <w:rPr>
-          <w:rStyle w:val="jsgrdq"/>
-          <w:rFonts w:asciiTheme="minorHAnsi" w:hAnsiTheme="minorHAnsi" w:cstheme="minorHAnsi"/>
-          <w:color w:val="000000"/>
-          <w:sz w:val="22"/>
-          <w:szCs w:val="22"/>
-        </w:rPr>
-        <w:t>Node.js</w:t>
-      </w:r>
-      <w:r>
-        <w:rPr>
-          <w:rStyle w:val="jsgrdq"/>
-          <w:rFonts w:asciiTheme="minorHAnsi" w:hAnsiTheme="minorHAnsi" w:cstheme="minorHAnsi"/>
-          <w:color w:val="000000"/>
-          <w:sz w:val="22"/>
-          <w:szCs w:val="22"/>
-        </w:rPr>
-        <w:t xml:space="preserve"> and SQL</w:t>
-      </w:r>
-      <w:r>
-        <w:rPr>
-          <w:rStyle w:val="jsgrdq"/>
-          <w:rFonts w:asciiTheme="minorHAnsi" w:hAnsiTheme="minorHAnsi" w:cstheme="minorHAnsi"/>
-          <w:color w:val="000000"/>
-          <w:sz w:val="22"/>
-          <w:szCs w:val="22"/>
-        </w:rPr>
-        <w:t xml:space="preserve">, 50% of the </w:t>
-      </w:r>
-    </w:p>
-    <w:p>
-      <w:pPr>
-        <w:pStyle w:val="ListParagraph"/>
-        <w:ind w:left="113"/>
-        <w:rPr>
-          <w:rStyle w:val="jsgrdq"/>
-          <w:rFonts w:asciiTheme="minorHAnsi" w:hAnsiTheme="minorHAnsi" w:cstheme="minorHAnsi"/>
-          <w:sz w:val="22"/>
-          <w:szCs w:val="22"/>
-        </w:rPr>
-      </w:pPr>
-      <w:r>
-        <w:rPr>
-          <w:rStyle w:val="jsgrdq"/>
-          <w:rFonts w:asciiTheme="minorHAnsi" w:hAnsiTheme="minorHAnsi" w:cstheme="minorHAnsi"/>
-          <w:sz w:val="22"/>
-          <w:szCs w:val="22"/>
-        </w:rPr>
-        <w:t xml:space="preserve">   </w:t>
-      </w:r>
-      <w:r>
-        <w:rPr>
-          <w:rStyle w:val="jsgrdq"/>
-          <w:rFonts w:asciiTheme="minorHAnsi" w:hAnsiTheme="minorHAnsi" w:cstheme="minorHAnsi"/>
-          <w:color w:val="000000"/>
-          <w:sz w:val="22"/>
-          <w:szCs w:val="22"/>
-        </w:rPr>
-        <w:t xml:space="preserve">scoped time and deployed to customers </w:t>
-      </w:r>
-      <w:r>
-        <w:rPr>
-          <w:rStyle w:val="jsgrdq"/>
-          <w:rFonts w:asciiTheme="minorHAnsi" w:hAnsiTheme="minorHAnsi" w:cstheme="minorHAnsi"/>
-          <w:color w:val="000000"/>
-          <w:sz w:val="22"/>
-          <w:szCs w:val="22"/>
-        </w:rPr>
-        <w:t xml:space="preserve">on EC2 </w:t>
-      </w:r>
-      <w:r>
-        <w:rPr>
-          <w:rStyle w:val="jsgrdq"/>
-          <w:rFonts w:asciiTheme="minorHAnsi" w:hAnsiTheme="minorHAnsi" w:cstheme="minorHAnsi"/>
-          <w:color w:val="000000"/>
-          <w:sz w:val="22"/>
-          <w:szCs w:val="22"/>
-        </w:rPr>
-        <w:t xml:space="preserve">to </w:t>
-      </w:r>
-      <w:r>
-        <w:rPr>
-          <w:rStyle w:val="jsgrdq"/>
-          <w:rFonts w:asciiTheme="minorHAnsi" w:hAnsiTheme="minorHAnsi" w:cstheme="minorHAnsi"/>
-          <w:sz w:val="22"/>
-          <w:szCs w:val="22"/>
-        </w:rPr>
-        <w:t>e</w:t>
-      </w:r>
-      <w:r>
-        <w:rPr>
-          <w:rStyle w:val="jsgrdq"/>
-          <w:rFonts w:asciiTheme="minorHAnsi" w:hAnsiTheme="minorHAnsi" w:cstheme="minorHAnsi"/>
-          <w:sz w:val="22"/>
-          <w:szCs w:val="22"/>
-        </w:rPr>
-        <w:t>liminat</w:t>
-      </w:r>
-      <w:r>
-        <w:rPr>
-          <w:rStyle w:val="jsgrdq"/>
-          <w:rFonts w:asciiTheme="minorHAnsi" w:hAnsiTheme="minorHAnsi" w:cstheme="minorHAnsi"/>
-          <w:sz w:val="22"/>
-          <w:szCs w:val="22"/>
-        </w:rPr>
-        <w:t xml:space="preserve">e </w:t>
-      </w:r>
-      <w:r>
-        <w:rPr>
-          <w:rStyle w:val="jsgrdq"/>
-          <w:rFonts w:asciiTheme="minorHAnsi" w:hAnsiTheme="minorHAnsi" w:cstheme="minorHAnsi"/>
-          <w:sz w:val="22"/>
-          <w:szCs w:val="22"/>
-        </w:rPr>
-        <w:t>3</w:t>
-      </w:r>
-      <w:r>
-        <w:rPr>
-          <w:rStyle w:val="jsgrdq"/>
-          <w:rFonts w:asciiTheme="minorHAnsi" w:hAnsiTheme="minorHAnsi" w:cstheme="minorHAnsi"/>
-          <w:sz w:val="22"/>
-          <w:szCs w:val="22"/>
-          <w:vertAlign w:val="superscript"/>
-        </w:rPr>
-        <w:t>rd</w:t>
-      </w:r>
-      <w:r>
-        <w:rPr>
-          <w:rStyle w:val="jsgrdq"/>
-          <w:rFonts w:asciiTheme="minorHAnsi" w:hAnsiTheme="minorHAnsi" w:cstheme="minorHAnsi"/>
-          <w:sz w:val="22"/>
-          <w:szCs w:val="22"/>
-        </w:rPr>
-        <w:t xml:space="preserve"> party </w:t>
-      </w:r>
-      <w:r>
-        <w:rPr>
-          <w:rStyle w:val="jsgrdq"/>
-          <w:rFonts w:asciiTheme="minorHAnsi" w:hAnsiTheme="minorHAnsi" w:cstheme="minorHAnsi"/>
-          <w:sz w:val="22"/>
-          <w:szCs w:val="22"/>
-        </w:rPr>
-        <w:t>company costs ($70 per c</w:t>
-      </w:r>
-      <w:r>
-        <w:rPr>
-          <w:rStyle w:val="jsgrdq"/>
-          <w:rFonts w:asciiTheme="minorHAnsi" w:hAnsiTheme="minorHAnsi" w:cstheme="minorHAnsi"/>
-          <w:sz w:val="22"/>
-          <w:szCs w:val="22"/>
-        </w:rPr>
-        <w:t>lient</w:t>
-      </w:r>
-      <w:r>
-        <w:rPr>
-          <w:rStyle w:val="jsgrdq"/>
-          <w:rFonts w:asciiTheme="minorHAnsi" w:hAnsiTheme="minorHAnsi" w:cstheme="minorHAnsi"/>
-          <w:sz w:val="22"/>
-          <w:szCs w:val="22"/>
-        </w:rPr>
-        <w:t xml:space="preserve"> to $0)</w:t>
-      </w:r>
-      <w:r>
-        <w:rPr>
-          <w:rStyle w:val="jsgrdq"/>
-          <w:rFonts w:asciiTheme="minorHAnsi" w:hAnsiTheme="minorHAnsi" w:cstheme="minorHAnsi"/>
-          <w:sz w:val="22"/>
-          <w:szCs w:val="22"/>
-        </w:rPr>
-        <w:t xml:space="preserve"> </w:t>
-      </w:r>
-    </w:p>
-    <w:p>
-      <w:pPr>
-        <w:pStyle w:val="ListParagraph"/>
-        <w:numPr>
-          <w:ilvl w:val="0"/>
-          <w:numId w:val="18"/>
-        </w:numPr>
-        <w:rPr>
-          <w:rStyle w:val="jsgrdq"/>
-          <w:rFonts w:asciiTheme="minorHAnsi" w:hAnsiTheme="minorHAnsi" w:cstheme="minorHAnsi"/>
-          <w:sz w:val="22"/>
-          <w:szCs w:val="22"/>
-        </w:rPr>
-      </w:pPr>
-      <w:r>
-        <w:rPr>
-          <w:rStyle w:val="jsgrdq"/>
-          <w:rFonts w:asciiTheme="minorHAnsi" w:hAnsiTheme="minorHAnsi" w:cstheme="minorHAnsi"/>
-          <w:color w:val="000000"/>
-          <w:sz w:val="22"/>
-          <w:szCs w:val="22"/>
-        </w:rPr>
-        <w:t xml:space="preserve"> </w:t>
-      </w:r>
-      <w:r>
-        <w:rPr>
-          <w:rStyle w:val="jsgrdq"/>
-          <w:rFonts w:asciiTheme="minorHAnsi" w:hAnsiTheme="minorHAnsi" w:cstheme="minorHAnsi"/>
-          <w:color w:val="000000"/>
-          <w:sz w:val="22"/>
-          <w:szCs w:val="22"/>
-        </w:rPr>
-        <w:t xml:space="preserve">Architected SSO authentication system </w:t>
-      </w:r>
-      <w:r>
-        <w:rPr>
-          <w:rStyle w:val="jsgrdq"/>
-          <w:rFonts w:asciiTheme="minorHAnsi" w:hAnsiTheme="minorHAnsi" w:cstheme="minorHAnsi"/>
-          <w:color w:val="000000"/>
-          <w:sz w:val="22"/>
-          <w:szCs w:val="22"/>
-        </w:rPr>
-        <w:t xml:space="preserve">with JIT provisioning and created REST API endpoints in Axios to handle </w:t>
+        <w:t xml:space="preserve"> to handle </w:t>
       </w:r>
     </w:p>
     <w:p>
@@ -3843,6 +3897,7 @@
           <w:lang w:val="en-US"/>
         </w:rPr>
       </w:pPr>
+      <w:proofErr w:type="spellStart"/>
       <w:r>
         <w:rPr>
           <w:rFonts w:asciiTheme="minorHAnsi" w:hAnsiTheme="minorHAnsi" w:cstheme="minorHAnsi"/>
@@ -3863,6 +3918,7 @@
         </w:rPr>
         <w:t>ubble</w:t>
       </w:r>
+      <w:proofErr w:type="spellEnd"/>
       <w:r>
         <w:rPr>
           <w:rFonts w:asciiTheme="minorHAnsi" w:hAnsiTheme="minorHAnsi" w:cstheme="minorHAnsi"/>
@@ -4829,8 +4885,24 @@
           <w:szCs w:val="22"/>
           <w:lang w:val="en-US"/>
         </w:rPr>
-        <w:t xml:space="preserve"> Infodemic</w:t>
-      </w:r>
+        <w:t xml:space="preserve"> </w:t>
+      </w:r>
+      <w:proofErr w:type="spellStart"/>
+      <w:r>
+        <w:rPr>
+          <w:rFonts w:asciiTheme="minorHAnsi" w:hAnsiTheme="minorHAnsi" w:cstheme="minorHAnsi"/>
+          <w:b/>
+          <w:bCs/>
+          <w:i/>
+          <w:iCs/>
+          <w:color w:val="000000" w:themeColor="text1"/>
+          <w:sz w:val="22"/>
+          <w:szCs w:val="22"/>
+          <w:lang w:val="en-US"/>
+        </w:rPr>
+        <w:t>Infodemic</w:t>
+      </w:r>
+      <w:proofErr w:type="spellEnd"/>
       <w:r>
         <w:rPr>
           <w:rFonts w:asciiTheme="minorHAnsi" w:hAnsiTheme="minorHAnsi" w:cstheme="minorHAnsi"/>
@@ -5565,15 +5637,27 @@
         </w:rPr>
         <w:t xml:space="preserve"> </w:t>
       </w:r>
-      <w:r>
-        <w:rPr>
-          <w:rFonts w:asciiTheme="minorHAnsi" w:hAnsiTheme="minorHAnsi" w:cstheme="minorHAnsi"/>
-          <w:color w:val="000000" w:themeColor="text1"/>
-          <w:sz w:val="22"/>
-          <w:szCs w:val="22"/>
-          <w:lang w:val="en-US"/>
-        </w:rPr>
-        <w:t>XGBoost ML algorithm</w:t>
+      <w:proofErr w:type="spellStart"/>
+      <w:r>
+        <w:rPr>
+          <w:rFonts w:asciiTheme="minorHAnsi" w:hAnsiTheme="minorHAnsi" w:cstheme="minorHAnsi"/>
+          <w:color w:val="000000" w:themeColor="text1"/>
+          <w:sz w:val="22"/>
+          <w:szCs w:val="22"/>
+          <w:lang w:val="en-US"/>
+        </w:rPr>
+        <w:t>XGBoost</w:t>
+      </w:r>
+      <w:proofErr w:type="spellEnd"/>
+      <w:r>
+        <w:rPr>
+          <w:rFonts w:asciiTheme="minorHAnsi" w:hAnsiTheme="minorHAnsi" w:cstheme="minorHAnsi"/>
+          <w:color w:val="000000" w:themeColor="text1"/>
+          <w:sz w:val="22"/>
+          <w:szCs w:val="22"/>
+          <w:lang w:val="en-US"/>
+        </w:rPr>
+        <w:t xml:space="preserve"> ML algorithm</w:t>
       </w:r>
       <w:r>
         <w:rPr>
@@ -5661,15 +5745,27 @@
       <w:bookmarkStart w:id="32" w:name="OLE_LINK38"/>
       <w:bookmarkStart w:id="33" w:name="OLE_LINK39"/>
       <w:bookmarkStart w:id="34" w:name="OLE_LINK40"/>
-      <w:r>
-        <w:rPr>
-          <w:rFonts w:asciiTheme="minorHAnsi" w:hAnsiTheme="minorHAnsi" w:cstheme="minorHAnsi"/>
-          <w:b/>
-          <w:bCs/>
-          <w:color w:val="000000" w:themeColor="text1"/>
-          <w:lang w:val="en-US"/>
-        </w:rPr>
-        <w:t xml:space="preserve">Statstify </w:t>
+      <w:proofErr w:type="spellStart"/>
+      <w:r>
+        <w:rPr>
+          <w:rFonts w:asciiTheme="minorHAnsi" w:hAnsiTheme="minorHAnsi" w:cstheme="minorHAnsi"/>
+          <w:b/>
+          <w:bCs/>
+          <w:color w:val="000000" w:themeColor="text1"/>
+          <w:lang w:val="en-US"/>
+        </w:rPr>
+        <w:t>Statstify</w:t>
+      </w:r>
+      <w:proofErr w:type="spellEnd"/>
+      <w:r>
+        <w:rPr>
+          <w:rFonts w:asciiTheme="minorHAnsi" w:hAnsiTheme="minorHAnsi" w:cstheme="minorHAnsi"/>
+          <w:b/>
+          <w:bCs/>
+          <w:color w:val="000000" w:themeColor="text1"/>
+          <w:lang w:val="en-US"/>
+        </w:rPr>
+        <w:t xml:space="preserve"> </w:t>
       </w:r>
       <w:r>
         <w:rPr>

</xml_diff>